<commit_message>
Started working on Use Case Diagram
</commit_message>
<xml_diff>
--- a/4- Idea Evaluation/2. FYP-1 Idea Evaluation Form (Filled).docx
+++ b/4- Idea Evaluation/2. FYP-1 Idea Evaluation Form (Filled).docx
@@ -67,7 +67,7 @@
                           </pic:cNvPicPr>
                         </pic:nvPicPr>
                         <pic:blipFill>
-                          <a:blip r:embed="rId10">
+                          <a:blip r:embed="rId11">
                             <a:extLst>
                               <a:ext uri="{28A0092B-C50C-407E-A947-70E740481C1C}">
                                 <a14:useLocalDpi xmlns:a14="http://schemas.microsoft.com/office/drawing/2010/main" val="0"/>
@@ -200,7 +200,7 @@
                           </pic:cNvPicPr>
                         </pic:nvPicPr>
                         <pic:blipFill>
-                          <a:blip r:embed="rId11" cstate="print">
+                          <a:blip r:embed="rId12" cstate="print">
                             <a:extLst>
                               <a:ext uri="{28A0092B-C50C-407E-A947-70E740481C1C}">
                                 <a14:useLocalDpi xmlns:a14="http://schemas.microsoft.com/office/drawing/2010/main" val="0"/>
@@ -316,181 +316,210 @@
       <w:pPr>
         <w:pStyle w:val="BodyText"/>
       </w:pPr>
+      <w:r>
+        <w:tab/>
+      </w:r>
     </w:p>
     <w:p>
       <w:pPr>
         <w:pStyle w:val="BodyText"/>
-        <w:tabs>
-          <w:tab w:val="left" w:pos="4080"/>
-          <w:tab w:val="left" w:pos="9710"/>
-        </w:tabs>
-        <w:spacing w:before="51"/>
-        <w:ind w:left="117"/>
-        <w:rPr>
-          <w:b w:val="0"/>
-          <w:bCs/>
-        </w:rPr>
-      </w:pPr>
-      <w:r>
-        <w:rPr>
-          <w:b w:val="0"/>
-          <w:bCs/>
-        </w:rPr>
-        <w:t>Project</w:t>
-      </w:r>
-      <w:r>
-        <w:rPr>
-          <w:b w:val="0"/>
-          <w:bCs/>
-          <w:spacing w:val="-7"/>
+        <w:jc w:val="left"/>
+        <w:rPr>
+          <w:b/>
+        </w:rPr>
+      </w:pPr>
+      <w:r>
+        <w:t>Project Title</w:t>
+      </w:r>
+      <w:r>
+        <w:t>:</w:t>
+      </w:r>
+      <w:r>
+        <w:rPr>
+          <w:u w:val="single"/>
+        </w:rPr>
+        <w:tab/>
+      </w:r>
+      <w:r>
+        <w:rPr>
+          <w:u w:val="single"/>
+        </w:rPr>
+        <w:tab/>
+      </w:r>
+      <w:r>
+        <w:rPr>
+          <w:u w:val="single"/>
+        </w:rPr>
+        <w:tab/>
+      </w:r>
+      <w:r>
+        <w:rPr>
+          <w:u w:val="single"/>
+        </w:rPr>
+        <w:tab/>
+        <w:t xml:space="preserve"> Constituency</w:t>
+      </w:r>
+      <w:r>
+        <w:rPr>
+          <w:u w:val="single"/>
         </w:rPr>
         <w:t xml:space="preserve"> </w:t>
       </w:r>
       <w:r>
         <w:rPr>
-          <w:b w:val="0"/>
-          <w:bCs/>
-        </w:rPr>
-        <w:t>Title:</w:t>
-      </w:r>
-      <w:r>
-        <w:rPr>
-          <w:b w:val="0"/>
-          <w:bCs/>
-          <w:spacing w:val="-2"/>
-        </w:rPr>
-        <w:t xml:space="preserve"> </w:t>
-      </w:r>
-      <w:r>
-        <w:rPr>
-          <w:b w:val="0"/>
-          <w:bCs/>
           <w:u w:val="single"/>
         </w:rPr>
-        <w:t xml:space="preserve"> </w:t>
-      </w:r>
-      <w:r>
-        <w:rPr>
-          <w:b w:val="0"/>
-          <w:bCs/>
+        <w:t>Connect</w:t>
+      </w:r>
+      <w:r>
+        <w:rPr>
           <w:u w:val="single"/>
         </w:rPr>
         <w:tab/>
-        <w:t xml:space="preserve"> Constituency Connect</w:t>
-      </w:r>
-      <w:r>
-        <w:rPr>
-          <w:b w:val="0"/>
-          <w:bCs/>
+      </w:r>
+      <w:r>
+        <w:rPr>
           <w:u w:val="single"/>
         </w:rPr>
         <w:tab/>
+      </w:r>
+      <w:r>
+        <w:rPr>
+          <w:u w:val="single"/>
+        </w:rPr>
+        <w:tab/>
+      </w:r>
+      <w:r>
+        <w:rPr>
+          <w:u w:val="single"/>
+        </w:rPr>
+        <w:tab/>
+      </w:r>
+      <w:r>
+        <w:rPr>
+          <w:u w:val="single"/>
+        </w:rPr>
+        <w:tab/>
+        <w:t xml:space="preserve">         </w:t>
       </w:r>
     </w:p>
     <w:p>
       <w:pPr>
         <w:pStyle w:val="BodyText"/>
-        <w:spacing w:before="3"/>
-        <w:rPr>
-          <w:b w:val="0"/>
-          <w:bCs/>
-          <w:sz w:val="11"/>
-        </w:rPr>
+        <w:jc w:val="left"/>
       </w:pPr>
     </w:p>
     <w:p>
       <w:pPr>
         <w:pStyle w:val="BodyText"/>
-        <w:tabs>
-          <w:tab w:val="left" w:pos="3708"/>
-          <w:tab w:val="left" w:pos="3960"/>
-          <w:tab w:val="left" w:pos="7634"/>
-          <w:tab w:val="left" w:pos="9716"/>
-        </w:tabs>
-        <w:spacing w:before="51"/>
-        <w:ind w:left="117"/>
-        <w:rPr>
-          <w:b w:val="0"/>
-          <w:bCs/>
-        </w:rPr>
-      </w:pPr>
-      <w:r>
-        <w:rPr>
-          <w:b w:val="0"/>
-          <w:bCs/>
-        </w:rPr>
+        <w:jc w:val="left"/>
+        <w:rPr>
+          <w:b/>
+        </w:rPr>
+      </w:pPr>
+      <w:r>
         <w:t>Supervisor:</w:t>
       </w:r>
-      <w:r>
-        <w:rPr>
-          <w:b w:val="0"/>
-          <w:bCs/>
+      <w:proofErr w:type="gramStart"/>
+      <w:r>
+        <w:rPr>
           <w:u w:val="single"/>
         </w:rPr>
         <w:tab/>
       </w:r>
       <w:r>
         <w:rPr>
-          <w:b w:val="0"/>
-          <w:bCs/>
           <w:u w:val="single"/>
         </w:rPr>
+        <w:t xml:space="preserve">  </w:t>
+      </w:r>
+      <w:r>
+        <w:rPr>
+          <w:u w:val="single"/>
+        </w:rPr>
         <w:tab/>
-        <w:t>Ms. Farkhanda Qamar</w:t>
-      </w:r>
-      <w:r>
-        <w:rPr>
-          <w:b w:val="0"/>
-          <w:bCs/>
+      </w:r>
+      <w:proofErr w:type="gramEnd"/>
+      <w:r>
+        <w:rPr>
           <w:u w:val="single"/>
         </w:rPr>
+        <w:t xml:space="preserve">Ms. </w:t>
+      </w:r>
+      <w:proofErr w:type="spellStart"/>
+      <w:r>
+        <w:rPr>
+          <w:u w:val="single"/>
+        </w:rPr>
+        <w:t>Farkhanda</w:t>
+      </w:r>
+      <w:proofErr w:type="spellEnd"/>
+      <w:r>
+        <w:rPr>
+          <w:u w:val="single"/>
+        </w:rPr>
+        <w:t xml:space="preserve"> Qamar</w:t>
+      </w:r>
+      <w:r>
+        <w:rPr>
+          <w:u w:val="single"/>
+        </w:rPr>
         <w:tab/>
       </w:r>
       <w:r>
         <w:rPr>
-          <w:b w:val="0"/>
-          <w:bCs/>
-        </w:rPr>
+          <w:u w:val="single"/>
+        </w:rPr>
+        <w:tab/>
+      </w:r>
+      <w:r>
+        <w:rPr>
+          <w:u w:val="single"/>
+        </w:rPr>
+        <w:tab/>
+      </w:r>
+      <w:r>
+        <w:rPr>
+          <w:u w:val="single"/>
+        </w:rPr>
+        <w:tab/>
+      </w:r>
+      <w:r>
+        <w:rPr>
+          <w:u w:val="single"/>
+        </w:rPr>
+        <w:tab/>
+        <w:t xml:space="preserve">                  </w:t>
+      </w:r>
+      <w:r>
         <w:t>Project</w:t>
       </w:r>
       <w:r>
         <w:rPr>
-          <w:b w:val="0"/>
-          <w:bCs/>
           <w:spacing w:val="-5"/>
         </w:rPr>
         <w:t xml:space="preserve"> </w:t>
       </w:r>
       <w:r>
-        <w:rPr>
-          <w:b w:val="0"/>
-          <w:bCs/>
-        </w:rPr>
         <w:t>No:</w:t>
       </w:r>
       <w:r>
         <w:rPr>
-          <w:b w:val="0"/>
-          <w:bCs/>
           <w:spacing w:val="1"/>
         </w:rPr>
         <w:t xml:space="preserve"> </w:t>
       </w:r>
       <w:r>
         <w:rPr>
-          <w:b w:val="0"/>
-          <w:bCs/>
           <w:u w:val="single"/>
         </w:rPr>
         <w:t xml:space="preserve"> </w:t>
       </w:r>
       <w:r>
         <w:rPr>
-          <w:b w:val="0"/>
-          <w:bCs/>
           <w:u w:val="single"/>
         </w:rPr>
-        <w:tab/>
+        <w:t xml:space="preserve">         </w:t>
       </w:r>
     </w:p>
     <w:p>
@@ -802,32 +831,152 @@
     </w:p>
     <w:p>
       <w:pPr>
+        <w:pStyle w:val="Heading3"/>
+        <w:numPr>
+          <w:ilvl w:val="0"/>
+          <w:numId w:val="33"/>
+        </w:numPr>
+        <w:rPr>
+          <w:rFonts w:hint="default"/>
+        </w:rPr>
+      </w:pPr>
+      <w:r>
+        <w:t>Multiple</w:t>
+      </w:r>
+      <w:r>
+        <w:t xml:space="preserve"> Roles:</w:t>
+      </w:r>
+    </w:p>
+    <w:p>
+      <w:pPr>
+        <w:ind w:firstLine="720"/>
+      </w:pPr>
+      <w:r>
+        <w:t>The</w:t>
+      </w:r>
+      <w:r>
+        <w:t xml:space="preserve"> platform </w:t>
+      </w:r>
+      <w:r>
+        <w:t>offers</w:t>
+      </w:r>
+      <w:r>
+        <w:t xml:space="preserve"> different roles like </w:t>
+      </w:r>
+    </w:p>
+    <w:p>
+      <w:pPr>
+        <w:pStyle w:val="ListParagraph"/>
+        <w:numPr>
+          <w:ilvl w:val="0"/>
+          <w:numId w:val="32"/>
+        </w:numPr>
+      </w:pPr>
+      <w:r>
+        <w:t>Constituents</w:t>
+      </w:r>
+    </w:p>
+    <w:p>
+      <w:pPr>
+        <w:pStyle w:val="ListParagraph"/>
+        <w:numPr>
+          <w:ilvl w:val="0"/>
+          <w:numId w:val="32"/>
+        </w:numPr>
+      </w:pPr>
+      <w:r>
+        <w:t>Representatives</w:t>
+      </w:r>
+    </w:p>
+    <w:p>
+      <w:pPr>
+        <w:pStyle w:val="ListParagraph"/>
+        <w:numPr>
+          <w:ilvl w:val="0"/>
+          <w:numId w:val="32"/>
+        </w:numPr>
+      </w:pPr>
+      <w:r>
+        <w:t>Assistant</w:t>
+      </w:r>
+    </w:p>
+    <w:p>
+      <w:pPr>
+        <w:pStyle w:val="Heading3"/>
+        <w:numPr>
+          <w:ilvl w:val="0"/>
+          <w:numId w:val="33"/>
+        </w:numPr>
+        <w:rPr>
+          <w:rFonts w:hint="default"/>
+        </w:rPr>
+      </w:pPr>
+      <w:r>
+        <w:t>Role-based authorization</w:t>
+      </w:r>
+      <w:r>
+        <w:t>:</w:t>
+      </w:r>
+    </w:p>
+    <w:p>
+      <w:pPr>
         <w:pStyle w:val="TableParagraph"/>
         <w:spacing w:before="69" w:after="60"/>
-        <w:rPr>
-          <w:b/>
+        <w:ind w:left="360" w:firstLine="360"/>
+        <w:rPr>
+          <w:bCs/>
           <w:szCs w:val="24"/>
         </w:rPr>
       </w:pPr>
       <w:r>
         <w:rPr>
-          <w:b/>
+          <w:bCs/>
           <w:szCs w:val="24"/>
         </w:rPr>
-        <w:t>Role-based authorization</w:t>
-      </w:r>
-      <w:r>
-        <w:rPr>
-          <w:b/>
+        <w:t>Role-based authorization using JWT tokens for</w:t>
+      </w:r>
+      <w:r>
+        <w:rPr>
+          <w:bCs/>
           <w:szCs w:val="24"/>
         </w:rPr>
-        <w:t>:</w:t>
+        <w:t xml:space="preserve"> multiple user roles each with </w:t>
+      </w:r>
+      <w:r>
+        <w:rPr>
+          <w:bCs/>
+          <w:szCs w:val="24"/>
+        </w:rPr>
+        <w:t>distinctive</w:t>
+      </w:r>
+      <w:r>
+        <w:rPr>
+          <w:bCs/>
+          <w:szCs w:val="24"/>
+        </w:rPr>
+        <w:t xml:space="preserve"> features and permissions.</w:t>
       </w:r>
     </w:p>
     <w:p>
       <w:pPr>
+        <w:pStyle w:val="Heading3"/>
+        <w:numPr>
+          <w:ilvl w:val="0"/>
+          <w:numId w:val="33"/>
+        </w:numPr>
+        <w:rPr>
+          <w:rFonts w:hint="default"/>
+        </w:rPr>
+      </w:pPr>
+      <w:r>
+        <w:t>Complex Data Handling:</w:t>
+      </w:r>
+    </w:p>
+    <w:p>
+      <w:pPr>
         <w:pStyle w:val="TableParagraph"/>
         <w:spacing w:before="69" w:after="60"/>
+        <w:ind w:left="360" w:firstLine="360"/>
         <w:rPr>
           <w:bCs/>
           <w:szCs w:val="24"/>
@@ -838,65 +987,181 @@
           <w:bCs/>
           <w:szCs w:val="24"/>
         </w:rPr>
-        <w:t xml:space="preserve">        Role-based authorization using JWT tokens for</w:t>
+        <w:t xml:space="preserve">Many interconnected data pieces, such as users, complaints, surveys, and events, </w:t>
       </w:r>
       <w:r>
         <w:rPr>
           <w:bCs/>
           <w:szCs w:val="24"/>
         </w:rPr>
-        <w:t xml:space="preserve"> multiple user roles like constituents and representatives</w:t>
-      </w:r>
-      <w:r>
+        <w:t>must be managed accurately.</w:t>
+      </w:r>
+    </w:p>
+    <w:p>
+      <w:pPr>
+        <w:pStyle w:val="Heading3"/>
+        <w:numPr>
+          <w:ilvl w:val="0"/>
+          <w:numId w:val="33"/>
+        </w:numPr>
+        <w:rPr>
+          <w:rFonts w:hint="default"/>
+        </w:rPr>
+      </w:pPr>
+      <w:r>
+        <w:t xml:space="preserve">Authentication and </w:t>
+      </w:r>
+      <w:r>
+        <w:t>Security:</w:t>
+      </w:r>
+    </w:p>
+    <w:p>
+      <w:pPr>
+        <w:pStyle w:val="TableParagraph"/>
+        <w:spacing w:before="69" w:after="60"/>
+        <w:ind w:left="360" w:firstLine="360"/>
         <w:rPr>
           <w:bCs/>
           <w:szCs w:val="24"/>
         </w:rPr>
-        <w:t>, admin, and coordinator</w:t>
-      </w:r>
+      </w:pPr>
       <w:r>
         <w:rPr>
           <w:bCs/>
           <w:szCs w:val="24"/>
         </w:rPr>
-        <w:t xml:space="preserve">, each with </w:t>
+        <w:t>Standard</w:t>
       </w:r>
       <w:r>
         <w:rPr>
           <w:bCs/>
           <w:szCs w:val="24"/>
         </w:rPr>
-        <w:t>distinctive</w:t>
+        <w:t xml:space="preserve"> security measures, including secure logins and data protection</w:t>
       </w:r>
       <w:r>
         <w:rPr>
           <w:bCs/>
           <w:szCs w:val="24"/>
         </w:rPr>
-        <w:t xml:space="preserve"> features and permissions.</w:t>
+        <w:t xml:space="preserve"> via encryption and hashing</w:t>
+      </w:r>
+      <w:r>
+        <w:rPr>
+          <w:bCs/>
+          <w:szCs w:val="24"/>
+        </w:rPr>
+        <w:t xml:space="preserve">, to </w:t>
+      </w:r>
+      <w:r>
+        <w:rPr>
+          <w:bCs/>
+          <w:szCs w:val="24"/>
+        </w:rPr>
+        <w:t>protect user information</w:t>
+      </w:r>
+      <w:r>
+        <w:rPr>
+          <w:bCs/>
+          <w:szCs w:val="24"/>
+        </w:rPr>
+        <w:t>.</w:t>
       </w:r>
     </w:p>
     <w:p>
       <w:pPr>
+        <w:pStyle w:val="Heading3"/>
+        <w:numPr>
+          <w:ilvl w:val="0"/>
+          <w:numId w:val="33"/>
+        </w:numPr>
+        <w:rPr>
+          <w:rFonts w:hint="default"/>
+        </w:rPr>
+      </w:pPr>
+      <w:r>
+        <w:t>Real-Time Features:</w:t>
+      </w:r>
+    </w:p>
+    <w:p>
+      <w:pPr>
         <w:pStyle w:val="TableParagraph"/>
         <w:spacing w:before="69" w:after="60"/>
         <w:rPr>
-          <w:b/>
+          <w:bCs/>
           <w:szCs w:val="24"/>
         </w:rPr>
       </w:pPr>
       <w:r>
         <w:rPr>
-          <w:b/>
+          <w:bCs/>
           <w:szCs w:val="24"/>
         </w:rPr>
-        <w:t>Complex Data Handling:</w:t>
+        <w:t xml:space="preserve">        </w:t>
+      </w:r>
+      <w:r>
+        <w:rPr>
+          <w:bCs/>
+          <w:szCs w:val="24"/>
+        </w:rPr>
+        <w:tab/>
+      </w:r>
+      <w:r>
+        <w:rPr>
+          <w:bCs/>
+          <w:szCs w:val="24"/>
+        </w:rPr>
+        <w:t>Re</w:t>
+      </w:r>
+      <w:r>
+        <w:rPr>
+          <w:bCs/>
+          <w:szCs w:val="24"/>
+        </w:rPr>
+        <w:t>al-time updates</w:t>
+      </w:r>
+      <w:r>
+        <w:rPr>
+          <w:bCs/>
+          <w:szCs w:val="24"/>
+        </w:rPr>
+        <w:t xml:space="preserve"> when </w:t>
+      </w:r>
+      <w:r>
+        <w:rPr>
+          <w:bCs/>
+          <w:szCs w:val="24"/>
+        </w:rPr>
+        <w:t>complaint status changes and event notifications</w:t>
+      </w:r>
+      <w:r>
+        <w:rPr>
+          <w:bCs/>
+          <w:szCs w:val="24"/>
+        </w:rPr>
+        <w:t>.</w:t>
       </w:r>
     </w:p>
     <w:p>
       <w:pPr>
+        <w:pStyle w:val="Heading3"/>
+        <w:numPr>
+          <w:ilvl w:val="0"/>
+          <w:numId w:val="33"/>
+        </w:numPr>
+        <w:rPr>
+          <w:rFonts w:hint="default"/>
+        </w:rPr>
+      </w:pPr>
+      <w:r>
+        <w:t>Performance Tracking:</w:t>
+      </w:r>
+    </w:p>
+    <w:p>
+      <w:pPr>
         <w:pStyle w:val="TableParagraph"/>
         <w:spacing w:before="69" w:after="60"/>
+        <w:ind w:left="360" w:firstLine="360"/>
         <w:rPr>
           <w:bCs/>
           <w:szCs w:val="24"/>
@@ -907,202 +1172,61 @@
           <w:bCs/>
           <w:szCs w:val="24"/>
         </w:rPr>
-        <w:t xml:space="preserve">        Many interconnected data pieces, such as users, complaints, surveys, and events, </w:t>
+        <w:t xml:space="preserve">Representatives' performance </w:t>
       </w:r>
       <w:r>
         <w:rPr>
           <w:bCs/>
           <w:szCs w:val="24"/>
         </w:rPr>
-        <w:t>must be managed accurately.</w:t>
+        <w:t>will be</w:t>
+      </w:r>
+      <w:r>
+        <w:rPr>
+          <w:bCs/>
+          <w:szCs w:val="24"/>
+        </w:rPr>
+        <w:t xml:space="preserve"> tracked and displayed using</w:t>
+      </w:r>
+      <w:r>
+        <w:rPr>
+          <w:bCs/>
+          <w:szCs w:val="24"/>
+        </w:rPr>
+        <w:t xml:space="preserve"> visually appealing</w:t>
+      </w:r>
+      <w:r>
+        <w:rPr>
+          <w:bCs/>
+          <w:szCs w:val="24"/>
+        </w:rPr>
+        <w:t xml:space="preserve"> charts and graphs, requiring advanced data processing and visualization.</w:t>
       </w:r>
     </w:p>
     <w:p>
       <w:pPr>
         <w:pStyle w:val="TableParagraph"/>
         <w:spacing w:before="69" w:after="60"/>
-        <w:rPr>
-          <w:b/>
+        <w:ind w:left="360" w:firstLine="360"/>
+        <w:rPr>
+          <w:bCs/>
           <w:szCs w:val="24"/>
         </w:rPr>
       </w:pPr>
-      <w:r>
-        <w:rPr>
-          <w:b/>
-          <w:szCs w:val="24"/>
-        </w:rPr>
-        <w:t xml:space="preserve">Authentication and </w:t>
-      </w:r>
-      <w:r>
-        <w:rPr>
-          <w:b/>
-          <w:szCs w:val="24"/>
-        </w:rPr>
-        <w:t>Security:</w:t>
-      </w:r>
     </w:p>
     <w:p>
       <w:pPr>
-        <w:pStyle w:val="TableParagraph"/>
-        <w:spacing w:before="69" w:after="60"/>
-        <w:rPr>
-          <w:bCs/>
-          <w:szCs w:val="24"/>
-        </w:rPr>
-      </w:pPr>
-      <w:r>
-        <w:rPr>
-          <w:bCs/>
-          <w:szCs w:val="24"/>
-        </w:rPr>
-        <w:t xml:space="preserve">        S</w:t>
-      </w:r>
-      <w:r>
-        <w:rPr>
-          <w:bCs/>
-          <w:szCs w:val="24"/>
-        </w:rPr>
-        <w:t>trong security measures, including secure logins and data protection</w:t>
-      </w:r>
-      <w:r>
-        <w:rPr>
-          <w:bCs/>
-          <w:szCs w:val="24"/>
-        </w:rPr>
-        <w:t xml:space="preserve"> via encryption and hashing</w:t>
-      </w:r>
-      <w:r>
-        <w:rPr>
-          <w:bCs/>
-          <w:szCs w:val="24"/>
-        </w:rPr>
-        <w:t xml:space="preserve">, to </w:t>
-      </w:r>
-      <w:r>
-        <w:rPr>
-          <w:bCs/>
-          <w:szCs w:val="24"/>
-        </w:rPr>
-        <w:t>protect user information</w:t>
-      </w:r>
-      <w:r>
-        <w:rPr>
-          <w:bCs/>
-          <w:szCs w:val="24"/>
-        </w:rPr>
-        <w:t>.</w:t>
-      </w:r>
-    </w:p>
-    <w:p>
-      <w:pPr>
-        <w:pStyle w:val="TableParagraph"/>
-        <w:spacing w:before="69" w:after="60"/>
-        <w:rPr>
-          <w:b/>
-          <w:szCs w:val="24"/>
-        </w:rPr>
-      </w:pPr>
-      <w:r>
-        <w:rPr>
-          <w:b/>
-          <w:szCs w:val="24"/>
-        </w:rPr>
-        <w:t>Real-Time Features:</w:t>
-      </w:r>
-    </w:p>
-    <w:p>
-      <w:pPr>
-        <w:pStyle w:val="TableParagraph"/>
-        <w:spacing w:before="69" w:after="60"/>
-        <w:rPr>
-          <w:bCs/>
-          <w:szCs w:val="24"/>
-        </w:rPr>
-      </w:pPr>
-      <w:r>
-        <w:rPr>
-          <w:bCs/>
-          <w:szCs w:val="24"/>
-        </w:rPr>
-        <w:t xml:space="preserve">        Re</w:t>
-      </w:r>
-      <w:r>
-        <w:rPr>
-          <w:bCs/>
-          <w:szCs w:val="24"/>
-        </w:rPr>
-        <w:t>al-time updates</w:t>
-      </w:r>
-      <w:r>
-        <w:rPr>
-          <w:bCs/>
-          <w:szCs w:val="24"/>
-        </w:rPr>
-        <w:t xml:space="preserve"> when </w:t>
-      </w:r>
-      <w:r>
-        <w:rPr>
-          <w:bCs/>
-          <w:szCs w:val="24"/>
-        </w:rPr>
-        <w:t>complaint status changes and event notifications</w:t>
-      </w:r>
-    </w:p>
-    <w:p>
-      <w:pPr>
-        <w:pStyle w:val="TableParagraph"/>
-        <w:spacing w:before="69" w:after="60"/>
-        <w:rPr>
-          <w:b/>
-          <w:szCs w:val="24"/>
-        </w:rPr>
-      </w:pPr>
-      <w:r>
-        <w:rPr>
-          <w:b/>
-          <w:szCs w:val="24"/>
-        </w:rPr>
-        <w:t>Performance Tracking:</w:t>
-      </w:r>
-    </w:p>
-    <w:p>
-      <w:pPr>
-        <w:pStyle w:val="TableParagraph"/>
-        <w:spacing w:before="69" w:after="60"/>
-        <w:rPr>
-          <w:bCs/>
-          <w:szCs w:val="24"/>
-        </w:rPr>
-      </w:pPr>
-      <w:r>
-        <w:rPr>
-          <w:bCs/>
-          <w:szCs w:val="24"/>
-        </w:rPr>
-        <w:t xml:space="preserve">        </w:t>
-      </w:r>
-      <w:r>
-        <w:rPr>
-          <w:bCs/>
-          <w:szCs w:val="24"/>
-        </w:rPr>
-        <w:t>Representatives' performance is tracked and displayed using charts and graphs, requiring advanced data processing and visualization.</w:t>
-      </w:r>
-    </w:p>
-    <w:p>
-      <w:pPr>
-        <w:pStyle w:val="TableParagraph"/>
-        <w:spacing w:before="69" w:after="60"/>
-        <w:rPr>
-          <w:b/>
-          <w:szCs w:val="24"/>
-        </w:rPr>
-      </w:pPr>
-      <w:r>
-        <w:rPr>
-          <w:b/>
-          <w:szCs w:val="24"/>
-        </w:rPr>
+        <w:pStyle w:val="Heading3"/>
+        <w:numPr>
+          <w:ilvl w:val="0"/>
+          <w:numId w:val="33"/>
+        </w:numPr>
+        <w:rPr>
+          <w:rFonts w:hint="default"/>
+        </w:rPr>
+      </w:pPr>
+      <w:r>
+        <w:lastRenderedPageBreak/>
         <w:t>User Experience and Interface Design:</w:t>
       </w:r>
     </w:p>
@@ -1185,23 +1309,75 @@
     </w:p>
     <w:p>
       <w:pPr>
+        <w:pStyle w:val="Heading3"/>
+        <w:numPr>
+          <w:ilvl w:val="0"/>
+          <w:numId w:val="33"/>
+        </w:numPr>
+        <w:rPr>
+          <w:rFonts w:hint="default"/>
+        </w:rPr>
+      </w:pPr>
+      <w:r>
+        <w:t>Customizable Reports:</w:t>
+      </w:r>
+    </w:p>
+    <w:p>
+      <w:pPr>
         <w:pStyle w:val="TableParagraph"/>
         <w:spacing w:before="69" w:after="60"/>
-        <w:rPr>
-          <w:b/>
+        <w:ind w:left="360" w:firstLine="360"/>
+        <w:rPr>
+          <w:bCs/>
           <w:szCs w:val="24"/>
         </w:rPr>
       </w:pPr>
       <w:r>
         <w:rPr>
-          <w:b/>
+          <w:bCs/>
           <w:szCs w:val="24"/>
         </w:rPr>
-        <w:t>Customizable Reports:</w:t>
+        <w:t>C</w:t>
+      </w:r>
+      <w:r>
+        <w:rPr>
+          <w:bCs/>
+          <w:szCs w:val="24"/>
+        </w:rPr>
+        <w:t xml:space="preserve">ustomizable reports on various metrics, such as complaint resolutions and constituent engagement, </w:t>
+      </w:r>
+      <w:r>
+        <w:rPr>
+          <w:bCs/>
+          <w:szCs w:val="24"/>
+        </w:rPr>
+        <w:t>involve</w:t>
+      </w:r>
+      <w:r>
+        <w:rPr>
+          <w:bCs/>
+          <w:szCs w:val="24"/>
+        </w:rPr>
+        <w:t xml:space="preserve"> complex data aggregation and presentation.</w:t>
       </w:r>
     </w:p>
     <w:p>
       <w:pPr>
+        <w:pStyle w:val="Heading3"/>
+        <w:numPr>
+          <w:ilvl w:val="0"/>
+          <w:numId w:val="33"/>
+        </w:numPr>
+        <w:rPr>
+          <w:rFonts w:hint="default"/>
+        </w:rPr>
+      </w:pPr>
+      <w:r>
+        <w:t>Multi-language Support:</w:t>
+      </w:r>
+    </w:p>
+    <w:p>
+      <w:pPr>
         <w:pStyle w:val="TableParagraph"/>
         <w:spacing w:before="69" w:after="60"/>
         <w:rPr>
@@ -1214,119 +1390,112 @@
           <w:bCs/>
           <w:szCs w:val="24"/>
         </w:rPr>
-        <w:t xml:space="preserve">        C</w:t>
+        <w:t xml:space="preserve">       </w:t>
       </w:r>
       <w:r>
         <w:rPr>
           <w:bCs/>
           <w:szCs w:val="24"/>
         </w:rPr>
-        <w:t xml:space="preserve">ustomizable reports on various metrics, such as complaint resolutions and constituent engagement, </w:t>
+        <w:tab/>
       </w:r>
       <w:r>
         <w:rPr>
           <w:bCs/>
           <w:szCs w:val="24"/>
         </w:rPr>
-        <w:t>involve</w:t>
+        <w:t>T</w:t>
       </w:r>
       <w:r>
         <w:rPr>
           <w:bCs/>
           <w:szCs w:val="24"/>
         </w:rPr>
-        <w:t xml:space="preserve"> complex data aggregation and presentation.</w:t>
+        <w:t xml:space="preserve">he </w:t>
+      </w:r>
+      <w:r>
+        <w:rPr>
+          <w:bCs/>
+          <w:szCs w:val="24"/>
+        </w:rPr>
+        <w:t>system</w:t>
+      </w:r>
+      <w:r>
+        <w:rPr>
+          <w:bCs/>
+          <w:szCs w:val="24"/>
+        </w:rPr>
+        <w:t xml:space="preserve"> </w:t>
+      </w:r>
+      <w:r>
+        <w:rPr>
+          <w:bCs/>
+          <w:szCs w:val="24"/>
+        </w:rPr>
+        <w:t>intends</w:t>
+      </w:r>
+      <w:r>
+        <w:rPr>
+          <w:bCs/>
+          <w:szCs w:val="24"/>
+        </w:rPr>
+        <w:t xml:space="preserve"> </w:t>
+      </w:r>
+      <w:r>
+        <w:rPr>
+          <w:bCs/>
+          <w:szCs w:val="24"/>
+        </w:rPr>
+        <w:t xml:space="preserve">to </w:t>
+      </w:r>
+      <w:r>
+        <w:rPr>
+          <w:bCs/>
+          <w:szCs w:val="24"/>
+        </w:rPr>
+        <w:t>cater to</w:t>
+      </w:r>
+      <w:r>
+        <w:rPr>
+          <w:bCs/>
+          <w:szCs w:val="24"/>
+        </w:rPr>
+        <w:t xml:space="preserve"> a </w:t>
+      </w:r>
+      <w:r>
+        <w:rPr>
+          <w:bCs/>
+          <w:szCs w:val="24"/>
+        </w:rPr>
+        <w:t>diverse user</w:t>
+      </w:r>
+      <w:r>
+        <w:rPr>
+          <w:bCs/>
+          <w:szCs w:val="24"/>
+        </w:rPr>
+        <w:t xml:space="preserve"> base by </w:t>
+      </w:r>
+      <w:r>
+        <w:rPr>
+          <w:bCs/>
+          <w:szCs w:val="24"/>
+        </w:rPr>
+        <w:t>providing multi-language support</w:t>
+      </w:r>
+      <w:r>
+        <w:rPr>
+          <w:bCs/>
+          <w:szCs w:val="24"/>
+        </w:rPr>
+        <w:t>.</w:t>
       </w:r>
     </w:p>
     <w:p>
       <w:pPr>
-        <w:pStyle w:val="TableParagraph"/>
-        <w:spacing w:before="69" w:after="60"/>
-        <w:rPr>
-          <w:b/>
-          <w:bCs/>
-          <w:szCs w:val="24"/>
-        </w:rPr>
-      </w:pPr>
-      <w:r>
-        <w:rPr>
-          <w:b/>
-          <w:bCs/>
-          <w:szCs w:val="24"/>
-        </w:rPr>
-        <w:t>Multi-language Support:</w:t>
-      </w:r>
-    </w:p>
-    <w:p>
-      <w:pPr>
-        <w:pStyle w:val="TableParagraph"/>
-        <w:spacing w:before="69" w:after="60"/>
-        <w:rPr>
-          <w:bCs/>
-          <w:szCs w:val="24"/>
-        </w:rPr>
-      </w:pPr>
-      <w:r>
-        <w:rPr>
-          <w:bCs/>
-          <w:szCs w:val="24"/>
-        </w:rPr>
-        <w:t xml:space="preserve">        </w:t>
-      </w:r>
-      <w:r>
-        <w:rPr>
-          <w:bCs/>
-          <w:szCs w:val="24"/>
-        </w:rPr>
-        <w:t>If the application is designed for diverse users, providing multi-language support will add complexity by requiring translation features and language-specific content handling.</w:t>
-      </w:r>
-    </w:p>
-    <w:p>
-      <w:pPr>
-        <w:pStyle w:val="TableParagraph"/>
-        <w:spacing w:before="69" w:after="60"/>
-        <w:rPr>
-          <w:bCs/>
-          <w:szCs w:val="24"/>
-        </w:rPr>
-      </w:pPr>
-    </w:p>
-    <w:p>
-      <w:pPr>
-        <w:pStyle w:val="TableParagraph"/>
-        <w:spacing w:before="69" w:after="60"/>
-        <w:rPr>
-          <w:bCs/>
-          <w:szCs w:val="24"/>
-        </w:rPr>
-      </w:pPr>
-    </w:p>
-    <w:p>
-      <w:pPr>
-        <w:pStyle w:val="TableParagraph"/>
-        <w:spacing w:before="69" w:after="60"/>
-        <w:rPr>
-          <w:bCs/>
-          <w:szCs w:val="24"/>
-        </w:rPr>
-      </w:pPr>
-    </w:p>
-    <w:p>
-      <w:pPr>
-        <w:pStyle w:val="TableParagraph"/>
-        <w:spacing w:before="69" w:after="60"/>
-        <w:rPr>
-          <w:bCs/>
-          <w:szCs w:val="24"/>
-        </w:rPr>
-      </w:pPr>
-    </w:p>
-    <w:p>
-      <w:pPr>
         <w:pStyle w:val="Heading2"/>
       </w:pPr>
       <w:r>
-        <w:lastRenderedPageBreak/>
         <w:t>Technological Aspects</w:t>
       </w:r>
       <w:r>
@@ -1363,6 +1532,12 @@
         </w:rPr>
         <w:t>HTML5</w:t>
       </w:r>
+      <w:r>
+        <w:rPr>
+          <w:szCs w:val="24"/>
+        </w:rPr>
+        <w:t xml:space="preserve"> (Structure)</w:t>
+      </w:r>
     </w:p>
     <w:p>
       <w:pPr>
@@ -1383,6 +1558,12 @@
         </w:rPr>
         <w:t>CSS3</w:t>
       </w:r>
+      <w:r>
+        <w:rPr>
+          <w:szCs w:val="24"/>
+        </w:rPr>
+        <w:t xml:space="preserve"> (Styling)</w:t>
+      </w:r>
     </w:p>
     <w:p>
       <w:pPr>
@@ -1403,6 +1584,12 @@
         </w:rPr>
         <w:t>Tailwind CSS</w:t>
       </w:r>
+      <w:r>
+        <w:rPr>
+          <w:szCs w:val="24"/>
+        </w:rPr>
+        <w:t xml:space="preserve"> (Styling)</w:t>
+      </w:r>
     </w:p>
     <w:p>
       <w:pPr>
@@ -1423,6 +1610,12 @@
         </w:rPr>
         <w:t>Bootstrap</w:t>
       </w:r>
+      <w:r>
+        <w:rPr>
+          <w:szCs w:val="24"/>
+        </w:rPr>
+        <w:t xml:space="preserve"> (Styling)</w:t>
+      </w:r>
     </w:p>
     <w:p>
       <w:pPr>
@@ -1443,6 +1636,12 @@
         </w:rPr>
         <w:t>JavaScript</w:t>
       </w:r>
+      <w:r>
+        <w:rPr>
+          <w:szCs w:val="24"/>
+        </w:rPr>
+        <w:t xml:space="preserve"> (Logic)</w:t>
+      </w:r>
     </w:p>
     <w:p>
       <w:pPr>
@@ -1469,6 +1668,12 @@
         </w:rPr>
         <w:t>JS</w:t>
       </w:r>
+      <w:r>
+        <w:rPr>
+          <w:szCs w:val="24"/>
+        </w:rPr>
+        <w:t xml:space="preserve"> (Single Page Application)</w:t>
+      </w:r>
     </w:p>
     <w:p>
       <w:pPr>
@@ -1489,6 +1694,12 @@
         </w:rPr>
         <w:t>Redux Toolkit</w:t>
       </w:r>
+      <w:r>
+        <w:rPr>
+          <w:szCs w:val="24"/>
+        </w:rPr>
+        <w:t xml:space="preserve"> (State Management)</w:t>
+      </w:r>
     </w:p>
     <w:p>
       <w:pPr>
@@ -1509,6 +1720,12 @@
         </w:rPr>
         <w:t>Material UI</w:t>
       </w:r>
+      <w:r>
+        <w:rPr>
+          <w:szCs w:val="24"/>
+        </w:rPr>
+        <w:t xml:space="preserve"> (Components)</w:t>
+      </w:r>
     </w:p>
     <w:p>
       <w:pPr>
@@ -1535,6 +1752,12 @@
         </w:rPr>
         <w:t xml:space="preserve"> Hook Form</w:t>
       </w:r>
+      <w:r>
+        <w:rPr>
+          <w:szCs w:val="24"/>
+        </w:rPr>
+        <w:t xml:space="preserve"> (Forms Management)</w:t>
+      </w:r>
     </w:p>
     <w:p>
       <w:pPr>
@@ -1555,6 +1778,12 @@
         </w:rPr>
         <w:t>React Router</w:t>
       </w:r>
+      <w:r>
+        <w:rPr>
+          <w:szCs w:val="24"/>
+        </w:rPr>
+        <w:t xml:space="preserve"> (Routes Management)</w:t>
+      </w:r>
     </w:p>
     <w:p>
       <w:pPr>
@@ -1600,6 +1829,12 @@
         </w:rPr>
         <w:t>JS</w:t>
       </w:r>
+      <w:r>
+        <w:rPr>
+          <w:szCs w:val="24"/>
+        </w:rPr>
+        <w:t xml:space="preserve"> (JS runtime)</w:t>
+      </w:r>
     </w:p>
     <w:p>
       <w:pPr>
@@ -1665,6 +1900,12 @@
         </w:rPr>
         <w:t>MongoDB</w:t>
       </w:r>
+      <w:r>
+        <w:rPr>
+          <w:szCs w:val="24"/>
+        </w:rPr>
+        <w:t xml:space="preserve"> (Database)</w:t>
+      </w:r>
     </w:p>
     <w:p>
       <w:pPr>
@@ -1685,6 +1926,12 @@
         </w:rPr>
         <w:t>Mongoose</w:t>
       </w:r>
+      <w:r>
+        <w:rPr>
+          <w:szCs w:val="24"/>
+        </w:rPr>
+        <w:t xml:space="preserve"> (Schema)</w:t>
+      </w:r>
     </w:p>
     <w:p>
       <w:pPr>
@@ -1724,6 +1971,12 @@
         </w:rPr>
         <w:t>Clerk</w:t>
       </w:r>
+      <w:r>
+        <w:rPr>
+          <w:szCs w:val="24"/>
+        </w:rPr>
+        <w:t xml:space="preserve"> (User Management)</w:t>
+      </w:r>
     </w:p>
     <w:p>
       <w:pPr>
@@ -1750,10 +2003,15 @@
         <w:ind w:firstLine="360"/>
       </w:pPr>
       <w:r>
-        <w:t>Constituency Connect aims to create a society where people are more connected to their representatives, government actions are more transparent, and citizens are empowered to make their voices heard. This project has the potential to lead to better governance and a higher quality of life for everyone involved.</w:t>
+        <w:t xml:space="preserve">Constituency Connect aims to create a society where people are more connected to their representatives, government actions are more transparent, and </w:t>
+      </w:r>
+      <w:r>
+        <w:t xml:space="preserve">the </w:t>
+      </w:r>
+      <w:r>
+        <w:t>citizens are empowered to make their voices heard. This project has the potential to lead to better governance and a higher quality of life for everyone involved.</w:t>
       </w:r>
     </w:p>
-    <w:p/>
     <w:p>
       <w:pPr>
         <w:pStyle w:val="ListParagraph"/>
@@ -1770,7 +2028,25 @@
         <w:t>Improved Communication:</w:t>
       </w:r>
       <w:r>
-        <w:t xml:space="preserve"> The project will establish a direct communication channel between constituents and their representatives. This will make it easier for people to voice their concerns and ensure that they are addressed. This improved communication will help foster trust and make people feel heard by those in power.</w:t>
+        <w:t xml:space="preserve"> </w:t>
+      </w:r>
+      <w:r>
+        <w:t xml:space="preserve">The </w:t>
+      </w:r>
+      <w:r>
+        <w:t>Project</w:t>
+      </w:r>
+      <w:r>
+        <w:t xml:space="preserve"> will </w:t>
+      </w:r>
+      <w:r>
+        <w:t>establish</w:t>
+      </w:r>
+      <w:r>
+        <w:t xml:space="preserve"> a direct communication route between constituents and their representatives. This will make it easier for people to express their issues and get them addressed. </w:t>
+      </w:r>
+      <w:r>
+        <w:t>This improved communication will help foster trust and make people feel heard by those in power.</w:t>
       </w:r>
     </w:p>
     <w:p>
@@ -1786,6 +2062,7 @@
           <w:b/>
           <w:bCs/>
         </w:rPr>
+        <w:lastRenderedPageBreak/>
         <w:t>Increased Accountability:</w:t>
       </w:r>
       <w:r>
@@ -1898,17 +2175,9 @@
         <w:t>Transparency in Governance:</w:t>
       </w:r>
       <w:r>
-        <w:t xml:space="preserve"> By providing clear statistics and updates, the system fosters transparency in governance, helping to build trust between representatives and their constituents. </w:t>
-      </w:r>
-      <w:r>
-        <w:lastRenderedPageBreak/>
-        <w:t>Citizens can see how their representatives are performing and stay informed about the actions being taken in their community.</w:t>
+        <w:t xml:space="preserve"> By providing clear statistics and updates, the system fosters transparency in governance, helping to build trust between representatives and their constituents. Citizens can see how their representatives are performing and stay informed about the actions being taken in their community.</w:t>
       </w:r>
     </w:p>
-    <w:p/>
-    <w:p/>
-    <w:p/>
-    <w:p/>
     <w:p>
       <w:pPr>
         <w:tabs>
@@ -1925,6 +2194,422 @@
           <w:rStyle w:val="Heading2Char"/>
         </w:rPr>
         <w:t>Benchmarking:</w:t>
+      </w:r>
+    </w:p>
+    <w:p>
+      <w:pPr>
+        <w:pStyle w:val="Heading3"/>
+        <w:rPr>
+          <w:rStyle w:val="Heading2Char"/>
+          <w:rFonts w:eastAsia="SimSun" w:cs="Times New Roman" w:hint="default"/>
+          <w:b/>
+          <w:color w:val="auto"/>
+          <w:sz w:val="27"/>
+          <w:szCs w:val="27"/>
+        </w:rPr>
+      </w:pPr>
+      <w:r>
+        <w:rPr>
+          <w:rStyle w:val="Heading2Char"/>
+          <w:rFonts w:eastAsia="SimSun" w:cs="Times New Roman"/>
+          <w:b/>
+          <w:color w:val="auto"/>
+          <w:sz w:val="27"/>
+          <w:szCs w:val="27"/>
+        </w:rPr>
+        <w:t>Problem:</w:t>
+      </w:r>
+    </w:p>
+    <w:p>
+      <w:pPr>
+        <w:pStyle w:val="BodyText"/>
+        <w:ind w:firstLine="720"/>
+        <w:rPr>
+          <w:rStyle w:val="Heading2Char"/>
+          <w:rFonts w:eastAsia="Calibri" w:cs="Calibri"/>
+          <w:b w:val="0"/>
+          <w:color w:val="auto"/>
+          <w:sz w:val="24"/>
+          <w:szCs w:val="32"/>
+        </w:rPr>
+      </w:pPr>
+      <w:r>
+        <w:rPr>
+          <w:rStyle w:val="Heading2Char"/>
+          <w:rFonts w:eastAsia="Calibri" w:cs="Calibri"/>
+          <w:b w:val="0"/>
+          <w:color w:val="auto"/>
+          <w:sz w:val="24"/>
+          <w:szCs w:val="32"/>
+        </w:rPr>
+        <w:t xml:space="preserve">In many democratic societies, a significant communication barrier exists between elected officials and their constituents. </w:t>
+      </w:r>
+      <w:r>
+        <w:t xml:space="preserve">Direct interaction with representatives is often limited to individuals with special connections or high social status, </w:t>
+      </w:r>
+      <w:r>
+        <w:t>w</w:t>
+      </w:r>
+      <w:r>
+        <w:t xml:space="preserve">hile </w:t>
+      </w:r>
+      <w:r>
+        <w:rPr>
+          <w:rStyle w:val="Heading2Char"/>
+          <w:rFonts w:eastAsia="Calibri" w:cs="Calibri"/>
+          <w:b w:val="0"/>
+          <w:color w:val="auto"/>
+          <w:sz w:val="24"/>
+          <w:szCs w:val="32"/>
+        </w:rPr>
+        <w:t xml:space="preserve">the average citizen's interaction is typically limited to brief encounters during election seasons or at local events. These </w:t>
+      </w:r>
+      <w:r>
+        <w:rPr>
+          <w:rStyle w:val="Heading2Char"/>
+          <w:rFonts w:eastAsia="Calibri" w:cs="Calibri"/>
+          <w:b w:val="0"/>
+          <w:color w:val="auto"/>
+          <w:sz w:val="24"/>
+          <w:szCs w:val="32"/>
+        </w:rPr>
+        <w:t>irregular</w:t>
+      </w:r>
+      <w:r>
+        <w:rPr>
+          <w:rStyle w:val="Heading2Char"/>
+          <w:rFonts w:eastAsia="Calibri" w:cs="Calibri"/>
+          <w:b w:val="0"/>
+          <w:color w:val="auto"/>
+          <w:sz w:val="24"/>
+          <w:szCs w:val="32"/>
+        </w:rPr>
+        <w:t xml:space="preserve"> interactions rarely address the ongoing needs and concerns of the community.</w:t>
+      </w:r>
+    </w:p>
+    <w:p>
+      <w:pPr>
+        <w:pStyle w:val="BodyText"/>
+        <w:rPr>
+          <w:rStyle w:val="Heading2Char"/>
+          <w:rFonts w:eastAsia="Calibri" w:cs="Calibri"/>
+          <w:b w:val="0"/>
+          <w:color w:val="auto"/>
+          <w:sz w:val="24"/>
+          <w:szCs w:val="32"/>
+        </w:rPr>
+      </w:pPr>
+    </w:p>
+    <w:p>
+      <w:pPr>
+        <w:pStyle w:val="BodyText"/>
+        <w:rPr>
+          <w:rStyle w:val="Heading2Char"/>
+          <w:rFonts w:eastAsia="Calibri" w:cs="Calibri"/>
+          <w:b w:val="0"/>
+          <w:color w:val="auto"/>
+          <w:sz w:val="24"/>
+          <w:szCs w:val="32"/>
+        </w:rPr>
+      </w:pPr>
+      <w:r>
+        <w:rPr>
+          <w:rStyle w:val="Heading2Char"/>
+          <w:rFonts w:eastAsia="Calibri" w:cs="Calibri"/>
+          <w:b w:val="0"/>
+          <w:color w:val="auto"/>
+          <w:sz w:val="24"/>
+          <w:szCs w:val="32"/>
+        </w:rPr>
+        <w:t xml:space="preserve">This lack of meaningful engagement has led to a sense of disconnection among citizens, who feel their voices are unheard in the democratic process. </w:t>
+      </w:r>
+      <w:r>
+        <w:rPr>
+          <w:rStyle w:val="Heading2Char"/>
+          <w:rFonts w:eastAsia="Calibri" w:cs="Calibri"/>
+          <w:b w:val="0"/>
+          <w:color w:val="auto"/>
+          <w:sz w:val="24"/>
+          <w:szCs w:val="32"/>
+        </w:rPr>
+        <w:t>As a result, community issues frequently go unaddressed, and public trust in government institutions continues to diminish.</w:t>
+      </w:r>
+    </w:p>
+    <w:p>
+      <w:pPr>
+        <w:pStyle w:val="BodyText"/>
+        <w:rPr>
+          <w:rStyle w:val="Heading2Char"/>
+          <w:rFonts w:eastAsia="Calibri" w:cs="Calibri"/>
+          <w:b w:val="0"/>
+          <w:color w:val="auto"/>
+          <w:sz w:val="24"/>
+          <w:szCs w:val="32"/>
+        </w:rPr>
+      </w:pPr>
+    </w:p>
+    <w:p>
+      <w:pPr>
+        <w:pStyle w:val="Heading3"/>
+        <w:rPr>
+          <w:rStyle w:val="Heading2Char"/>
+          <w:rFonts w:eastAsia="SimSun" w:cs="Times New Roman" w:hint="default"/>
+          <w:b/>
+          <w:color w:val="auto"/>
+          <w:sz w:val="27"/>
+          <w:szCs w:val="27"/>
+        </w:rPr>
+      </w:pPr>
+      <w:r>
+        <w:rPr>
+          <w:rStyle w:val="Heading2Char"/>
+          <w:rFonts w:eastAsia="SimSun" w:cs="Times New Roman" w:hint="default"/>
+          <w:b/>
+          <w:color w:val="auto"/>
+          <w:sz w:val="27"/>
+          <w:szCs w:val="27"/>
+        </w:rPr>
+        <w:t>E</w:t>
+      </w:r>
+      <w:r>
+        <w:rPr>
+          <w:rStyle w:val="Heading2Char"/>
+          <w:rFonts w:eastAsia="SimSun" w:cs="Times New Roman" w:hint="default"/>
+          <w:b/>
+          <w:color w:val="auto"/>
+          <w:sz w:val="27"/>
+          <w:szCs w:val="27"/>
+        </w:rPr>
+        <w:t>xisting Platforms:</w:t>
+      </w:r>
+    </w:p>
+    <w:p>
+      <w:pPr>
+        <w:ind w:firstLine="720"/>
+        <w:rPr>
+          <w:lang w:eastAsia="zh-CN"/>
+        </w:rPr>
+      </w:pPr>
+      <w:r>
+        <w:rPr>
+          <w:lang w:eastAsia="zh-CN"/>
+        </w:rPr>
+        <w:t xml:space="preserve">Although no such system exists in our local landscape that matches the scope of our project, some existing systems are </w:t>
+      </w:r>
+      <w:proofErr w:type="gramStart"/>
+      <w:r>
+        <w:rPr>
+          <w:lang w:eastAsia="zh-CN"/>
+        </w:rPr>
+        <w:t>similar to</w:t>
+      </w:r>
+      <w:proofErr w:type="gramEnd"/>
+      <w:r>
+        <w:rPr>
+          <w:lang w:eastAsia="zh-CN"/>
+        </w:rPr>
+        <w:t xml:space="preserve"> our initiative.</w:t>
+      </w:r>
+    </w:p>
+    <w:p>
+      <w:pPr>
+        <w:rPr>
+          <w:lang w:eastAsia="zh-CN"/>
+        </w:rPr>
+      </w:pPr>
+    </w:p>
+    <w:p>
+      <w:pPr>
+        <w:rPr>
+          <w:lang w:eastAsia="zh-CN"/>
+        </w:rPr>
+      </w:pPr>
+      <w:proofErr w:type="spellStart"/>
+      <w:r>
+        <w:rPr>
+          <w:b/>
+          <w:bCs/>
+          <w:lang w:eastAsia="zh-CN"/>
+        </w:rPr>
+        <w:t>FixMyStreet</w:t>
+      </w:r>
+      <w:proofErr w:type="spellEnd"/>
+      <w:r>
+        <w:rPr>
+          <w:b/>
+          <w:bCs/>
+          <w:lang w:eastAsia="zh-CN"/>
+        </w:rPr>
+        <w:t>:</w:t>
+      </w:r>
+    </w:p>
+    <w:p>
+      <w:pPr>
+        <w:ind w:firstLine="720"/>
+        <w:rPr>
+          <w:lang w:eastAsia="zh-CN"/>
+        </w:rPr>
+      </w:pPr>
+      <w:proofErr w:type="spellStart"/>
+      <w:r>
+        <w:rPr>
+          <w:lang w:eastAsia="zh-CN"/>
+        </w:rPr>
+        <w:t>FixMyStreet</w:t>
+      </w:r>
+      <w:proofErr w:type="spellEnd"/>
+      <w:r>
+        <w:rPr>
+          <w:lang w:eastAsia="zh-CN"/>
+        </w:rPr>
+        <w:t xml:space="preserve"> is a platform designed to help citizens report local issues, such as potholes, broken streetlights, and other community problems, directly to their local government. This user-friendly tool allows residents to track the progress of their reports, ensuring that public concerns are addressed efficiently and effectively.</w:t>
+      </w:r>
+    </w:p>
+    <w:p>
+      <w:pPr>
+        <w:rPr>
+          <w:b/>
+          <w:bCs/>
+          <w:lang w:eastAsia="zh-CN"/>
+        </w:rPr>
+      </w:pPr>
+      <w:proofErr w:type="spellStart"/>
+      <w:r>
+        <w:rPr>
+          <w:b/>
+          <w:bCs/>
+          <w:lang w:eastAsia="zh-CN"/>
+        </w:rPr>
+        <w:t>SeeClickFix</w:t>
+      </w:r>
+      <w:proofErr w:type="spellEnd"/>
+      <w:r>
+        <w:rPr>
+          <w:b/>
+          <w:bCs/>
+          <w:lang w:eastAsia="zh-CN"/>
+        </w:rPr>
+        <w:t>:</w:t>
+      </w:r>
+    </w:p>
+    <w:p>
+      <w:pPr>
+        <w:ind w:firstLine="720"/>
+        <w:rPr>
+          <w:lang w:eastAsia="zh-CN"/>
+        </w:rPr>
+      </w:pPr>
+      <w:proofErr w:type="spellStart"/>
+      <w:r>
+        <w:rPr>
+          <w:lang w:eastAsia="zh-CN"/>
+        </w:rPr>
+        <w:t>SeeClickFix</w:t>
+      </w:r>
+      <w:proofErr w:type="spellEnd"/>
+      <w:r>
+        <w:rPr>
+          <w:lang w:eastAsia="zh-CN"/>
+        </w:rPr>
+        <w:t xml:space="preserve"> is a community-driven platform that enables residents to report non-emergency issues in their neighborhood, such as damaged infrastructure, public safety concerns, and other local problems. This interactive approach encourages active community engagement and helps to build a stronger, more connected neighborhood.</w:t>
+      </w:r>
+    </w:p>
+    <w:p>
+      <w:pPr>
+        <w:rPr>
+          <w:lang w:eastAsia="zh-CN"/>
+        </w:rPr>
+      </w:pPr>
+      <w:proofErr w:type="spellStart"/>
+      <w:r>
+        <w:rPr>
+          <w:b/>
+          <w:bCs/>
+          <w:lang w:eastAsia="zh-CN"/>
+        </w:rPr>
+        <w:t>Neighbourland</w:t>
+      </w:r>
+      <w:proofErr w:type="spellEnd"/>
+      <w:r>
+        <w:rPr>
+          <w:b/>
+          <w:bCs/>
+          <w:lang w:eastAsia="zh-CN"/>
+        </w:rPr>
+        <w:t>:</w:t>
+      </w:r>
+    </w:p>
+    <w:p>
+      <w:pPr>
+        <w:ind w:firstLine="720"/>
+        <w:rPr>
+          <w:lang w:eastAsia="zh-CN"/>
+        </w:rPr>
+      </w:pPr>
+      <w:proofErr w:type="spellStart"/>
+      <w:r>
+        <w:rPr>
+          <w:lang w:eastAsia="zh-CN"/>
+        </w:rPr>
+        <w:t>Neighbourland</w:t>
+      </w:r>
+      <w:proofErr w:type="spellEnd"/>
+      <w:r>
+        <w:rPr>
+          <w:lang w:eastAsia="zh-CN"/>
+        </w:rPr>
+        <w:t xml:space="preserve"> is a civic engagement platform that empowers residents to collaborate with their local government and community organizations on neighborhood improvement projects. It focuses on gathering ideas, feedback, and support from the community to shape public spaces and policies. By facilitating open dialogue and collective action, it helps to create more vibrant, inclusive, and responsive communities.</w:t>
+      </w:r>
+    </w:p>
+    <w:p>
+      <w:pPr>
+        <w:ind w:firstLine="720"/>
+        <w:rPr>
+          <w:lang w:eastAsia="zh-CN"/>
+        </w:rPr>
+      </w:pPr>
+    </w:p>
+    <w:p>
+      <w:pPr>
+        <w:ind w:firstLine="720"/>
+        <w:rPr>
+          <w:lang w:eastAsia="zh-CN"/>
+        </w:rPr>
+      </w:pPr>
+    </w:p>
+    <w:p>
+      <w:pPr>
+        <w:ind w:firstLine="720"/>
+        <w:rPr>
+          <w:lang w:eastAsia="zh-CN"/>
+        </w:rPr>
+      </w:pPr>
+    </w:p>
+    <w:p>
+      <w:pPr>
+        <w:pStyle w:val="Heading3"/>
+        <w:rPr>
+          <w:rFonts w:hint="default"/>
+        </w:rPr>
+      </w:pPr>
+      <w:r>
+        <w:rPr>
+          <w:rFonts w:hint="default"/>
+        </w:rPr>
+        <w:lastRenderedPageBreak/>
+        <w:t>Comparison</w:t>
+      </w:r>
+      <w:r>
+        <w:rPr>
+          <w:rFonts w:hint="default"/>
+        </w:rPr>
+        <w:t xml:space="preserve"> Table</w:t>
+      </w:r>
+      <w:r>
+        <w:rPr>
+          <w:rFonts w:hint="default"/>
+        </w:rPr>
+        <w:t>:</w:t>
       </w:r>
     </w:p>
     <w:tbl>
@@ -1939,8 +2624,8 @@
       <w:tblGrid>
         <w:gridCol w:w="1976"/>
         <w:gridCol w:w="2249"/>
-        <w:gridCol w:w="1703"/>
-        <w:gridCol w:w="1976"/>
+        <w:gridCol w:w="1890"/>
+        <w:gridCol w:w="1789"/>
         <w:gridCol w:w="1976"/>
       </w:tblGrid>
       <w:tr>
@@ -2011,7 +2696,7 @@
         </w:tc>
         <w:tc>
           <w:tcPr>
-            <w:tcW w:w="1703" w:type="dxa"/>
+            <w:tcW w:w="1890" w:type="dxa"/>
             <w:vAlign w:val="center"/>
           </w:tcPr>
           <w:p>
@@ -2038,6 +2723,39 @@
                 <w:szCs w:val="24"/>
               </w:rPr>
               <w:t>FixMyStreet</w:t>
+            </w:r>
+            <w:proofErr w:type="spellEnd"/>
+          </w:p>
+        </w:tc>
+        <w:tc>
+          <w:tcPr>
+            <w:tcW w:w="1789" w:type="dxa"/>
+            <w:vAlign w:val="center"/>
+          </w:tcPr>
+          <w:p>
+            <w:pPr>
+              <w:tabs>
+                <w:tab w:val="left" w:pos="547"/>
+                <w:tab w:val="left" w:pos="548"/>
+              </w:tabs>
+              <w:spacing w:before="209"/>
+              <w:jc w:val="center"/>
+              <w:rPr>
+                <w:rFonts w:eastAsiaTheme="majorEastAsia" w:cstheme="majorBidi"/>
+                <w:b/>
+                <w:color w:val="000000" w:themeColor="text1"/>
+                <w:szCs w:val="24"/>
+              </w:rPr>
+            </w:pPr>
+            <w:proofErr w:type="spellStart"/>
+            <w:r>
+              <w:rPr>
+                <w:rFonts w:eastAsiaTheme="majorEastAsia" w:cstheme="majorBidi"/>
+                <w:b/>
+                <w:color w:val="000000" w:themeColor="text1"/>
+                <w:szCs w:val="24"/>
+              </w:rPr>
+              <w:t>SeeClickFix</w:t>
             </w:r>
             <w:proofErr w:type="spellEnd"/>
           </w:p>
@@ -2070,9 +2788,139 @@
                 <w:color w:val="000000" w:themeColor="text1"/>
                 <w:szCs w:val="24"/>
               </w:rPr>
-              <w:t>SeeClickFix</w:t>
+              <w:t>Neighbourland</w:t>
             </w:r>
             <w:proofErr w:type="spellEnd"/>
+          </w:p>
+        </w:tc>
+      </w:tr>
+      <w:tr>
+        <w:trPr>
+          <w:trHeight w:val="752"/>
+          <w:jc w:val="center"/>
+        </w:trPr>
+        <w:tc>
+          <w:tcPr>
+            <w:tcW w:w="1976" w:type="dxa"/>
+            <w:vAlign w:val="center"/>
+          </w:tcPr>
+          <w:p>
+            <w:pPr>
+              <w:tabs>
+                <w:tab w:val="left" w:pos="547"/>
+                <w:tab w:val="left" w:pos="548"/>
+              </w:tabs>
+              <w:spacing w:before="209"/>
+              <w:jc w:val="center"/>
+              <w:rPr>
+                <w:rFonts w:eastAsiaTheme="majorEastAsia" w:cstheme="majorBidi"/>
+                <w:b/>
+                <w:color w:val="000000" w:themeColor="text1"/>
+                <w:szCs w:val="24"/>
+              </w:rPr>
+            </w:pPr>
+            <w:r>
+              <w:rPr>
+                <w:rFonts w:eastAsiaTheme="majorEastAsia" w:cstheme="majorBidi"/>
+                <w:b/>
+                <w:color w:val="000000" w:themeColor="text1"/>
+                <w:szCs w:val="24"/>
+              </w:rPr>
+              <w:t>Origin</w:t>
+            </w:r>
+          </w:p>
+        </w:tc>
+        <w:tc>
+          <w:tcPr>
+            <w:tcW w:w="2249" w:type="dxa"/>
+            <w:vAlign w:val="center"/>
+          </w:tcPr>
+          <w:p>
+            <w:pPr>
+              <w:tabs>
+                <w:tab w:val="left" w:pos="547"/>
+                <w:tab w:val="left" w:pos="548"/>
+              </w:tabs>
+              <w:spacing w:before="209"/>
+              <w:jc w:val="center"/>
+              <w:rPr>
+                <w:rFonts w:eastAsiaTheme="majorEastAsia" w:cstheme="majorBidi"/>
+                <w:bCs/>
+                <w:color w:val="000000" w:themeColor="text1"/>
+                <w:szCs w:val="24"/>
+              </w:rPr>
+            </w:pPr>
+            <w:r>
+              <w:rPr>
+                <w:rFonts w:eastAsiaTheme="majorEastAsia" w:cstheme="majorBidi"/>
+                <w:bCs/>
+                <w:color w:val="000000" w:themeColor="text1"/>
+                <w:szCs w:val="24"/>
+              </w:rPr>
+              <w:t>Pakistan</w:t>
+            </w:r>
+          </w:p>
+        </w:tc>
+        <w:tc>
+          <w:tcPr>
+            <w:tcW w:w="1890" w:type="dxa"/>
+            <w:vAlign w:val="center"/>
+          </w:tcPr>
+          <w:p>
+            <w:pPr>
+              <w:tabs>
+                <w:tab w:val="left" w:pos="547"/>
+                <w:tab w:val="left" w:pos="548"/>
+              </w:tabs>
+              <w:spacing w:before="209"/>
+              <w:jc w:val="center"/>
+              <w:rPr>
+                <w:rFonts w:eastAsiaTheme="majorEastAsia" w:cstheme="majorBidi"/>
+                <w:bCs/>
+                <w:color w:val="000000" w:themeColor="text1"/>
+                <w:szCs w:val="24"/>
+              </w:rPr>
+            </w:pPr>
+            <w:r>
+              <w:rPr>
+                <w:rFonts w:eastAsiaTheme="majorEastAsia" w:cstheme="majorBidi"/>
+                <w:bCs/>
+                <w:color w:val="000000" w:themeColor="text1"/>
+                <w:szCs w:val="24"/>
+              </w:rPr>
+              <w:t>United Kingdom</w:t>
+            </w:r>
+          </w:p>
+        </w:tc>
+        <w:tc>
+          <w:tcPr>
+            <w:tcW w:w="1789" w:type="dxa"/>
+            <w:vAlign w:val="center"/>
+          </w:tcPr>
+          <w:p>
+            <w:pPr>
+              <w:tabs>
+                <w:tab w:val="left" w:pos="547"/>
+                <w:tab w:val="left" w:pos="548"/>
+              </w:tabs>
+              <w:spacing w:before="209"/>
+              <w:jc w:val="center"/>
+              <w:rPr>
+                <w:rFonts w:eastAsiaTheme="majorEastAsia" w:cstheme="majorBidi"/>
+                <w:bCs/>
+                <w:color w:val="000000" w:themeColor="text1"/>
+                <w:szCs w:val="24"/>
+              </w:rPr>
+            </w:pPr>
+            <w:r>
+              <w:rPr>
+                <w:rFonts w:eastAsiaTheme="majorEastAsia" w:cstheme="majorBidi"/>
+                <w:bCs/>
+                <w:color w:val="000000" w:themeColor="text1"/>
+                <w:szCs w:val="24"/>
+              </w:rPr>
+              <w:t>United States</w:t>
+            </w:r>
           </w:p>
         </w:tc>
         <w:tc>
@@ -2090,22 +2938,20 @@
               <w:jc w:val="center"/>
               <w:rPr>
                 <w:rFonts w:eastAsiaTheme="majorEastAsia" w:cstheme="majorBidi"/>
-                <w:b/>
+                <w:bCs/>
                 <w:color w:val="000000" w:themeColor="text1"/>
                 <w:szCs w:val="24"/>
               </w:rPr>
             </w:pPr>
-            <w:proofErr w:type="spellStart"/>
-            <w:r>
-              <w:rPr>
-                <w:rFonts w:eastAsiaTheme="majorEastAsia" w:cstheme="majorBidi"/>
-                <w:b/>
-                <w:color w:val="000000" w:themeColor="text1"/>
-                <w:szCs w:val="24"/>
-              </w:rPr>
-              <w:t>Neighbourland</w:t>
-            </w:r>
-            <w:proofErr w:type="spellEnd"/>
+            <w:r>
+              <w:rPr>
+                <w:rFonts w:eastAsiaTheme="majorEastAsia" w:cstheme="majorBidi"/>
+                <w:bCs/>
+                <w:color w:val="000000" w:themeColor="text1"/>
+                <w:szCs w:val="24"/>
+              </w:rPr>
+              <w:t>United States</w:t>
+            </w:r>
           </w:p>
         </w:tc>
       </w:tr>
@@ -2186,7 +3032,7 @@
         </w:tc>
         <w:tc>
           <w:tcPr>
-            <w:tcW w:w="1703" w:type="dxa"/>
+            <w:tcW w:w="1890" w:type="dxa"/>
             <w:vAlign w:val="center"/>
           </w:tcPr>
           <w:p>
@@ -2226,7 +3072,7 @@
         </w:tc>
         <w:tc>
           <w:tcPr>
-            <w:tcW w:w="1976" w:type="dxa"/>
+            <w:tcW w:w="1789" w:type="dxa"/>
             <w:vAlign w:val="center"/>
           </w:tcPr>
           <w:p>
@@ -2373,7 +3219,7 @@
         </w:tc>
         <w:tc>
           <w:tcPr>
-            <w:tcW w:w="1703" w:type="dxa"/>
+            <w:tcW w:w="1890" w:type="dxa"/>
             <w:vAlign w:val="center"/>
           </w:tcPr>
           <w:p>
@@ -2427,7 +3273,7 @@
         </w:tc>
         <w:tc>
           <w:tcPr>
-            <w:tcW w:w="1976" w:type="dxa"/>
+            <w:tcW w:w="1789" w:type="dxa"/>
             <w:vAlign w:val="center"/>
           </w:tcPr>
           <w:p>
@@ -2517,16 +3363,7 @@
                 <w:color w:val="000000" w:themeColor="text1"/>
                 <w:szCs w:val="24"/>
               </w:rPr>
-              <w:t>Complaint</w:t>
-            </w:r>
-            <w:r>
-              <w:rPr>
-                <w:rFonts w:eastAsiaTheme="majorEastAsia" w:cstheme="majorBidi"/>
-                <w:b/>
-                <w:color w:val="000000" w:themeColor="text1"/>
-                <w:szCs w:val="24"/>
-              </w:rPr>
-              <w:t xml:space="preserve"> Tracking</w:t>
+              <w:t>Complaint Tracking</w:t>
             </w:r>
           </w:p>
         </w:tc>
@@ -2572,7 +3409,7 @@
         </w:tc>
         <w:tc>
           <w:tcPr>
-            <w:tcW w:w="1703" w:type="dxa"/>
+            <w:tcW w:w="1890" w:type="dxa"/>
             <w:vAlign w:val="center"/>
           </w:tcPr>
           <w:p>
@@ -2597,22 +3434,13 @@
                 <w:color w:val="000000" w:themeColor="text1"/>
                 <w:szCs w:val="24"/>
               </w:rPr>
-              <w:t>Limited</w:t>
-            </w:r>
-            <w:r>
-              <w:rPr>
-                <w:rFonts w:eastAsiaTheme="majorEastAsia" w:cstheme="majorBidi"/>
-                <w:bCs/>
-                <w:color w:val="000000" w:themeColor="text1"/>
-                <w:szCs w:val="24"/>
-              </w:rPr>
-              <w:t xml:space="preserve"> tracking, focus on reporting</w:t>
+              <w:t>Limited tracking, focus on reporting</w:t>
             </w:r>
           </w:p>
         </w:tc>
         <w:tc>
           <w:tcPr>
-            <w:tcW w:w="1976" w:type="dxa"/>
+            <w:tcW w:w="1789" w:type="dxa"/>
             <w:vAlign w:val="center"/>
           </w:tcPr>
           <w:p>
@@ -2750,7 +3578,7 @@
         </w:tc>
         <w:tc>
           <w:tcPr>
-            <w:tcW w:w="1703" w:type="dxa"/>
+            <w:tcW w:w="1890" w:type="dxa"/>
             <w:vAlign w:val="center"/>
           </w:tcPr>
           <w:p>
@@ -2781,7 +3609,7 @@
         </w:tc>
         <w:tc>
           <w:tcPr>
-            <w:tcW w:w="1976" w:type="dxa"/>
+            <w:tcW w:w="1789" w:type="dxa"/>
             <w:vAlign w:val="center"/>
           </w:tcPr>
           <w:p>
@@ -2910,7 +3738,7 @@
         </w:tc>
         <w:tc>
           <w:tcPr>
-            <w:tcW w:w="1703" w:type="dxa"/>
+            <w:tcW w:w="1890" w:type="dxa"/>
             <w:vAlign w:val="center"/>
           </w:tcPr>
           <w:p>
@@ -2941,7 +3769,7 @@
         </w:tc>
         <w:tc>
           <w:tcPr>
-            <w:tcW w:w="1976" w:type="dxa"/>
+            <w:tcW w:w="1789" w:type="dxa"/>
             <w:vAlign w:val="center"/>
           </w:tcPr>
           <w:p>
@@ -3069,7 +3897,7 @@
         </w:tc>
         <w:tc>
           <w:tcPr>
-            <w:tcW w:w="1703" w:type="dxa"/>
+            <w:tcW w:w="1890" w:type="dxa"/>
           </w:tcPr>
           <w:p>
             <w:pPr>
@@ -3099,7 +3927,7 @@
         </w:tc>
         <w:tc>
           <w:tcPr>
-            <w:tcW w:w="1976" w:type="dxa"/>
+            <w:tcW w:w="1789" w:type="dxa"/>
           </w:tcPr>
           <w:p>
             <w:pPr>
@@ -3254,7 +4082,7 @@
         </w:tc>
         <w:tc>
           <w:tcPr>
-            <w:tcW w:w="1703" w:type="dxa"/>
+            <w:tcW w:w="1890" w:type="dxa"/>
             <w:vAlign w:val="center"/>
           </w:tcPr>
           <w:p>
@@ -3285,7 +4113,7 @@
         </w:tc>
         <w:tc>
           <w:tcPr>
-            <w:tcW w:w="1976" w:type="dxa"/>
+            <w:tcW w:w="1789" w:type="dxa"/>
             <w:vAlign w:val="center"/>
           </w:tcPr>
           <w:p>
@@ -3378,34 +4206,7 @@
                 <w:color w:val="000000" w:themeColor="text1"/>
                 <w:szCs w:val="24"/>
               </w:rPr>
-              <w:t>Event</w:t>
-            </w:r>
-            <w:r>
-              <w:rPr>
-                <w:rFonts w:eastAsiaTheme="majorEastAsia" w:cstheme="majorBidi"/>
-                <w:b/>
-                <w:color w:val="000000" w:themeColor="text1"/>
-                <w:szCs w:val="24"/>
-              </w:rPr>
-              <w:t xml:space="preserve"> </w:t>
-            </w:r>
-            <w:r>
-              <w:rPr>
-                <w:rFonts w:eastAsiaTheme="majorEastAsia" w:cstheme="majorBidi"/>
-                <w:b/>
-                <w:color w:val="000000" w:themeColor="text1"/>
-                <w:szCs w:val="24"/>
-              </w:rPr>
-              <w:t>Calendar</w:t>
-            </w:r>
-            <w:r>
-              <w:rPr>
-                <w:rFonts w:eastAsiaTheme="majorEastAsia" w:cstheme="majorBidi"/>
-                <w:b/>
-                <w:color w:val="000000" w:themeColor="text1"/>
-                <w:szCs w:val="24"/>
-              </w:rPr>
-              <w:t xml:space="preserve"> </w:t>
+              <w:t xml:space="preserve">Event Calendar </w:t>
             </w:r>
           </w:p>
         </w:tc>
@@ -3454,43 +4255,7 @@
                 <w:color w:val="000000" w:themeColor="text1"/>
                 <w:szCs w:val="24"/>
               </w:rPr>
-              <w:t xml:space="preserve"> can </w:t>
-            </w:r>
-            <w:r>
-              <w:rPr>
-                <w:rFonts w:eastAsiaTheme="majorEastAsia" w:cstheme="majorBidi"/>
-                <w:bCs/>
-                <w:color w:val="000000" w:themeColor="text1"/>
-                <w:szCs w:val="24"/>
-              </w:rPr>
-              <w:t>post</w:t>
-            </w:r>
-            <w:r>
-              <w:rPr>
-                <w:rFonts w:eastAsiaTheme="majorEastAsia" w:cstheme="majorBidi"/>
-                <w:bCs/>
-                <w:color w:val="000000" w:themeColor="text1"/>
-                <w:szCs w:val="24"/>
-              </w:rPr>
-              <w:t xml:space="preserve"> </w:t>
-            </w:r>
-            <w:r>
-              <w:rPr>
-                <w:rFonts w:eastAsiaTheme="majorEastAsia" w:cstheme="majorBidi"/>
-                <w:bCs/>
-                <w:color w:val="000000" w:themeColor="text1"/>
-                <w:szCs w:val="24"/>
-              </w:rPr>
-              <w:t>upcoming</w:t>
-            </w:r>
-            <w:r>
-              <w:rPr>
-                <w:rFonts w:eastAsiaTheme="majorEastAsia" w:cstheme="majorBidi"/>
-                <w:bCs/>
-                <w:color w:val="000000" w:themeColor="text1"/>
-                <w:szCs w:val="24"/>
-              </w:rPr>
-              <w:t xml:space="preserve"> </w:t>
+              <w:t xml:space="preserve"> can post upcoming </w:t>
             </w:r>
             <w:r>
               <w:rPr>
@@ -3523,7 +4288,7 @@
         </w:tc>
         <w:tc>
           <w:tcPr>
-            <w:tcW w:w="1703" w:type="dxa"/>
+            <w:tcW w:w="1890" w:type="dxa"/>
             <w:vAlign w:val="center"/>
           </w:tcPr>
           <w:p>
@@ -3554,7 +4319,7 @@
         </w:tc>
         <w:tc>
           <w:tcPr>
-            <w:tcW w:w="1976" w:type="dxa"/>
+            <w:tcW w:w="1789" w:type="dxa"/>
             <w:vAlign w:val="center"/>
           </w:tcPr>
           <w:p>
@@ -3682,7 +4447,7 @@
         </w:tc>
         <w:tc>
           <w:tcPr>
-            <w:tcW w:w="1703" w:type="dxa"/>
+            <w:tcW w:w="1890" w:type="dxa"/>
           </w:tcPr>
           <w:p>
             <w:pPr>
@@ -3712,7 +4477,7 @@
         </w:tc>
         <w:tc>
           <w:tcPr>
-            <w:tcW w:w="1976" w:type="dxa"/>
+            <w:tcW w:w="1789" w:type="dxa"/>
           </w:tcPr>
           <w:p>
             <w:pPr>
@@ -3849,7 +4614,7 @@
         </w:tc>
         <w:tc>
           <w:tcPr>
-            <w:tcW w:w="1703" w:type="dxa"/>
+            <w:tcW w:w="1890" w:type="dxa"/>
             <w:vAlign w:val="center"/>
           </w:tcPr>
           <w:p>
@@ -3880,7 +4645,7 @@
         </w:tc>
         <w:tc>
           <w:tcPr>
-            <w:tcW w:w="1976" w:type="dxa"/>
+            <w:tcW w:w="1789" w:type="dxa"/>
             <w:vAlign w:val="center"/>
           </w:tcPr>
           <w:p>
@@ -3973,7 +4738,6 @@
                 <w:color w:val="000000" w:themeColor="text1"/>
                 <w:szCs w:val="24"/>
               </w:rPr>
-              <w:lastRenderedPageBreak/>
               <w:t>Performance Metrics</w:t>
             </w:r>
           </w:p>
@@ -4004,13 +4768,62 @@
                 <w:color w:val="000000" w:themeColor="text1"/>
                 <w:szCs w:val="24"/>
               </w:rPr>
-              <w:t>Yes, tracks and displays performance metrics of representatives</w:t>
+              <w:t xml:space="preserve">Yes, tracks and displays </w:t>
+            </w:r>
+            <w:r>
+              <w:rPr>
+                <w:rFonts w:eastAsiaTheme="majorEastAsia" w:cstheme="majorBidi"/>
+                <w:bCs/>
+                <w:color w:val="000000" w:themeColor="text1"/>
+                <w:szCs w:val="24"/>
+              </w:rPr>
+              <w:t xml:space="preserve">the </w:t>
+            </w:r>
+            <w:r>
+              <w:rPr>
+                <w:rFonts w:eastAsiaTheme="majorEastAsia" w:cstheme="majorBidi"/>
+                <w:bCs/>
+                <w:color w:val="000000" w:themeColor="text1"/>
+                <w:szCs w:val="24"/>
+              </w:rPr>
+              <w:t>performance metrics of representatives</w:t>
             </w:r>
           </w:p>
         </w:tc>
         <w:tc>
           <w:tcPr>
-            <w:tcW w:w="1703" w:type="dxa"/>
+            <w:tcW w:w="1890" w:type="dxa"/>
+            <w:vAlign w:val="center"/>
+          </w:tcPr>
+          <w:p>
+            <w:pPr>
+              <w:tabs>
+                <w:tab w:val="left" w:pos="547"/>
+                <w:tab w:val="left" w:pos="548"/>
+              </w:tabs>
+              <w:spacing w:before="209"/>
+              <w:jc w:val="center"/>
+              <w:rPr>
+                <w:rFonts w:eastAsiaTheme="majorEastAsia" w:cstheme="majorBidi"/>
+                <w:bCs/>
+                <w:color w:val="000000" w:themeColor="text1"/>
+                <w:szCs w:val="24"/>
+              </w:rPr>
+            </w:pPr>
+            <w:r>
+              <w:rPr>
+                <w:rFonts w:eastAsiaTheme="majorEastAsia" w:cstheme="majorBidi"/>
+                <w:bCs/>
+                <w:color w:val="000000" w:themeColor="text1"/>
+                <w:szCs w:val="24"/>
+              </w:rPr>
+              <w:t>No</w:t>
+            </w:r>
+          </w:p>
+        </w:tc>
+        <w:tc>
+          <w:tcPr>
+            <w:tcW w:w="1789" w:type="dxa"/>
             <w:vAlign w:val="center"/>
           </w:tcPr>
           <w:p>
@@ -4070,37 +4883,6 @@
             </w:r>
           </w:p>
         </w:tc>
-        <w:tc>
-          <w:tcPr>
-            <w:tcW w:w="1976" w:type="dxa"/>
-            <w:vAlign w:val="center"/>
-          </w:tcPr>
-          <w:p>
-            <w:pPr>
-              <w:tabs>
-                <w:tab w:val="left" w:pos="547"/>
-                <w:tab w:val="left" w:pos="548"/>
-              </w:tabs>
-              <w:spacing w:before="209"/>
-              <w:jc w:val="center"/>
-              <w:rPr>
-                <w:rFonts w:eastAsiaTheme="majorEastAsia" w:cstheme="majorBidi"/>
-                <w:bCs/>
-                <w:color w:val="000000" w:themeColor="text1"/>
-                <w:szCs w:val="24"/>
-              </w:rPr>
-            </w:pPr>
-            <w:r>
-              <w:rPr>
-                <w:rFonts w:eastAsiaTheme="majorEastAsia" w:cstheme="majorBidi"/>
-                <w:bCs/>
-                <w:color w:val="000000" w:themeColor="text1"/>
-                <w:szCs w:val="24"/>
-              </w:rPr>
-              <w:t>No</w:t>
-            </w:r>
-          </w:p>
-        </w:tc>
       </w:tr>
     </w:tbl>
     <w:p>
@@ -4153,196 +4935,121 @@
     </w:p>
     <w:p>
       <w:pPr>
-        <w:pStyle w:val="ListParagraph"/>
-        <w:numPr>
-          <w:ilvl w:val="0"/>
-          <w:numId w:val="30"/>
-        </w:numPr>
+        <w:ind w:left="360"/>
       </w:pPr>
       <w:r>
         <w:t>Complaint Reporting</w:t>
       </w:r>
+      <w:r>
+        <w:t xml:space="preserve">, </w:t>
+      </w:r>
+      <w:r>
+        <w:t>Complaint Forwarding to the respective department</w:t>
+      </w:r>
+      <w:r>
+        <w:t xml:space="preserve">, </w:t>
+      </w:r>
+      <w:r>
+        <w:t>Complaint Prioritization</w:t>
+      </w:r>
+      <w:r>
+        <w:t xml:space="preserve">, </w:t>
+      </w:r>
+      <w:r>
+        <w:t>Surveys</w:t>
+      </w:r>
+      <w:r>
+        <w:t xml:space="preserve"> and </w:t>
+      </w:r>
+      <w:r>
+        <w:t>Polls</w:t>
+      </w:r>
+      <w:r>
+        <w:t xml:space="preserve">, </w:t>
+      </w:r>
+      <w:r>
+        <w:t>Real-time Analytics</w:t>
+      </w:r>
+      <w:r>
+        <w:t xml:space="preserve">, </w:t>
+      </w:r>
+      <w:r>
+        <w:t>Complaint Tracking Dashboard</w:t>
+      </w:r>
+      <w:r>
+        <w:t xml:space="preserve">, </w:t>
+      </w:r>
+      <w:r>
+        <w:t>Submission and Resolution</w:t>
+      </w:r>
+      <w:r>
+        <w:t xml:space="preserve">, </w:t>
+      </w:r>
+      <w:r>
+        <w:t>Stat</w:t>
+      </w:r>
+      <w:r>
+        <w:t>i</w:t>
+      </w:r>
+      <w:r>
+        <w:t>s</w:t>
+      </w:r>
+      <w:r>
+        <w:t xml:space="preserve">tics, </w:t>
+      </w:r>
+      <w:r>
+        <w:t>Detailed Complaint View</w:t>
+      </w:r>
+      <w:r>
+        <w:t xml:space="preserve">, </w:t>
+      </w:r>
+      <w:r>
+        <w:t>Virtual Meetups</w:t>
+      </w:r>
+      <w:r>
+        <w:t xml:space="preserve">, </w:t>
+      </w:r>
+      <w:r>
+        <w:t>Video Conferencing</w:t>
+      </w:r>
+      <w:r>
+        <w:t xml:space="preserve">, </w:t>
+      </w:r>
+      <w:r>
+        <w:t>Anonymous Reporting</w:t>
+      </w:r>
+      <w:r>
+        <w:t xml:space="preserve">, </w:t>
+      </w:r>
+      <w:r>
+        <w:t>Confidential Submissions</w:t>
+      </w:r>
+      <w:r>
+        <w:t xml:space="preserve">, </w:t>
+      </w:r>
+      <w:r>
+        <w:t>Service Feedback</w:t>
+      </w:r>
+      <w:r>
+        <w:t xml:space="preserve">, </w:t>
+      </w:r>
+      <w:r>
+        <w:t>Event Calendar</w:t>
+      </w:r>
     </w:p>
-    <w:p>
-      <w:pPr>
-        <w:pStyle w:val="ListParagraph"/>
-        <w:numPr>
-          <w:ilvl w:val="0"/>
-          <w:numId w:val="30"/>
-        </w:numPr>
-      </w:pPr>
-      <w:r>
-        <w:t>Complaint Forwarding to the respective department</w:t>
-      </w:r>
-    </w:p>
-    <w:p>
-      <w:pPr>
-        <w:pStyle w:val="ListParagraph"/>
-        <w:numPr>
-          <w:ilvl w:val="0"/>
-          <w:numId w:val="30"/>
-        </w:numPr>
-      </w:pPr>
-      <w:r>
-        <w:t>Complaint Prioritization</w:t>
-      </w:r>
-    </w:p>
-    <w:p>
-      <w:pPr>
-        <w:pStyle w:val="ListParagraph"/>
-        <w:numPr>
-          <w:ilvl w:val="0"/>
-          <w:numId w:val="30"/>
-        </w:numPr>
-      </w:pPr>
-      <w:r>
-        <w:t>Surveys</w:t>
-      </w:r>
-      <w:r>
-        <w:t xml:space="preserve"> and </w:t>
-      </w:r>
-      <w:r>
-        <w:t>Polls</w:t>
-      </w:r>
-    </w:p>
-    <w:p>
-      <w:pPr>
-        <w:pStyle w:val="ListParagraph"/>
-        <w:numPr>
-          <w:ilvl w:val="0"/>
-          <w:numId w:val="30"/>
-        </w:numPr>
-      </w:pPr>
-      <w:r>
-        <w:t>Real-time Analytics</w:t>
-      </w:r>
-      <w:r>
-        <w:t xml:space="preserve"> </w:t>
-      </w:r>
-    </w:p>
-    <w:p>
-      <w:pPr>
-        <w:pStyle w:val="ListParagraph"/>
-        <w:numPr>
-          <w:ilvl w:val="0"/>
-          <w:numId w:val="30"/>
-        </w:numPr>
-      </w:pPr>
-      <w:r>
-        <w:t>Complaint Tracking Dashboard</w:t>
-      </w:r>
-      <w:r>
-        <w:t xml:space="preserve"> </w:t>
-      </w:r>
-    </w:p>
-    <w:p>
-      <w:pPr>
-        <w:pStyle w:val="ListParagraph"/>
-        <w:numPr>
-          <w:ilvl w:val="0"/>
-          <w:numId w:val="30"/>
-        </w:numPr>
-      </w:pPr>
-      <w:r>
-        <w:t>Submission and Resolution Stats</w:t>
-      </w:r>
-      <w:r>
-        <w:t xml:space="preserve"> </w:t>
-      </w:r>
-    </w:p>
-    <w:p>
-      <w:pPr>
-        <w:pStyle w:val="ListParagraph"/>
-        <w:numPr>
-          <w:ilvl w:val="0"/>
-          <w:numId w:val="30"/>
-        </w:numPr>
-      </w:pPr>
-      <w:r>
-        <w:t>Detailed Complaint View</w:t>
-      </w:r>
-    </w:p>
-    <w:p>
-      <w:pPr>
-        <w:pStyle w:val="ListParagraph"/>
-        <w:numPr>
-          <w:ilvl w:val="0"/>
-          <w:numId w:val="30"/>
-        </w:numPr>
-      </w:pPr>
-      <w:r>
-        <w:t>Virtual Meetups</w:t>
-      </w:r>
-    </w:p>
-    <w:p>
-      <w:pPr>
-        <w:pStyle w:val="ListParagraph"/>
-        <w:numPr>
-          <w:ilvl w:val="0"/>
-          <w:numId w:val="30"/>
-        </w:numPr>
-      </w:pPr>
-      <w:r>
-        <w:t>Video Conferencing</w:t>
-      </w:r>
-      <w:r>
-        <w:t xml:space="preserve"> </w:t>
-      </w:r>
-    </w:p>
-    <w:p>
-      <w:pPr>
-        <w:pStyle w:val="ListParagraph"/>
-        <w:numPr>
-          <w:ilvl w:val="0"/>
-          <w:numId w:val="30"/>
-        </w:numPr>
-      </w:pPr>
-      <w:r>
-        <w:t>Anonymous Reporting</w:t>
-      </w:r>
-      <w:r>
-        <w:t xml:space="preserve"> </w:t>
-      </w:r>
-    </w:p>
-    <w:p>
-      <w:pPr>
-        <w:pStyle w:val="ListParagraph"/>
-        <w:numPr>
-          <w:ilvl w:val="0"/>
-          <w:numId w:val="30"/>
-        </w:numPr>
-      </w:pPr>
-      <w:r>
-        <w:t>Confidential Submissions</w:t>
-      </w:r>
-      <w:r>
-        <w:t xml:space="preserve"> </w:t>
-      </w:r>
-    </w:p>
-    <w:p>
-      <w:pPr>
-        <w:pStyle w:val="ListParagraph"/>
-        <w:numPr>
-          <w:ilvl w:val="0"/>
-          <w:numId w:val="30"/>
-        </w:numPr>
-      </w:pPr>
-      <w:r>
-        <w:t>Service Feedback</w:t>
-      </w:r>
-    </w:p>
-    <w:p>
-      <w:pPr>
-        <w:pStyle w:val="ListParagraph"/>
-        <w:numPr>
-          <w:ilvl w:val="0"/>
-          <w:numId w:val="30"/>
-        </w:numPr>
-      </w:pPr>
-      <w:r>
-        <w:t>Event Calendar</w:t>
-      </w:r>
-    </w:p>
+    <w:p/>
+    <w:p/>
+    <w:p/>
+    <w:p/>
+    <w:p/>
+    <w:p/>
+    <w:p/>
+    <w:p/>
+    <w:p/>
+    <w:p/>
+    <w:p/>
+    <w:p/>
+    <w:p/>
     <w:p/>
     <w:p/>
     <w:p/>
@@ -4770,10 +5477,10 @@
     <w:p>
       <w:pPr>
         <w:sectPr>
-          <w:footerReference w:type="default" r:id="rId12"/>
+          <w:footerReference w:type="default" r:id="rId13"/>
           <w:type w:val="continuous"/>
           <w:pgSz w:w="11910" w:h="16840"/>
-          <w:pgMar w:top="640" w:right="1000" w:bottom="620" w:left="1020" w:header="720" w:footer="430" w:gutter="0"/>
+          <w:pgMar w:top="634" w:right="994" w:bottom="619" w:left="1022" w:header="720" w:footer="430" w:gutter="0"/>
           <w:pgNumType w:start="1"/>
           <w:cols w:space="720"/>
         </w:sectPr>
@@ -5535,214 +6242,16 @@
     <w:p>
       <w:pPr>
         <w:pStyle w:val="BodyText"/>
-        <w:ind w:left="2880" w:hanging="2880"/>
-        <w:rPr>
-          <w:sz w:val="19"/>
-        </w:rPr>
       </w:pPr>
     </w:p>
     <w:p>
       <w:pPr>
         <w:pStyle w:val="BodyText"/>
-        <w:ind w:left="2880" w:hanging="2880"/>
-        <w:rPr>
-          <w:sz w:val="19"/>
-        </w:rPr>
       </w:pPr>
     </w:p>
     <w:p>
       <w:pPr>
-        <w:pStyle w:val="BodyText"/>
-        <w:ind w:left="2880" w:hanging="2880"/>
-        <w:rPr>
-          <w:sz w:val="19"/>
-        </w:rPr>
-      </w:pPr>
-    </w:p>
-    <w:p>
-      <w:pPr>
-        <w:pStyle w:val="BodyText"/>
-        <w:ind w:left="2880" w:hanging="2880"/>
-        <w:rPr>
-          <w:sz w:val="19"/>
-        </w:rPr>
-      </w:pPr>
-    </w:p>
-    <w:p>
-      <w:pPr>
-        <w:pStyle w:val="BodyText"/>
-        <w:ind w:left="2880" w:hanging="2880"/>
-        <w:rPr>
-          <w:sz w:val="19"/>
-        </w:rPr>
-      </w:pPr>
-    </w:p>
-    <w:p>
-      <w:pPr>
-        <w:pStyle w:val="BodyText"/>
-        <w:ind w:left="2880" w:hanging="2880"/>
-        <w:rPr>
-          <w:sz w:val="19"/>
-        </w:rPr>
-      </w:pPr>
-    </w:p>
-    <w:p>
-      <w:pPr>
-        <w:pStyle w:val="BodyText"/>
-        <w:ind w:left="2880" w:hanging="2880"/>
-        <w:rPr>
-          <w:sz w:val="19"/>
-        </w:rPr>
-      </w:pPr>
-    </w:p>
-    <w:p>
-      <w:pPr>
-        <w:pStyle w:val="BodyText"/>
-        <w:ind w:left="2880" w:hanging="2880"/>
-        <w:rPr>
-          <w:sz w:val="19"/>
-        </w:rPr>
-      </w:pPr>
-    </w:p>
-    <w:p>
-      <w:pPr>
-        <w:pStyle w:val="BodyText"/>
-        <w:ind w:left="2880" w:hanging="2880"/>
-        <w:rPr>
-          <w:sz w:val="19"/>
-        </w:rPr>
-      </w:pPr>
-    </w:p>
-    <w:p>
-      <w:pPr>
-        <w:pStyle w:val="BodyText"/>
-        <w:ind w:left="2880" w:hanging="2880"/>
-        <w:rPr>
-          <w:sz w:val="19"/>
-        </w:rPr>
-      </w:pPr>
-      <w:r>
-        <w:rPr>
-          <w:noProof/>
-        </w:rPr>
-        <mc:AlternateContent>
-          <mc:Choice Requires="wps">
-            <w:drawing>
-              <wp:anchor distT="0" distB="0" distL="0" distR="0" simplePos="0" relativeHeight="487590912" behindDoc="1" locked="0" layoutInCell="1" allowOverlap="1" wp14:anchorId="73C2B1C5" wp14:editId="0F2AD53F">
-                <wp:simplePos x="0" y="0"/>
-                <wp:positionH relativeFrom="page">
-                  <wp:posOffset>731520</wp:posOffset>
-                </wp:positionH>
-                <wp:positionV relativeFrom="paragraph">
-                  <wp:posOffset>184150</wp:posOffset>
-                </wp:positionV>
-                <wp:extent cx="6035040" cy="1270"/>
-                <wp:effectExtent l="0" t="0" r="0" b="0"/>
-                <wp:wrapTopAndBottom/>
-                <wp:docPr id="7" name="Freeform 2"/>
-                <wp:cNvGraphicFramePr>
-                  <a:graphicFrameLocks xmlns:a="http://schemas.openxmlformats.org/drawingml/2006/main"/>
-                </wp:cNvGraphicFramePr>
-                <a:graphic xmlns:a="http://schemas.openxmlformats.org/drawingml/2006/main">
-                  <a:graphicData uri="http://schemas.microsoft.com/office/word/2010/wordprocessingShape">
-                    <wps:wsp>
-                      <wps:cNvSpPr>
-                        <a:spLocks/>
-                      </wps:cNvSpPr>
-                      <wps:spPr bwMode="auto">
-                        <a:xfrm>
-                          <a:off x="0" y="0"/>
-                          <a:ext cx="6035040" cy="1270"/>
-                        </a:xfrm>
-                        <a:custGeom>
-                          <a:avLst/>
-                          <a:gdLst>
-                            <a:gd name="T0" fmla="+- 0 1152 1152"/>
-                            <a:gd name="T1" fmla="*/ T0 w 9504"/>
-                            <a:gd name="T2" fmla="+- 0 10656 1152"/>
-                            <a:gd name="T3" fmla="*/ T2 w 9504"/>
-                          </a:gdLst>
-                          <a:ahLst/>
-                          <a:cxnLst>
-                            <a:cxn ang="0">
-                              <a:pos x="T1" y="0"/>
-                            </a:cxn>
-                            <a:cxn ang="0">
-                              <a:pos x="T3" y="0"/>
-                            </a:cxn>
-                          </a:cxnLst>
-                          <a:rect l="0" t="0" r="r" b="b"/>
-                          <a:pathLst>
-                            <a:path w="9504">
-                              <a:moveTo>
-                                <a:pt x="0" y="0"/>
-                              </a:moveTo>
-                              <a:lnTo>
-                                <a:pt x="9504" y="0"/>
-                              </a:lnTo>
-                            </a:path>
-                          </a:pathLst>
-                        </a:custGeom>
-                        <a:noFill/>
-                        <a:ln w="12700">
-                          <a:solidFill>
-                            <a:srgbClr val="404040"/>
-                          </a:solidFill>
-                          <a:prstDash val="solid"/>
-                          <a:round/>
-                          <a:headEnd/>
-                          <a:tailEnd/>
-                        </a:ln>
-                        <a:extLst>
-                          <a:ext uri="{909E8E84-426E-40DD-AFC4-6F175D3DCCD1}">
-                            <a14:hiddenFill xmlns:a14="http://schemas.microsoft.com/office/drawing/2010/main">
-                              <a:solidFill>
-                                <a:srgbClr val="FFFFFF"/>
-                              </a:solidFill>
-                            </a14:hiddenFill>
-                          </a:ext>
-                        </a:extLst>
-                      </wps:spPr>
-                      <wps:bodyPr rot="0" vert="horz" wrap="square" lIns="91440" tIns="45720" rIns="91440" bIns="45720" anchor="t" anchorCtr="0" upright="1">
-                        <a:noAutofit/>
-                      </wps:bodyPr>
-                    </wps:wsp>
-                  </a:graphicData>
-                </a:graphic>
-                <wp14:sizeRelH relativeFrom="page">
-                  <wp14:pctWidth>0</wp14:pctWidth>
-                </wp14:sizeRelH>
-                <wp14:sizeRelV relativeFrom="page">
-                  <wp14:pctHeight>0</wp14:pctHeight>
-                </wp14:sizeRelV>
-              </wp:anchor>
-            </w:drawing>
-          </mc:Choice>
-          <mc:Fallback>
-            <w:pict>
-              <v:shape w14:anchorId="2507E532" id="Freeform 2" o:spid="_x0000_s1026" style="position:absolute;margin-left:57.6pt;margin-top:14.5pt;width:475.2pt;height:.1pt;z-index:-15725568;visibility:visible;mso-wrap-style:square;mso-width-percent:0;mso-height-percent:0;mso-wrap-distance-left:0;mso-wrap-distance-top:0;mso-wrap-distance-right:0;mso-wrap-distance-bottom:0;mso-position-horizontal:absolute;mso-position-horizontal-relative:page;mso-position-vertical:absolute;mso-position-vertical-relative:text;mso-width-percent:0;mso-height-percent:0;mso-width-relative:page;mso-height-relative:page;v-text-anchor:top" coordsize="9504,1270" o:gfxdata="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" path="m,l9504,e" filled="f" strokecolor="#404040" strokeweight="1pt">
-                <v:path arrowok="t" o:connecttype="custom" o:connectlocs="0,0;6035040,0" o:connectangles="0,0"/>
-                <w10:wrap type="topAndBottom" anchorx="page"/>
-              </v:shape>
-            </w:pict>
-          </mc:Fallback>
-        </mc:AlternateContent>
-      </w:r>
-    </w:p>
-    <w:p>
-      <w:pPr>
-        <w:pStyle w:val="BodyText"/>
-      </w:pPr>
-    </w:p>
-    <w:p>
-      <w:pPr>
-        <w:pStyle w:val="BodyText"/>
-      </w:pPr>
-    </w:p>
-    <w:p>
-      <w:pPr>
         <w:spacing w:before="52"/>
-        <w:ind w:left="132"/>
         <w:rPr>
           <w:b/>
         </w:rPr>
@@ -5847,186 +6356,190 @@
         <w:t xml:space="preserve"> </w:t>
       </w:r>
       <w:r>
-        <w:t xml:space="preserve">contribution that a group of students will put in the design and development of </w:t>
-      </w:r>
-      <w:proofErr w:type="gramStart"/>
+        <w:t xml:space="preserve">contribution that a group of students will </w:t>
+      </w:r>
+      <w:r>
+        <w:t>make</w:t>
+      </w:r>
+      <w:r>
+        <w:t xml:space="preserve"> in the design and development of </w:t>
+      </w:r>
+      <w:r>
+        <w:t xml:space="preserve">the </w:t>
+      </w:r>
+      <w:r>
+        <w:t>project,</w:t>
+      </w:r>
+      <w:r>
+        <w:rPr>
+          <w:spacing w:val="1"/>
+        </w:rPr>
+        <w:t xml:space="preserve"> </w:t>
+      </w:r>
+      <w:r>
+        <w:t>spanning over two academic semesters. Secondly, determine if the domain of the project</w:t>
+      </w:r>
+      <w:r>
+        <w:rPr>
+          <w:spacing w:val="1"/>
+        </w:rPr>
+        <w:t xml:space="preserve"> </w:t>
+      </w:r>
+      <w:r>
+        <w:t>marks</w:t>
+      </w:r>
+      <w:r>
+        <w:rPr>
+          <w:spacing w:val="1"/>
+        </w:rPr>
+        <w:t xml:space="preserve"> </w:t>
+      </w:r>
+      <w:r>
+        <w:t>the</w:t>
+      </w:r>
+      <w:r>
+        <w:rPr>
+          <w:spacing w:val="1"/>
+        </w:rPr>
+        <w:t xml:space="preserve"> </w:t>
+      </w:r>
+      <w:r>
+        <w:t>standard</w:t>
+      </w:r>
+      <w:r>
+        <w:rPr>
+          <w:spacing w:val="1"/>
+        </w:rPr>
+        <w:t xml:space="preserve"> </w:t>
+      </w:r>
+      <w:r>
+        <w:t>of</w:t>
+      </w:r>
+      <w:r>
+        <w:rPr>
+          <w:spacing w:val="1"/>
+        </w:rPr>
+        <w:t xml:space="preserve"> </w:t>
+      </w:r>
+      <w:r>
+        <w:t>complexity</w:t>
+      </w:r>
+      <w:r>
+        <w:rPr>
+          <w:spacing w:val="1"/>
+        </w:rPr>
+        <w:t xml:space="preserve"> </w:t>
+      </w:r>
+      <w:r>
+        <w:t>required</w:t>
+      </w:r>
+      <w:r>
+        <w:rPr>
+          <w:spacing w:val="1"/>
+        </w:rPr>
+        <w:t xml:space="preserve"> </w:t>
+      </w:r>
+      <w:r>
+        <w:t>from</w:t>
+      </w:r>
+      <w:r>
+        <w:rPr>
+          <w:spacing w:val="1"/>
+        </w:rPr>
+        <w:t xml:space="preserve"> </w:t>
+      </w:r>
+      <w:r>
+        <w:t>a</w:t>
+      </w:r>
+      <w:r>
+        <w:rPr>
+          <w:spacing w:val="1"/>
+        </w:rPr>
+        <w:t xml:space="preserve"> </w:t>
+      </w:r>
+      <w:r>
+        <w:t>bachelor’s</w:t>
+      </w:r>
+      <w:r>
+        <w:rPr>
+          <w:spacing w:val="1"/>
+        </w:rPr>
+        <w:t xml:space="preserve"> </w:t>
+      </w:r>
+      <w:r>
+        <w:t>student</w:t>
+      </w:r>
+      <w:r>
+        <w:rPr>
+          <w:spacing w:val="1"/>
+        </w:rPr>
+        <w:t xml:space="preserve"> </w:t>
+      </w:r>
+      <w:r>
+        <w:t>degree,</w:t>
+      </w:r>
+      <w:r>
+        <w:rPr>
+          <w:spacing w:val="1"/>
+        </w:rPr>
+        <w:t xml:space="preserve"> </w:t>
+      </w:r>
+      <w:r>
+        <w:t>as</w:t>
+      </w:r>
+      <w:r>
+        <w:rPr>
+          <w:spacing w:val="1"/>
+        </w:rPr>
+        <w:t xml:space="preserve"> </w:t>
+      </w:r>
+      <w:r>
+        <w:t>this</w:t>
+      </w:r>
+      <w:r>
+        <w:rPr>
+          <w:spacing w:val="-52"/>
+        </w:rPr>
+        <w:t xml:space="preserve"> </w:t>
+      </w:r>
       <w:r>
         <w:t>project</w:t>
       </w:r>
-      <w:proofErr w:type="gramEnd"/>
-      <w:r>
-        <w:t>,</w:t>
-      </w:r>
-      <w:r>
-        <w:rPr>
-          <w:spacing w:val="1"/>
+      <w:r>
+        <w:rPr>
+          <w:spacing w:val="-2"/>
         </w:rPr>
         <w:t xml:space="preserve"> </w:t>
       </w:r>
       <w:r>
-        <w:t>spanning over two academic semesters. Secondly, determine if the domain of the project</w:t>
-      </w:r>
-      <w:r>
-        <w:rPr>
-          <w:spacing w:val="1"/>
+        <w:t>will</w:t>
+      </w:r>
+      <w:r>
+        <w:rPr>
+          <w:spacing w:val="-1"/>
         </w:rPr>
         <w:t xml:space="preserve"> </w:t>
       </w:r>
       <w:r>
-        <w:t>marks</w:t>
-      </w:r>
-      <w:r>
-        <w:rPr>
-          <w:spacing w:val="1"/>
+        <w:t>determine</w:t>
+      </w:r>
+      <w:r>
+        <w:rPr>
+          <w:spacing w:val="-2"/>
         </w:rPr>
         <w:t xml:space="preserve"> </w:t>
       </w:r>
       <w:r>
-        <w:t>the</w:t>
-      </w:r>
-      <w:r>
-        <w:rPr>
-          <w:spacing w:val="1"/>
+        <w:t>the skills they</w:t>
+      </w:r>
+      <w:r>
+        <w:rPr>
+          <w:spacing w:val="-1"/>
         </w:rPr>
         <w:t xml:space="preserve"> </w:t>
       </w:r>
       <w:r>
-        <w:t>standard</w:t>
-      </w:r>
-      <w:r>
-        <w:rPr>
-          <w:spacing w:val="1"/>
-        </w:rPr>
-        <w:t xml:space="preserve"> </w:t>
-      </w:r>
-      <w:r>
-        <w:t>of</w:t>
-      </w:r>
-      <w:r>
-        <w:rPr>
-          <w:spacing w:val="1"/>
-        </w:rPr>
-        <w:t xml:space="preserve"> </w:t>
-      </w:r>
-      <w:r>
-        <w:t>complexity</w:t>
-      </w:r>
-      <w:r>
-        <w:rPr>
-          <w:spacing w:val="1"/>
-        </w:rPr>
-        <w:t xml:space="preserve"> </w:t>
-      </w:r>
-      <w:r>
-        <w:t>required</w:t>
-      </w:r>
-      <w:r>
-        <w:rPr>
-          <w:spacing w:val="1"/>
-        </w:rPr>
-        <w:t xml:space="preserve"> </w:t>
-      </w:r>
-      <w:r>
-        <w:t>from</w:t>
-      </w:r>
-      <w:r>
-        <w:rPr>
-          <w:spacing w:val="1"/>
-        </w:rPr>
-        <w:t xml:space="preserve"> </w:t>
-      </w:r>
-      <w:r>
-        <w:t>a</w:t>
-      </w:r>
-      <w:r>
-        <w:rPr>
-          <w:spacing w:val="1"/>
-        </w:rPr>
-        <w:t xml:space="preserve"> </w:t>
-      </w:r>
-      <w:r>
-        <w:t>bachelor’s</w:t>
-      </w:r>
-      <w:r>
-        <w:rPr>
-          <w:spacing w:val="1"/>
-        </w:rPr>
-        <w:t xml:space="preserve"> </w:t>
-      </w:r>
-      <w:r>
-        <w:t>student</w:t>
-      </w:r>
-      <w:r>
-        <w:rPr>
-          <w:spacing w:val="1"/>
-        </w:rPr>
-        <w:t xml:space="preserve"> </w:t>
-      </w:r>
-      <w:r>
-        <w:t>degree,</w:t>
-      </w:r>
-      <w:r>
-        <w:rPr>
-          <w:spacing w:val="1"/>
-        </w:rPr>
-        <w:t xml:space="preserve"> </w:t>
-      </w:r>
-      <w:r>
-        <w:t>as</w:t>
-      </w:r>
-      <w:r>
-        <w:rPr>
-          <w:spacing w:val="1"/>
-        </w:rPr>
-        <w:t xml:space="preserve"> </w:t>
-      </w:r>
-      <w:r>
-        <w:t>this</w:t>
-      </w:r>
-      <w:r>
-        <w:rPr>
-          <w:spacing w:val="-52"/>
-        </w:rPr>
-        <w:t xml:space="preserve"> </w:t>
-      </w:r>
-      <w:r>
-        <w:t>project</w:t>
-      </w:r>
-      <w:r>
-        <w:rPr>
-          <w:spacing w:val="-2"/>
-        </w:rPr>
-        <w:t xml:space="preserve"> </w:t>
-      </w:r>
-      <w:r>
-        <w:t>will</w:t>
-      </w:r>
-      <w:r>
-        <w:rPr>
-          <w:spacing w:val="-1"/>
-        </w:rPr>
-        <w:t xml:space="preserve"> </w:t>
-      </w:r>
-      <w:r>
-        <w:t>determine</w:t>
-      </w:r>
-      <w:r>
-        <w:rPr>
-          <w:spacing w:val="-2"/>
-        </w:rPr>
-        <w:t xml:space="preserve"> </w:t>
-      </w:r>
-      <w:r>
-        <w:t>the skills they</w:t>
-      </w:r>
-      <w:r>
-        <w:rPr>
-          <w:spacing w:val="-1"/>
-        </w:rPr>
-        <w:t xml:space="preserve"> </w:t>
-      </w:r>
-      <w:r>
-        <w:t>learnt</w:t>
+        <w:t>learned</w:t>
       </w:r>
       <w:r>
         <w:rPr>
@@ -6075,11 +6588,9 @@
       <w:r>
         <w:t xml:space="preserve">Technological aspects of the project </w:t>
       </w:r>
-      <w:proofErr w:type="gramStart"/>
-      <w:r>
-        <w:t>means</w:t>
-      </w:r>
-      <w:proofErr w:type="gramEnd"/>
+      <w:r>
+        <w:t>mean</w:t>
+      </w:r>
       <w:r>
         <w:t xml:space="preserve"> tools/technologies and</w:t>
       </w:r>
@@ -6240,11 +6751,9 @@
       <w:r>
         <w:t xml:space="preserve">The proposed project should be compared with existing similar </w:t>
       </w:r>
-      <w:proofErr w:type="gramStart"/>
-      <w:r>
-        <w:t>type</w:t>
-      </w:r>
-      <w:proofErr w:type="gramEnd"/>
+      <w:r>
+        <w:t>types</w:t>
+      </w:r>
       <w:r>
         <w:t xml:space="preserve"> of</w:t>
       </w:r>
@@ -6255,7 +6764,10 @@
         <w:t xml:space="preserve"> </w:t>
       </w:r>
       <w:r>
-        <w:t xml:space="preserve">works. A </w:t>
+        <w:t>work</w:t>
+      </w:r>
+      <w:r>
+        <w:t xml:space="preserve">. A </w:t>
       </w:r>
       <w:r>
         <w:rPr>
@@ -6266,7 +6778,13 @@
         <w:t>comparison table</w:t>
       </w:r>
       <w:r>
-        <w:t xml:space="preserve"> is more helpful for comparative view, listing features of existing</w:t>
+        <w:t xml:space="preserve"> is more helpful for </w:t>
+      </w:r>
+      <w:r>
+        <w:t xml:space="preserve">a </w:t>
+      </w:r>
+      <w:r>
+        <w:t>comparative view, listing features of existing</w:t>
       </w:r>
       <w:r>
         <w:rPr>
@@ -6302,7 +6820,10 @@
         <w:t xml:space="preserve"> </w:t>
       </w:r>
       <w:r>
-        <w:t>project.</w:t>
+        <w:t>projects</w:t>
+      </w:r>
+      <w:r>
+        <w:t>.</w:t>
       </w:r>
     </w:p>
     <w:p>
@@ -6364,7 +6885,7 @@
     <w:sectPr>
       <w:type w:val="continuous"/>
       <w:pgSz w:w="11910" w:h="16840"/>
-      <w:pgMar w:top="640" w:right="1000" w:bottom="620" w:left="1020" w:header="720" w:footer="720" w:gutter="0"/>
+      <w:pgMar w:top="634" w:right="994" w:bottom="619" w:left="1022" w:header="720" w:footer="720" w:gutter="0"/>
       <w:cols w:space="720"/>
     </w:sectPr>
   </w:body>
@@ -6482,7 +7003,7 @@
       <mc:AlternateContent>
         <mc:Choice Requires="wps">
           <w:drawing>
-            <wp:anchor distT="0" distB="0" distL="114300" distR="114300" simplePos="0" relativeHeight="487426048" behindDoc="1" locked="0" layoutInCell="1" allowOverlap="1" wp14:anchorId="33B02F9D" wp14:editId="091F7C1F">
+            <wp:anchor distT="0" distB="0" distL="114300" distR="114300" simplePos="0" relativeHeight="487426048" behindDoc="1" locked="0" layoutInCell="1" allowOverlap="1" wp14:anchorId="33B02F9D" wp14:editId="17521F7B">
               <wp:simplePos x="0" y="0"/>
               <wp:positionH relativeFrom="page">
                 <wp:posOffset>718820</wp:posOffset>
@@ -6608,7 +7129,7 @@
       <mc:AlternateContent>
         <mc:Choice Requires="wps">
           <w:drawing>
-            <wp:anchor distT="0" distB="0" distL="114300" distR="114300" simplePos="0" relativeHeight="487426560" behindDoc="1" locked="0" layoutInCell="1" allowOverlap="1" wp14:anchorId="17E95BD3" wp14:editId="6E7467B8">
+            <wp:anchor distT="0" distB="0" distL="114300" distR="114300" simplePos="0" relativeHeight="487426560" behindDoc="1" locked="0" layoutInCell="1" allowOverlap="1" wp14:anchorId="17E95BD3" wp14:editId="4C6E9B30">
               <wp:simplePos x="0" y="0"/>
               <wp:positionH relativeFrom="page">
                 <wp:posOffset>6029960</wp:posOffset>
@@ -6710,7 +7231,13 @@
                             <w:rPr>
                               <w:i/>
                             </w:rPr>
-                            <w:t>of 2</w:t>
+                            <w:t xml:space="preserve">of </w:t>
+                          </w:r>
+                          <w:r>
+                            <w:rPr>
+                              <w:i/>
+                            </w:rPr>
+                            <w:t>6</w:t>
                           </w:r>
                         </w:p>
                       </w:txbxContent>
@@ -6782,7 +7309,13 @@
                       <w:rPr>
                         <w:i/>
                       </w:rPr>
-                      <w:t>of 2</w:t>
+                      <w:t xml:space="preserve">of </w:t>
+                    </w:r>
+                    <w:r>
+                      <w:rPr>
+                        <w:i/>
+                      </w:rPr>
+                      <w:t>6</w:t>
                     </w:r>
                   </w:p>
                 </w:txbxContent>
@@ -6819,6 +7352,119 @@
 <file path=word/numbering.xml><?xml version="1.0" encoding="utf-8"?>
 <w:numbering xmlns:wpc="http://schemas.microsoft.com/office/word/2010/wordprocessingCanvas" xmlns:cx="http://schemas.microsoft.com/office/drawing/2014/chartex" xmlns:cx1="http://schemas.microsoft.com/office/drawing/2015/9/8/chartex" xmlns:cx2="http://schemas.microsoft.com/office/drawing/2015/10/21/chartex" xmlns:cx3="http://schemas.microsoft.com/office/drawing/2016/5/9/chartex" xmlns:cx4="http://schemas.microsoft.com/office/drawing/2016/5/10/chartex" xmlns:cx5="http://schemas.microsoft.com/office/drawing/2016/5/11/chartex" xmlns:cx6="http://schemas.microsoft.com/office/drawing/2016/5/12/chartex" xmlns:cx7="http://schemas.microsoft.com/office/drawing/2016/5/13/chartex" xmlns:cx8="http://schemas.microsoft.com/office/drawing/2016/5/14/chartex" xmlns:mc="http://schemas.openxmlformats.org/markup-compatibility/2006" xmlns:aink="http://schemas.microsoft.com/office/drawing/2016/ink" xmlns:am3d="http://schemas.microsoft.com/office/drawing/2017/model3d" xmlns:o="urn:schemas-microsoft-com:office:office" xmlns:oel="http://schemas.microsoft.com/office/2019/extlst" xmlns:r="http://schemas.openxmlformats.org/officeDocument/2006/relationships" xmlns:m="http://schemas.openxmlformats.org/officeDocument/2006/math" xmlns:v="urn:schemas-microsoft-com:vml" xmlns:wp14="http://schemas.microsoft.com/office/word/2010/wordprocessingDrawing" xmlns:wp="http://schemas.openxmlformats.org/drawingml/2006/wordprocessingDrawing" xmlns:w10="urn:schemas-microsoft-com:office:word" xmlns:w="http://schemas.openxmlformats.org/wordprocessingml/2006/main" xmlns:w14="http://schemas.microsoft.com/office/word/2010/wordml" xmlns:w15="http://schemas.microsoft.com/office/word/2012/wordml" xmlns:w16cex="http://schemas.microsoft.com/office/word/2018/wordml/cex" xmlns:w16cid="http://schemas.microsoft.com/office/word/2016/wordml/cid" xmlns:w16="http://schemas.microsoft.com/office/word/2018/wordml" xmlns:w16du="http://schemas.microsoft.com/office/word/2023/wordml/word16du" xmlns:w16sdtdh="http://schemas.microsoft.com/office/word/2020/wordml/sdtdatahash" xmlns:w16se="http://schemas.microsoft.com/office/word/2015/wordml/symex" xmlns:wpg="http://schemas.microsoft.com/office/word/2010/wordprocessingGroup" xmlns:wpi="http://schemas.microsoft.com/office/word/2010/wordprocessingInk" xmlns:wne="http://schemas.microsoft.com/office/word/2006/wordml" xmlns:wps="http://schemas.microsoft.com/office/word/2010/wordprocessingShape" mc:Ignorable="w14 w15 w16se w16cid w16 w16cex w16sdtdh w16du wp14">
   <w:abstractNum w:abstractNumId="0" w15:restartNumberingAfterBreak="0">
+    <w:nsid w:val="00777B2A"/>
+    <w:multiLevelType w:val="hybridMultilevel"/>
+    <w:tmpl w:val="7792A91C"/>
+    <w:lvl w:ilvl="0" w:tplc="04090001">
+      <w:start w:val="1"/>
+      <w:numFmt w:val="bullet"/>
+      <w:lvlText w:val=""/>
+      <w:lvlJc w:val="left"/>
+      <w:pPr>
+        <w:ind w:left="1440" w:hanging="360"/>
+      </w:pPr>
+      <w:rPr>
+        <w:rFonts w:ascii="Symbol" w:hAnsi="Symbol" w:hint="default"/>
+      </w:rPr>
+    </w:lvl>
+    <w:lvl w:ilvl="1" w:tplc="04090003" w:tentative="1">
+      <w:start w:val="1"/>
+      <w:numFmt w:val="bullet"/>
+      <w:lvlText w:val="o"/>
+      <w:lvlJc w:val="left"/>
+      <w:pPr>
+        <w:ind w:left="2160" w:hanging="360"/>
+      </w:pPr>
+      <w:rPr>
+        <w:rFonts w:ascii="Courier New" w:hAnsi="Courier New" w:cs="Courier New" w:hint="default"/>
+      </w:rPr>
+    </w:lvl>
+    <w:lvl w:ilvl="2" w:tplc="04090005" w:tentative="1">
+      <w:start w:val="1"/>
+      <w:numFmt w:val="bullet"/>
+      <w:lvlText w:val=""/>
+      <w:lvlJc w:val="left"/>
+      <w:pPr>
+        <w:ind w:left="2880" w:hanging="360"/>
+      </w:pPr>
+      <w:rPr>
+        <w:rFonts w:ascii="Wingdings" w:hAnsi="Wingdings" w:hint="default"/>
+      </w:rPr>
+    </w:lvl>
+    <w:lvl w:ilvl="3" w:tplc="04090001" w:tentative="1">
+      <w:start w:val="1"/>
+      <w:numFmt w:val="bullet"/>
+      <w:lvlText w:val=""/>
+      <w:lvlJc w:val="left"/>
+      <w:pPr>
+        <w:ind w:left="3600" w:hanging="360"/>
+      </w:pPr>
+      <w:rPr>
+        <w:rFonts w:ascii="Symbol" w:hAnsi="Symbol" w:hint="default"/>
+      </w:rPr>
+    </w:lvl>
+    <w:lvl w:ilvl="4" w:tplc="04090003" w:tentative="1">
+      <w:start w:val="1"/>
+      <w:numFmt w:val="bullet"/>
+      <w:lvlText w:val="o"/>
+      <w:lvlJc w:val="left"/>
+      <w:pPr>
+        <w:ind w:left="4320" w:hanging="360"/>
+      </w:pPr>
+      <w:rPr>
+        <w:rFonts w:ascii="Courier New" w:hAnsi="Courier New" w:cs="Courier New" w:hint="default"/>
+      </w:rPr>
+    </w:lvl>
+    <w:lvl w:ilvl="5" w:tplc="04090005" w:tentative="1">
+      <w:start w:val="1"/>
+      <w:numFmt w:val="bullet"/>
+      <w:lvlText w:val=""/>
+      <w:lvlJc w:val="left"/>
+      <w:pPr>
+        <w:ind w:left="5040" w:hanging="360"/>
+      </w:pPr>
+      <w:rPr>
+        <w:rFonts w:ascii="Wingdings" w:hAnsi="Wingdings" w:hint="default"/>
+      </w:rPr>
+    </w:lvl>
+    <w:lvl w:ilvl="6" w:tplc="04090001" w:tentative="1">
+      <w:start w:val="1"/>
+      <w:numFmt w:val="bullet"/>
+      <w:lvlText w:val=""/>
+      <w:lvlJc w:val="left"/>
+      <w:pPr>
+        <w:ind w:left="5760" w:hanging="360"/>
+      </w:pPr>
+      <w:rPr>
+        <w:rFonts w:ascii="Symbol" w:hAnsi="Symbol" w:hint="default"/>
+      </w:rPr>
+    </w:lvl>
+    <w:lvl w:ilvl="7" w:tplc="04090003" w:tentative="1">
+      <w:start w:val="1"/>
+      <w:numFmt w:val="bullet"/>
+      <w:lvlText w:val="o"/>
+      <w:lvlJc w:val="left"/>
+      <w:pPr>
+        <w:ind w:left="6480" w:hanging="360"/>
+      </w:pPr>
+      <w:rPr>
+        <w:rFonts w:ascii="Courier New" w:hAnsi="Courier New" w:cs="Courier New" w:hint="default"/>
+      </w:rPr>
+    </w:lvl>
+    <w:lvl w:ilvl="8" w:tplc="04090005" w:tentative="1">
+      <w:start w:val="1"/>
+      <w:numFmt w:val="bullet"/>
+      <w:lvlText w:val=""/>
+      <w:lvlJc w:val="left"/>
+      <w:pPr>
+        <w:ind w:left="7200" w:hanging="360"/>
+      </w:pPr>
+      <w:rPr>
+        <w:rFonts w:ascii="Wingdings" w:hAnsi="Wingdings" w:hint="default"/>
+      </w:rPr>
+    </w:lvl>
+  </w:abstractNum>
+  <w:abstractNum w:abstractNumId="1" w15:restartNumberingAfterBreak="0">
     <w:nsid w:val="056A6771"/>
     <w:multiLevelType w:val="hybridMultilevel"/>
     <w:tmpl w:val="46B025F6"/>
@@ -6828,7 +7474,7 @@
       <w:lvlText w:val=""/>
       <w:lvlJc w:val="left"/>
       <w:pPr>
-        <w:ind w:left="720" w:hanging="360"/>
+        <w:ind w:left="1080" w:hanging="360"/>
       </w:pPr>
       <w:rPr>
         <w:rFonts w:ascii="Symbol" w:hAnsi="Symbol" w:hint="default"/>
@@ -6840,7 +7486,7 @@
       <w:lvlText w:val="o"/>
       <w:lvlJc w:val="left"/>
       <w:pPr>
-        <w:ind w:left="1440" w:hanging="360"/>
+        <w:ind w:left="1800" w:hanging="360"/>
       </w:pPr>
       <w:rPr>
         <w:rFonts w:ascii="Courier New" w:hAnsi="Courier New" w:cs="Courier New" w:hint="default"/>
@@ -6852,7 +7498,7 @@
       <w:lvlText w:val=""/>
       <w:lvlJc w:val="left"/>
       <w:pPr>
-        <w:ind w:left="2160" w:hanging="360"/>
+        <w:ind w:left="2520" w:hanging="360"/>
       </w:pPr>
       <w:rPr>
         <w:rFonts w:ascii="Wingdings" w:hAnsi="Wingdings" w:hint="default"/>
@@ -6864,7 +7510,7 @@
       <w:lvlText w:val=""/>
       <w:lvlJc w:val="left"/>
       <w:pPr>
-        <w:ind w:left="2880" w:hanging="360"/>
+        <w:ind w:left="3240" w:hanging="360"/>
       </w:pPr>
       <w:rPr>
         <w:rFonts w:ascii="Symbol" w:hAnsi="Symbol" w:hint="default"/>
@@ -6876,7 +7522,7 @@
       <w:lvlText w:val="o"/>
       <w:lvlJc w:val="left"/>
       <w:pPr>
-        <w:ind w:left="3600" w:hanging="360"/>
+        <w:ind w:left="3960" w:hanging="360"/>
       </w:pPr>
       <w:rPr>
         <w:rFonts w:ascii="Courier New" w:hAnsi="Courier New" w:cs="Courier New" w:hint="default"/>
@@ -6888,7 +7534,7 @@
       <w:lvlText w:val=""/>
       <w:lvlJc w:val="left"/>
       <w:pPr>
-        <w:ind w:left="4320" w:hanging="360"/>
+        <w:ind w:left="4680" w:hanging="360"/>
       </w:pPr>
       <w:rPr>
         <w:rFonts w:ascii="Wingdings" w:hAnsi="Wingdings" w:hint="default"/>
@@ -6900,7 +7546,7 @@
       <w:lvlText w:val=""/>
       <w:lvlJc w:val="left"/>
       <w:pPr>
-        <w:ind w:left="5040" w:hanging="360"/>
+        <w:ind w:left="5400" w:hanging="360"/>
       </w:pPr>
       <w:rPr>
         <w:rFonts w:ascii="Symbol" w:hAnsi="Symbol" w:hint="default"/>
@@ -6912,7 +7558,7 @@
       <w:lvlText w:val="o"/>
       <w:lvlJc w:val="left"/>
       <w:pPr>
-        <w:ind w:left="5760" w:hanging="360"/>
+        <w:ind w:left="6120" w:hanging="360"/>
       </w:pPr>
       <w:rPr>
         <w:rFonts w:ascii="Courier New" w:hAnsi="Courier New" w:cs="Courier New" w:hint="default"/>
@@ -6924,14 +7570,14 @@
       <w:lvlText w:val=""/>
       <w:lvlJc w:val="left"/>
       <w:pPr>
-        <w:ind w:left="6480" w:hanging="360"/>
+        <w:ind w:left="6840" w:hanging="360"/>
       </w:pPr>
       <w:rPr>
         <w:rFonts w:ascii="Wingdings" w:hAnsi="Wingdings" w:hint="default"/>
       </w:rPr>
     </w:lvl>
   </w:abstractNum>
-  <w:abstractNum w:abstractNumId="1" w15:restartNumberingAfterBreak="0">
+  <w:abstractNum w:abstractNumId="2" w15:restartNumberingAfterBreak="0">
     <w:nsid w:val="08165F39"/>
     <w:multiLevelType w:val="hybridMultilevel"/>
     <w:tmpl w:val="E4CA9B9C"/>
@@ -7044,7 +7690,7 @@
       </w:rPr>
     </w:lvl>
   </w:abstractNum>
-  <w:abstractNum w:abstractNumId="2" w15:restartNumberingAfterBreak="0">
+  <w:abstractNum w:abstractNumId="3" w15:restartNumberingAfterBreak="0">
     <w:nsid w:val="09610ED1"/>
     <w:multiLevelType w:val="hybridMultilevel"/>
     <w:tmpl w:val="FEA6AF3E"/>
@@ -7157,7 +7803,7 @@
       </w:rPr>
     </w:lvl>
   </w:abstractNum>
-  <w:abstractNum w:abstractNumId="3" w15:restartNumberingAfterBreak="0">
+  <w:abstractNum w:abstractNumId="4" w15:restartNumberingAfterBreak="0">
     <w:nsid w:val="0A9F1456"/>
     <w:multiLevelType w:val="hybridMultilevel"/>
     <w:tmpl w:val="D3B8C516"/>
@@ -7270,7 +7916,7 @@
       </w:rPr>
     </w:lvl>
   </w:abstractNum>
-  <w:abstractNum w:abstractNumId="4" w15:restartNumberingAfterBreak="0">
+  <w:abstractNum w:abstractNumId="5" w15:restartNumberingAfterBreak="0">
     <w:nsid w:val="0E1D3295"/>
     <w:multiLevelType w:val="hybridMultilevel"/>
     <w:tmpl w:val="92B21CB4"/>
@@ -7383,7 +8029,7 @@
       </w:rPr>
     </w:lvl>
   </w:abstractNum>
-  <w:abstractNum w:abstractNumId="5" w15:restartNumberingAfterBreak="0">
+  <w:abstractNum w:abstractNumId="6" w15:restartNumberingAfterBreak="0">
     <w:nsid w:val="10095634"/>
     <w:multiLevelType w:val="hybridMultilevel"/>
     <w:tmpl w:val="8D06BAFE"/>
@@ -7496,7 +8142,7 @@
       </w:rPr>
     </w:lvl>
   </w:abstractNum>
-  <w:abstractNum w:abstractNumId="6" w15:restartNumberingAfterBreak="0">
+  <w:abstractNum w:abstractNumId="7" w15:restartNumberingAfterBreak="0">
     <w:nsid w:val="112B4FD0"/>
     <w:multiLevelType w:val="hybridMultilevel"/>
     <w:tmpl w:val="E4CA9B9C"/>
@@ -7609,7 +8255,7 @@
       </w:rPr>
     </w:lvl>
   </w:abstractNum>
-  <w:abstractNum w:abstractNumId="7" w15:restartNumberingAfterBreak="0">
+  <w:abstractNum w:abstractNumId="8" w15:restartNumberingAfterBreak="0">
     <w:nsid w:val="128D722A"/>
     <w:multiLevelType w:val="hybridMultilevel"/>
     <w:tmpl w:val="E4CA9B9C"/>
@@ -7722,7 +8368,7 @@
       </w:rPr>
     </w:lvl>
   </w:abstractNum>
-  <w:abstractNum w:abstractNumId="8" w15:restartNumberingAfterBreak="0">
+  <w:abstractNum w:abstractNumId="9" w15:restartNumberingAfterBreak="0">
     <w:nsid w:val="132A55E5"/>
     <w:multiLevelType w:val="hybridMultilevel"/>
     <w:tmpl w:val="EE720D30"/>
@@ -7835,7 +8481,7 @@
       </w:rPr>
     </w:lvl>
   </w:abstractNum>
-  <w:abstractNum w:abstractNumId="9" w15:restartNumberingAfterBreak="0">
+  <w:abstractNum w:abstractNumId="10" w15:restartNumberingAfterBreak="0">
     <w:nsid w:val="2643000B"/>
     <w:multiLevelType w:val="hybridMultilevel"/>
     <w:tmpl w:val="E4C6FAAC"/>
@@ -7948,7 +8594,7 @@
       </w:rPr>
     </w:lvl>
   </w:abstractNum>
-  <w:abstractNum w:abstractNumId="10" w15:restartNumberingAfterBreak="0">
+  <w:abstractNum w:abstractNumId="11" w15:restartNumberingAfterBreak="0">
     <w:nsid w:val="293337CF"/>
     <w:multiLevelType w:val="hybridMultilevel"/>
     <w:tmpl w:val="7D8245B6"/>
@@ -8061,7 +8707,7 @@
       </w:rPr>
     </w:lvl>
   </w:abstractNum>
-  <w:abstractNum w:abstractNumId="11" w15:restartNumberingAfterBreak="0">
+  <w:abstractNum w:abstractNumId="12" w15:restartNumberingAfterBreak="0">
     <w:nsid w:val="2B1CA613"/>
     <w:multiLevelType w:val="multilevel"/>
     <w:tmpl w:val="2B1CA613"/>
@@ -8210,7 +8856,7 @@
       </w:rPr>
     </w:lvl>
   </w:abstractNum>
-  <w:abstractNum w:abstractNumId="12" w15:restartNumberingAfterBreak="0">
+  <w:abstractNum w:abstractNumId="13" w15:restartNumberingAfterBreak="0">
     <w:nsid w:val="2CCF4FA2"/>
     <w:multiLevelType w:val="hybridMultilevel"/>
     <w:tmpl w:val="A3488E8A"/>
@@ -8323,7 +8969,7 @@
       </w:rPr>
     </w:lvl>
   </w:abstractNum>
-  <w:abstractNum w:abstractNumId="13" w15:restartNumberingAfterBreak="0">
+  <w:abstractNum w:abstractNumId="14" w15:restartNumberingAfterBreak="0">
     <w:nsid w:val="2F9652E9"/>
     <w:multiLevelType w:val="hybridMultilevel"/>
     <w:tmpl w:val="D8D020B2"/>
@@ -8436,7 +9082,7 @@
       </w:rPr>
     </w:lvl>
   </w:abstractNum>
-  <w:abstractNum w:abstractNumId="14" w15:restartNumberingAfterBreak="0">
+  <w:abstractNum w:abstractNumId="15" w15:restartNumberingAfterBreak="0">
     <w:nsid w:val="30E61BC2"/>
     <w:multiLevelType w:val="hybridMultilevel"/>
     <w:tmpl w:val="5376470E"/>
@@ -8522,7 +9168,7 @@
       </w:pPr>
     </w:lvl>
   </w:abstractNum>
-  <w:abstractNum w:abstractNumId="15" w15:restartNumberingAfterBreak="0">
+  <w:abstractNum w:abstractNumId="16" w15:restartNumberingAfterBreak="0">
     <w:nsid w:val="3E173C10"/>
     <w:multiLevelType w:val="hybridMultilevel"/>
     <w:tmpl w:val="F46C770A"/>
@@ -8635,7 +9281,7 @@
       </w:rPr>
     </w:lvl>
   </w:abstractNum>
-  <w:abstractNum w:abstractNumId="16" w15:restartNumberingAfterBreak="0">
+  <w:abstractNum w:abstractNumId="17" w15:restartNumberingAfterBreak="0">
     <w:nsid w:val="3E812399"/>
     <w:multiLevelType w:val="hybridMultilevel"/>
     <w:tmpl w:val="A94C6F12"/>
@@ -8758,7 +9404,7 @@
       </w:rPr>
     </w:lvl>
   </w:abstractNum>
-  <w:abstractNum w:abstractNumId="17" w15:restartNumberingAfterBreak="0">
+  <w:abstractNum w:abstractNumId="18" w15:restartNumberingAfterBreak="0">
     <w:nsid w:val="3FE04835"/>
     <w:multiLevelType w:val="hybridMultilevel"/>
     <w:tmpl w:val="A94C6F12"/>
@@ -8881,7 +9527,7 @@
       </w:rPr>
     </w:lvl>
   </w:abstractNum>
-  <w:abstractNum w:abstractNumId="18" w15:restartNumberingAfterBreak="0">
+  <w:abstractNum w:abstractNumId="19" w15:restartNumberingAfterBreak="0">
     <w:nsid w:val="42475641"/>
     <w:multiLevelType w:val="hybridMultilevel"/>
     <w:tmpl w:val="E4CA9B9C"/>
@@ -8994,7 +9640,7 @@
       </w:rPr>
     </w:lvl>
   </w:abstractNum>
-  <w:abstractNum w:abstractNumId="19" w15:restartNumberingAfterBreak="0">
+  <w:abstractNum w:abstractNumId="20" w15:restartNumberingAfterBreak="0">
     <w:nsid w:val="47303A0E"/>
     <w:multiLevelType w:val="hybridMultilevel"/>
     <w:tmpl w:val="B164D188"/>
@@ -9080,7 +9726,7 @@
       </w:pPr>
     </w:lvl>
   </w:abstractNum>
-  <w:abstractNum w:abstractNumId="20" w15:restartNumberingAfterBreak="0">
+  <w:abstractNum w:abstractNumId="21" w15:restartNumberingAfterBreak="0">
     <w:nsid w:val="489E1911"/>
     <w:multiLevelType w:val="hybridMultilevel"/>
     <w:tmpl w:val="CFC8DE56"/>
@@ -9193,7 +9839,93 @@
       </w:rPr>
     </w:lvl>
   </w:abstractNum>
-  <w:abstractNum w:abstractNumId="21" w15:restartNumberingAfterBreak="0">
+  <w:abstractNum w:abstractNumId="22" w15:restartNumberingAfterBreak="0">
+    <w:nsid w:val="4E183D82"/>
+    <w:multiLevelType w:val="hybridMultilevel"/>
+    <w:tmpl w:val="74323EF6"/>
+    <w:lvl w:ilvl="0" w:tplc="0409000F">
+      <w:start w:val="1"/>
+      <w:numFmt w:val="decimal"/>
+      <w:lvlText w:val="%1."/>
+      <w:lvlJc w:val="left"/>
+      <w:pPr>
+        <w:ind w:left="720" w:hanging="360"/>
+      </w:pPr>
+    </w:lvl>
+    <w:lvl w:ilvl="1" w:tplc="04090019" w:tentative="1">
+      <w:start w:val="1"/>
+      <w:numFmt w:val="lowerLetter"/>
+      <w:lvlText w:val="%2."/>
+      <w:lvlJc w:val="left"/>
+      <w:pPr>
+        <w:ind w:left="1440" w:hanging="360"/>
+      </w:pPr>
+    </w:lvl>
+    <w:lvl w:ilvl="2" w:tplc="0409001B" w:tentative="1">
+      <w:start w:val="1"/>
+      <w:numFmt w:val="lowerRoman"/>
+      <w:lvlText w:val="%3."/>
+      <w:lvlJc w:val="right"/>
+      <w:pPr>
+        <w:ind w:left="2160" w:hanging="180"/>
+      </w:pPr>
+    </w:lvl>
+    <w:lvl w:ilvl="3" w:tplc="0409000F" w:tentative="1">
+      <w:start w:val="1"/>
+      <w:numFmt w:val="decimal"/>
+      <w:lvlText w:val="%4."/>
+      <w:lvlJc w:val="left"/>
+      <w:pPr>
+        <w:ind w:left="2880" w:hanging="360"/>
+      </w:pPr>
+    </w:lvl>
+    <w:lvl w:ilvl="4" w:tplc="04090019" w:tentative="1">
+      <w:start w:val="1"/>
+      <w:numFmt w:val="lowerLetter"/>
+      <w:lvlText w:val="%5."/>
+      <w:lvlJc w:val="left"/>
+      <w:pPr>
+        <w:ind w:left="3600" w:hanging="360"/>
+      </w:pPr>
+    </w:lvl>
+    <w:lvl w:ilvl="5" w:tplc="0409001B" w:tentative="1">
+      <w:start w:val="1"/>
+      <w:numFmt w:val="lowerRoman"/>
+      <w:lvlText w:val="%6."/>
+      <w:lvlJc w:val="right"/>
+      <w:pPr>
+        <w:ind w:left="4320" w:hanging="180"/>
+      </w:pPr>
+    </w:lvl>
+    <w:lvl w:ilvl="6" w:tplc="0409000F" w:tentative="1">
+      <w:start w:val="1"/>
+      <w:numFmt w:val="decimal"/>
+      <w:lvlText w:val="%7."/>
+      <w:lvlJc w:val="left"/>
+      <w:pPr>
+        <w:ind w:left="5040" w:hanging="360"/>
+      </w:pPr>
+    </w:lvl>
+    <w:lvl w:ilvl="7" w:tplc="04090019" w:tentative="1">
+      <w:start w:val="1"/>
+      <w:numFmt w:val="lowerLetter"/>
+      <w:lvlText w:val="%8."/>
+      <w:lvlJc w:val="left"/>
+      <w:pPr>
+        <w:ind w:left="5760" w:hanging="360"/>
+      </w:pPr>
+    </w:lvl>
+    <w:lvl w:ilvl="8" w:tplc="0409001B" w:tentative="1">
+      <w:start w:val="1"/>
+      <w:numFmt w:val="lowerRoman"/>
+      <w:lvlText w:val="%9."/>
+      <w:lvlJc w:val="right"/>
+      <w:pPr>
+        <w:ind w:left="6480" w:hanging="180"/>
+      </w:pPr>
+    </w:lvl>
+  </w:abstractNum>
+  <w:abstractNum w:abstractNumId="23" w15:restartNumberingAfterBreak="0">
     <w:nsid w:val="50B79162"/>
     <w:multiLevelType w:val="singleLevel"/>
     <w:tmpl w:val="50B79162"/>
@@ -9213,7 +9945,7 @@
       </w:rPr>
     </w:lvl>
   </w:abstractNum>
-  <w:abstractNum w:abstractNumId="22" w15:restartNumberingAfterBreak="0">
+  <w:abstractNum w:abstractNumId="24" w15:restartNumberingAfterBreak="0">
     <w:nsid w:val="52A83E25"/>
     <w:multiLevelType w:val="hybridMultilevel"/>
     <w:tmpl w:val="A94C6F12"/>
@@ -9336,7 +10068,7 @@
       </w:rPr>
     </w:lvl>
   </w:abstractNum>
-  <w:abstractNum w:abstractNumId="23" w15:restartNumberingAfterBreak="0">
+  <w:abstractNum w:abstractNumId="25" w15:restartNumberingAfterBreak="0">
     <w:nsid w:val="55FC68E5"/>
     <w:multiLevelType w:val="hybridMultilevel"/>
     <w:tmpl w:val="E4CA9B9C"/>
@@ -9449,7 +10181,7 @@
       </w:rPr>
     </w:lvl>
   </w:abstractNum>
-  <w:abstractNum w:abstractNumId="24" w15:restartNumberingAfterBreak="0">
+  <w:abstractNum w:abstractNumId="26" w15:restartNumberingAfterBreak="0">
     <w:nsid w:val="58D82C70"/>
     <w:multiLevelType w:val="hybridMultilevel"/>
     <w:tmpl w:val="22BCE42A"/>
@@ -9562,7 +10294,93 @@
       </w:rPr>
     </w:lvl>
   </w:abstractNum>
-  <w:abstractNum w:abstractNumId="25" w15:restartNumberingAfterBreak="0">
+  <w:abstractNum w:abstractNumId="27" w15:restartNumberingAfterBreak="0">
+    <w:nsid w:val="5ED010AE"/>
+    <w:multiLevelType w:val="hybridMultilevel"/>
+    <w:tmpl w:val="3D80C9EC"/>
+    <w:lvl w:ilvl="0" w:tplc="0409000F">
+      <w:start w:val="1"/>
+      <w:numFmt w:val="decimal"/>
+      <w:lvlText w:val="%1."/>
+      <w:lvlJc w:val="left"/>
+      <w:pPr>
+        <w:ind w:left="720" w:hanging="360"/>
+      </w:pPr>
+    </w:lvl>
+    <w:lvl w:ilvl="1" w:tplc="04090019" w:tentative="1">
+      <w:start w:val="1"/>
+      <w:numFmt w:val="lowerLetter"/>
+      <w:lvlText w:val="%2."/>
+      <w:lvlJc w:val="left"/>
+      <w:pPr>
+        <w:ind w:left="1440" w:hanging="360"/>
+      </w:pPr>
+    </w:lvl>
+    <w:lvl w:ilvl="2" w:tplc="0409001B" w:tentative="1">
+      <w:start w:val="1"/>
+      <w:numFmt w:val="lowerRoman"/>
+      <w:lvlText w:val="%3."/>
+      <w:lvlJc w:val="right"/>
+      <w:pPr>
+        <w:ind w:left="2160" w:hanging="180"/>
+      </w:pPr>
+    </w:lvl>
+    <w:lvl w:ilvl="3" w:tplc="0409000F" w:tentative="1">
+      <w:start w:val="1"/>
+      <w:numFmt w:val="decimal"/>
+      <w:lvlText w:val="%4."/>
+      <w:lvlJc w:val="left"/>
+      <w:pPr>
+        <w:ind w:left="2880" w:hanging="360"/>
+      </w:pPr>
+    </w:lvl>
+    <w:lvl w:ilvl="4" w:tplc="04090019" w:tentative="1">
+      <w:start w:val="1"/>
+      <w:numFmt w:val="lowerLetter"/>
+      <w:lvlText w:val="%5."/>
+      <w:lvlJc w:val="left"/>
+      <w:pPr>
+        <w:ind w:left="3600" w:hanging="360"/>
+      </w:pPr>
+    </w:lvl>
+    <w:lvl w:ilvl="5" w:tplc="0409001B" w:tentative="1">
+      <w:start w:val="1"/>
+      <w:numFmt w:val="lowerRoman"/>
+      <w:lvlText w:val="%6."/>
+      <w:lvlJc w:val="right"/>
+      <w:pPr>
+        <w:ind w:left="4320" w:hanging="180"/>
+      </w:pPr>
+    </w:lvl>
+    <w:lvl w:ilvl="6" w:tplc="0409000F" w:tentative="1">
+      <w:start w:val="1"/>
+      <w:numFmt w:val="decimal"/>
+      <w:lvlText w:val="%7."/>
+      <w:lvlJc w:val="left"/>
+      <w:pPr>
+        <w:ind w:left="5040" w:hanging="360"/>
+      </w:pPr>
+    </w:lvl>
+    <w:lvl w:ilvl="7" w:tplc="04090019" w:tentative="1">
+      <w:start w:val="1"/>
+      <w:numFmt w:val="lowerLetter"/>
+      <w:lvlText w:val="%8."/>
+      <w:lvlJc w:val="left"/>
+      <w:pPr>
+        <w:ind w:left="5760" w:hanging="360"/>
+      </w:pPr>
+    </w:lvl>
+    <w:lvl w:ilvl="8" w:tplc="0409001B" w:tentative="1">
+      <w:start w:val="1"/>
+      <w:numFmt w:val="lowerRoman"/>
+      <w:lvlText w:val="%9."/>
+      <w:lvlJc w:val="right"/>
+      <w:pPr>
+        <w:ind w:left="6480" w:hanging="180"/>
+      </w:pPr>
+    </w:lvl>
+  </w:abstractNum>
+  <w:abstractNum w:abstractNumId="28" w15:restartNumberingAfterBreak="0">
     <w:nsid w:val="62977C36"/>
     <w:multiLevelType w:val="hybridMultilevel"/>
     <w:tmpl w:val="01F45EC6"/>
@@ -9675,7 +10493,7 @@
       </w:rPr>
     </w:lvl>
   </w:abstractNum>
-  <w:abstractNum w:abstractNumId="26" w15:restartNumberingAfterBreak="0">
+  <w:abstractNum w:abstractNumId="29" w15:restartNumberingAfterBreak="0">
     <w:nsid w:val="68CE7888"/>
     <w:multiLevelType w:val="hybridMultilevel"/>
     <w:tmpl w:val="A94C6F12"/>
@@ -9798,7 +10616,7 @@
       </w:rPr>
     </w:lvl>
   </w:abstractNum>
-  <w:abstractNum w:abstractNumId="27" w15:restartNumberingAfterBreak="0">
+  <w:abstractNum w:abstractNumId="30" w15:restartNumberingAfterBreak="0">
     <w:nsid w:val="6C4435DA"/>
     <w:multiLevelType w:val="hybridMultilevel"/>
     <w:tmpl w:val="5B82244E"/>
@@ -9911,7 +10729,7 @@
       </w:rPr>
     </w:lvl>
   </w:abstractNum>
-  <w:abstractNum w:abstractNumId="28" w15:restartNumberingAfterBreak="0">
+  <w:abstractNum w:abstractNumId="31" w15:restartNumberingAfterBreak="0">
     <w:nsid w:val="78843E44"/>
     <w:multiLevelType w:val="multilevel"/>
     <w:tmpl w:val="14B818B0"/>
@@ -10061,40 +10879,40 @@
     </w:lvl>
   </w:abstractNum>
   <w:num w:numId="1" w16cid:durableId="170998230">
+    <w:abstractNumId w:val="18"/>
+  </w:num>
+  <w:num w:numId="2" w16cid:durableId="2061435642">
     <w:abstractNumId w:val="17"/>
   </w:num>
-  <w:num w:numId="2" w16cid:durableId="2061435642">
+  <w:num w:numId="3" w16cid:durableId="390737678">
     <w:abstractNumId w:val="16"/>
   </w:num>
-  <w:num w:numId="3" w16cid:durableId="390737678">
-    <w:abstractNumId w:val="15"/>
-  </w:num>
   <w:num w:numId="4" w16cid:durableId="2142454989">
-    <w:abstractNumId w:val="22"/>
+    <w:abstractNumId w:val="24"/>
   </w:num>
   <w:num w:numId="5" w16cid:durableId="385495858">
-    <w:abstractNumId w:val="26"/>
+    <w:abstractNumId w:val="29"/>
   </w:num>
   <w:num w:numId="6" w16cid:durableId="1183477307">
-    <w:abstractNumId w:val="4"/>
+    <w:abstractNumId w:val="5"/>
   </w:num>
   <w:num w:numId="7" w16cid:durableId="1095058870">
-    <w:abstractNumId w:val="10"/>
+    <w:abstractNumId w:val="11"/>
   </w:num>
   <w:num w:numId="8" w16cid:durableId="944577357">
-    <w:abstractNumId w:val="28"/>
+    <w:abstractNumId w:val="31"/>
   </w:num>
   <w:num w:numId="9" w16cid:durableId="1119567882">
-    <w:abstractNumId w:val="0"/>
+    <w:abstractNumId w:val="1"/>
   </w:num>
   <w:num w:numId="10" w16cid:durableId="967318271">
-    <w:abstractNumId w:val="21"/>
+    <w:abstractNumId w:val="23"/>
   </w:num>
   <w:num w:numId="11" w16cid:durableId="14232824">
-    <w:abstractNumId w:val="11"/>
+    <w:abstractNumId w:val="12"/>
   </w:num>
   <w:num w:numId="12" w16cid:durableId="574048337">
-    <w:abstractNumId w:val="11"/>
+    <w:abstractNumId w:val="12"/>
     <w:lvlOverride w:ilvl="0">
       <w:startOverride w:val="1"/>
     </w:lvlOverride>
@@ -10124,58 +10942,67 @@
     </w:lvlOverride>
   </w:num>
   <w:num w:numId="13" w16cid:durableId="1402486911">
+    <w:abstractNumId w:val="4"/>
+  </w:num>
+  <w:num w:numId="14" w16cid:durableId="1532382657">
+    <w:abstractNumId w:val="14"/>
+  </w:num>
+  <w:num w:numId="15" w16cid:durableId="545533694">
     <w:abstractNumId w:val="3"/>
   </w:num>
-  <w:num w:numId="14" w16cid:durableId="1532382657">
+  <w:num w:numId="16" w16cid:durableId="1904176865">
+    <w:abstractNumId w:val="25"/>
+  </w:num>
+  <w:num w:numId="17" w16cid:durableId="1223251765">
+    <w:abstractNumId w:val="20"/>
+  </w:num>
+  <w:num w:numId="18" w16cid:durableId="1833330779">
+    <w:abstractNumId w:val="15"/>
+  </w:num>
+  <w:num w:numId="19" w16cid:durableId="1419247734">
+    <w:abstractNumId w:val="19"/>
+  </w:num>
+  <w:num w:numId="20" w16cid:durableId="1587835148">
+    <w:abstractNumId w:val="2"/>
+  </w:num>
+  <w:num w:numId="21" w16cid:durableId="254090849">
+    <w:abstractNumId w:val="8"/>
+  </w:num>
+  <w:num w:numId="22" w16cid:durableId="634994225">
+    <w:abstractNumId w:val="7"/>
+  </w:num>
+  <w:num w:numId="23" w16cid:durableId="1515613543">
+    <w:abstractNumId w:val="21"/>
+  </w:num>
+  <w:num w:numId="24" w16cid:durableId="552154673">
     <w:abstractNumId w:val="13"/>
   </w:num>
-  <w:num w:numId="15" w16cid:durableId="545533694">
-    <w:abstractNumId w:val="2"/>
+  <w:num w:numId="25" w16cid:durableId="645163287">
+    <w:abstractNumId w:val="9"/>
   </w:num>
-  <w:num w:numId="16" w16cid:durableId="1904176865">
-    <w:abstractNumId w:val="23"/>
-  </w:num>
-  <w:num w:numId="17" w16cid:durableId="1223251765">
-    <w:abstractNumId w:val="19"/>
-  </w:num>
-  <w:num w:numId="18" w16cid:durableId="1833330779">
-    <w:abstractNumId w:val="14"/>
-  </w:num>
-  <w:num w:numId="19" w16cid:durableId="1419247734">
-    <w:abstractNumId w:val="18"/>
-  </w:num>
-  <w:num w:numId="20" w16cid:durableId="1587835148">
-    <w:abstractNumId w:val="1"/>
-  </w:num>
-  <w:num w:numId="21" w16cid:durableId="254090849">
-    <w:abstractNumId w:val="7"/>
-  </w:num>
-  <w:num w:numId="22" w16cid:durableId="634994225">
+  <w:num w:numId="26" w16cid:durableId="1351101579">
     <w:abstractNumId w:val="6"/>
   </w:num>
-  <w:num w:numId="23" w16cid:durableId="1515613543">
-    <w:abstractNumId w:val="20"/>
-  </w:num>
-  <w:num w:numId="24" w16cid:durableId="552154673">
-    <w:abstractNumId w:val="12"/>
-  </w:num>
-  <w:num w:numId="25" w16cid:durableId="645163287">
-    <w:abstractNumId w:val="8"/>
-  </w:num>
-  <w:num w:numId="26" w16cid:durableId="1351101579">
-    <w:abstractNumId w:val="5"/>
-  </w:num>
   <w:num w:numId="27" w16cid:durableId="233704844">
-    <w:abstractNumId w:val="27"/>
+    <w:abstractNumId w:val="30"/>
   </w:num>
   <w:num w:numId="28" w16cid:durableId="987131488">
-    <w:abstractNumId w:val="9"/>
+    <w:abstractNumId w:val="10"/>
   </w:num>
   <w:num w:numId="29" w16cid:durableId="1906530356">
-    <w:abstractNumId w:val="24"/>
+    <w:abstractNumId w:val="26"/>
   </w:num>
   <w:num w:numId="30" w16cid:durableId="1092357820">
-    <w:abstractNumId w:val="25"/>
+    <w:abstractNumId w:val="28"/>
+  </w:num>
+  <w:num w:numId="31" w16cid:durableId="358822506">
+    <w:abstractNumId w:val="22"/>
+  </w:num>
+  <w:num w:numId="32" w16cid:durableId="1668552785">
+    <w:abstractNumId w:val="0"/>
+  </w:num>
+  <w:num w:numId="33" w16cid:durableId="856038340">
+    <w:abstractNumId w:val="27"/>
   </w:num>
 </w:numbering>
 </file>
@@ -10663,6 +11490,7 @@
   <w:style w:type="character" w:default="1" w:styleId="DefaultParagraphFont">
     <w:name w:val="Default Paragraph Font"/>
     <w:uiPriority w:val="1"/>
+    <w:semiHidden/>
     <w:unhideWhenUsed/>
   </w:style>
   <w:style w:type="table" w:default="1" w:styleId="TableNormal">
@@ -10692,9 +11520,8 @@
     <w:autoRedefine/>
     <w:uiPriority w:val="1"/>
     <w:qFormat/>
-    <w:rsid w:val="005F1BBA"/>
+    <w:rsid w:val="00CD6ABE"/>
     <w:rPr>
-      <w:b/>
       <w:szCs w:val="32"/>
     </w:rPr>
   </w:style>
@@ -11178,7 +12005,7 @@
 
 <file path=word/webextensions/taskpanes.xml><?xml version="1.0" encoding="utf-8"?>
 <wetp:taskpanes xmlns:wetp="http://schemas.microsoft.com/office/webextensions/taskpanes/2010/11">
-  <wetp:taskpane dockstate="right" visibility="0" width="350" row="0">
+  <wetp:taskpane dockstate="right" visibility="0" width="350" row="4">
     <wetp:webextensionref xmlns:r="http://schemas.openxmlformats.org/officeDocument/2006/relationships" r:id="rId1"/>
   </wetp:taskpane>
   <wetp:taskpane dockstate="right" visibility="0" width="350" row="1">
@@ -11227,6 +12054,19 @@
 </file>
 
 <file path=customXml/item1.xml><?xml version="1.0" encoding="utf-8"?>
+<b:Sources xmlns:b="http://schemas.openxmlformats.org/officeDocument/2006/bibliography" xmlns="http://schemas.openxmlformats.org/officeDocument/2006/bibliography" SelectedStyle="\APASixthEditionOfficeOnline.xsl" StyleName="APA" Version="6"/>
+</file>
+
+<file path=customXml/item2.xml><?xml version="1.0" encoding="utf-8"?>
+<?mso-contentType ?>
+<FormTemplates xmlns="http://schemas.microsoft.com/sharepoint/v3/contenttype/forms">
+  <Display>DocumentLibraryForm</Display>
+  <Edit>DocumentLibraryForm</Edit>
+  <New>DocumentLibraryForm</New>
+</FormTemplates>
+</file>
+
+<file path=customXml/item3.xml><?xml version="1.0" encoding="utf-8"?>
 <ct:contentTypeSchema xmlns:ct="http://schemas.microsoft.com/office/2006/metadata/contentType" xmlns:ma="http://schemas.microsoft.com/office/2006/metadata/properties/metaAttributes" ct:_="" ma:_="" ma:contentTypeName="Document" ma:contentTypeID="0x010100440A3D3C9FA2614FB2EEF15F10BF296D" ma:contentTypeVersion="4" ma:contentTypeDescription="Create a new document." ma:contentTypeScope="" ma:versionID="64af8ec2edf021c6c9abe19a78050298">
   <xsd:schema xmlns:xsd="http://www.w3.org/2001/XMLSchema" xmlns:xs="http://www.w3.org/2001/XMLSchema" xmlns:p="http://schemas.microsoft.com/office/2006/metadata/properties" xmlns:ns3="3d7163cc-efb6-4fb0-ad53-9f15b4be4b11" targetNamespace="http://schemas.microsoft.com/office/2006/metadata/properties" ma:root="true" ma:fieldsID="9a8ff0020561893e76d79ccb5adec09e" ns3:_="">
     <xsd:import namespace="3d7163cc-efb6-4fb0-ad53-9f15b4be4b11"/>
@@ -11370,22 +12210,29 @@
 </ct:contentTypeSchema>
 </file>
 
-<file path=customXml/item2.xml><?xml version="1.0" encoding="utf-8"?>
-<?mso-contentType ?>
-<FormTemplates xmlns="http://schemas.microsoft.com/sharepoint/v3/contenttype/forms">
-  <Display>DocumentLibraryForm</Display>
-  <Edit>DocumentLibraryForm</Edit>
-  <New>DocumentLibraryForm</New>
-</FormTemplates>
-</file>
-
-<file path=customXml/item3.xml><?xml version="1.0" encoding="utf-8"?>
+<file path=customXml/item4.xml><?xml version="1.0" encoding="utf-8"?>
 <p:properties xmlns:p="http://schemas.microsoft.com/office/2006/metadata/properties" xmlns:xsi="http://www.w3.org/2001/XMLSchema-instance" xmlns:pc="http://schemas.microsoft.com/office/infopath/2007/PartnerControls">
   <documentManagement/>
 </p:properties>
 </file>
 
 <file path=customXml/itemProps1.xml><?xml version="1.0" encoding="utf-8"?>
+<ds:datastoreItem xmlns:ds="http://schemas.openxmlformats.org/officeDocument/2006/customXml" ds:itemID="{28BC34C0-5AD1-4F50-B661-EECE9E215532}">
+  <ds:schemaRefs>
+    <ds:schemaRef ds:uri="http://schemas.openxmlformats.org/officeDocument/2006/bibliography"/>
+  </ds:schemaRefs>
+</ds:datastoreItem>
+</file>
+
+<file path=customXml/itemProps2.xml><?xml version="1.0" encoding="utf-8"?>
+<ds:datastoreItem xmlns:ds="http://schemas.openxmlformats.org/officeDocument/2006/customXml" ds:itemID="{DB7C538B-911B-4CD0-AB5B-9976208832AF}">
+  <ds:schemaRefs>
+    <ds:schemaRef ds:uri="http://schemas.microsoft.com/sharepoint/v3/contenttype/forms"/>
+  </ds:schemaRefs>
+</ds:datastoreItem>
+</file>
+
+<file path=customXml/itemProps3.xml><?xml version="1.0" encoding="utf-8"?>
 <ds:datastoreItem xmlns:ds="http://schemas.openxmlformats.org/officeDocument/2006/customXml" ds:itemID="{659E736A-9B76-41D3-8E43-54180210871B}">
   <ds:schemaRefs>
     <ds:schemaRef ds:uri="http://schemas.microsoft.com/office/2006/metadata/contentType"/>
@@ -11403,15 +12250,7 @@
 </ds:datastoreItem>
 </file>
 
-<file path=customXml/itemProps2.xml><?xml version="1.0" encoding="utf-8"?>
-<ds:datastoreItem xmlns:ds="http://schemas.openxmlformats.org/officeDocument/2006/customXml" ds:itemID="{DB7C538B-911B-4CD0-AB5B-9976208832AF}">
-  <ds:schemaRefs>
-    <ds:schemaRef ds:uri="http://schemas.microsoft.com/sharepoint/v3/contenttype/forms"/>
-  </ds:schemaRefs>
-</ds:datastoreItem>
-</file>
-
-<file path=customXml/itemProps3.xml><?xml version="1.0" encoding="utf-8"?>
+<file path=customXml/itemProps4.xml><?xml version="1.0" encoding="utf-8"?>
 <ds:datastoreItem xmlns:ds="http://schemas.openxmlformats.org/officeDocument/2006/customXml" ds:itemID="{2BF3C62D-5049-4600-B454-4407B01AF492}">
   <ds:schemaRefs>
     <ds:schemaRef ds:uri="http://schemas.microsoft.com/office/2006/metadata/properties"/>

</xml_diff>

<commit_message>
Updated Idea Evaluation Form
</commit_message>
<xml_diff>
--- a/4- Idea Evaluation/2. FYP-1 Idea Evaluation Form (Filled).docx
+++ b/4- Idea Evaluation/2. FYP-1 Idea Evaluation Form (Filled).docx
@@ -316,126 +316,6 @@
     <w:p>
       <w:pPr>
         <w:pStyle w:val="BodyText"/>
-        <w:tabs>
-          <w:tab w:val="left" w:pos="9710"/>
-        </w:tabs>
-        <w:spacing w:before="51"/>
-        <w:ind w:left="117"/>
-      </w:pPr>
-      <w:r>
-        <w:t>Project</w:t>
-      </w:r>
-      <w:r>
-        <w:rPr>
-          <w:spacing w:val="-7"/>
-        </w:rPr>
-        <w:t xml:space="preserve"> </w:t>
-      </w:r>
-      <w:r>
-        <w:t>Title:</w:t>
-      </w:r>
-      <w:r>
-        <w:rPr>
-          <w:spacing w:val="-2"/>
-        </w:rPr>
-        <w:t xml:space="preserve"> </w:t>
-      </w:r>
-      <w:r>
-        <w:rPr>
-          <w:u w:val="single"/>
-        </w:rPr>
-        <w:t xml:space="preserve"> </w:t>
-      </w:r>
-      <w:r>
-        <w:rPr>
-          <w:u w:val="single"/>
-        </w:rPr>
-        <w:t xml:space="preserve">                                     Constituency Connect</w:t>
-      </w:r>
-      <w:r>
-        <w:rPr>
-          <w:u w:val="single"/>
-        </w:rPr>
-        <w:tab/>
-      </w:r>
-    </w:p>
-    <w:p/>
-    <w:p>
-      <w:pPr>
-        <w:pStyle w:val="BodyText"/>
-        <w:tabs>
-          <w:tab w:val="left" w:pos="3708"/>
-          <w:tab w:val="left" w:pos="7634"/>
-          <w:tab w:val="left" w:pos="9716"/>
-        </w:tabs>
-        <w:spacing w:before="51"/>
-        <w:ind w:left="117"/>
-        <w:rPr>
-          <w:u w:val="single"/>
-        </w:rPr>
-      </w:pPr>
-      <w:r>
-        <w:t>Supervisor:</w:t>
-      </w:r>
-      <w:r>
-        <w:rPr>
-          <w:u w:val="single"/>
-        </w:rPr>
-        <w:tab/>
-      </w:r>
-      <w:r>
-        <w:rPr>
-          <w:u w:val="single"/>
-        </w:rPr>
-        <w:t>Ms. Farkhanda Qamar</w:t>
-      </w:r>
-      <w:r>
-        <w:rPr>
-          <w:u w:val="single"/>
-        </w:rPr>
-        <w:tab/>
-      </w:r>
-      <w:r>
-        <w:t>Project</w:t>
-      </w:r>
-      <w:r>
-        <w:rPr>
-          <w:spacing w:val="-5"/>
-        </w:rPr>
-        <w:t xml:space="preserve"> </w:t>
-      </w:r>
-      <w:r>
-        <w:t>No:</w:t>
-      </w:r>
-      <w:r>
-        <w:rPr>
-          <w:spacing w:val="1"/>
-        </w:rPr>
-        <w:t xml:space="preserve"> </w:t>
-      </w:r>
-      <w:r>
-        <w:rPr>
-          <w:u w:val="single"/>
-        </w:rPr>
-        <w:t xml:space="preserve"> </w:t>
-      </w:r>
-      <w:r>
-        <w:rPr>
-          <w:u w:val="single"/>
-        </w:rPr>
-        <w:tab/>
-      </w:r>
-    </w:p>
-    <w:p>
-      <w:pPr>
-        <w:pStyle w:val="BodyText"/>
-        <w:tabs>
-          <w:tab w:val="left" w:pos="3708"/>
-          <w:tab w:val="left" w:pos="7634"/>
-          <w:tab w:val="left" w:pos="9716"/>
-        </w:tabs>
-        <w:spacing w:before="51"/>
-        <w:ind w:left="117"/>
       </w:pPr>
     </w:p>
     <w:p>
@@ -853,7 +733,33 @@
         <w:rPr>
           <w:lang w:eastAsia="zh-CN"/>
         </w:rPr>
-        <w:t xml:space="preserve">The system uses a security method called JWT (JSON Web Tokens) to make sure users can only do what they're allowed to do. </w:t>
+        <w:t xml:space="preserve">The system uses a security method called JWT (JSON Web Tokens) to make sure users can only do what </w:t>
+      </w:r>
+      <w:r>
+        <w:rPr>
+          <w:lang w:eastAsia="zh-CN"/>
+        </w:rPr>
+        <w:t xml:space="preserve">they </w:t>
+      </w:r>
+      <w:proofErr w:type="gramStart"/>
+      <w:r>
+        <w:rPr>
+          <w:lang w:eastAsia="zh-CN"/>
+        </w:rPr>
+        <w:t>are</w:t>
+      </w:r>
+      <w:r>
+        <w:rPr>
+          <w:lang w:eastAsia="zh-CN"/>
+        </w:rPr>
+        <w:t xml:space="preserve"> allowed</w:t>
+      </w:r>
+      <w:proofErr w:type="gramEnd"/>
+      <w:r>
+        <w:rPr>
+          <w:lang w:eastAsia="zh-CN"/>
+        </w:rPr>
+        <w:t xml:space="preserve"> to do. </w:t>
       </w:r>
     </w:p>
     <w:p>
@@ -867,7 +773,13 @@
         <w:rPr>
           <w:lang w:eastAsia="zh-CN"/>
         </w:rPr>
-        <w:t>Here's how it works:</w:t>
+        <w:t>Here is</w:t>
+      </w:r>
+      <w:r>
+        <w:rPr>
+          <w:lang w:eastAsia="zh-CN"/>
+        </w:rPr>
+        <w:t xml:space="preserve"> how it works:</w:t>
       </w:r>
     </w:p>
     <w:p>
@@ -878,15 +790,11 @@
           <w:numId w:val="57"/>
         </w:numPr>
         <w:rPr>
-          <w:b/>
-          <w:bCs/>
           <w:lang w:eastAsia="zh-CN"/>
         </w:rPr>
       </w:pPr>
       <w:r>
         <w:rPr>
-          <w:b/>
-          <w:bCs/>
           <w:lang w:eastAsia="zh-CN"/>
         </w:rPr>
         <w:t xml:space="preserve">User Roles: </w:t>
@@ -907,7 +815,33 @@
         <w:rPr>
           <w:lang w:eastAsia="zh-CN"/>
         </w:rPr>
-        <w:t xml:space="preserve">Each user is given a specific role </w:t>
+        <w:t xml:space="preserve">Each user </w:t>
+      </w:r>
+      <w:proofErr w:type="gramStart"/>
+      <w:r>
+        <w:rPr>
+          <w:lang w:eastAsia="zh-CN"/>
+        </w:rPr>
+        <w:t>is given</w:t>
+      </w:r>
+      <w:proofErr w:type="gramEnd"/>
+      <w:r>
+        <w:rPr>
+          <w:lang w:eastAsia="zh-CN"/>
+        </w:rPr>
+        <w:t xml:space="preserve"> a specific </w:t>
+      </w:r>
+      <w:r>
+        <w:rPr>
+          <w:lang w:eastAsia="zh-CN"/>
+        </w:rPr>
+        <w:t>role.</w:t>
+      </w:r>
+      <w:r>
+        <w:rPr>
+          <w:lang w:eastAsia="zh-CN"/>
+        </w:rPr>
+        <w:t xml:space="preserve"> </w:t>
       </w:r>
     </w:p>
     <w:p>
@@ -921,11 +855,25 @@
           <w:lang w:eastAsia="zh-CN"/>
         </w:rPr>
       </w:pPr>
+      <w:proofErr w:type="gramStart"/>
       <w:r>
         <w:rPr>
           <w:lang w:eastAsia="zh-CN"/>
         </w:rPr>
-        <w:t>Different roles have different permissions</w:t>
+        <w:t>Different roles</w:t>
+      </w:r>
+      <w:proofErr w:type="gramEnd"/>
+      <w:r>
+        <w:rPr>
+          <w:lang w:eastAsia="zh-CN"/>
+        </w:rPr>
+        <w:t xml:space="preserve"> have different </w:t>
+      </w:r>
+      <w:r>
+        <w:rPr>
+          <w:lang w:eastAsia="zh-CN"/>
+        </w:rPr>
+        <w:t>permissions.</w:t>
       </w:r>
     </w:p>
     <w:p>
@@ -944,15 +892,11 @@
           <w:numId w:val="57"/>
         </w:numPr>
         <w:rPr>
-          <w:b/>
-          <w:bCs/>
           <w:lang w:eastAsia="zh-CN"/>
         </w:rPr>
       </w:pPr>
       <w:r>
         <w:rPr>
-          <w:b/>
-          <w:bCs/>
           <w:lang w:eastAsia="zh-CN"/>
         </w:rPr>
         <w:t xml:space="preserve">Authorization Process: </w:t>
@@ -973,7 +917,19 @@
         <w:rPr>
           <w:lang w:eastAsia="zh-CN"/>
         </w:rPr>
-        <w:t xml:space="preserve">The system checks a user's role before letting them do something </w:t>
+        <w:t xml:space="preserve">The system checks a user's role before letting them do </w:t>
+      </w:r>
+      <w:r>
+        <w:rPr>
+          <w:lang w:eastAsia="zh-CN"/>
+        </w:rPr>
+        <w:t>something.</w:t>
+      </w:r>
+      <w:r>
+        <w:rPr>
+          <w:lang w:eastAsia="zh-CN"/>
+        </w:rPr>
+        <w:t xml:space="preserve"> </w:t>
       </w:r>
     </w:p>
     <w:p>
@@ -991,7 +947,14 @@
         <w:rPr>
           <w:lang w:eastAsia="zh-CN"/>
         </w:rPr>
-        <w:t>This helps keep the system secure</w:t>
+        <w:lastRenderedPageBreak/>
+        <w:t xml:space="preserve">This helps keep the system </w:t>
+      </w:r>
+      <w:r>
+        <w:rPr>
+          <w:lang w:eastAsia="zh-CN"/>
+        </w:rPr>
+        <w:t>secure.</w:t>
       </w:r>
     </w:p>
     <w:p>
@@ -1204,16 +1167,8 @@
           <w:ilvl w:val="0"/>
           <w:numId w:val="45"/>
         </w:numPr>
-        <w:rPr>
-          <w:b/>
-          <w:bCs/>
-        </w:rPr>
-      </w:pPr>
-      <w:r>
-        <w:rPr>
-          <w:b/>
-          <w:bCs/>
-        </w:rPr>
+      </w:pPr>
+      <w:r>
         <w:t>Real-time Notification System:</w:t>
       </w:r>
     </w:p>
@@ -1248,17 +1203,8 @@
           <w:ilvl w:val="0"/>
           <w:numId w:val="45"/>
         </w:numPr>
-        <w:rPr>
-          <w:b/>
-          <w:bCs/>
-        </w:rPr>
-      </w:pPr>
-      <w:r>
-        <w:rPr>
-          <w:b/>
-          <w:bCs/>
-        </w:rPr>
-        <w:lastRenderedPageBreak/>
+      </w:pPr>
+      <w:r>
         <w:t>Multi-device Synchronization:</w:t>
       </w:r>
     </w:p>
@@ -1277,7 +1223,7 @@
         <w:t xml:space="preserve">: Maintain consistent data across different user interfaces and devices in </w:t>
       </w:r>
       <w:r>
-        <w:t>real time</w:t>
+        <w:t>real-time</w:t>
       </w:r>
       <w:r>
         <w:t>.</w:t>
@@ -1292,7 +1238,11 @@
         </w:numPr>
       </w:pPr>
       <w:r>
-        <w:t>Challenge: Preventing data inconsistencies while ensuring immediate updates on all platforms.</w:t>
+        <w:t xml:space="preserve">Challenge: Preventing data inconsistencies while ensuring immediate updates on all </w:t>
+      </w:r>
+      <w:r>
+        <w:lastRenderedPageBreak/>
+        <w:t>platforms.</w:t>
       </w:r>
     </w:p>
     <w:p>
@@ -1333,16 +1283,8 @@
           <w:ilvl w:val="0"/>
           <w:numId w:val="49"/>
         </w:numPr>
-        <w:rPr>
-          <w:b/>
-          <w:bCs/>
-        </w:rPr>
-      </w:pPr>
-      <w:r>
-        <w:rPr>
-          <w:b/>
-          <w:bCs/>
-        </w:rPr>
+      </w:pPr>
+      <w:r>
         <w:t>Performance Metrics:</w:t>
       </w:r>
     </w:p>
@@ -1367,7 +1309,10 @@
         </w:numPr>
       </w:pPr>
       <w:r>
-        <w:t>Number of complaints managed</w:t>
+        <w:t xml:space="preserve">Number of complaints </w:t>
+      </w:r>
+      <w:r>
+        <w:t>managed.</w:t>
       </w:r>
     </w:p>
     <w:p>
@@ -1389,16 +1334,8 @@
           <w:ilvl w:val="0"/>
           <w:numId w:val="49"/>
         </w:numPr>
-        <w:rPr>
-          <w:b/>
-          <w:bCs/>
-        </w:rPr>
-      </w:pPr>
-      <w:r>
-        <w:rPr>
-          <w:b/>
-          <w:bCs/>
-        </w:rPr>
+      </w:pPr>
+      <w:r>
         <w:t>Data Processing and Visualization:</w:t>
       </w:r>
     </w:p>
@@ -1462,7 +1399,15 @@
         <w:t>Back-end:</w:t>
       </w:r>
       <w:r>
-        <w:t xml:space="preserve"> Requires efficient algorithms for data processing and analysis to handle large volumes of performance data.</w:t>
+        <w:t xml:space="preserve"> Requires efficient algorithms for data processing and analysis to </w:t>
+      </w:r>
+      <w:proofErr w:type="gramStart"/>
+      <w:r>
+        <w:t>handle</w:t>
+      </w:r>
+      <w:proofErr w:type="gramEnd"/>
+      <w:r>
+        <w:t xml:space="preserve"> large volumes of performance data.</w:t>
       </w:r>
     </w:p>
     <w:p>
@@ -1531,7 +1476,13 @@
         <w:t xml:space="preserve">. </w:t>
       </w:r>
       <w:r>
-        <w:t>Making this interface easy to use for everyone requires careful planning and repeated testing. We need to make sure it's both useful and easy to access.</w:t>
+        <w:t xml:space="preserve">Making this interface easy to use for everyone requires careful planning and repeated testing. We need to make sure </w:t>
+      </w:r>
+      <w:r>
+        <w:t>it is</w:t>
+      </w:r>
+      <w:r>
+        <w:t xml:space="preserve"> both useful and easy to access.</w:t>
       </w:r>
     </w:p>
     <w:p>
@@ -1562,8 +1513,13 @@
           <w:numId w:val="63"/>
         </w:numPr>
       </w:pPr>
-      <w:r>
-        <w:t>Large amounts of data</w:t>
+      <w:proofErr w:type="gramStart"/>
+      <w:r>
+        <w:t>Large amounts</w:t>
+      </w:r>
+      <w:proofErr w:type="gramEnd"/>
+      <w:r>
+        <w:t xml:space="preserve"> of data</w:t>
       </w:r>
     </w:p>
     <w:p>
@@ -1575,7 +1531,10 @@
         </w:numPr>
       </w:pPr>
       <w:r>
-        <w:t>Complex tasks like filling out forms</w:t>
+        <w:t xml:space="preserve">Complex tasks like filling out </w:t>
+      </w:r>
+      <w:r>
+        <w:t>forms.</w:t>
       </w:r>
     </w:p>
     <w:p>
@@ -1587,7 +1546,6 @@
         </w:numPr>
       </w:pPr>
       <w:r>
-        <w:lastRenderedPageBreak/>
         <w:t>Real-time updates</w:t>
       </w:r>
     </w:p>
@@ -1619,7 +1577,16 @@
     </w:p>
     <w:p>
       <w:r>
-        <w:t>The system offers customizable reports on various metrics, allowing users (e.g., representatives) to generate reports tailored to their specific needs. This involves complex data aggregation from multiple sources and the ability to filter, sort, and format data in various ways.</w:t>
+        <w:lastRenderedPageBreak/>
+        <w:t xml:space="preserve">The system offers customizable reports on various metrics, allowing users (e.g., representatives) to generate reports tailored to their specific needs. This involves complex data aggregation from multiple sources and the ability to filter, sort, and format data in </w:t>
+      </w:r>
+      <w:proofErr w:type="gramStart"/>
+      <w:r>
+        <w:t>various ways</w:t>
+      </w:r>
+      <w:proofErr w:type="gramEnd"/>
+      <w:r>
+        <w:t>.</w:t>
       </w:r>
     </w:p>
     <w:p>
@@ -1694,8 +1661,13 @@
           <w:numId w:val="64"/>
         </w:numPr>
       </w:pPr>
-      <w:r>
-        <w:t xml:space="preserve">Handling right-to-left (RTL) text for languages like </w:t>
+      <w:proofErr w:type="gramStart"/>
+      <w:r>
+        <w:t>Handling</w:t>
+      </w:r>
+      <w:proofErr w:type="gramEnd"/>
+      <w:r>
+        <w:t xml:space="preserve"> right-to-left (RTL) text for languages like </w:t>
       </w:r>
       <w:r>
         <w:t xml:space="preserve">Urdu </w:t>
@@ -1736,7 +1708,15 @@
         <w:pStyle w:val="BodyText"/>
       </w:pPr>
       <w:r>
-        <w:t>This multi-language support adds complexity in several ways:</w:t>
+        <w:t xml:space="preserve">This multi-language support adds complexity in </w:t>
+      </w:r>
+      <w:proofErr w:type="gramStart"/>
+      <w:r>
+        <w:t>several</w:t>
+      </w:r>
+      <w:proofErr w:type="gramEnd"/>
+      <w:r>
+        <w:t xml:space="preserve"> ways:</w:t>
       </w:r>
     </w:p>
     <w:p>
@@ -1807,6 +1787,9 @@
     <w:p>
       <w:pPr>
         <w:pStyle w:val="Heading3"/>
+        <w:rPr>
+          <w:rFonts w:hint="default"/>
+        </w:rPr>
       </w:pPr>
       <w:r>
         <w:t>Frontend:</w:t>
@@ -1831,13 +1814,7 @@
         <w:rPr>
           <w:lang w:eastAsia="zh-CN"/>
         </w:rPr>
-        <w:t xml:space="preserve"> </w:t>
-      </w:r>
-      <w:r>
-        <w:rPr>
-          <w:lang w:eastAsia="zh-CN"/>
-        </w:rPr>
-        <w:t>The latest version of Hypertext Markup Language, used to structure the content on the web.</w:t>
+        <w:t xml:space="preserve"> The latest version of Hypertext Markup Language, used to structure the content on the web.</w:t>
       </w:r>
     </w:p>
     <w:p>
@@ -1859,13 +1836,7 @@
         <w:rPr>
           <w:lang w:eastAsia="zh-CN"/>
         </w:rPr>
-        <w:t xml:space="preserve"> </w:t>
-      </w:r>
-      <w:r>
-        <w:rPr>
-          <w:lang w:eastAsia="zh-CN"/>
-        </w:rPr>
-        <w:t>The latest evolution of Cascading Style Sheets, used to style and layout web pages. CSS3 introduces new features like animations, transitions, and responsive design capabilities.</w:t>
+        <w:t xml:space="preserve"> The latest evolution of Cascading Style Sheets, used to style and layout web pages. CSS3 introduces new features like animations, transitions, and responsive design capabilities.</w:t>
       </w:r>
     </w:p>
     <w:p>
@@ -1887,13 +1858,7 @@
         <w:rPr>
           <w:lang w:eastAsia="zh-CN"/>
         </w:rPr>
-        <w:t xml:space="preserve"> </w:t>
-      </w:r>
-      <w:r>
-        <w:rPr>
-          <w:lang w:eastAsia="zh-CN"/>
-        </w:rPr>
-        <w:t>A utility-first CSS framework that allows for rapid UI development with predefined classes, ensuring a consistent design and faster styling.</w:t>
+        <w:t xml:space="preserve"> A utility-first CSS framework that allows for rapid UI development with predefined classes, ensuring a consistent design and faster styling.</w:t>
       </w:r>
     </w:p>
     <w:p>
@@ -1915,13 +1880,7 @@
         <w:rPr>
           <w:lang w:eastAsia="zh-CN"/>
         </w:rPr>
-        <w:t xml:space="preserve"> </w:t>
-      </w:r>
-      <w:r>
-        <w:rPr>
-          <w:lang w:eastAsia="zh-CN"/>
-        </w:rPr>
-        <w:t>A popular CSS framework that provides ready-to-use components and responsive grid systems, helping in quick and uniform web design.</w:t>
+        <w:t xml:space="preserve"> A popular CSS framework that provides ready-to-use components and responsive grid systems, helping in quick and uniform web design.</w:t>
       </w:r>
     </w:p>
     <w:p>
@@ -1943,13 +1902,7 @@
         <w:rPr>
           <w:lang w:eastAsia="zh-CN"/>
         </w:rPr>
-        <w:t xml:space="preserve"> </w:t>
-      </w:r>
-      <w:r>
-        <w:rPr>
-          <w:lang w:eastAsia="zh-CN"/>
-        </w:rPr>
-        <w:t>A versatile programming language that powers the logic and interactive features on the web, enabling dynamic content and user interactions.</w:t>
+        <w:t xml:space="preserve"> A versatile programming language that powers the logic and interactive features on the web, enabling dynamic content and user interactions.</w:t>
       </w:r>
     </w:p>
     <w:p>
@@ -1971,37 +1924,7 @@
         <w:rPr>
           <w:lang w:eastAsia="zh-CN"/>
         </w:rPr>
-        <w:t xml:space="preserve"> </w:t>
-      </w:r>
-      <w:r>
-        <w:rPr>
-          <w:lang w:eastAsia="zh-CN"/>
-        </w:rPr>
-        <w:t xml:space="preserve">A JavaScript library for building user interfaces, particularly </w:t>
-      </w:r>
-      <w:r>
-        <w:rPr>
-          <w:lang w:eastAsia="zh-CN"/>
-        </w:rPr>
-        <w:t>single-page applications</w:t>
-      </w:r>
-      <w:r>
-        <w:rPr>
-          <w:lang w:eastAsia="zh-CN"/>
-        </w:rPr>
-        <w:t xml:space="preserve"> (SPAs). </w:t>
-      </w:r>
-      <w:r>
-        <w:rPr>
-          <w:lang w:eastAsia="zh-CN"/>
-        </w:rPr>
-        <w:t>It</w:t>
-      </w:r>
-      <w:r>
-        <w:rPr>
-          <w:lang w:eastAsia="zh-CN"/>
-        </w:rPr>
-        <w:t xml:space="preserve"> allows for efficient updates and rendering by using a Virtual DOM.</w:t>
+        <w:t xml:space="preserve"> A JavaScript library for building user interfaces, particularly single-page applications (SPAs). It allows for efficient updates and rendering by using a Virtual DOM.</w:t>
       </w:r>
     </w:p>
     <w:p>
@@ -2017,20 +1940,13 @@
           <w:bCs/>
           <w:lang w:eastAsia="zh-CN"/>
         </w:rPr>
-        <w:lastRenderedPageBreak/>
         <w:t>Redux Toolkit:</w:t>
       </w:r>
       <w:r>
         <w:rPr>
           <w:lang w:eastAsia="zh-CN"/>
         </w:rPr>
-        <w:t xml:space="preserve"> </w:t>
-      </w:r>
-      <w:r>
-        <w:rPr>
-          <w:lang w:eastAsia="zh-CN"/>
-        </w:rPr>
-        <w:t>A standardized way to manage and centralize application state in React apps, providing tools for easier state handling and debugging.</w:t>
+        <w:t xml:space="preserve"> A standardized way to manage and centralize application state in React apps, providing tools for easier state handling and debugging.</w:t>
       </w:r>
     </w:p>
     <w:p>
@@ -2052,13 +1968,7 @@
         <w:rPr>
           <w:lang w:eastAsia="zh-CN"/>
         </w:rPr>
-        <w:t xml:space="preserve"> </w:t>
-      </w:r>
-      <w:r>
-        <w:rPr>
-          <w:lang w:eastAsia="zh-CN"/>
-        </w:rPr>
-        <w:t>A popular React component library that follows Google's Material Design guidelines, offering a modern and consistent UI/UX.</w:t>
+        <w:t xml:space="preserve"> A popular React component library that follows Google's Material Design guidelines, offering a modern and consistent UI/UX.</w:t>
       </w:r>
     </w:p>
     <w:p>
@@ -2074,19 +1984,14 @@
           <w:bCs/>
           <w:lang w:eastAsia="zh-CN"/>
         </w:rPr>
+        <w:lastRenderedPageBreak/>
         <w:t>React Hook Form:</w:t>
       </w:r>
       <w:r>
         <w:rPr>
           <w:lang w:eastAsia="zh-CN"/>
         </w:rPr>
-        <w:t xml:space="preserve"> </w:t>
-      </w:r>
-      <w:r>
-        <w:rPr>
-          <w:lang w:eastAsia="zh-CN"/>
-        </w:rPr>
-        <w:t>A library that simplifies form handling in React, providing easy form validation and management with minimal code.</w:t>
+        <w:t xml:space="preserve"> A library that simplifies form handling in React, providing easy form validation and management with minimal code.</w:t>
       </w:r>
     </w:p>
     <w:p>
@@ -2108,13 +2013,7 @@
         <w:rPr>
           <w:lang w:eastAsia="zh-CN"/>
         </w:rPr>
-        <w:t xml:space="preserve"> </w:t>
-      </w:r>
-      <w:r>
-        <w:rPr>
-          <w:lang w:eastAsia="zh-CN"/>
-        </w:rPr>
-        <w:t>A standard library for routing in React, allowing navigation between different views and maintaining UI consistency.</w:t>
+        <w:t xml:space="preserve"> A standard library for routing in React, allowing navigation between different views and maintaining UI consistency.</w:t>
       </w:r>
     </w:p>
     <w:p>
@@ -2130,36 +2029,47 @@
           <w:bCs/>
           <w:lang w:eastAsia="zh-CN"/>
         </w:rPr>
-        <w:t>React Query</w:t>
-      </w:r>
+        <w:t>React Query:</w:t>
+      </w:r>
+      <w:r>
+        <w:rPr>
+          <w:lang w:eastAsia="zh-CN"/>
+        </w:rPr>
+        <w:t xml:space="preserve"> A powerful tool for fetching, caching, and synchronizing server state in React applications, making API data management more efficient.</w:t>
+      </w:r>
+    </w:p>
+    <w:p>
+      <w:pPr>
+        <w:pStyle w:val="Heading3"/>
+        <w:spacing w:line="360" w:lineRule="auto"/>
+        <w:rPr>
+          <w:rFonts w:hint="default"/>
+        </w:rPr>
+      </w:pPr>
+      <w:r>
+        <w:t>Backend:</w:t>
+      </w:r>
+    </w:p>
+    <w:p>
+      <w:pPr>
+        <w:spacing w:line="360" w:lineRule="auto"/>
+        <w:rPr>
+          <w:lang w:eastAsia="zh-CN"/>
+        </w:rPr>
+      </w:pPr>
       <w:r>
         <w:rPr>
           <w:b/>
           <w:bCs/>
           <w:lang w:eastAsia="zh-CN"/>
         </w:rPr>
-        <w:t>:</w:t>
+        <w:t>Node JS:</w:t>
       </w:r>
       <w:r>
         <w:rPr>
           <w:lang w:eastAsia="zh-CN"/>
         </w:rPr>
-        <w:t xml:space="preserve"> </w:t>
-      </w:r>
-      <w:r>
-        <w:rPr>
-          <w:lang w:eastAsia="zh-CN"/>
-        </w:rPr>
-        <w:t>A powerful tool for fetching, caching, and synchronizing server state in React applications, making API data management more efficient.</w:t>
-      </w:r>
-    </w:p>
-    <w:p>
-      <w:pPr>
-        <w:pStyle w:val="Heading3"/>
-        <w:spacing w:line="360" w:lineRule="auto"/>
-      </w:pPr>
-      <w:r>
-        <w:t>Backend:</w:t>
+        <w:t xml:space="preserve"> A JavaScript runtime built on Chrome's V8 engine, enabling server-side scripting with JavaScript, providing a non-blocking, event-driven architecture ideal for scalable applications.</w:t>
       </w:r>
     </w:p>
     <w:p>
@@ -2175,19 +2085,25 @@
           <w:bCs/>
           <w:lang w:eastAsia="zh-CN"/>
         </w:rPr>
-        <w:t>Node JS:</w:t>
+        <w:t>Express JS:</w:t>
       </w:r>
       <w:r>
         <w:rPr>
           <w:lang w:eastAsia="zh-CN"/>
         </w:rPr>
-        <w:t xml:space="preserve"> </w:t>
-      </w:r>
-      <w:r>
-        <w:rPr>
-          <w:lang w:eastAsia="zh-CN"/>
-        </w:rPr>
-        <w:t>A JavaScript runtime built on Chrome's V8 engine, enabling server-side scripting with JavaScript, providing a non-blocking, event-driven architecture ideal for scalable applications.</w:t>
+        <w:t xml:space="preserve"> A minimalist web framework for Node.js that simplifies server-side application development, providing robust features for web and mobile applications.</w:t>
+      </w:r>
+    </w:p>
+    <w:p>
+      <w:pPr>
+        <w:pStyle w:val="Heading3"/>
+        <w:spacing w:line="360" w:lineRule="auto"/>
+        <w:rPr>
+          <w:rFonts w:hint="default"/>
+        </w:rPr>
+      </w:pPr>
+      <w:r>
+        <w:t>Database:</w:t>
       </w:r>
     </w:p>
     <w:p>
@@ -2203,28 +2119,13 @@
           <w:bCs/>
           <w:lang w:eastAsia="zh-CN"/>
         </w:rPr>
-        <w:t>Express JS:</w:t>
+        <w:t>MongoDB:</w:t>
       </w:r>
       <w:r>
         <w:rPr>
           <w:lang w:eastAsia="zh-CN"/>
         </w:rPr>
-        <w:t xml:space="preserve"> </w:t>
-      </w:r>
-      <w:r>
-        <w:rPr>
-          <w:lang w:eastAsia="zh-CN"/>
-        </w:rPr>
-        <w:t>A minimalist web framework for Node.js that simplifies server-side application development, providing robust features for web and mobile applications.</w:t>
-      </w:r>
-    </w:p>
-    <w:p>
-      <w:pPr>
-        <w:pStyle w:val="Heading3"/>
-        <w:spacing w:line="360" w:lineRule="auto"/>
-      </w:pPr>
-      <w:r>
-        <w:t>Database:</w:t>
+        <w:t xml:space="preserve"> A NoSQL database known for its flexibility in handling unstructured data, offering scalability and high performance for large-scale applications.</w:t>
       </w:r>
     </w:p>
     <w:p>
@@ -2240,19 +2141,25 @@
           <w:bCs/>
           <w:lang w:eastAsia="zh-CN"/>
         </w:rPr>
-        <w:t>MongoDB:</w:t>
+        <w:t>Mongoose:</w:t>
       </w:r>
       <w:r>
         <w:rPr>
           <w:lang w:eastAsia="zh-CN"/>
         </w:rPr>
-        <w:t xml:space="preserve"> </w:t>
-      </w:r>
-      <w:r>
-        <w:rPr>
-          <w:lang w:eastAsia="zh-CN"/>
-        </w:rPr>
-        <w:t>A NoSQL database known for its flexibility in handling unstructured data, offering scalability and high performance for large-scale applications.</w:t>
+        <w:t xml:space="preserve"> An Object Data Modeling (ODM) library for MongoDB and Node.js, providing schema-based data modeling and easy data validation.</w:t>
+      </w:r>
+    </w:p>
+    <w:p>
+      <w:pPr>
+        <w:pStyle w:val="Heading3"/>
+        <w:spacing w:line="360" w:lineRule="auto"/>
+        <w:rPr>
+          <w:rFonts w:hint="default"/>
+        </w:rPr>
+      </w:pPr>
+      <w:r>
+        <w:t>Authentication and Authorization:</w:t>
       </w:r>
     </w:p>
     <w:p>
@@ -2268,7 +2175,7 @@
           <w:bCs/>
           <w:lang w:eastAsia="zh-CN"/>
         </w:rPr>
-        <w:t>Mongoose:</w:t>
+        <w:t>Clerk:</w:t>
       </w:r>
       <w:r>
         <w:rPr>
@@ -2280,16 +2187,31 @@
         <w:rPr>
           <w:lang w:eastAsia="zh-CN"/>
         </w:rPr>
-        <w:t>An Object Data Modeling (ODM) library for MongoDB and Node.js, providing schema-based data modeling and easy data validation.</w:t>
+        <w:t>A modern user management solution that simplifies authentication and authorization, offering features like social login,</w:t>
+      </w:r>
+      <w:r>
+        <w:rPr>
+          <w:lang w:eastAsia="zh-CN"/>
+        </w:rPr>
+        <w:t xml:space="preserve"> </w:t>
+      </w:r>
+      <w:r>
+        <w:rPr>
+          <w:lang w:eastAsia="zh-CN"/>
+        </w:rPr>
+        <w:t>authentication, and session management.</w:t>
       </w:r>
     </w:p>
     <w:p>
       <w:pPr>
         <w:pStyle w:val="Heading3"/>
         <w:spacing w:line="360" w:lineRule="auto"/>
-      </w:pPr>
-      <w:r>
-        <w:t>Authentication and Authorization:</w:t>
+        <w:rPr>
+          <w:rFonts w:hint="default"/>
+        </w:rPr>
+      </w:pPr>
+      <w:r>
+        <w:t>Design and Prototyping:</w:t>
       </w:r>
     </w:p>
     <w:p>
@@ -2305,43 +2227,13 @@
           <w:bCs/>
           <w:lang w:eastAsia="zh-CN"/>
         </w:rPr>
-        <w:t>Clerk:</w:t>
+        <w:t>Visual Studio Code (VS Code):</w:t>
       </w:r>
       <w:r>
         <w:rPr>
           <w:lang w:eastAsia="zh-CN"/>
         </w:rPr>
-        <w:t xml:space="preserve"> </w:t>
-      </w:r>
-      <w:r>
-        <w:rPr>
-          <w:lang w:eastAsia="zh-CN"/>
-        </w:rPr>
-        <w:t>A modern user management solution that simplifies authentication and authorization, offering features like social login,</w:t>
-      </w:r>
-      <w:r>
-        <w:rPr>
-          <w:lang w:eastAsia="zh-CN"/>
-        </w:rPr>
-        <w:t xml:space="preserve"> </w:t>
-      </w:r>
-      <w:r>
-        <w:rPr>
-          <w:lang w:eastAsia="zh-CN"/>
-        </w:rPr>
-        <w:t>authentication, and session management.</w:t>
-      </w:r>
-    </w:p>
-    <w:p>
-      <w:pPr>
-        <w:pStyle w:val="Heading3"/>
-        <w:spacing w:line="360" w:lineRule="auto"/>
-        <w:rPr>
-          <w:rFonts w:hint="default"/>
-        </w:rPr>
-      </w:pPr>
-      <w:r>
-        <w:t>Design and Prototyping:</w:t>
+        <w:t xml:space="preserve"> A lightweight, versatile code editor with built-in support for debugging, syntax highlighting, version control, and a vast ecosystem of extensions. Ideal for efficient web development.</w:t>
       </w:r>
     </w:p>
     <w:p>
@@ -2357,13 +2249,19 @@
           <w:bCs/>
           <w:lang w:eastAsia="zh-CN"/>
         </w:rPr>
-        <w:t>Visual Studio Code (VS Code):</w:t>
+        <w:t>Figma:</w:t>
       </w:r>
       <w:r>
         <w:rPr>
           <w:lang w:eastAsia="zh-CN"/>
         </w:rPr>
-        <w:t xml:space="preserve"> A lightweight, versatile code editor with built-in support for debugging, syntax highlighting, version control, and a vast ecosystem of extensions. Ideal for efficient web development.</w:t>
+        <w:t xml:space="preserve"> </w:t>
+      </w:r>
+      <w:r>
+        <w:rPr>
+          <w:lang w:eastAsia="zh-CN"/>
+        </w:rPr>
+        <w:t>A cloud-based design tool used for creating user interfaces, wireframes, and prototypes collaboratively. Figma allows real-time collaboration and seamless handoff between designers and developers.</w:t>
       </w:r>
     </w:p>
     <w:p>
@@ -2379,7 +2277,7 @@
           <w:bCs/>
           <w:lang w:eastAsia="zh-CN"/>
         </w:rPr>
-        <w:t>Figma:</w:t>
+        <w:t>Miro:</w:t>
       </w:r>
       <w:r>
         <w:rPr>
@@ -2391,7 +2289,19 @@
         <w:rPr>
           <w:lang w:eastAsia="zh-CN"/>
         </w:rPr>
-        <w:t>A cloud-based design tool used for creating user interfaces, wireframes, and prototypes collaboratively. Figma allows real-time collaboration and seamless handoff between designers and developers.</w:t>
+        <w:t xml:space="preserve">An online collaborative whiteboard platform used for brainstorming, mind mapping, and planning. Miro supports team collaboration in </w:t>
+      </w:r>
+      <w:r>
+        <w:rPr>
+          <w:lang w:eastAsia="zh-CN"/>
+        </w:rPr>
+        <w:t>real time</w:t>
+      </w:r>
+      <w:r>
+        <w:rPr>
+          <w:lang w:eastAsia="zh-CN"/>
+        </w:rPr>
+        <w:t>, enhancing project ideation and organization.</w:t>
       </w:r>
     </w:p>
     <w:p>
@@ -2407,8 +2317,7 @@
           <w:bCs/>
           <w:lang w:eastAsia="zh-CN"/>
         </w:rPr>
-        <w:lastRenderedPageBreak/>
-        <w:t>Miro:</w:t>
+        <w:t>Draw.io:</w:t>
       </w:r>
       <w:r>
         <w:rPr>
@@ -2420,19 +2329,7 @@
         <w:rPr>
           <w:lang w:eastAsia="zh-CN"/>
         </w:rPr>
-        <w:t xml:space="preserve">An online collaborative whiteboard platform used for brainstorming, mind mapping, and planning. Miro supports team collaboration in </w:t>
-      </w:r>
-      <w:r>
-        <w:rPr>
-          <w:lang w:eastAsia="zh-CN"/>
-        </w:rPr>
-        <w:t>real time</w:t>
-      </w:r>
-      <w:r>
-        <w:rPr>
-          <w:lang w:eastAsia="zh-CN"/>
-        </w:rPr>
-        <w:t>, enhancing project ideation and organization.</w:t>
+        <w:t>A diagramming tool used to create flowcharts, ER diagrams, and other visual representations. It helps in visualizing system architecture and processes, making it easier to communicate ideas.</w:t>
       </w:r>
     </w:p>
     <w:p>
@@ -2448,34 +2345,7 @@
           <w:bCs/>
           <w:lang w:eastAsia="zh-CN"/>
         </w:rPr>
-        <w:t>Draw.io:</w:t>
-      </w:r>
-      <w:r>
-        <w:rPr>
-          <w:lang w:eastAsia="zh-CN"/>
-        </w:rPr>
-        <w:t xml:space="preserve"> </w:t>
-      </w:r>
-      <w:r>
-        <w:rPr>
-          <w:lang w:eastAsia="zh-CN"/>
-        </w:rPr>
-        <w:t>A diagramming tool used to create flowcharts, ER diagrams, and other visual representations. It helps in visualizing system architecture and processes, making it easier to communicate ideas.</w:t>
-      </w:r>
-    </w:p>
-    <w:p>
-      <w:pPr>
-        <w:spacing w:line="360" w:lineRule="auto"/>
-        <w:rPr>
-          <w:lang w:eastAsia="zh-CN"/>
-        </w:rPr>
-      </w:pPr>
-      <w:r>
-        <w:rPr>
-          <w:b/>
-          <w:bCs/>
-          <w:lang w:eastAsia="zh-CN"/>
-        </w:rPr>
+        <w:lastRenderedPageBreak/>
         <w:t>Adobe Illustrator:</w:t>
       </w:r>
       <w:r>
@@ -2526,19 +2396,21 @@
         <w:rPr>
           <w:lang w:eastAsia="zh-CN"/>
         </w:rPr>
-        <w:t xml:space="preserve"> These technologies are chosen for their efficiency in building dynamic and responsive </w:t>
-      </w:r>
+        <w:t xml:space="preserve"> These technologies </w:t>
+      </w:r>
+      <w:proofErr w:type="gramStart"/>
       <w:r>
         <w:rPr>
           <w:lang w:eastAsia="zh-CN"/>
         </w:rPr>
-        <w:t>single-page applications</w:t>
-      </w:r>
+        <w:t>are chosen</w:t>
+      </w:r>
+      <w:proofErr w:type="gramEnd"/>
       <w:r>
         <w:rPr>
           <w:lang w:eastAsia="zh-CN"/>
         </w:rPr>
-        <w:t xml:space="preserve"> (SPAs), ensuring a smooth and interactive user experience.</w:t>
+        <w:t xml:space="preserve"> for their efficiency in building dynamic and responsive single-page applications (SPAs), ensuring a smooth and interactive user experience.</w:t>
       </w:r>
     </w:p>
     <w:p>
@@ -2565,7 +2437,19 @@
         <w:rPr>
           <w:lang w:eastAsia="zh-CN"/>
         </w:rPr>
-        <w:t xml:space="preserve"> These tools provide a scalable and high-performance backend solution with asynchronous processing, ideal for managing multiple simultaneous user requests and ensuring efficient server-side operations.</w:t>
+        <w:t xml:space="preserve"> These </w:t>
+      </w:r>
+      <w:r>
+        <w:rPr>
+          <w:lang w:eastAsia="zh-CN"/>
+        </w:rPr>
+        <w:t>technologies</w:t>
+      </w:r>
+      <w:r>
+        <w:rPr>
+          <w:lang w:eastAsia="zh-CN"/>
+        </w:rPr>
+        <w:t xml:space="preserve"> provide a scalable and high-performance backend solution with asynchronous processing, ideal for managing multiple simultaneous user requests and ensuring efficient server-side operations.</w:t>
       </w:r>
     </w:p>
     <w:p>
@@ -2646,7 +2530,21 @@
         <w:rPr>
           <w:lang w:eastAsia="zh-CN"/>
         </w:rPr>
-        <w:t xml:space="preserve"> These design tools are used for thorough design, collaboration, and visualization, ensuring that the final product is well-rounded and polished.</w:t>
+        <w:t xml:space="preserve"> These design tools </w:t>
+      </w:r>
+      <w:proofErr w:type="gramStart"/>
+      <w:r>
+        <w:rPr>
+          <w:lang w:eastAsia="zh-CN"/>
+        </w:rPr>
+        <w:t>are used</w:t>
+      </w:r>
+      <w:proofErr w:type="gramEnd"/>
+      <w:r>
+        <w:rPr>
+          <w:lang w:eastAsia="zh-CN"/>
+        </w:rPr>
+        <w:t xml:space="preserve"> for thorough design, collaboration, and visualization, ensuring that the final product is well-rounded and polished.</w:t>
       </w:r>
     </w:p>
     <w:p>
@@ -2679,6 +2577,7 @@
     <w:p>
       <w:pPr>
         <w:pStyle w:val="Heading2"/>
+        <w:spacing w:line="360" w:lineRule="auto"/>
       </w:pPr>
       <w:r>
         <w:t>Potential Impact on Society</w:t>
@@ -2689,182 +2588,645 @@
     </w:p>
     <w:p>
       <w:pPr>
-        <w:ind w:firstLine="360"/>
-      </w:pPr>
-      <w:r>
-        <w:t xml:space="preserve">Constituency Connect aims to create a society where people are more connected to their representatives, government actions are more transparent, and </w:t>
-      </w:r>
-      <w:r>
-        <w:t xml:space="preserve">the </w:t>
-      </w:r>
-      <w:r>
-        <w:t>citizens are empowered to make their voices heard. This project has the potential to lead to better governance and a higher quality of life for everyone involved.</w:t>
-      </w:r>
-    </w:p>
-    <w:p>
-      <w:pPr>
-        <w:pStyle w:val="ListParagraph"/>
-        <w:numPr>
-          <w:ilvl w:val="0"/>
-          <w:numId w:val="13"/>
-        </w:numPr>
+        <w:pStyle w:val="BodyText"/>
+      </w:pPr>
+      <w:r>
+        <w:t>This project</w:t>
+      </w:r>
+      <w:r>
+        <w:t xml:space="preserve"> has the potential to significantly improve the relationship between citizens and their elected representatives. By leveraging technology, the platform</w:t>
+      </w:r>
+      <w:r>
+        <w:rPr>
+          <w:szCs w:val="22"/>
+        </w:rPr>
+        <w:t xml:space="preserve"> </w:t>
+      </w:r>
+      <w:r>
+        <w:t xml:space="preserve">to create a society where people are more connected to their representatives, government actions are more transparent, and citizens </w:t>
+      </w:r>
+      <w:proofErr w:type="gramStart"/>
+      <w:r>
+        <w:t>are empowered</w:t>
+      </w:r>
+      <w:proofErr w:type="gramEnd"/>
+      <w:r>
+        <w:t xml:space="preserve"> to make their voices heard.</w:t>
+      </w:r>
+    </w:p>
+    <w:p>
+      <w:pPr>
+        <w:pStyle w:val="Heading3"/>
+      </w:pPr>
+      <w:r>
+        <w:t>Improved Communication:</w:t>
+      </w:r>
+    </w:p>
+    <w:p>
+      <w:pPr>
+        <w:pStyle w:val="BodyText"/>
       </w:pPr>
       <w:r>
         <w:rPr>
           <w:b/>
           <w:bCs/>
         </w:rPr>
-        <w:t>Improved Communication:</w:t>
+        <w:t>Existing Problem:</w:t>
       </w:r>
       <w:r>
         <w:t xml:space="preserve"> </w:t>
       </w:r>
       <w:r>
-        <w:t xml:space="preserve">The </w:t>
-      </w:r>
-      <w:r>
-        <w:t>Project</w:t>
-      </w:r>
-      <w:r>
-        <w:t xml:space="preserve"> will </w:t>
-      </w:r>
-      <w:r>
-        <w:t>establish</w:t>
-      </w:r>
-      <w:r>
-        <w:t xml:space="preserve"> a direct communication route between constituents and their representatives. This will make it easier for people to express their issues and get them addressed. </w:t>
-      </w:r>
-      <w:r>
-        <w:t>This improved communication will help foster trust and make people feel heard by those in power.</w:t>
-      </w:r>
-    </w:p>
-    <w:p>
-      <w:pPr>
-        <w:pStyle w:val="ListParagraph"/>
-        <w:numPr>
-          <w:ilvl w:val="0"/>
-          <w:numId w:val="13"/>
-        </w:numPr>
+        <w:t xml:space="preserve">In </w:t>
+      </w:r>
+      <w:proofErr w:type="gramStart"/>
+      <w:r>
+        <w:t>many</w:t>
+      </w:r>
+      <w:proofErr w:type="gramEnd"/>
+      <w:r>
+        <w:t xml:space="preserve"> communities, there is a substantial communication gap between citizens and their elected representatives, making it challenging for constituents to express their concerns and receive prompt responses. Typically, representatives are more accessible to influential individuals or only engage with the public during election periods. This dynamic often leads to disengagement and distrust in the political process.</w:t>
+      </w:r>
+    </w:p>
+    <w:p>
+      <w:pPr>
+        <w:pStyle w:val="BodyText"/>
       </w:pPr>
       <w:r>
         <w:rPr>
           <w:b/>
           <w:bCs/>
         </w:rPr>
+        <w:t>Potential Impact:</w:t>
+      </w:r>
+      <w:r>
+        <w:t xml:space="preserve"> The project</w:t>
+      </w:r>
+      <w:r>
+        <w:t xml:space="preserve"> aims to</w:t>
+      </w:r>
+      <w:r>
+        <w:t xml:space="preserve"> </w:t>
+      </w:r>
+      <w:r>
+        <w:t>establish</w:t>
+      </w:r>
+      <w:r>
+        <w:t xml:space="preserve"> a direct communication channel between constituents and their representatives</w:t>
+      </w:r>
+      <w:r>
+        <w:t xml:space="preserve">. This will ensure </w:t>
+      </w:r>
+      <w:r>
+        <w:t>that citizens can easily report issues and receive timely feedback. This</w:t>
+      </w:r>
+      <w:r>
+        <w:t xml:space="preserve"> improved communication </w:t>
+      </w:r>
+      <w:r>
+        <w:t xml:space="preserve">will foster a sense of trust and make people feel that their </w:t>
+      </w:r>
+      <w:r>
+        <w:lastRenderedPageBreak/>
+        <w:t xml:space="preserve">voices are </w:t>
+      </w:r>
+      <w:proofErr w:type="gramStart"/>
+      <w:r>
+        <w:t>being heard</w:t>
+      </w:r>
+      <w:proofErr w:type="gramEnd"/>
+      <w:r>
+        <w:t xml:space="preserve"> by those in power.</w:t>
+      </w:r>
+    </w:p>
+    <w:p>
+      <w:pPr>
+        <w:pStyle w:val="Heading3"/>
+      </w:pPr>
+      <w:r>
         <w:t>Increased Accountability:</w:t>
       </w:r>
-      <w:r>
-        <w:t xml:space="preserve"> Representatives will be more accountable to their constituents, as the system allows constituents to track the performance of their representatives.</w:t>
-      </w:r>
-    </w:p>
-    <w:p>
-      <w:pPr>
-        <w:pStyle w:val="ListParagraph"/>
-        <w:numPr>
-          <w:ilvl w:val="0"/>
-          <w:numId w:val="13"/>
-        </w:numPr>
+    </w:p>
+    <w:p>
+      <w:pPr>
+        <w:pStyle w:val="BodyText"/>
       </w:pPr>
       <w:r>
         <w:rPr>
           <w:b/>
           <w:bCs/>
         </w:rPr>
-        <w:t>Enhanced Civic Engagement:</w:t>
-      </w:r>
-      <w:r>
-        <w:t xml:space="preserve"> The platform motivates citizens to take part in surveys, join virtual meetings, and give feedback on resolved complaints.</w:t>
-      </w:r>
-    </w:p>
-    <w:p>
-      <w:pPr>
-        <w:pStyle w:val="ListParagraph"/>
-        <w:numPr>
-          <w:ilvl w:val="0"/>
-          <w:numId w:val="13"/>
-        </w:numPr>
+        <w:t>Existing Problem:</w:t>
+      </w:r>
+      <w:r>
+        <w:t xml:space="preserve"> </w:t>
+      </w:r>
+      <w:r>
+        <w:t>Lack of transparency in political activities and decision-making processes often leads to a perception of unaccountability among elected officials.</w:t>
+      </w:r>
+    </w:p>
+    <w:p>
+      <w:pPr>
+        <w:pStyle w:val="BodyText"/>
       </w:pPr>
       <w:r>
         <w:rPr>
           <w:b/>
           <w:bCs/>
         </w:rPr>
-        <w:t>Efficient Problem Resolution:</w:t>
-      </w:r>
-      <w:r>
-        <w:t xml:space="preserve"> The system’s ability to route complaints to the right department and prioritize urgent issues ensures quicker and more effective problem-solving.</w:t>
-      </w:r>
-    </w:p>
-    <w:p>
-      <w:pPr>
-        <w:pStyle w:val="ListParagraph"/>
-        <w:numPr>
-          <w:ilvl w:val="0"/>
-          <w:numId w:val="13"/>
-        </w:numPr>
+        <w:t>Potential Impact:</w:t>
+      </w:r>
+      <w:r>
+        <w:t xml:space="preserve"> Constituency Connect allows constituents to monitor the performance of their representatives, including the handling of complaints and participation in community activities. This increased transparency will push representatives to be more accountable to their constituents.</w:t>
+      </w:r>
+    </w:p>
+    <w:p>
+      <w:pPr>
+        <w:pStyle w:val="Heading3"/>
+      </w:pPr>
+      <w:r>
+        <w:t>Enhanced Civic Engagement:</w:t>
+      </w:r>
+    </w:p>
+    <w:p>
+      <w:pPr>
+        <w:pStyle w:val="BodyText"/>
       </w:pPr>
       <w:r>
         <w:rPr>
           <w:b/>
           <w:bCs/>
         </w:rPr>
-        <w:t>Data-Driven</w:t>
-      </w:r>
+        <w:t>Existing Problem:</w:t>
+      </w:r>
+      <w:r>
+        <w:t xml:space="preserve"> Low levels of civic engagement are common, as many citizens feel disconnected from political processes or believe their participation will not </w:t>
+      </w:r>
+      <w:proofErr w:type="gramStart"/>
+      <w:r>
+        <w:t>make a difference</w:t>
+      </w:r>
+      <w:proofErr w:type="gramEnd"/>
+      <w:r>
+        <w:t>.</w:t>
+      </w:r>
+    </w:p>
+    <w:p>
+      <w:pPr>
+        <w:pStyle w:val="BodyText"/>
+      </w:pPr>
       <w:r>
         <w:rPr>
           <w:b/>
           <w:bCs/>
         </w:rPr>
+        <w:t>Potential Impact:</w:t>
+      </w:r>
+      <w:r>
         <w:t xml:space="preserve"> </w:t>
       </w:r>
+      <w:r>
+        <w:t xml:space="preserve">The platform promotes active civic engagement by enabling citizens to participate in surveys, attend virtual meetings, and offer feedback on the resolution of complaints. This </w:t>
+      </w:r>
+      <w:proofErr w:type="gramStart"/>
+      <w:r>
+        <w:t>hands-on</w:t>
+      </w:r>
+      <w:proofErr w:type="gramEnd"/>
+      <w:r>
+        <w:t xml:space="preserve"> involvement can foster a more engaged and informed citizenry.</w:t>
+      </w:r>
+    </w:p>
+    <w:p>
+      <w:pPr>
+        <w:pStyle w:val="Heading3"/>
+      </w:pPr>
+      <w:r>
+        <w:t>Efficient Problem Resolution:</w:t>
+      </w:r>
+    </w:p>
+    <w:p>
+      <w:pPr>
+        <w:pStyle w:val="BodyText"/>
+      </w:pPr>
       <w:r>
         <w:rPr>
           <w:b/>
           <w:bCs/>
         </w:rPr>
-        <w:t>Decision-Making:</w:t>
-      </w:r>
-      <w:r>
-        <w:t xml:space="preserve"> Representatives can use the feedback and data collected through the system to make informed decisions that better serve their communities.</w:t>
-      </w:r>
-    </w:p>
-    <w:p>
-      <w:pPr>
-        <w:pStyle w:val="ListParagraph"/>
-        <w:numPr>
-          <w:ilvl w:val="0"/>
-          <w:numId w:val="13"/>
-        </w:numPr>
+        <w:t>Existing Problem:</w:t>
+      </w:r>
+      <w:r>
+        <w:t xml:space="preserve"> </w:t>
+      </w:r>
+      <w:r>
+        <w:t>Bureaucratic inefficiencies often result in slow response times to citizens' concerns, leading to frustration and unresolved issues.</w:t>
+      </w:r>
+    </w:p>
+    <w:p>
+      <w:pPr>
+        <w:pStyle w:val="BodyText"/>
       </w:pPr>
       <w:r>
         <w:rPr>
           <w:b/>
           <w:bCs/>
         </w:rPr>
-        <w:lastRenderedPageBreak/>
-        <w:t>Empowered Citizens:</w:t>
-      </w:r>
-      <w:r>
-        <w:t xml:space="preserve"> Constituents can stay informed about their representatives' activities and hold them accountable, leading to a more empowered and engaged citizenry.</w:t>
-      </w:r>
-    </w:p>
-    <w:p>
-      <w:pPr>
-        <w:pStyle w:val="ListParagraph"/>
-        <w:numPr>
-          <w:ilvl w:val="0"/>
-          <w:numId w:val="13"/>
-        </w:numPr>
+        <w:t>Potential Impact:</w:t>
+      </w:r>
+      <w:r>
+        <w:t xml:space="preserve"> </w:t>
+      </w:r>
+      <w:r>
+        <w:t xml:space="preserve">The efficient </w:t>
+      </w:r>
+      <w:r>
+        <w:t xml:space="preserve">complaint-routing system ensures that issues </w:t>
+      </w:r>
+      <w:proofErr w:type="gramStart"/>
+      <w:r>
+        <w:t>are directed</w:t>
+      </w:r>
+      <w:proofErr w:type="gramEnd"/>
+      <w:r>
+        <w:t xml:space="preserve"> to the appropriate department and prioritized based on urgency. This will lead to faster and more efficient problem resolution, improving the overall quality of governance.</w:t>
+      </w:r>
+    </w:p>
+    <w:p>
+      <w:pPr>
+        <w:pStyle w:val="Heading3"/>
+      </w:pPr>
+      <w:r>
+        <w:t>Data-Driven Decision-Making:</w:t>
+      </w:r>
+    </w:p>
+    <w:p>
+      <w:pPr>
+        <w:pStyle w:val="BodyText"/>
       </w:pPr>
       <w:r>
         <w:rPr>
           <w:b/>
           <w:bCs/>
         </w:rPr>
+        <w:t>Existing Problem:</w:t>
+      </w:r>
+      <w:r>
+        <w:t xml:space="preserve"> </w:t>
+      </w:r>
+      <w:proofErr w:type="gramStart"/>
+      <w:r>
+        <w:t>Many</w:t>
+      </w:r>
+      <w:proofErr w:type="gramEnd"/>
+      <w:r>
+        <w:t xml:space="preserve"> political decisions are made without sufficient data or understanding of constituents' needs, resulting in policies that may not effectively address community issues.</w:t>
+      </w:r>
+    </w:p>
+    <w:p>
+      <w:pPr>
+        <w:pStyle w:val="BodyText"/>
+      </w:pPr>
+      <w:r>
+        <w:rPr>
+          <w:b/>
+          <w:bCs/>
+        </w:rPr>
+        <w:t>Potential Impact:</w:t>
+      </w:r>
+      <w:r>
+        <w:t xml:space="preserve"> By collecting feedback and data through surveys and complaint resolutions, representatives can make more informed decisions that better serve their communities. This data-driven approach ensures that policies </w:t>
+      </w:r>
+      <w:proofErr w:type="gramStart"/>
+      <w:r>
+        <w:t>are aligned</w:t>
+      </w:r>
+      <w:proofErr w:type="gramEnd"/>
+      <w:r>
+        <w:t xml:space="preserve"> with the actual needs and preferences of the constituents.</w:t>
+      </w:r>
+    </w:p>
+    <w:p>
+      <w:pPr>
+        <w:pStyle w:val="Heading3"/>
+      </w:pPr>
+      <w:r>
+        <w:t xml:space="preserve">Improving Resource Allocation </w:t>
+      </w:r>
+    </w:p>
+    <w:p>
+      <w:pPr>
+        <w:pStyle w:val="BodyText"/>
+      </w:pPr>
+      <w:r>
+        <w:rPr>
+          <w:b/>
+          <w:bCs/>
+        </w:rPr>
+        <w:t>Existing Problem:</w:t>
+      </w:r>
+      <w:r>
+        <w:t xml:space="preserve"> Inefficient resource allocation is often a result of a lack of accurate, up-to-date information about community needs and priorities. This information gap can lead to misaligned efforts, wasted resources, and unaddressed issues that are crucial to the community's well-being.</w:t>
+      </w:r>
+    </w:p>
+    <w:p>
+      <w:pPr>
+        <w:pStyle w:val="BodyText"/>
+      </w:pPr>
+      <w:r>
+        <w:rPr>
+          <w:b/>
+          <w:bCs/>
+        </w:rPr>
+        <w:t>Potential Impact:</w:t>
+      </w:r>
+      <w:r>
+        <w:rPr>
+          <w:b/>
+          <w:bCs/>
+        </w:rPr>
+        <w:t xml:space="preserve"> </w:t>
+      </w:r>
+      <w:r>
+        <w:t>By gathering and analyzing better data on community needs and concerns, governments can more effectively allocate resources to address the most pressing issues. This data-</w:t>
+      </w:r>
+      <w:r>
+        <w:lastRenderedPageBreak/>
+        <w:t xml:space="preserve">driven approach enables more targeted and impactful interventions, ensuring that public funds </w:t>
+      </w:r>
+      <w:proofErr w:type="gramStart"/>
+      <w:r>
+        <w:t>are used</w:t>
+      </w:r>
+      <w:proofErr w:type="gramEnd"/>
+      <w:r>
+        <w:t xml:space="preserve"> efficiently and that the most urgent problems are prioritized. Additionally, it can enhance transparency and accountability, as citizens can see how resources are being allocated based on evidence and community feedback. </w:t>
+      </w:r>
+      <w:r>
+        <w:t>This</w:t>
+      </w:r>
+      <w:r>
+        <w:t xml:space="preserve"> can lead to improved public services, increased citizen satisfaction, and stronger community development.</w:t>
+      </w:r>
+    </w:p>
+    <w:p>
+      <w:pPr>
+        <w:pStyle w:val="Heading3"/>
+      </w:pPr>
+      <w:r>
+        <w:t>Empowered Citizens:</w:t>
+      </w:r>
+    </w:p>
+    <w:p>
+      <w:pPr>
+        <w:pStyle w:val="BodyText"/>
+      </w:pPr>
+      <w:r>
+        <w:rPr>
+          <w:b/>
+          <w:bCs/>
+        </w:rPr>
+        <w:t>Existing Problem:</w:t>
+      </w:r>
+      <w:r>
+        <w:t xml:space="preserve"> </w:t>
+      </w:r>
+      <w:proofErr w:type="gramStart"/>
+      <w:r>
+        <w:t>Many</w:t>
+      </w:r>
+      <w:proofErr w:type="gramEnd"/>
+      <w:r>
+        <w:t xml:space="preserve"> citizens feel powerless in the face of political processes, leading to disengagement and a sense of helplessness in affecting change.</w:t>
+      </w:r>
+    </w:p>
+    <w:p>
+      <w:pPr>
+        <w:pStyle w:val="BodyText"/>
+      </w:pPr>
+      <w:r>
+        <w:rPr>
+          <w:b/>
+          <w:bCs/>
+        </w:rPr>
+        <w:t>Potential Impact:</w:t>
+      </w:r>
+      <w:r>
+        <w:t xml:space="preserve"> Constituents can stay informed about their representatives' activities, including how complaints are being </w:t>
+      </w:r>
+      <w:proofErr w:type="gramStart"/>
+      <w:r>
+        <w:t>handled</w:t>
+      </w:r>
+      <w:proofErr w:type="gramEnd"/>
+      <w:r>
+        <w:t xml:space="preserve"> and the outcomes of surveys and meetings. This transparency empowers citizens to hold their representatives accountable, leading to a more responsive and responsible governance structure.</w:t>
+      </w:r>
+    </w:p>
+    <w:p>
+      <w:pPr>
+        <w:pStyle w:val="Heading3"/>
+      </w:pPr>
+      <w:r>
         <w:t>Transparency in Governance:</w:t>
       </w:r>
-      <w:r>
-        <w:t xml:space="preserve"> By providing clear statistics and updates, the system fosters transparency in governance, helping to build trust between representatives and their constituents. Citizens can see how their representatives are performing and stay informed about the actions being taken in their community.</w:t>
+    </w:p>
+    <w:p>
+      <w:pPr>
+        <w:pStyle w:val="BodyText"/>
+      </w:pPr>
+      <w:r>
+        <w:rPr>
+          <w:b/>
+          <w:bCs/>
+        </w:rPr>
+        <w:t>Existing Problem:</w:t>
+      </w:r>
+      <w:r>
+        <w:t xml:space="preserve"> A lack of transparency in government actions often leads to mistrust and skepticism among citizens, </w:t>
+      </w:r>
+      <w:r>
+        <w:t>undermining</w:t>
+      </w:r>
+      <w:r>
+        <w:t xml:space="preserve"> the social contract.</w:t>
+      </w:r>
+    </w:p>
+    <w:p>
+      <w:pPr>
+        <w:pStyle w:val="BodyText"/>
+      </w:pPr>
+      <w:r>
+        <w:rPr>
+          <w:b/>
+          <w:bCs/>
+        </w:rPr>
+        <w:t>Potential Impact:</w:t>
+      </w:r>
+      <w:r>
+        <w:t xml:space="preserve"> </w:t>
+      </w:r>
+      <w:r>
+        <w:t xml:space="preserve">The platform offers clear statistics and regular updates on the actions taken by representatives, the resolution of complaints, and upcoming community events. This allows citizens to track their representatives' performance and stay informed about the initiatives and developments taking place within their community. By providing this transparency, the platform helps to build trust between citizens and their elected officials, fostering a more open and accountable governance system. Moreover, this continuous flow of information empowers citizens to hold their representatives accountable and engage more effectively in the political process, </w:t>
+      </w:r>
+      <w:r>
+        <w:t>strengthening</w:t>
+      </w:r>
+      <w:r>
+        <w:t xml:space="preserve"> the democratic fabric of the community.</w:t>
+      </w:r>
+    </w:p>
+    <w:p>
+      <w:pPr>
+        <w:pStyle w:val="Heading3"/>
+      </w:pPr>
+      <w:r>
+        <w:t>Bridging the Digital Divide:</w:t>
+      </w:r>
+    </w:p>
+    <w:p>
+      <w:pPr>
+        <w:pStyle w:val="BodyText"/>
+      </w:pPr>
+      <w:r>
+        <w:rPr>
+          <w:b/>
+          <w:bCs/>
+        </w:rPr>
+        <w:t>Existing Problem:</w:t>
+      </w:r>
+      <w:r>
+        <w:t xml:space="preserve"> In </w:t>
+      </w:r>
+      <w:proofErr w:type="gramStart"/>
+      <w:r>
+        <w:t>many</w:t>
+      </w:r>
+      <w:proofErr w:type="gramEnd"/>
+      <w:r>
+        <w:t xml:space="preserve"> regions, there is a significant digital divide, where only a portion of the population has access to the technology and information needed to engage with their representatives.</w:t>
+      </w:r>
+    </w:p>
+    <w:p>
+      <w:pPr>
+        <w:pStyle w:val="BodyText"/>
+      </w:pPr>
+      <w:r>
+        <w:rPr>
+          <w:b/>
+          <w:bCs/>
+        </w:rPr>
+        <w:t>Potential Impact:</w:t>
+      </w:r>
+      <w:r>
+        <w:t xml:space="preserve"> </w:t>
+      </w:r>
+      <w:r>
+        <w:t>By designing the platform to be accessible on various devices, and by offering multi-language support, Constituency Connect aims to bridge the digital divide. This approach ensures that all citizens, regardless of their level of technological literacy or language proficiency, can actively participate in the governance process. By providing a user-friendly interface and accommodating diverse language needs, the platform fosters inclusivity and empowers a broader range of citizens to engage with their representatives, express their concerns, and contribute to decision-making processes. This commitment to accessibility helps to create a more representative and equitable democratic system.</w:t>
+      </w:r>
+    </w:p>
+    <w:p>
+      <w:pPr>
+        <w:pStyle w:val="Heading3"/>
+      </w:pPr>
+      <w:r>
+        <w:lastRenderedPageBreak/>
+        <w:t>Fostering Community Collaboration:</w:t>
+      </w:r>
+    </w:p>
+    <w:p>
+      <w:pPr>
+        <w:pStyle w:val="BodyText"/>
+      </w:pPr>
+      <w:r>
+        <w:rPr>
+          <w:b/>
+          <w:bCs/>
+        </w:rPr>
+        <w:t>Existing Problem:</w:t>
+      </w:r>
+      <w:r>
+        <w:t xml:space="preserve"> Communities often lack the tools to collaborate effectively on local issues, leading to fragmented efforts and unresolved problems.</w:t>
+      </w:r>
+    </w:p>
+    <w:p>
+      <w:pPr>
+        <w:pStyle w:val="BodyText"/>
+      </w:pPr>
+      <w:r>
+        <w:rPr>
+          <w:b/>
+          <w:bCs/>
+        </w:rPr>
+        <w:t>Potential Impact:</w:t>
+      </w:r>
+      <w:r>
+        <w:t xml:space="preserve"> The platform can serve as a hub for community collaboration, allowing citizens to come together, discuss local issues, and collectively propose solutions. This can strengthen community bonds and lead to more effective grassroots initiatives.</w:t>
+      </w:r>
+    </w:p>
+    <w:p>
+      <w:pPr>
+        <w:pStyle w:val="Heading3"/>
+      </w:pPr>
+      <w:r>
+        <w:t xml:space="preserve">Promoting Political Education </w:t>
+      </w:r>
+    </w:p>
+    <w:p>
+      <w:pPr>
+        <w:pStyle w:val="BodyText"/>
+      </w:pPr>
+      <w:r>
+        <w:rPr>
+          <w:b/>
+          <w:bCs/>
+        </w:rPr>
+        <w:t>Existing Problem:</w:t>
+      </w:r>
+      <w:r>
+        <w:t xml:space="preserve"> </w:t>
+      </w:r>
+      <w:proofErr w:type="gramStart"/>
+      <w:r>
+        <w:t>Many</w:t>
+      </w:r>
+      <w:proofErr w:type="gramEnd"/>
+      <w:r>
+        <w:t xml:space="preserve"> citizens lack a basic understanding of political processes and current issues, which can lead to uninformed voting decisions or complete disengagement from the political process. This knowledge gap can hinder effective civic participation and result in a disconnect between citizens and their representatives, weakening the democratic fabric of the community.</w:t>
+      </w:r>
+    </w:p>
+    <w:p>
+      <w:pPr>
+        <w:pStyle w:val="BodyText"/>
+      </w:pPr>
+      <w:r>
+        <w:rPr>
+          <w:b/>
+          <w:bCs/>
+        </w:rPr>
+        <w:t>Potential Impact:</w:t>
+      </w:r>
+      <w:r>
+        <w:t xml:space="preserve"> Through regular updates and information sharing, the platform can serve as a valuable tool for ongoing political education. By providing accessible, up-to-date, and relevant information about political processes, current issues, and the work of representatives, the platform can help citizens better understand the political landscape. This increased awareness and knowledge can empower citizens to make more informed voting decisions, engage more actively in political discussions, and participate more effectively in civic activities. </w:t>
+      </w:r>
+      <w:r>
+        <w:t>A</w:t>
+      </w:r>
+      <w:r>
+        <w:t xml:space="preserve"> more informed citizenry can lead to enhanced public discourse, improved policy outcomes, and a stronger, more vibrant democracy.</w:t>
+      </w:r>
+    </w:p>
+    <w:p>
+      <w:pPr>
+        <w:pStyle w:val="BodyText"/>
+      </w:pPr>
+    </w:p>
+    <w:p>
+      <w:pPr>
+        <w:pStyle w:val="BodyText"/>
+      </w:pPr>
+      <w:r>
+        <w:t>By addressing these challenges, Constituency Connect has the potential to significantly impact society by improving governance, enhancing civic engagement, and empowering citizens to take an active role in their communities.</w:t>
       </w:r>
     </w:p>
     <w:p>
@@ -2930,17 +3292,9 @@
           <w:sz w:val="24"/>
           <w:szCs w:val="32"/>
         </w:rPr>
-        <w:t xml:space="preserve">In many democratic societies, a significant communication barrier exists between elected officials and their constituents. </w:t>
-      </w:r>
-      <w:r>
-        <w:t xml:space="preserve">Direct interaction with representatives is often limited to individuals with special connections or high social status, </w:t>
-      </w:r>
-      <w:r>
-        <w:t>w</w:t>
-      </w:r>
-      <w:r>
-        <w:t xml:space="preserve">hile </w:t>
-      </w:r>
+        <w:t xml:space="preserve">In </w:t>
+      </w:r>
+      <w:proofErr w:type="gramStart"/>
       <w:r>
         <w:rPr>
           <w:rStyle w:val="Heading2Char"/>
@@ -2950,8 +3304,9 @@
           <w:sz w:val="24"/>
           <w:szCs w:val="32"/>
         </w:rPr>
-        <w:t xml:space="preserve">the average citizen's interaction is typically limited to brief encounters during election seasons or at local events. These </w:t>
-      </w:r>
+        <w:t>many</w:t>
+      </w:r>
+      <w:proofErr w:type="gramEnd"/>
       <w:r>
         <w:rPr>
           <w:rStyle w:val="Heading2Char"/>
@@ -2961,7 +3316,24 @@
           <w:sz w:val="24"/>
           <w:szCs w:val="32"/>
         </w:rPr>
-        <w:t>irregular</w:t>
+        <w:t xml:space="preserve"> democratic societies, a significant communication barrier exists between elected officials and their constituents. </w:t>
+      </w:r>
+      <w:r>
+        <w:t xml:space="preserve">Direct interaction with representatives </w:t>
+      </w:r>
+      <w:proofErr w:type="gramStart"/>
+      <w:r>
+        <w:t>is often limited</w:t>
+      </w:r>
+      <w:proofErr w:type="gramEnd"/>
+      <w:r>
+        <w:t xml:space="preserve"> to individuals with special connections or high social status, </w:t>
+      </w:r>
+      <w:r>
+        <w:t>w</w:t>
+      </w:r>
+      <w:r>
+        <w:t xml:space="preserve">hile </w:t>
       </w:r>
       <w:r>
         <w:rPr>
@@ -2972,12 +3344,9 @@
           <w:sz w:val="24"/>
           <w:szCs w:val="32"/>
         </w:rPr>
-        <w:t xml:space="preserve"> interactions rarely address the ongoing needs and concerns of the community.</w:t>
-      </w:r>
-    </w:p>
-    <w:p>
-      <w:pPr>
-        <w:pStyle w:val="BodyText"/>
+        <w:t xml:space="preserve">the average citizen's interaction is typically limited to brief encounters during election seasons or at local events. These </w:t>
+      </w:r>
+      <w:r>
         <w:rPr>
           <w:rStyle w:val="Heading2Char"/>
           <w:rFonts w:eastAsia="Calibri" w:cs="Calibri"/>
@@ -2986,11 +3355,9 @@
           <w:sz w:val="24"/>
           <w:szCs w:val="32"/>
         </w:rPr>
-      </w:pPr>
-    </w:p>
-    <w:p>
-      <w:pPr>
-        <w:pStyle w:val="BodyText"/>
+        <w:t>irregular</w:t>
+      </w:r>
+      <w:r>
         <w:rPr>
           <w:rStyle w:val="Heading2Char"/>
           <w:rFonts w:eastAsia="Calibri" w:cs="Calibri"/>
@@ -2999,8 +3366,12 @@
           <w:sz w:val="24"/>
           <w:szCs w:val="32"/>
         </w:rPr>
-      </w:pPr>
-      <w:r>
+        <w:t xml:space="preserve"> interactions rarely address the ongoing needs and concerns of the community.</w:t>
+      </w:r>
+    </w:p>
+    <w:p>
+      <w:pPr>
+        <w:pStyle w:val="BodyText"/>
         <w:rPr>
           <w:rStyle w:val="Heading2Char"/>
           <w:rFonts w:eastAsia="Calibri" w:cs="Calibri"/>
@@ -3009,9 +3380,11 @@
           <w:sz w:val="24"/>
           <w:szCs w:val="32"/>
         </w:rPr>
-        <w:t xml:space="preserve">This lack of meaningful engagement has led to a sense of disconnection among citizens, who feel their voices are unheard in the democratic process. </w:t>
-      </w:r>
-      <w:r>
+      </w:pPr>
+    </w:p>
+    <w:p>
+      <w:pPr>
+        <w:pStyle w:val="BodyText"/>
         <w:rPr>
           <w:rStyle w:val="Heading2Char"/>
           <w:rFonts w:eastAsia="Calibri" w:cs="Calibri"/>
@@ -3020,12 +3393,8 @@
           <w:sz w:val="24"/>
           <w:szCs w:val="32"/>
         </w:rPr>
-        <w:t>As a result, community issues frequently go unaddressed, and public trust in government institutions continues to diminish.</w:t>
-      </w:r>
-    </w:p>
-    <w:p>
-      <w:pPr>
-        <w:pStyle w:val="BodyText"/>
+      </w:pPr>
+      <w:r>
         <w:rPr>
           <w:rStyle w:val="Heading2Char"/>
           <w:rFonts w:eastAsia="Calibri" w:cs="Calibri"/>
@@ -3034,6 +3403,44 @@
           <w:sz w:val="24"/>
           <w:szCs w:val="32"/>
         </w:rPr>
+        <w:t xml:space="preserve">This lack of meaningful engagement has led to a sense of disconnection among citizens, who feel their voices are unheard in the democratic process. </w:t>
+      </w:r>
+      <w:r>
+        <w:rPr>
+          <w:rStyle w:val="Heading2Char"/>
+          <w:rFonts w:eastAsia="Calibri" w:cs="Calibri"/>
+          <w:b w:val="0"/>
+          <w:color w:val="auto"/>
+          <w:sz w:val="24"/>
+          <w:szCs w:val="32"/>
+        </w:rPr>
+        <w:t>As a result, community issues frequently go unaddressed, and public trust in government institutions continues to diminish.</w:t>
+      </w:r>
+      <w:r>
+        <w:rPr>
+          <w:szCs w:val="22"/>
+        </w:rPr>
+        <w:t xml:space="preserve"> </w:t>
+      </w:r>
+      <w:r>
+        <w:t xml:space="preserve">By addressing these existing problems, </w:t>
+      </w:r>
+      <w:r>
+        <w:lastRenderedPageBreak/>
+        <w:t>Constituency Connect has the potential to significantly transform the relationship between citizens and their government, leading to more responsive, efficient, and democratic governance.</w:t>
+      </w:r>
+    </w:p>
+    <w:p>
+      <w:pPr>
+        <w:pStyle w:val="BodyText"/>
+        <w:rPr>
+          <w:rStyle w:val="Heading2Char"/>
+          <w:rFonts w:eastAsia="Calibri" w:cs="Calibri"/>
+          <w:b w:val="0"/>
+          <w:color w:val="auto"/>
+          <w:sz w:val="24"/>
+          <w:szCs w:val="32"/>
+        </w:rPr>
       </w:pPr>
     </w:p>
     <w:p>
@@ -3082,16 +3489,28 @@
         <w:rPr>
           <w:lang w:eastAsia="zh-CN"/>
         </w:rPr>
-        <w:t xml:space="preserve">Although no such system exists in our local landscape that matches the scope of our project, some existing systems are </w:t>
+        <w:t xml:space="preserve">Although no such system exists in our local landscape that matches the scope of our project, </w:t>
       </w:r>
       <w:proofErr w:type="gramStart"/>
       <w:r>
         <w:rPr>
           <w:lang w:eastAsia="zh-CN"/>
         </w:rPr>
-        <w:t>similar to</w:t>
+        <w:t>some</w:t>
       </w:r>
       <w:proofErr w:type="gramEnd"/>
+      <w:r>
+        <w:rPr>
+          <w:lang w:eastAsia="zh-CN"/>
+        </w:rPr>
+        <w:t xml:space="preserve"> existing systems are </w:t>
+      </w:r>
+      <w:r>
+        <w:rPr>
+          <w:lang w:eastAsia="zh-CN"/>
+        </w:rPr>
+        <w:t>like</w:t>
+      </w:r>
       <w:r>
         <w:rPr>
           <w:lang w:eastAsia="zh-CN"/>
@@ -3140,7 +3559,21 @@
         <w:rPr>
           <w:lang w:eastAsia="zh-CN"/>
         </w:rPr>
-        <w:t>FixMyStreet is a platform designed to help citizens report local issues, such as potholes, broken streetlights, and other community problems, directly to their local government. This user-friendly tool allows residents to track the progress of their reports, ensuring that public concerns are addressed efficiently and effectively.</w:t>
+        <w:t xml:space="preserve">FixMyStreet is a platform designed to help citizens report local issues, such as potholes, broken streetlights, and other community problems, directly to their local government. This user-friendly tool allows residents to track the progress of their reports, ensuring that public concerns </w:t>
+      </w:r>
+      <w:proofErr w:type="gramStart"/>
+      <w:r>
+        <w:rPr>
+          <w:lang w:eastAsia="zh-CN"/>
+        </w:rPr>
+        <w:t>are addressed</w:t>
+      </w:r>
+      <w:proofErr w:type="gramEnd"/>
+      <w:r>
+        <w:rPr>
+          <w:lang w:eastAsia="zh-CN"/>
+        </w:rPr>
+        <w:t xml:space="preserve"> efficiently and effectively.</w:t>
       </w:r>
     </w:p>
     <w:p>
@@ -3308,7 +3741,6 @@
                 <w:color w:val="000000" w:themeColor="text1"/>
                 <w:szCs w:val="24"/>
               </w:rPr>
-              <w:lastRenderedPageBreak/>
               <w:t>Features</w:t>
             </w:r>
           </w:p>
@@ -4345,6 +4777,7 @@
                 <w:color w:val="000000" w:themeColor="text1"/>
                 <w:szCs w:val="24"/>
               </w:rPr>
+              <w:lastRenderedPageBreak/>
               <w:t>Automated Complaint Routing</w:t>
             </w:r>
           </w:p>
@@ -5681,24 +6114,6 @@
         <w:t>Event Calendar</w:t>
       </w:r>
     </w:p>
-    <w:p/>
-    <w:p/>
-    <w:p/>
-    <w:p/>
-    <w:p/>
-    <w:p/>
-    <w:p/>
-    <w:p/>
-    <w:p/>
-    <w:p/>
-    <w:p/>
-    <w:p/>
-    <w:p/>
-    <w:p/>
-    <w:p/>
-    <w:p/>
-    <w:p/>
-    <w:p/>
     <w:p/>
     <w:p>
       <w:pPr>
@@ -6875,656 +7290,12 @@
     </w:tbl>
     <w:p>
       <w:pPr>
-        <w:pStyle w:val="BodyText"/>
-      </w:pPr>
-    </w:p>
-    <w:p>
-      <w:pPr>
-        <w:pStyle w:val="BodyText"/>
-      </w:pPr>
-    </w:p>
-    <w:p>
-      <w:pPr>
-        <w:pStyle w:val="BodyText"/>
-      </w:pPr>
-    </w:p>
-    <w:p>
-      <w:pPr>
-        <w:pStyle w:val="BodyText"/>
-      </w:pPr>
-    </w:p>
-    <w:p>
-      <w:pPr>
-        <w:spacing w:before="52"/>
-        <w:rPr>
-          <w:b/>
-        </w:rPr>
-      </w:pPr>
-      <w:r>
-        <w:rPr>
-          <w:b/>
-        </w:rPr>
-        <w:t>Definition</w:t>
-      </w:r>
-      <w:r>
-        <w:rPr>
-          <w:b/>
-          <w:spacing w:val="-2"/>
-        </w:rPr>
-        <w:t xml:space="preserve"> </w:t>
-      </w:r>
-      <w:r>
-        <w:rPr>
-          <w:b/>
-        </w:rPr>
-        <w:t>of</w:t>
-      </w:r>
-      <w:r>
-        <w:rPr>
-          <w:b/>
-          <w:spacing w:val="-4"/>
-        </w:rPr>
-        <w:t xml:space="preserve"> </w:t>
-      </w:r>
-      <w:r>
-        <w:rPr>
-          <w:b/>
-        </w:rPr>
-        <w:t>Terms:</w:t>
-      </w:r>
-    </w:p>
-    <w:p>
-      <w:pPr>
-        <w:pStyle w:val="BodyText"/>
-      </w:pPr>
-    </w:p>
-    <w:p>
-      <w:pPr>
-        <w:pStyle w:val="ListParagraph"/>
-        <w:numPr>
-          <w:ilvl w:val="1"/>
-          <w:numId w:val="2"/>
-        </w:numPr>
         <w:tabs>
           <w:tab w:val="left" w:pos="853"/>
         </w:tabs>
         <w:spacing w:before="1" w:line="259" w:lineRule="auto"/>
-        <w:ind w:right="151"/>
-        <w:jc w:val="both"/>
-      </w:pPr>
-      <w:r>
-        <w:rPr>
-          <w:b/>
-        </w:rPr>
-        <w:t>Project</w:t>
-      </w:r>
-      <w:r>
-        <w:rPr>
-          <w:b/>
-          <w:spacing w:val="1"/>
-        </w:rPr>
-        <w:t xml:space="preserve"> </w:t>
-      </w:r>
-      <w:r>
-        <w:rPr>
-          <w:b/>
-        </w:rPr>
-        <w:t>Complexity:</w:t>
-      </w:r>
-      <w:r>
-        <w:rPr>
-          <w:b/>
-          <w:spacing w:val="1"/>
-        </w:rPr>
-        <w:t xml:space="preserve"> </w:t>
-      </w:r>
-      <w:r>
-        <w:t>Project</w:t>
-      </w:r>
-      <w:r>
-        <w:t xml:space="preserve"> complexity</w:t>
-      </w:r>
-      <w:r>
-        <w:rPr>
-          <w:spacing w:val="1"/>
-        </w:rPr>
-        <w:t xml:space="preserve"> </w:t>
-      </w:r>
-      <w:r>
-        <w:t>is referred to as the degree of significant</w:t>
-      </w:r>
-      <w:r>
-        <w:rPr>
-          <w:spacing w:val="1"/>
-        </w:rPr>
-        <w:t xml:space="preserve"> </w:t>
-      </w:r>
-      <w:r>
-        <w:t xml:space="preserve">contribution that a group of students will </w:t>
-      </w:r>
-      <w:r>
-        <w:t>make</w:t>
-      </w:r>
-      <w:r>
-        <w:t xml:space="preserve"> in the design and development of </w:t>
-      </w:r>
-      <w:r>
-        <w:t xml:space="preserve">the </w:t>
-      </w:r>
-      <w:r>
-        <w:t>project,</w:t>
-      </w:r>
-      <w:r>
-        <w:rPr>
-          <w:spacing w:val="1"/>
-        </w:rPr>
-        <w:t xml:space="preserve"> </w:t>
-      </w:r>
-      <w:r>
-        <w:t>spanning over two academic semesters. Secondly, determine if the domain of the project</w:t>
-      </w:r>
-      <w:r>
-        <w:rPr>
-          <w:spacing w:val="1"/>
-        </w:rPr>
-        <w:t xml:space="preserve"> </w:t>
-      </w:r>
-      <w:r>
-        <w:t>marks</w:t>
-      </w:r>
-      <w:r>
-        <w:rPr>
-          <w:spacing w:val="1"/>
-        </w:rPr>
-        <w:t xml:space="preserve"> </w:t>
-      </w:r>
-      <w:r>
-        <w:t>the</w:t>
-      </w:r>
-      <w:r>
-        <w:rPr>
-          <w:spacing w:val="1"/>
-        </w:rPr>
-        <w:t xml:space="preserve"> </w:t>
-      </w:r>
-      <w:r>
-        <w:t>standard</w:t>
-      </w:r>
-      <w:r>
-        <w:rPr>
-          <w:spacing w:val="1"/>
-        </w:rPr>
-        <w:t xml:space="preserve"> </w:t>
-      </w:r>
-      <w:r>
-        <w:t>of</w:t>
-      </w:r>
-      <w:r>
-        <w:rPr>
-          <w:spacing w:val="1"/>
-        </w:rPr>
-        <w:t xml:space="preserve"> </w:t>
-      </w:r>
-      <w:r>
-        <w:t>complexity</w:t>
-      </w:r>
-      <w:r>
-        <w:rPr>
-          <w:spacing w:val="1"/>
-        </w:rPr>
-        <w:t xml:space="preserve"> </w:t>
-      </w:r>
-      <w:r>
-        <w:t>required</w:t>
-      </w:r>
-      <w:r>
-        <w:rPr>
-          <w:spacing w:val="1"/>
-        </w:rPr>
-        <w:t xml:space="preserve"> </w:t>
-      </w:r>
-      <w:r>
-        <w:t>from</w:t>
-      </w:r>
-      <w:r>
-        <w:rPr>
-          <w:spacing w:val="1"/>
-        </w:rPr>
-        <w:t xml:space="preserve"> </w:t>
-      </w:r>
-      <w:r>
-        <w:t>a</w:t>
-      </w:r>
-      <w:r>
-        <w:rPr>
-          <w:spacing w:val="1"/>
-        </w:rPr>
-        <w:t xml:space="preserve"> </w:t>
-      </w:r>
-      <w:r>
-        <w:t>bachelor’s</w:t>
-      </w:r>
-      <w:r>
-        <w:rPr>
-          <w:spacing w:val="1"/>
-        </w:rPr>
-        <w:t xml:space="preserve"> </w:t>
-      </w:r>
-      <w:r>
-        <w:t>student</w:t>
-      </w:r>
-      <w:r>
-        <w:rPr>
-          <w:spacing w:val="1"/>
-        </w:rPr>
-        <w:t xml:space="preserve"> </w:t>
-      </w:r>
-      <w:r>
-        <w:t>degree,</w:t>
-      </w:r>
-      <w:r>
-        <w:rPr>
-          <w:spacing w:val="1"/>
-        </w:rPr>
-        <w:t xml:space="preserve"> </w:t>
-      </w:r>
-      <w:r>
-        <w:t>as</w:t>
-      </w:r>
-      <w:r>
-        <w:rPr>
-          <w:spacing w:val="1"/>
-        </w:rPr>
-        <w:t xml:space="preserve"> </w:t>
-      </w:r>
-      <w:r>
-        <w:t>this</w:t>
-      </w:r>
-      <w:r>
-        <w:rPr>
-          <w:spacing w:val="-52"/>
-        </w:rPr>
-        <w:t xml:space="preserve"> </w:t>
-      </w:r>
-      <w:r>
-        <w:t>project</w:t>
-      </w:r>
-      <w:r>
-        <w:rPr>
-          <w:spacing w:val="-2"/>
-        </w:rPr>
-        <w:t xml:space="preserve"> </w:t>
-      </w:r>
-      <w:r>
-        <w:t>will</w:t>
-      </w:r>
-      <w:r>
-        <w:rPr>
-          <w:spacing w:val="-1"/>
-        </w:rPr>
-        <w:t xml:space="preserve"> </w:t>
-      </w:r>
-      <w:r>
-        <w:t>determine</w:t>
-      </w:r>
-      <w:r>
-        <w:rPr>
-          <w:spacing w:val="-2"/>
-        </w:rPr>
-        <w:t xml:space="preserve"> </w:t>
-      </w:r>
-      <w:r>
-        <w:t>the skills they</w:t>
-      </w:r>
-      <w:r>
-        <w:rPr>
-          <w:spacing w:val="-1"/>
-        </w:rPr>
-        <w:t xml:space="preserve"> </w:t>
-      </w:r>
-      <w:r>
-        <w:t>learned</w:t>
-      </w:r>
-      <w:r>
-        <w:rPr>
-          <w:spacing w:val="-1"/>
-        </w:rPr>
-        <w:t xml:space="preserve"> </w:t>
-      </w:r>
-      <w:r>
-        <w:t>throughout the</w:t>
-      </w:r>
-      <w:r>
-        <w:rPr>
-          <w:spacing w:val="-2"/>
-        </w:rPr>
-        <w:t xml:space="preserve"> </w:t>
-      </w:r>
-      <w:r>
-        <w:t>degree.</w:t>
-      </w:r>
-    </w:p>
-    <w:p>
-      <w:pPr>
-        <w:pStyle w:val="BodyText"/>
-      </w:pPr>
-    </w:p>
-    <w:p>
-      <w:pPr>
-        <w:pStyle w:val="ListParagraph"/>
-        <w:numPr>
-          <w:ilvl w:val="1"/>
-          <w:numId w:val="2"/>
-        </w:numPr>
-        <w:tabs>
-          <w:tab w:val="left" w:pos="853"/>
-        </w:tabs>
-        <w:spacing w:before="1" w:line="259" w:lineRule="auto"/>
-        <w:ind w:right="146" w:hanging="543"/>
-        <w:jc w:val="both"/>
-      </w:pPr>
-      <w:r>
-        <w:rPr>
-          <w:b/>
-        </w:rPr>
-        <w:t xml:space="preserve">Technological Aspects: </w:t>
-      </w:r>
-      <w:r>
-        <w:t xml:space="preserve">Technological aspects of the project </w:t>
-      </w:r>
-      <w:r>
-        <w:t>mean</w:t>
-      </w:r>
-      <w:r>
-        <w:t xml:space="preserve"> tools/technologies and</w:t>
-      </w:r>
-      <w:r>
-        <w:rPr>
-          <w:spacing w:val="1"/>
-        </w:rPr>
-        <w:t xml:space="preserve"> </w:t>
-      </w:r>
-      <w:r>
-        <w:t>language(s)</w:t>
-      </w:r>
-      <w:r>
-        <w:rPr>
-          <w:spacing w:val="-1"/>
-        </w:rPr>
-        <w:t xml:space="preserve"> </w:t>
-      </w:r>
-      <w:r>
-        <w:t>used</w:t>
-      </w:r>
-      <w:r>
-        <w:rPr>
-          <w:spacing w:val="-1"/>
-        </w:rPr>
-        <w:t xml:space="preserve"> </w:t>
-      </w:r>
-      <w:r>
-        <w:t>to</w:t>
-      </w:r>
-      <w:r>
-        <w:rPr>
-          <w:spacing w:val="-1"/>
-        </w:rPr>
-        <w:t xml:space="preserve"> </w:t>
-      </w:r>
-      <w:r>
-        <w:t>develop</w:t>
-      </w:r>
-      <w:r>
-        <w:rPr>
-          <w:spacing w:val="2"/>
-        </w:rPr>
-        <w:t xml:space="preserve"> </w:t>
-      </w:r>
-      <w:r>
-        <w:t>it.</w:t>
-      </w:r>
-    </w:p>
-    <w:p>
-      <w:pPr>
-        <w:pStyle w:val="BodyText"/>
-      </w:pPr>
-    </w:p>
-    <w:p>
-      <w:pPr>
-        <w:pStyle w:val="ListParagraph"/>
-        <w:numPr>
-          <w:ilvl w:val="1"/>
-          <w:numId w:val="2"/>
-        </w:numPr>
-        <w:tabs>
-          <w:tab w:val="left" w:pos="853"/>
-        </w:tabs>
-        <w:spacing w:line="259" w:lineRule="auto"/>
-        <w:ind w:right="151" w:hanging="600"/>
-        <w:jc w:val="both"/>
-      </w:pPr>
-      <w:r>
-        <w:rPr>
-          <w:b/>
-        </w:rPr>
-        <w:t xml:space="preserve">Potential Impact on Society: </w:t>
-      </w:r>
-      <w:r>
-        <w:t>Determine how much impact the product could have in its</w:t>
-      </w:r>
-      <w:r>
-        <w:rPr>
-          <w:spacing w:val="1"/>
-        </w:rPr>
-        <w:t xml:space="preserve"> </w:t>
-      </w:r>
-      <w:r>
-        <w:t>stated strategy</w:t>
-      </w:r>
-      <w:r>
-        <w:rPr>
-          <w:spacing w:val="-1"/>
-        </w:rPr>
-        <w:t xml:space="preserve"> </w:t>
-      </w:r>
-      <w:r>
-        <w:t>for</w:t>
-      </w:r>
-      <w:r>
-        <w:rPr>
-          <w:spacing w:val="-1"/>
-        </w:rPr>
-        <w:t xml:space="preserve"> </w:t>
-      </w:r>
-      <w:r>
-        <w:t>a</w:t>
-      </w:r>
-      <w:r>
-        <w:rPr>
-          <w:spacing w:val="-1"/>
-        </w:rPr>
-        <w:t xml:space="preserve"> </w:t>
-      </w:r>
-      <w:r>
-        <w:t>society or</w:t>
-      </w:r>
-      <w:r>
-        <w:rPr>
-          <w:spacing w:val="-2"/>
-        </w:rPr>
-        <w:t xml:space="preserve"> </w:t>
-      </w:r>
-      <w:r>
-        <w:t>community/focused</w:t>
-      </w:r>
-      <w:r>
-        <w:rPr>
-          <w:spacing w:val="2"/>
-        </w:rPr>
-        <w:t xml:space="preserve"> </w:t>
-      </w:r>
-      <w:r>
-        <w:t>group.</w:t>
-      </w:r>
-    </w:p>
-    <w:p>
-      <w:pPr>
-        <w:pStyle w:val="BodyText"/>
-      </w:pPr>
-    </w:p>
-    <w:p>
-      <w:pPr>
-        <w:pStyle w:val="ListParagraph"/>
-        <w:numPr>
-          <w:ilvl w:val="1"/>
-          <w:numId w:val="2"/>
-        </w:numPr>
-        <w:tabs>
-          <w:tab w:val="left" w:pos="853"/>
-        </w:tabs>
-        <w:spacing w:line="259" w:lineRule="auto"/>
-        <w:ind w:right="154" w:hanging="598"/>
-        <w:jc w:val="both"/>
-      </w:pPr>
-      <w:r>
-        <w:rPr>
-          <w:b/>
-        </w:rPr>
-        <w:t xml:space="preserve">Benchmarking: </w:t>
-      </w:r>
-      <w:r>
-        <w:t xml:space="preserve">The proposed project should be compared with existing similar </w:t>
-      </w:r>
-      <w:r>
-        <w:t>types</w:t>
-      </w:r>
-      <w:r>
-        <w:t xml:space="preserve"> of</w:t>
-      </w:r>
-      <w:r>
-        <w:rPr>
-          <w:spacing w:val="1"/>
-        </w:rPr>
-        <w:t xml:space="preserve"> </w:t>
-      </w:r>
-      <w:r>
-        <w:t>work</w:t>
-      </w:r>
-      <w:r>
-        <w:t xml:space="preserve">. A </w:t>
-      </w:r>
-      <w:r>
-        <w:rPr>
-          <w:b/>
-          <w:i/>
-          <w:u w:val="single"/>
-        </w:rPr>
-        <w:t>comparison table</w:t>
-      </w:r>
-      <w:r>
-        <w:t xml:space="preserve"> is more helpful for </w:t>
-      </w:r>
-      <w:r>
-        <w:t xml:space="preserve">a </w:t>
-      </w:r>
-      <w:r>
-        <w:t>comparative view, listing features of existing</w:t>
-      </w:r>
-      <w:r>
-        <w:rPr>
-          <w:spacing w:val="-52"/>
-        </w:rPr>
-        <w:t xml:space="preserve"> </w:t>
-      </w:r>
-      <w:r>
-        <w:t>works</w:t>
-      </w:r>
-      <w:r>
-        <w:rPr>
-          <w:spacing w:val="-1"/>
-        </w:rPr>
-        <w:t xml:space="preserve"> </w:t>
-      </w:r>
-      <w:r>
-        <w:t>and</w:t>
-      </w:r>
-      <w:r>
-        <w:rPr>
-          <w:spacing w:val="-1"/>
-        </w:rPr>
-        <w:t xml:space="preserve"> </w:t>
-      </w:r>
-      <w:r>
-        <w:t>proposed</w:t>
-      </w:r>
-      <w:r>
-        <w:rPr>
-          <w:spacing w:val="-1"/>
-        </w:rPr>
-        <w:t xml:space="preserve"> </w:t>
-      </w:r>
-      <w:r>
-        <w:t>projects</w:t>
-      </w:r>
-      <w:r>
-        <w:t>.</w:t>
-      </w:r>
-    </w:p>
-    <w:p>
-      <w:pPr>
-        <w:pStyle w:val="BodyText"/>
-      </w:pPr>
-    </w:p>
-    <w:p>
-      <w:pPr>
-        <w:pStyle w:val="ListParagraph"/>
-        <w:numPr>
-          <w:ilvl w:val="1"/>
-          <w:numId w:val="2"/>
-        </w:numPr>
-        <w:tabs>
-          <w:tab w:val="left" w:pos="853"/>
-        </w:tabs>
-        <w:spacing w:before="1" w:line="259" w:lineRule="auto"/>
-        <w:ind w:right="148" w:hanging="538"/>
-        <w:jc w:val="both"/>
-      </w:pPr>
-      <w:r>
-        <w:rPr>
-          <w:b/>
-        </w:rPr>
-        <w:t xml:space="preserve">Project Features: </w:t>
-      </w:r>
-      <w:r>
-        <w:t>Verify that the features mentioned are complete and significant enough</w:t>
-      </w:r>
-      <w:r>
-        <w:rPr>
-          <w:spacing w:val="1"/>
-        </w:rPr>
-        <w:t xml:space="preserve"> </w:t>
-      </w:r>
-      <w:r>
-        <w:t>for an</w:t>
-      </w:r>
-      <w:r>
-        <w:rPr>
-          <w:spacing w:val="1"/>
-        </w:rPr>
-        <w:t xml:space="preserve"> </w:t>
-      </w:r>
-      <w:r>
-        <w:t>FYP</w:t>
-      </w:r>
-      <w:r>
-        <w:rPr>
-          <w:spacing w:val="-1"/>
-        </w:rPr>
-        <w:t xml:space="preserve"> </w:t>
-      </w:r>
-      <w:r>
-        <w:t>project.</w:t>
-      </w:r>
+        <w:ind w:right="148"/>
+      </w:pPr>
     </w:p>
     <w:sectPr>
       <w:type w:val="continuous"/>
@@ -7569,6 +7340,230 @@
         <w:sz w:val="20"/>
       </w:rPr>
     </w:pPr>
+    <w:r>
+      <w:rPr>
+        <w:noProof/>
+      </w:rPr>
+      <mc:AlternateContent>
+        <mc:Choice Requires="wps">
+          <w:drawing>
+            <wp:anchor distT="0" distB="0" distL="114300" distR="114300" simplePos="0" relativeHeight="487426560" behindDoc="1" locked="0" layoutInCell="1" allowOverlap="1" wp14:anchorId="17E95BD3" wp14:editId="57B03D0B">
+              <wp:simplePos x="0" y="0"/>
+              <wp:positionH relativeFrom="margin">
+                <wp:posOffset>5379389</wp:posOffset>
+              </wp:positionH>
+              <wp:positionV relativeFrom="page">
+                <wp:posOffset>10264775</wp:posOffset>
+              </wp:positionV>
+              <wp:extent cx="890546" cy="198783"/>
+              <wp:effectExtent l="0" t="0" r="5080" b="10795"/>
+              <wp:wrapNone/>
+              <wp:docPr id="2" name="Text Box 2"/>
+              <wp:cNvGraphicFramePr>
+                <a:graphicFrameLocks xmlns:a="http://schemas.openxmlformats.org/drawingml/2006/main"/>
+              </wp:cNvGraphicFramePr>
+              <a:graphic xmlns:a="http://schemas.openxmlformats.org/drawingml/2006/main">
+                <a:graphicData uri="http://schemas.microsoft.com/office/word/2010/wordprocessingShape">
+                  <wps:wsp>
+                    <wps:cNvSpPr txBox="1">
+                      <a:spLocks noChangeArrowheads="1"/>
+                    </wps:cNvSpPr>
+                    <wps:spPr bwMode="auto">
+                      <a:xfrm>
+                        <a:off x="0" y="0"/>
+                        <a:ext cx="890546" cy="198783"/>
+                      </a:xfrm>
+                      <a:prstGeom prst="rect">
+                        <a:avLst/>
+                      </a:prstGeom>
+                      <a:noFill/>
+                      <a:ln>
+                        <a:noFill/>
+                      </a:ln>
+                      <a:extLst>
+                        <a:ext uri="{909E8E84-426E-40DD-AFC4-6F175D3DCCD1}">
+                          <a14:hiddenFill xmlns:a14="http://schemas.microsoft.com/office/drawing/2010/main">
+                            <a:solidFill>
+                              <a:srgbClr val="FFFFFF"/>
+                            </a:solidFill>
+                          </a14:hiddenFill>
+                        </a:ext>
+                        <a:ext uri="{91240B29-F687-4F45-9708-019B960494DF}">
+                          <a14:hiddenLine xmlns:a14="http://schemas.microsoft.com/office/drawing/2010/main" w="9525">
+                            <a:solidFill>
+                              <a:srgbClr val="000000"/>
+                            </a:solidFill>
+                            <a:miter lim="800000"/>
+                            <a:headEnd/>
+                            <a:tailEnd/>
+                          </a14:hiddenLine>
+                        </a:ext>
+                      </a:extLst>
+                    </wps:spPr>
+                    <wps:txbx>
+                      <w:txbxContent>
+                        <w:p>
+                          <w:pPr>
+                            <w:spacing w:line="245" w:lineRule="exact"/>
+                            <w:ind w:left="20"/>
+                            <w:rPr>
+                              <w:i/>
+                            </w:rPr>
+                          </w:pPr>
+                          <w:r>
+                            <w:rPr>
+                              <w:i/>
+                            </w:rPr>
+                            <w:t xml:space="preserve">Page </w:t>
+                          </w:r>
+                          <w:r>
+                            <w:fldChar w:fldCharType="begin"/>
+                          </w:r>
+                          <w:r>
+                            <w:rPr>
+                              <w:i/>
+                            </w:rPr>
+                            <w:instrText xml:space="preserve"> PAGE </w:instrText>
+                          </w:r>
+                          <w:r>
+                            <w:fldChar w:fldCharType="separate"/>
+                          </w:r>
+                          <w:r>
+                            <w:rPr>
+                              <w:i/>
+                              <w:noProof/>
+                            </w:rPr>
+                            <w:t>2</w:t>
+                          </w:r>
+                          <w:r>
+                            <w:fldChar w:fldCharType="end"/>
+                          </w:r>
+                          <w:r>
+                            <w:rPr>
+                              <w:i/>
+                              <w:spacing w:val="-1"/>
+                            </w:rPr>
+                            <w:t xml:space="preserve"> </w:t>
+                          </w:r>
+                          <w:r>
+                            <w:rPr>
+                              <w:i/>
+                            </w:rPr>
+                            <w:t>of</w:t>
+                          </w:r>
+                          <w:r>
+                            <w:rPr>
+                              <w:i/>
+                            </w:rPr>
+                            <w:t xml:space="preserve"> </w:t>
+                          </w:r>
+                          <w:proofErr w:type="gramStart"/>
+                          <w:r>
+                            <w:rPr>
+                              <w:i/>
+                            </w:rPr>
+                            <w:t>15</w:t>
+                          </w:r>
+                          <w:proofErr w:type="gramEnd"/>
+                        </w:p>
+                      </w:txbxContent>
+                    </wps:txbx>
+                    <wps:bodyPr rot="0" vert="horz" wrap="square" lIns="0" tIns="0" rIns="0" bIns="0" anchor="t" anchorCtr="0" upright="1">
+                      <a:noAutofit/>
+                    </wps:bodyPr>
+                  </wps:wsp>
+                </a:graphicData>
+              </a:graphic>
+              <wp14:sizeRelH relativeFrom="page">
+                <wp14:pctWidth>0</wp14:pctWidth>
+              </wp14:sizeRelH>
+              <wp14:sizeRelV relativeFrom="page">
+                <wp14:pctHeight>0</wp14:pctHeight>
+              </wp14:sizeRelV>
+            </wp:anchor>
+          </w:drawing>
+        </mc:Choice>
+        <mc:Fallback>
+          <w:pict>
+            <v:shapetype w14:anchorId="17E95BD3" id="_x0000_t202" coordsize="21600,21600" o:spt="202" path="m,l,21600r21600,l21600,xe">
+              <v:stroke joinstyle="miter"/>
+              <v:path gradientshapeok="t" o:connecttype="rect"/>
+            </v:shapetype>
+            <v:shape id="Text Box 2" o:spid="_x0000_s1026" type="#_x0000_t202" style="position:absolute;left:0;text-align:left;margin-left:423.55pt;margin-top:808.25pt;width:70.1pt;height:15.65pt;z-index:-15889920;visibility:visible;mso-wrap-style:square;mso-width-percent:0;mso-height-percent:0;mso-wrap-distance-left:9pt;mso-wrap-distance-top:0;mso-wrap-distance-right:9pt;mso-wrap-distance-bottom:0;mso-position-horizontal:absolute;mso-position-horizontal-relative:margin;mso-position-vertical:absolute;mso-position-vertical-relative:page;mso-width-percent:0;mso-height-percent:0;mso-width-relative:page;mso-height-relative:page;v-text-anchor:top" o:gfxdata="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" filled="f" stroked="f">
+              <v:textbox inset="0,0,0,0">
+                <w:txbxContent>
+                  <w:p>
+                    <w:pPr>
+                      <w:spacing w:line="245" w:lineRule="exact"/>
+                      <w:ind w:left="20"/>
+                      <w:rPr>
+                        <w:i/>
+                      </w:rPr>
+                    </w:pPr>
+                    <w:r>
+                      <w:rPr>
+                        <w:i/>
+                      </w:rPr>
+                      <w:t xml:space="preserve">Page </w:t>
+                    </w:r>
+                    <w:r>
+                      <w:fldChar w:fldCharType="begin"/>
+                    </w:r>
+                    <w:r>
+                      <w:rPr>
+                        <w:i/>
+                      </w:rPr>
+                      <w:instrText xml:space="preserve"> PAGE </w:instrText>
+                    </w:r>
+                    <w:r>
+                      <w:fldChar w:fldCharType="separate"/>
+                    </w:r>
+                    <w:r>
+                      <w:rPr>
+                        <w:i/>
+                        <w:noProof/>
+                      </w:rPr>
+                      <w:t>2</w:t>
+                    </w:r>
+                    <w:r>
+                      <w:fldChar w:fldCharType="end"/>
+                    </w:r>
+                    <w:r>
+                      <w:rPr>
+                        <w:i/>
+                        <w:spacing w:val="-1"/>
+                      </w:rPr>
+                      <w:t xml:space="preserve"> </w:t>
+                    </w:r>
+                    <w:r>
+                      <w:rPr>
+                        <w:i/>
+                      </w:rPr>
+                      <w:t>of</w:t>
+                    </w:r>
+                    <w:r>
+                      <w:rPr>
+                        <w:i/>
+                      </w:rPr>
+                      <w:t xml:space="preserve"> </w:t>
+                    </w:r>
+                    <w:proofErr w:type="gramStart"/>
+                    <w:r>
+                      <w:rPr>
+                        <w:i/>
+                      </w:rPr>
+                      <w:t>15</w:t>
+                    </w:r>
+                    <w:proofErr w:type="gramEnd"/>
+                  </w:p>
+                </w:txbxContent>
+              </v:textbox>
+              <w10:wrap anchorx="margin" anchory="page"/>
+            </v:shape>
+          </w:pict>
+        </mc:Fallback>
+      </mc:AlternateContent>
+    </w:r>
     <w:r>
       <w:rPr>
         <w:noProof/>
@@ -7652,7 +7647,7 @@
       <mc:AlternateContent>
         <mc:Choice Requires="wps">
           <w:drawing>
-            <wp:anchor distT="0" distB="0" distL="114300" distR="114300" simplePos="0" relativeHeight="487426048" behindDoc="1" locked="0" layoutInCell="1" allowOverlap="1" wp14:anchorId="33B02F9D" wp14:editId="17521F7B">
+            <wp:anchor distT="0" distB="0" distL="114300" distR="114300" simplePos="0" relativeHeight="487426048" behindDoc="1" locked="0" layoutInCell="1" allowOverlap="1" wp14:anchorId="33B02F9D" wp14:editId="5D1FFB93">
               <wp:simplePos x="0" y="0"/>
               <wp:positionH relativeFrom="page">
                 <wp:posOffset>718820</wp:posOffset>
@@ -7741,11 +7736,7 @@
         </mc:Choice>
         <mc:Fallback>
           <w:pict>
-            <v:shapetype w14:anchorId="33B02F9D" id="_x0000_t202" coordsize="21600,21600" o:spt="202" path="m,l,21600r21600,l21600,xe">
-              <v:stroke joinstyle="miter"/>
-              <v:path gradientshapeok="t" o:connecttype="rect"/>
-            </v:shapetype>
-            <v:shape id="Text Box 5" o:spid="_x0000_s1026" type="#_x0000_t202" style="position:absolute;left:0;text-align:left;margin-left:56.6pt;margin-top:808.05pt;width:102.55pt;height:13.05pt;z-index:-15890432;visibility:visible;mso-wrap-style:square;mso-width-percent:0;mso-height-percent:0;mso-wrap-distance-left:9pt;mso-wrap-distance-top:0;mso-wrap-distance-right:9pt;mso-wrap-distance-bottom:0;mso-position-horizontal:absolute;mso-position-horizontal-relative:page;mso-position-vertical:absolute;mso-position-vertical-relative:page;mso-width-percent:0;mso-height-percent:0;mso-width-relative:page;mso-height-relative:page;v-text-anchor:top" o:gfxdata="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" filled="f" stroked="f">
+            <v:shape w14:anchorId="33B02F9D" id="Text Box 5" o:spid="_x0000_s1027" type="#_x0000_t202" style="position:absolute;left:0;text-align:left;margin-left:56.6pt;margin-top:808.05pt;width:102.55pt;height:13.05pt;z-index:-15890432;visibility:visible;mso-wrap-style:square;mso-width-percent:0;mso-height-percent:0;mso-wrap-distance-left:9pt;mso-wrap-distance-top:0;mso-wrap-distance-right:9pt;mso-wrap-distance-bottom:0;mso-position-horizontal:absolute;mso-position-horizontal-relative:page;mso-position-vertical:absolute;mso-position-vertical-relative:page;mso-width-percent:0;mso-height-percent:0;mso-width-relative:page;mso-height-relative:page;v-text-anchor:top" o:gfxdata="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" filled="f" stroked="f">
               <v:textbox inset="0,0,0,0">
                 <w:txbxContent>
                   <w:p>
@@ -7771,210 +7762,6 @@
         </mc:Fallback>
       </mc:AlternateContent>
     </w:r>
-    <w:r>
-      <w:rPr>
-        <w:noProof/>
-      </w:rPr>
-      <mc:AlternateContent>
-        <mc:Choice Requires="wps">
-          <w:drawing>
-            <wp:anchor distT="0" distB="0" distL="114300" distR="114300" simplePos="0" relativeHeight="487426560" behindDoc="1" locked="0" layoutInCell="1" allowOverlap="1" wp14:anchorId="17E95BD3" wp14:editId="4C6E9B30">
-              <wp:simplePos x="0" y="0"/>
-              <wp:positionH relativeFrom="page">
-                <wp:posOffset>6029960</wp:posOffset>
-              </wp:positionH>
-              <wp:positionV relativeFrom="page">
-                <wp:posOffset>10262235</wp:posOffset>
-              </wp:positionV>
-              <wp:extent cx="698500" cy="165735"/>
-              <wp:effectExtent l="0" t="0" r="0" b="0"/>
-              <wp:wrapNone/>
-              <wp:docPr id="2" name="Text Box 2"/>
-              <wp:cNvGraphicFramePr>
-                <a:graphicFrameLocks xmlns:a="http://schemas.openxmlformats.org/drawingml/2006/main"/>
-              </wp:cNvGraphicFramePr>
-              <a:graphic xmlns:a="http://schemas.openxmlformats.org/drawingml/2006/main">
-                <a:graphicData uri="http://schemas.microsoft.com/office/word/2010/wordprocessingShape">
-                  <wps:wsp>
-                    <wps:cNvSpPr txBox="1">
-                      <a:spLocks noChangeArrowheads="1"/>
-                    </wps:cNvSpPr>
-                    <wps:spPr bwMode="auto">
-                      <a:xfrm>
-                        <a:off x="0" y="0"/>
-                        <a:ext cx="698500" cy="165735"/>
-                      </a:xfrm>
-                      <a:prstGeom prst="rect">
-                        <a:avLst/>
-                      </a:prstGeom>
-                      <a:noFill/>
-                      <a:ln>
-                        <a:noFill/>
-                      </a:ln>
-                      <a:extLst>
-                        <a:ext uri="{909E8E84-426E-40DD-AFC4-6F175D3DCCD1}">
-                          <a14:hiddenFill xmlns:a14="http://schemas.microsoft.com/office/drawing/2010/main">
-                            <a:solidFill>
-                              <a:srgbClr val="FFFFFF"/>
-                            </a:solidFill>
-                          </a14:hiddenFill>
-                        </a:ext>
-                        <a:ext uri="{91240B29-F687-4F45-9708-019B960494DF}">
-                          <a14:hiddenLine xmlns:a14="http://schemas.microsoft.com/office/drawing/2010/main" w="9525">
-                            <a:solidFill>
-                              <a:srgbClr val="000000"/>
-                            </a:solidFill>
-                            <a:miter lim="800000"/>
-                            <a:headEnd/>
-                            <a:tailEnd/>
-                          </a14:hiddenLine>
-                        </a:ext>
-                      </a:extLst>
-                    </wps:spPr>
-                    <wps:txbx>
-                      <w:txbxContent>
-                        <w:p>
-                          <w:pPr>
-                            <w:spacing w:line="245" w:lineRule="exact"/>
-                            <w:ind w:left="20"/>
-                            <w:rPr>
-                              <w:i/>
-                            </w:rPr>
-                          </w:pPr>
-                          <w:r>
-                            <w:rPr>
-                              <w:i/>
-                            </w:rPr>
-                            <w:t xml:space="preserve">Page </w:t>
-                          </w:r>
-                          <w:r>
-                            <w:fldChar w:fldCharType="begin"/>
-                          </w:r>
-                          <w:r>
-                            <w:rPr>
-                              <w:i/>
-                            </w:rPr>
-                            <w:instrText xml:space="preserve"> PAGE </w:instrText>
-                          </w:r>
-                          <w:r>
-                            <w:fldChar w:fldCharType="separate"/>
-                          </w:r>
-                          <w:r>
-                            <w:rPr>
-                              <w:i/>
-                              <w:noProof/>
-                            </w:rPr>
-                            <w:t>2</w:t>
-                          </w:r>
-                          <w:r>
-                            <w:fldChar w:fldCharType="end"/>
-                          </w:r>
-                          <w:r>
-                            <w:rPr>
-                              <w:i/>
-                              <w:spacing w:val="-1"/>
-                            </w:rPr>
-                            <w:t xml:space="preserve"> </w:t>
-                          </w:r>
-                          <w:r>
-                            <w:rPr>
-                              <w:i/>
-                            </w:rPr>
-                            <w:t xml:space="preserve">of </w:t>
-                          </w:r>
-                          <w:r>
-                            <w:rPr>
-                              <w:i/>
-                            </w:rPr>
-                            <w:t>6</w:t>
-                          </w:r>
-                        </w:p>
-                      </w:txbxContent>
-                    </wps:txbx>
-                    <wps:bodyPr rot="0" vert="horz" wrap="square" lIns="0" tIns="0" rIns="0" bIns="0" anchor="t" anchorCtr="0" upright="1">
-                      <a:noAutofit/>
-                    </wps:bodyPr>
-                  </wps:wsp>
-                </a:graphicData>
-              </a:graphic>
-              <wp14:sizeRelH relativeFrom="page">
-                <wp14:pctWidth>0</wp14:pctWidth>
-              </wp14:sizeRelH>
-              <wp14:sizeRelV relativeFrom="page">
-                <wp14:pctHeight>0</wp14:pctHeight>
-              </wp14:sizeRelV>
-            </wp:anchor>
-          </w:drawing>
-        </mc:Choice>
-        <mc:Fallback>
-          <w:pict>
-            <v:shape w14:anchorId="17E95BD3" id="Text Box 2" o:spid="_x0000_s1027" type="#_x0000_t202" style="position:absolute;left:0;text-align:left;margin-left:474.8pt;margin-top:808.05pt;width:55pt;height:13.05pt;z-index:-15889920;visibility:visible;mso-wrap-style:square;mso-width-percent:0;mso-height-percent:0;mso-wrap-distance-left:9pt;mso-wrap-distance-top:0;mso-wrap-distance-right:9pt;mso-wrap-distance-bottom:0;mso-position-horizontal:absolute;mso-position-horizontal-relative:page;mso-position-vertical:absolute;mso-position-vertical-relative:page;mso-width-percent:0;mso-height-percent:0;mso-width-relative:page;mso-height-relative:page;v-text-anchor:top" o:gfxdata="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" filled="f" stroked="f">
-              <v:textbox inset="0,0,0,0">
-                <w:txbxContent>
-                  <w:p>
-                    <w:pPr>
-                      <w:spacing w:line="245" w:lineRule="exact"/>
-                      <w:ind w:left="20"/>
-                      <w:rPr>
-                        <w:i/>
-                      </w:rPr>
-                    </w:pPr>
-                    <w:r>
-                      <w:rPr>
-                        <w:i/>
-                      </w:rPr>
-                      <w:t xml:space="preserve">Page </w:t>
-                    </w:r>
-                    <w:r>
-                      <w:fldChar w:fldCharType="begin"/>
-                    </w:r>
-                    <w:r>
-                      <w:rPr>
-                        <w:i/>
-                      </w:rPr>
-                      <w:instrText xml:space="preserve"> PAGE </w:instrText>
-                    </w:r>
-                    <w:r>
-                      <w:fldChar w:fldCharType="separate"/>
-                    </w:r>
-                    <w:r>
-                      <w:rPr>
-                        <w:i/>
-                        <w:noProof/>
-                      </w:rPr>
-                      <w:t>2</w:t>
-                    </w:r>
-                    <w:r>
-                      <w:fldChar w:fldCharType="end"/>
-                    </w:r>
-                    <w:r>
-                      <w:rPr>
-                        <w:i/>
-                        <w:spacing w:val="-1"/>
-                      </w:rPr>
-                      <w:t xml:space="preserve"> </w:t>
-                    </w:r>
-                    <w:r>
-                      <w:rPr>
-                        <w:i/>
-                      </w:rPr>
-                      <w:t xml:space="preserve">of </w:t>
-                    </w:r>
-                    <w:r>
-                      <w:rPr>
-                        <w:i/>
-                      </w:rPr>
-                      <w:t>6</w:t>
-                    </w:r>
-                  </w:p>
-                </w:txbxContent>
-              </v:textbox>
-              <w10:wrap anchorx="page" anchory="page"/>
-            </v:shape>
-          </w:pict>
-        </mc:Fallback>
-      </mc:AlternateContent>
-    </w:r>
   </w:p>
 </w:ftr>
 </file>
@@ -13045,6 +12832,155 @@
     </w:lvl>
   </w:abstractNum>
   <w:abstractNum w:abstractNumId="46" w15:restartNumberingAfterBreak="0">
+    <w:nsid w:val="4DE87844"/>
+    <w:multiLevelType w:val="multilevel"/>
+    <w:tmpl w:val="422E555E"/>
+    <w:lvl w:ilvl="0">
+      <w:start w:val="1"/>
+      <w:numFmt w:val="bullet"/>
+      <w:lvlText w:val=""/>
+      <w:lvlJc w:val="left"/>
+      <w:pPr>
+        <w:tabs>
+          <w:tab w:val="num" w:pos="720"/>
+        </w:tabs>
+        <w:ind w:left="720" w:hanging="360"/>
+      </w:pPr>
+      <w:rPr>
+        <w:rFonts w:ascii="Symbol" w:hAnsi="Symbol" w:hint="default"/>
+        <w:sz w:val="20"/>
+      </w:rPr>
+    </w:lvl>
+    <w:lvl w:ilvl="1" w:tentative="1">
+      <w:start w:val="1"/>
+      <w:numFmt w:val="bullet"/>
+      <w:lvlText w:val="o"/>
+      <w:lvlJc w:val="left"/>
+      <w:pPr>
+        <w:tabs>
+          <w:tab w:val="num" w:pos="1440"/>
+        </w:tabs>
+        <w:ind w:left="1440" w:hanging="360"/>
+      </w:pPr>
+      <w:rPr>
+        <w:rFonts w:ascii="Courier New" w:hAnsi="Courier New" w:hint="default"/>
+        <w:sz w:val="20"/>
+      </w:rPr>
+    </w:lvl>
+    <w:lvl w:ilvl="2" w:tentative="1">
+      <w:start w:val="1"/>
+      <w:numFmt w:val="bullet"/>
+      <w:lvlText w:val=""/>
+      <w:lvlJc w:val="left"/>
+      <w:pPr>
+        <w:tabs>
+          <w:tab w:val="num" w:pos="2160"/>
+        </w:tabs>
+        <w:ind w:left="2160" w:hanging="360"/>
+      </w:pPr>
+      <w:rPr>
+        <w:rFonts w:ascii="Wingdings" w:hAnsi="Wingdings" w:hint="default"/>
+        <w:sz w:val="20"/>
+      </w:rPr>
+    </w:lvl>
+    <w:lvl w:ilvl="3" w:tentative="1">
+      <w:start w:val="1"/>
+      <w:numFmt w:val="bullet"/>
+      <w:lvlText w:val=""/>
+      <w:lvlJc w:val="left"/>
+      <w:pPr>
+        <w:tabs>
+          <w:tab w:val="num" w:pos="2880"/>
+        </w:tabs>
+        <w:ind w:left="2880" w:hanging="360"/>
+      </w:pPr>
+      <w:rPr>
+        <w:rFonts w:ascii="Wingdings" w:hAnsi="Wingdings" w:hint="default"/>
+        <w:sz w:val="20"/>
+      </w:rPr>
+    </w:lvl>
+    <w:lvl w:ilvl="4" w:tentative="1">
+      <w:start w:val="1"/>
+      <w:numFmt w:val="bullet"/>
+      <w:lvlText w:val=""/>
+      <w:lvlJc w:val="left"/>
+      <w:pPr>
+        <w:tabs>
+          <w:tab w:val="num" w:pos="3600"/>
+        </w:tabs>
+        <w:ind w:left="3600" w:hanging="360"/>
+      </w:pPr>
+      <w:rPr>
+        <w:rFonts w:ascii="Wingdings" w:hAnsi="Wingdings" w:hint="default"/>
+        <w:sz w:val="20"/>
+      </w:rPr>
+    </w:lvl>
+    <w:lvl w:ilvl="5" w:tentative="1">
+      <w:start w:val="1"/>
+      <w:numFmt w:val="bullet"/>
+      <w:lvlText w:val=""/>
+      <w:lvlJc w:val="left"/>
+      <w:pPr>
+        <w:tabs>
+          <w:tab w:val="num" w:pos="4320"/>
+        </w:tabs>
+        <w:ind w:left="4320" w:hanging="360"/>
+      </w:pPr>
+      <w:rPr>
+        <w:rFonts w:ascii="Wingdings" w:hAnsi="Wingdings" w:hint="default"/>
+        <w:sz w:val="20"/>
+      </w:rPr>
+    </w:lvl>
+    <w:lvl w:ilvl="6" w:tentative="1">
+      <w:start w:val="1"/>
+      <w:numFmt w:val="bullet"/>
+      <w:lvlText w:val=""/>
+      <w:lvlJc w:val="left"/>
+      <w:pPr>
+        <w:tabs>
+          <w:tab w:val="num" w:pos="5040"/>
+        </w:tabs>
+        <w:ind w:left="5040" w:hanging="360"/>
+      </w:pPr>
+      <w:rPr>
+        <w:rFonts w:ascii="Wingdings" w:hAnsi="Wingdings" w:hint="default"/>
+        <w:sz w:val="20"/>
+      </w:rPr>
+    </w:lvl>
+    <w:lvl w:ilvl="7" w:tentative="1">
+      <w:start w:val="1"/>
+      <w:numFmt w:val="bullet"/>
+      <w:lvlText w:val=""/>
+      <w:lvlJc w:val="left"/>
+      <w:pPr>
+        <w:tabs>
+          <w:tab w:val="num" w:pos="5760"/>
+        </w:tabs>
+        <w:ind w:left="5760" w:hanging="360"/>
+      </w:pPr>
+      <w:rPr>
+        <w:rFonts w:ascii="Wingdings" w:hAnsi="Wingdings" w:hint="default"/>
+        <w:sz w:val="20"/>
+      </w:rPr>
+    </w:lvl>
+    <w:lvl w:ilvl="8" w:tentative="1">
+      <w:start w:val="1"/>
+      <w:numFmt w:val="bullet"/>
+      <w:lvlText w:val=""/>
+      <w:lvlJc w:val="left"/>
+      <w:pPr>
+        <w:tabs>
+          <w:tab w:val="num" w:pos="6480"/>
+        </w:tabs>
+        <w:ind w:left="6480" w:hanging="360"/>
+      </w:pPr>
+      <w:rPr>
+        <w:rFonts w:ascii="Wingdings" w:hAnsi="Wingdings" w:hint="default"/>
+        <w:sz w:val="20"/>
+      </w:rPr>
+    </w:lvl>
+  </w:abstractNum>
+  <w:abstractNum w:abstractNumId="47" w15:restartNumberingAfterBreak="0">
     <w:nsid w:val="4E183D82"/>
     <w:multiLevelType w:val="hybridMultilevel"/>
     <w:tmpl w:val="74323EF6"/>
@@ -13130,7 +13066,7 @@
       </w:pPr>
     </w:lvl>
   </w:abstractNum>
-  <w:abstractNum w:abstractNumId="47" w15:restartNumberingAfterBreak="0">
+  <w:abstractNum w:abstractNumId="48" w15:restartNumberingAfterBreak="0">
     <w:nsid w:val="50B79162"/>
     <w:multiLevelType w:val="singleLevel"/>
     <w:tmpl w:val="50B79162"/>
@@ -13150,7 +13086,7 @@
       </w:rPr>
     </w:lvl>
   </w:abstractNum>
-  <w:abstractNum w:abstractNumId="48" w15:restartNumberingAfterBreak="0">
+  <w:abstractNum w:abstractNumId="49" w15:restartNumberingAfterBreak="0">
     <w:nsid w:val="52A83E25"/>
     <w:multiLevelType w:val="hybridMultilevel"/>
     <w:tmpl w:val="A94C6F12"/>
@@ -13273,7 +13209,7 @@
       </w:rPr>
     </w:lvl>
   </w:abstractNum>
-  <w:abstractNum w:abstractNumId="49" w15:restartNumberingAfterBreak="0">
+  <w:abstractNum w:abstractNumId="50" w15:restartNumberingAfterBreak="0">
     <w:nsid w:val="53663BD1"/>
     <w:multiLevelType w:val="hybridMultilevel"/>
     <w:tmpl w:val="EDCE79DE"/>
@@ -13386,7 +13322,7 @@
       </w:rPr>
     </w:lvl>
   </w:abstractNum>
-  <w:abstractNum w:abstractNumId="50" w15:restartNumberingAfterBreak="0">
+  <w:abstractNum w:abstractNumId="51" w15:restartNumberingAfterBreak="0">
     <w:nsid w:val="538903FE"/>
     <w:multiLevelType w:val="hybridMultilevel"/>
     <w:tmpl w:val="B2643774"/>
@@ -13499,7 +13435,7 @@
       </w:rPr>
     </w:lvl>
   </w:abstractNum>
-  <w:abstractNum w:abstractNumId="51" w15:restartNumberingAfterBreak="0">
+  <w:abstractNum w:abstractNumId="52" w15:restartNumberingAfterBreak="0">
     <w:nsid w:val="55FC68E5"/>
     <w:multiLevelType w:val="hybridMultilevel"/>
     <w:tmpl w:val="E4CA9B9C"/>
@@ -13612,7 +13548,7 @@
       </w:rPr>
     </w:lvl>
   </w:abstractNum>
-  <w:abstractNum w:abstractNumId="52" w15:restartNumberingAfterBreak="0">
+  <w:abstractNum w:abstractNumId="53" w15:restartNumberingAfterBreak="0">
     <w:nsid w:val="573717D2"/>
     <w:multiLevelType w:val="hybridMultilevel"/>
     <w:tmpl w:val="FF42315E"/>
@@ -13725,7 +13661,7 @@
       </w:rPr>
     </w:lvl>
   </w:abstractNum>
-  <w:abstractNum w:abstractNumId="53" w15:restartNumberingAfterBreak="0">
+  <w:abstractNum w:abstractNumId="54" w15:restartNumberingAfterBreak="0">
     <w:nsid w:val="58D82C70"/>
     <w:multiLevelType w:val="hybridMultilevel"/>
     <w:tmpl w:val="22BCE42A"/>
@@ -13838,7 +13774,7 @@
       </w:rPr>
     </w:lvl>
   </w:abstractNum>
-  <w:abstractNum w:abstractNumId="54" w15:restartNumberingAfterBreak="0">
+  <w:abstractNum w:abstractNumId="55" w15:restartNumberingAfterBreak="0">
     <w:nsid w:val="5B0F1C77"/>
     <w:multiLevelType w:val="hybridMultilevel"/>
     <w:tmpl w:val="73866FCC"/>
@@ -13951,7 +13887,7 @@
       </w:rPr>
     </w:lvl>
   </w:abstractNum>
-  <w:abstractNum w:abstractNumId="55" w15:restartNumberingAfterBreak="0">
+  <w:abstractNum w:abstractNumId="56" w15:restartNumberingAfterBreak="0">
     <w:nsid w:val="5ED010AE"/>
     <w:multiLevelType w:val="hybridMultilevel"/>
     <w:tmpl w:val="3D80C9EC"/>
@@ -14037,7 +13973,7 @@
       </w:pPr>
     </w:lvl>
   </w:abstractNum>
-  <w:abstractNum w:abstractNumId="56" w15:restartNumberingAfterBreak="0">
+  <w:abstractNum w:abstractNumId="57" w15:restartNumberingAfterBreak="0">
     <w:nsid w:val="62786EB3"/>
     <w:multiLevelType w:val="hybridMultilevel"/>
     <w:tmpl w:val="1F5EA19C"/>
@@ -14150,7 +14086,7 @@
       </w:rPr>
     </w:lvl>
   </w:abstractNum>
-  <w:abstractNum w:abstractNumId="57" w15:restartNumberingAfterBreak="0">
+  <w:abstractNum w:abstractNumId="58" w15:restartNumberingAfterBreak="0">
     <w:nsid w:val="62977C36"/>
     <w:multiLevelType w:val="hybridMultilevel"/>
     <w:tmpl w:val="01F45EC6"/>
@@ -14263,7 +14199,156 @@
       </w:rPr>
     </w:lvl>
   </w:abstractNum>
-  <w:abstractNum w:abstractNumId="58" w15:restartNumberingAfterBreak="0">
+  <w:abstractNum w:abstractNumId="59" w15:restartNumberingAfterBreak="0">
+    <w:nsid w:val="64460B99"/>
+    <w:multiLevelType w:val="multilevel"/>
+    <w:tmpl w:val="45403440"/>
+    <w:lvl w:ilvl="0">
+      <w:start w:val="1"/>
+      <w:numFmt w:val="bullet"/>
+      <w:lvlText w:val=""/>
+      <w:lvlJc w:val="left"/>
+      <w:pPr>
+        <w:tabs>
+          <w:tab w:val="num" w:pos="720"/>
+        </w:tabs>
+        <w:ind w:left="720" w:hanging="360"/>
+      </w:pPr>
+      <w:rPr>
+        <w:rFonts w:ascii="Symbol" w:hAnsi="Symbol" w:hint="default"/>
+        <w:sz w:val="20"/>
+      </w:rPr>
+    </w:lvl>
+    <w:lvl w:ilvl="1" w:tentative="1">
+      <w:start w:val="1"/>
+      <w:numFmt w:val="bullet"/>
+      <w:lvlText w:val="o"/>
+      <w:lvlJc w:val="left"/>
+      <w:pPr>
+        <w:tabs>
+          <w:tab w:val="num" w:pos="1440"/>
+        </w:tabs>
+        <w:ind w:left="1440" w:hanging="360"/>
+      </w:pPr>
+      <w:rPr>
+        <w:rFonts w:ascii="Courier New" w:hAnsi="Courier New" w:hint="default"/>
+        <w:sz w:val="20"/>
+      </w:rPr>
+    </w:lvl>
+    <w:lvl w:ilvl="2" w:tentative="1">
+      <w:start w:val="1"/>
+      <w:numFmt w:val="bullet"/>
+      <w:lvlText w:val=""/>
+      <w:lvlJc w:val="left"/>
+      <w:pPr>
+        <w:tabs>
+          <w:tab w:val="num" w:pos="2160"/>
+        </w:tabs>
+        <w:ind w:left="2160" w:hanging="360"/>
+      </w:pPr>
+      <w:rPr>
+        <w:rFonts w:ascii="Wingdings" w:hAnsi="Wingdings" w:hint="default"/>
+        <w:sz w:val="20"/>
+      </w:rPr>
+    </w:lvl>
+    <w:lvl w:ilvl="3" w:tentative="1">
+      <w:start w:val="1"/>
+      <w:numFmt w:val="bullet"/>
+      <w:lvlText w:val=""/>
+      <w:lvlJc w:val="left"/>
+      <w:pPr>
+        <w:tabs>
+          <w:tab w:val="num" w:pos="2880"/>
+        </w:tabs>
+        <w:ind w:left="2880" w:hanging="360"/>
+      </w:pPr>
+      <w:rPr>
+        <w:rFonts w:ascii="Wingdings" w:hAnsi="Wingdings" w:hint="default"/>
+        <w:sz w:val="20"/>
+      </w:rPr>
+    </w:lvl>
+    <w:lvl w:ilvl="4" w:tentative="1">
+      <w:start w:val="1"/>
+      <w:numFmt w:val="bullet"/>
+      <w:lvlText w:val=""/>
+      <w:lvlJc w:val="left"/>
+      <w:pPr>
+        <w:tabs>
+          <w:tab w:val="num" w:pos="3600"/>
+        </w:tabs>
+        <w:ind w:left="3600" w:hanging="360"/>
+      </w:pPr>
+      <w:rPr>
+        <w:rFonts w:ascii="Wingdings" w:hAnsi="Wingdings" w:hint="default"/>
+        <w:sz w:val="20"/>
+      </w:rPr>
+    </w:lvl>
+    <w:lvl w:ilvl="5" w:tentative="1">
+      <w:start w:val="1"/>
+      <w:numFmt w:val="bullet"/>
+      <w:lvlText w:val=""/>
+      <w:lvlJc w:val="left"/>
+      <w:pPr>
+        <w:tabs>
+          <w:tab w:val="num" w:pos="4320"/>
+        </w:tabs>
+        <w:ind w:left="4320" w:hanging="360"/>
+      </w:pPr>
+      <w:rPr>
+        <w:rFonts w:ascii="Wingdings" w:hAnsi="Wingdings" w:hint="default"/>
+        <w:sz w:val="20"/>
+      </w:rPr>
+    </w:lvl>
+    <w:lvl w:ilvl="6" w:tentative="1">
+      <w:start w:val="1"/>
+      <w:numFmt w:val="bullet"/>
+      <w:lvlText w:val=""/>
+      <w:lvlJc w:val="left"/>
+      <w:pPr>
+        <w:tabs>
+          <w:tab w:val="num" w:pos="5040"/>
+        </w:tabs>
+        <w:ind w:left="5040" w:hanging="360"/>
+      </w:pPr>
+      <w:rPr>
+        <w:rFonts w:ascii="Wingdings" w:hAnsi="Wingdings" w:hint="default"/>
+        <w:sz w:val="20"/>
+      </w:rPr>
+    </w:lvl>
+    <w:lvl w:ilvl="7" w:tentative="1">
+      <w:start w:val="1"/>
+      <w:numFmt w:val="bullet"/>
+      <w:lvlText w:val=""/>
+      <w:lvlJc w:val="left"/>
+      <w:pPr>
+        <w:tabs>
+          <w:tab w:val="num" w:pos="5760"/>
+        </w:tabs>
+        <w:ind w:left="5760" w:hanging="360"/>
+      </w:pPr>
+      <w:rPr>
+        <w:rFonts w:ascii="Wingdings" w:hAnsi="Wingdings" w:hint="default"/>
+        <w:sz w:val="20"/>
+      </w:rPr>
+    </w:lvl>
+    <w:lvl w:ilvl="8" w:tentative="1">
+      <w:start w:val="1"/>
+      <w:numFmt w:val="bullet"/>
+      <w:lvlText w:val=""/>
+      <w:lvlJc w:val="left"/>
+      <w:pPr>
+        <w:tabs>
+          <w:tab w:val="num" w:pos="6480"/>
+        </w:tabs>
+        <w:ind w:left="6480" w:hanging="360"/>
+      </w:pPr>
+      <w:rPr>
+        <w:rFonts w:ascii="Wingdings" w:hAnsi="Wingdings" w:hint="default"/>
+        <w:sz w:val="20"/>
+      </w:rPr>
+    </w:lvl>
+  </w:abstractNum>
+  <w:abstractNum w:abstractNumId="60" w15:restartNumberingAfterBreak="0">
     <w:nsid w:val="674E5A8A"/>
     <w:multiLevelType w:val="hybridMultilevel"/>
     <w:tmpl w:val="3F16A964"/>
@@ -14349,7 +14434,7 @@
       </w:pPr>
     </w:lvl>
   </w:abstractNum>
-  <w:abstractNum w:abstractNumId="59" w15:restartNumberingAfterBreak="0">
+  <w:abstractNum w:abstractNumId="61" w15:restartNumberingAfterBreak="0">
     <w:nsid w:val="68CE7888"/>
     <w:multiLevelType w:val="hybridMultilevel"/>
     <w:tmpl w:val="A94C6F12"/>
@@ -14472,7 +14557,7 @@
       </w:rPr>
     </w:lvl>
   </w:abstractNum>
-  <w:abstractNum w:abstractNumId="60" w15:restartNumberingAfterBreak="0">
+  <w:abstractNum w:abstractNumId="62" w15:restartNumberingAfterBreak="0">
     <w:nsid w:val="6C4435DA"/>
     <w:multiLevelType w:val="hybridMultilevel"/>
     <w:tmpl w:val="5B82244E"/>
@@ -14585,7 +14670,7 @@
       </w:rPr>
     </w:lvl>
   </w:abstractNum>
-  <w:abstractNum w:abstractNumId="61" w15:restartNumberingAfterBreak="0">
+  <w:abstractNum w:abstractNumId="63" w15:restartNumberingAfterBreak="0">
     <w:nsid w:val="6D755DB8"/>
     <w:multiLevelType w:val="hybridMultilevel"/>
     <w:tmpl w:val="B85E9978"/>
@@ -14674,7 +14759,7 @@
       </w:pPr>
     </w:lvl>
   </w:abstractNum>
-  <w:abstractNum w:abstractNumId="62" w15:restartNumberingAfterBreak="0">
+  <w:abstractNum w:abstractNumId="64" w15:restartNumberingAfterBreak="0">
     <w:nsid w:val="74E41E14"/>
     <w:multiLevelType w:val="hybridMultilevel"/>
     <w:tmpl w:val="383A7D10"/>
@@ -14763,7 +14848,7 @@
       </w:pPr>
     </w:lvl>
   </w:abstractNum>
-  <w:abstractNum w:abstractNumId="63" w15:restartNumberingAfterBreak="0">
+  <w:abstractNum w:abstractNumId="65" w15:restartNumberingAfterBreak="0">
     <w:nsid w:val="75B86054"/>
     <w:multiLevelType w:val="hybridMultilevel"/>
     <w:tmpl w:val="977ACE6C"/>
@@ -14876,7 +14961,7 @@
       </w:rPr>
     </w:lvl>
   </w:abstractNum>
-  <w:abstractNum w:abstractNumId="64" w15:restartNumberingAfterBreak="0">
+  <w:abstractNum w:abstractNumId="66" w15:restartNumberingAfterBreak="0">
     <w:nsid w:val="78843E44"/>
     <w:multiLevelType w:val="multilevel"/>
     <w:tmpl w:val="14B818B0"/>
@@ -15025,7 +15110,7 @@
       </w:rPr>
     </w:lvl>
   </w:abstractNum>
-  <w:abstractNum w:abstractNumId="65" w15:restartNumberingAfterBreak="0">
+  <w:abstractNum w:abstractNumId="67" w15:restartNumberingAfterBreak="0">
     <w:nsid w:val="7CAB7BA0"/>
     <w:multiLevelType w:val="hybridMultilevel"/>
     <w:tmpl w:val="EEFE28E4"/>
@@ -15138,7 +15223,7 @@
       </w:rPr>
     </w:lvl>
   </w:abstractNum>
-  <w:abstractNum w:abstractNumId="66" w15:restartNumberingAfterBreak="0">
+  <w:abstractNum w:abstractNumId="68" w15:restartNumberingAfterBreak="0">
     <w:nsid w:val="7EE26CCF"/>
     <w:multiLevelType w:val="hybridMultilevel"/>
     <w:tmpl w:val="D850295A"/>
@@ -15260,10 +15345,10 @@
     <w:abstractNumId w:val="36"/>
   </w:num>
   <w:num w:numId="4" w16cid:durableId="2142454989">
-    <w:abstractNumId w:val="48"/>
+    <w:abstractNumId w:val="49"/>
   </w:num>
   <w:num w:numId="5" w16cid:durableId="385495858">
-    <w:abstractNumId w:val="59"/>
+    <w:abstractNumId w:val="61"/>
   </w:num>
   <w:num w:numId="6" w16cid:durableId="1183477307">
     <w:abstractNumId w:val="8"/>
@@ -15272,13 +15357,13 @@
     <w:abstractNumId w:val="24"/>
   </w:num>
   <w:num w:numId="8" w16cid:durableId="944577357">
-    <w:abstractNumId w:val="64"/>
+    <w:abstractNumId w:val="66"/>
   </w:num>
   <w:num w:numId="9" w16cid:durableId="1119567882">
     <w:abstractNumId w:val="2"/>
   </w:num>
   <w:num w:numId="10" w16cid:durableId="967318271">
-    <w:abstractNumId w:val="47"/>
+    <w:abstractNumId w:val="48"/>
   </w:num>
   <w:num w:numId="11" w16cid:durableId="14232824">
     <w:abstractNumId w:val="25"/>
@@ -15323,7 +15408,7 @@
     <w:abstractNumId w:val="5"/>
   </w:num>
   <w:num w:numId="16" w16cid:durableId="1904176865">
-    <w:abstractNumId w:val="51"/>
+    <w:abstractNumId w:val="52"/>
   </w:num>
   <w:num w:numId="17" w16cid:durableId="1223251765">
     <w:abstractNumId w:val="41"/>
@@ -15356,25 +15441,25 @@
     <w:abstractNumId w:val="10"/>
   </w:num>
   <w:num w:numId="27" w16cid:durableId="233704844">
-    <w:abstractNumId w:val="60"/>
+    <w:abstractNumId w:val="62"/>
   </w:num>
   <w:num w:numId="28" w16cid:durableId="987131488">
     <w:abstractNumId w:val="21"/>
   </w:num>
   <w:num w:numId="29" w16cid:durableId="1906530356">
-    <w:abstractNumId w:val="53"/>
+    <w:abstractNumId w:val="54"/>
   </w:num>
   <w:num w:numId="30" w16cid:durableId="1092357820">
-    <w:abstractNumId w:val="57"/>
+    <w:abstractNumId w:val="58"/>
   </w:num>
   <w:num w:numId="31" w16cid:durableId="358822506">
-    <w:abstractNumId w:val="46"/>
+    <w:abstractNumId w:val="47"/>
   </w:num>
   <w:num w:numId="32" w16cid:durableId="1668552785">
     <w:abstractNumId w:val="0"/>
   </w:num>
   <w:num w:numId="33" w16cid:durableId="856038340">
-    <w:abstractNumId w:val="55"/>
+    <w:abstractNumId w:val="56"/>
   </w:num>
   <w:num w:numId="34" w16cid:durableId="1347369131">
     <w:abstractNumId w:val="32"/>
@@ -15383,13 +15468,13 @@
     <w:abstractNumId w:val="15"/>
   </w:num>
   <w:num w:numId="36" w16cid:durableId="410198757">
-    <w:abstractNumId w:val="63"/>
+    <w:abstractNumId w:val="65"/>
   </w:num>
   <w:num w:numId="37" w16cid:durableId="1262252631">
     <w:abstractNumId w:val="35"/>
   </w:num>
   <w:num w:numId="38" w16cid:durableId="1297176967">
-    <w:abstractNumId w:val="61"/>
+    <w:abstractNumId w:val="63"/>
   </w:num>
   <w:num w:numId="39" w16cid:durableId="60174209">
     <w:abstractNumId w:val="22"/>
@@ -15398,7 +15483,7 @@
     <w:abstractNumId w:val="1"/>
   </w:num>
   <w:num w:numId="41" w16cid:durableId="582186841">
-    <w:abstractNumId w:val="58"/>
+    <w:abstractNumId w:val="60"/>
   </w:num>
   <w:num w:numId="42" w16cid:durableId="570235872">
     <w:abstractNumId w:val="3"/>
@@ -15407,7 +15492,7 @@
     <w:abstractNumId w:val="7"/>
   </w:num>
   <w:num w:numId="44" w16cid:durableId="378281082">
-    <w:abstractNumId w:val="62"/>
+    <w:abstractNumId w:val="64"/>
   </w:num>
   <w:num w:numId="45" w16cid:durableId="273095458">
     <w:abstractNumId w:val="23"/>
@@ -15419,19 +15504,19 @@
     <w:abstractNumId w:val="34"/>
   </w:num>
   <w:num w:numId="48" w16cid:durableId="1810903637">
-    <w:abstractNumId w:val="65"/>
+    <w:abstractNumId w:val="67"/>
   </w:num>
   <w:num w:numId="49" w16cid:durableId="739910569">
     <w:abstractNumId w:val="19"/>
   </w:num>
   <w:num w:numId="50" w16cid:durableId="2065253572">
-    <w:abstractNumId w:val="50"/>
+    <w:abstractNumId w:val="51"/>
   </w:num>
   <w:num w:numId="51" w16cid:durableId="663363420">
     <w:abstractNumId w:val="27"/>
   </w:num>
   <w:num w:numId="52" w16cid:durableId="2023042010">
-    <w:abstractNumId w:val="66"/>
+    <w:abstractNumId w:val="68"/>
   </w:num>
   <w:num w:numId="53" w16cid:durableId="2026125431">
     <w:abstractNumId w:val="45"/>
@@ -15449,13 +15534,13 @@
     <w:abstractNumId w:val="20"/>
   </w:num>
   <w:num w:numId="58" w16cid:durableId="1679233363">
-    <w:abstractNumId w:val="52"/>
+    <w:abstractNumId w:val="53"/>
   </w:num>
   <w:num w:numId="59" w16cid:durableId="1019162029">
     <w:abstractNumId w:val="12"/>
   </w:num>
   <w:num w:numId="60" w16cid:durableId="6710851">
-    <w:abstractNumId w:val="54"/>
+    <w:abstractNumId w:val="55"/>
   </w:num>
   <w:num w:numId="61" w16cid:durableId="2141798176">
     <w:abstractNumId w:val="29"/>
@@ -15467,7 +15552,7 @@
     <w:abstractNumId w:val="44"/>
   </w:num>
   <w:num w:numId="64" w16cid:durableId="1466123427">
-    <w:abstractNumId w:val="49"/>
+    <w:abstractNumId w:val="50"/>
   </w:num>
   <w:num w:numId="65" w16cid:durableId="1883250007">
     <w:abstractNumId w:val="40"/>
@@ -15479,7 +15564,13 @@
     <w:abstractNumId w:val="31"/>
   </w:num>
   <w:num w:numId="68" w16cid:durableId="1422723584">
-    <w:abstractNumId w:val="56"/>
+    <w:abstractNumId w:val="57"/>
+  </w:num>
+  <w:num w:numId="69" w16cid:durableId="1923879794">
+    <w:abstractNumId w:val="59"/>
+  </w:num>
+  <w:num w:numId="70" w16cid:durableId="1156801701">
+    <w:abstractNumId w:val="46"/>
   </w:num>
 </w:numbering>
 </file>
@@ -15968,7 +16059,6 @@
   <w:style w:type="character" w:default="1" w:styleId="DefaultParagraphFont">
     <w:name w:val="Default Paragraph Font"/>
     <w:uiPriority w:val="1"/>
-    <w:semiHidden/>
     <w:unhideWhenUsed/>
   </w:style>
   <w:style w:type="table" w:default="1" w:styleId="TableNormal">
@@ -15995,10 +16085,11 @@
   <w:style w:type="paragraph" w:styleId="BodyText">
     <w:name w:val="Body Text"/>
     <w:basedOn w:val="Normal"/>
+    <w:link w:val="BodyTextChar"/>
     <w:autoRedefine/>
     <w:uiPriority w:val="1"/>
     <w:qFormat/>
-    <w:rsid w:val="00CF3D6E"/>
+    <w:rsid w:val="00E90A12"/>
     <w:pPr>
       <w:spacing w:line="360" w:lineRule="auto"/>
     </w:pPr>
@@ -16197,6 +16288,18 @@
       <w:color w:val="000000" w:themeColor="text1"/>
       <w:sz w:val="28"/>
       <w:szCs w:val="26"/>
+    </w:rPr>
+  </w:style>
+  <w:style w:type="character" w:customStyle="1" w:styleId="BodyTextChar">
+    <w:name w:val="Body Text Char"/>
+    <w:basedOn w:val="DefaultParagraphFont"/>
+    <w:link w:val="BodyText"/>
+    <w:uiPriority w:val="1"/>
+    <w:rsid w:val="00082641"/>
+    <w:rPr>
+      <w:rFonts w:ascii="Times New Roman" w:eastAsia="Calibri" w:hAnsi="Times New Roman" w:cs="Calibri"/>
+      <w:sz w:val="24"/>
+      <w:szCs w:val="32"/>
     </w:rPr>
   </w:style>
 </w:styles>
@@ -16536,6 +16639,19 @@
 </file>
 
 <file path=customXml/item1.xml><?xml version="1.0" encoding="utf-8"?>
+<b:Sources xmlns:b="http://schemas.openxmlformats.org/officeDocument/2006/bibliography" xmlns="http://schemas.openxmlformats.org/officeDocument/2006/bibliography" SelectedStyle="\APASixthEditionOfficeOnline.xsl" StyleName="APA" Version="6"/>
+</file>
+
+<file path=customXml/item2.xml><?xml version="1.0" encoding="utf-8"?>
+<?mso-contentType ?>
+<FormTemplates xmlns="http://schemas.microsoft.com/sharepoint/v3/contenttype/forms">
+  <Display>DocumentLibraryForm</Display>
+  <Edit>DocumentLibraryForm</Edit>
+  <New>DocumentLibraryForm</New>
+</FormTemplates>
+</file>
+
+<file path=customXml/item3.xml><?xml version="1.0" encoding="utf-8"?>
 <ct:contentTypeSchema xmlns:ct="http://schemas.microsoft.com/office/2006/metadata/contentType" xmlns:ma="http://schemas.microsoft.com/office/2006/metadata/properties/metaAttributes" ct:_="" ma:_="" ma:contentTypeName="Document" ma:contentTypeID="0x010100440A3D3C9FA2614FB2EEF15F10BF296D" ma:contentTypeVersion="4" ma:contentTypeDescription="Create a new document." ma:contentTypeScope="" ma:versionID="64af8ec2edf021c6c9abe19a78050298">
   <xsd:schema xmlns:xsd="http://www.w3.org/2001/XMLSchema" xmlns:xs="http://www.w3.org/2001/XMLSchema" xmlns:p="http://schemas.microsoft.com/office/2006/metadata/properties" xmlns:ns3="3d7163cc-efb6-4fb0-ad53-9f15b4be4b11" targetNamespace="http://schemas.microsoft.com/office/2006/metadata/properties" ma:root="true" ma:fieldsID="9a8ff0020561893e76d79ccb5adec09e" ns3:_="">
     <xsd:import namespace="3d7163cc-efb6-4fb0-ad53-9f15b4be4b11"/>
@@ -16679,19 +16795,6 @@
 </ct:contentTypeSchema>
 </file>
 
-<file path=customXml/item2.xml><?xml version="1.0" encoding="utf-8"?>
-<?mso-contentType ?>
-<FormTemplates xmlns="http://schemas.microsoft.com/sharepoint/v3/contenttype/forms">
-  <Display>DocumentLibraryForm</Display>
-  <Edit>DocumentLibraryForm</Edit>
-  <New>DocumentLibraryForm</New>
-</FormTemplates>
-</file>
-
-<file path=customXml/item3.xml><?xml version="1.0" encoding="utf-8"?>
-<b:Sources xmlns:b="http://schemas.openxmlformats.org/officeDocument/2006/bibliography" xmlns="http://schemas.openxmlformats.org/officeDocument/2006/bibliography" SelectedStyle="\APASixthEditionOfficeOnline.xsl" StyleName="APA" Version="6"/>
-</file>
-
 <file path=customXml/item4.xml><?xml version="1.0" encoding="utf-8"?>
 <p:properties xmlns:p="http://schemas.microsoft.com/office/2006/metadata/properties" xmlns:xsi="http://www.w3.org/2001/XMLSchema-instance" xmlns:pc="http://schemas.microsoft.com/office/infopath/2007/PartnerControls">
   <documentManagement/>
@@ -16699,6 +16802,22 @@
 </file>
 
 <file path=customXml/itemProps1.xml><?xml version="1.0" encoding="utf-8"?>
+<ds:datastoreItem xmlns:ds="http://schemas.openxmlformats.org/officeDocument/2006/customXml" ds:itemID="{28BC34C0-5AD1-4F50-B661-EECE9E215532}">
+  <ds:schemaRefs>
+    <ds:schemaRef ds:uri="http://schemas.openxmlformats.org/officeDocument/2006/bibliography"/>
+  </ds:schemaRefs>
+</ds:datastoreItem>
+</file>
+
+<file path=customXml/itemProps2.xml><?xml version="1.0" encoding="utf-8"?>
+<ds:datastoreItem xmlns:ds="http://schemas.openxmlformats.org/officeDocument/2006/customXml" ds:itemID="{DB7C538B-911B-4CD0-AB5B-9976208832AF}">
+  <ds:schemaRefs>
+    <ds:schemaRef ds:uri="http://schemas.microsoft.com/sharepoint/v3/contenttype/forms"/>
+  </ds:schemaRefs>
+</ds:datastoreItem>
+</file>
+
+<file path=customXml/itemProps3.xml><?xml version="1.0" encoding="utf-8"?>
 <ds:datastoreItem xmlns:ds="http://schemas.openxmlformats.org/officeDocument/2006/customXml" ds:itemID="{659E736A-9B76-41D3-8E43-54180210871B}">
   <ds:schemaRefs>
     <ds:schemaRef ds:uri="http://schemas.microsoft.com/office/2006/metadata/contentType"/>
@@ -16716,22 +16835,6 @@
 </ds:datastoreItem>
 </file>
 
-<file path=customXml/itemProps2.xml><?xml version="1.0" encoding="utf-8"?>
-<ds:datastoreItem xmlns:ds="http://schemas.openxmlformats.org/officeDocument/2006/customXml" ds:itemID="{DB7C538B-911B-4CD0-AB5B-9976208832AF}">
-  <ds:schemaRefs>
-    <ds:schemaRef ds:uri="http://schemas.microsoft.com/sharepoint/v3/contenttype/forms"/>
-  </ds:schemaRefs>
-</ds:datastoreItem>
-</file>
-
-<file path=customXml/itemProps3.xml><?xml version="1.0" encoding="utf-8"?>
-<ds:datastoreItem xmlns:ds="http://schemas.openxmlformats.org/officeDocument/2006/customXml" ds:itemID="{28BC34C0-5AD1-4F50-B661-EECE9E215532}">
-  <ds:schemaRefs>
-    <ds:schemaRef ds:uri="http://schemas.openxmlformats.org/officeDocument/2006/bibliography"/>
-  </ds:schemaRefs>
-</ds:datastoreItem>
-</file>
-
 <file path=customXml/itemProps4.xml><?xml version="1.0" encoding="utf-8"?>
 <ds:datastoreItem xmlns:ds="http://schemas.openxmlformats.org/officeDocument/2006/customXml" ds:itemID="{2BF3C62D-5049-4600-B454-4407B01AF492}">
   <ds:schemaRefs>

</xml_diff>

<commit_message>
Completed Idea Evaluation Form
</commit_message>
<xml_diff>
--- a/4- Idea Evaluation/2. FYP-1 Idea Evaluation Form (Filled).docx
+++ b/4- Idea Evaluation/2. FYP-1 Idea Evaluation Form (Filled).docx
@@ -316,7 +316,120 @@
     <w:p>
       <w:pPr>
         <w:pStyle w:val="BodyText"/>
-      </w:pPr>
+        <w:tabs>
+          <w:tab w:val="left" w:pos="9710"/>
+        </w:tabs>
+        <w:spacing w:before="51"/>
+        <w:ind w:left="117"/>
+      </w:pPr>
+      <w:r>
+        <w:t>Project</w:t>
+      </w:r>
+      <w:r>
+        <w:rPr>
+          <w:spacing w:val="-7"/>
+        </w:rPr>
+        <w:t xml:space="preserve"> </w:t>
+      </w:r>
+      <w:r>
+        <w:t>Title:</w:t>
+      </w:r>
+      <w:r>
+        <w:rPr>
+          <w:spacing w:val="-2"/>
+        </w:rPr>
+        <w:t xml:space="preserve"> </w:t>
+      </w:r>
+      <w:r>
+        <w:rPr>
+          <w:u w:val="single"/>
+        </w:rPr>
+        <w:t xml:space="preserve"> </w:t>
+      </w:r>
+      <w:r>
+        <w:rPr>
+          <w:u w:val="single"/>
+        </w:rPr>
+        <w:t xml:space="preserve"> Constituency Connect</w:t>
+      </w:r>
+      <w:r>
+        <w:rPr>
+          <w:u w:val="single"/>
+        </w:rPr>
+        <w:tab/>
+      </w:r>
+    </w:p>
+    <w:p>
+      <w:pPr>
+        <w:pStyle w:val="BodyText"/>
+        <w:spacing w:before="3"/>
+        <w:rPr>
+          <w:sz w:val="11"/>
+        </w:rPr>
+      </w:pPr>
+    </w:p>
+    <w:p>
+      <w:pPr>
+        <w:pStyle w:val="BodyText"/>
+        <w:tabs>
+          <w:tab w:val="left" w:pos="3708"/>
+          <w:tab w:val="left" w:pos="7634"/>
+          <w:tab w:val="left" w:pos="9716"/>
+        </w:tabs>
+        <w:spacing w:before="51"/>
+        <w:ind w:left="117"/>
+      </w:pPr>
+      <w:r>
+        <w:t>Supervisor:</w:t>
+      </w:r>
+      <w:r>
+        <w:rPr>
+          <w:u w:val="single"/>
+        </w:rPr>
+        <w:tab/>
+      </w:r>
+      <w:r>
+        <w:rPr>
+          <w:u w:val="single"/>
+        </w:rPr>
+        <w:t>Ms. Farkhanda Qamar</w:t>
+      </w:r>
+      <w:r>
+        <w:rPr>
+          <w:u w:val="single"/>
+        </w:rPr>
+        <w:tab/>
+      </w:r>
+      <w:r>
+        <w:t>Project</w:t>
+      </w:r>
+      <w:r>
+        <w:rPr>
+          <w:spacing w:val="-5"/>
+        </w:rPr>
+        <w:t xml:space="preserve"> </w:t>
+      </w:r>
+      <w:r>
+        <w:t>No:</w:t>
+      </w:r>
+      <w:r>
+        <w:rPr>
+          <w:spacing w:val="1"/>
+        </w:rPr>
+        <w:t xml:space="preserve"> </w:t>
+      </w:r>
+      <w:r>
+        <w:rPr>
+          <w:u w:val="single"/>
+        </w:rPr>
+        <w:t xml:space="preserve"> </w:t>
+      </w:r>
+      <w:r>
+        <w:rPr>
+          <w:u w:val="single"/>
+        </w:rPr>
+        <w:tab/>
+      </w:r>
     </w:p>
     <w:p>
       <w:pPr>
@@ -739,27 +852,13 @@
         <w:rPr>
           <w:lang w:eastAsia="zh-CN"/>
         </w:rPr>
-        <w:t xml:space="preserve">they </w:t>
-      </w:r>
-      <w:proofErr w:type="gramStart"/>
+        <w:t>they are</w:t>
+      </w:r>
       <w:r>
         <w:rPr>
           <w:lang w:eastAsia="zh-CN"/>
         </w:rPr>
-        <w:t>are</w:t>
-      </w:r>
-      <w:r>
-        <w:rPr>
-          <w:lang w:eastAsia="zh-CN"/>
-        </w:rPr>
-        <w:t xml:space="preserve"> allowed</w:t>
-      </w:r>
-      <w:proofErr w:type="gramEnd"/>
-      <w:r>
-        <w:rPr>
-          <w:lang w:eastAsia="zh-CN"/>
-        </w:rPr>
-        <w:t xml:space="preserve"> to do. </w:t>
+        <w:t xml:space="preserve"> allowed to do. </w:t>
       </w:r>
     </w:p>
     <w:p>
@@ -815,21 +914,7 @@
         <w:rPr>
           <w:lang w:eastAsia="zh-CN"/>
         </w:rPr>
-        <w:t xml:space="preserve">Each user </w:t>
-      </w:r>
-      <w:proofErr w:type="gramStart"/>
-      <w:r>
-        <w:rPr>
-          <w:lang w:eastAsia="zh-CN"/>
-        </w:rPr>
-        <w:t>is given</w:t>
-      </w:r>
-      <w:proofErr w:type="gramEnd"/>
-      <w:r>
-        <w:rPr>
-          <w:lang w:eastAsia="zh-CN"/>
-        </w:rPr>
-        <w:t xml:space="preserve"> a specific </w:t>
+        <w:t xml:space="preserve">Each user is given a specific </w:t>
       </w:r>
       <w:r>
         <w:rPr>
@@ -855,19 +940,11 @@
           <w:lang w:eastAsia="zh-CN"/>
         </w:rPr>
       </w:pPr>
-      <w:proofErr w:type="gramStart"/>
       <w:r>
         <w:rPr>
           <w:lang w:eastAsia="zh-CN"/>
         </w:rPr>
-        <w:t>Different roles</w:t>
-      </w:r>
-      <w:proofErr w:type="gramEnd"/>
-      <w:r>
-        <w:rPr>
-          <w:lang w:eastAsia="zh-CN"/>
-        </w:rPr>
-        <w:t xml:space="preserve"> have different </w:t>
+        <w:t xml:space="preserve">Different roles have different </w:t>
       </w:r>
       <w:r>
         <w:rPr>
@@ -917,6 +994,7 @@
         <w:rPr>
           <w:lang w:eastAsia="zh-CN"/>
         </w:rPr>
+        <w:lastRenderedPageBreak/>
         <w:t xml:space="preserve">The system checks a user's role before letting them do </w:t>
       </w:r>
       <w:r>
@@ -947,7 +1025,6 @@
         <w:rPr>
           <w:lang w:eastAsia="zh-CN"/>
         </w:rPr>
-        <w:lastRenderedPageBreak/>
         <w:t xml:space="preserve">This helps keep the system </w:t>
       </w:r>
       <w:r>
@@ -1238,11 +1315,8 @@
         </w:numPr>
       </w:pPr>
       <w:r>
-        <w:t xml:space="preserve">Challenge: Preventing data inconsistencies while ensuring immediate updates on all </w:t>
-      </w:r>
-      <w:r>
         <w:lastRenderedPageBreak/>
-        <w:t>platforms.</w:t>
+        <w:t>Challenge: Preventing data inconsistencies while ensuring immediate updates on all platforms.</w:t>
       </w:r>
     </w:p>
     <w:p>
@@ -1399,15 +1473,7 @@
         <w:t>Back-end:</w:t>
       </w:r>
       <w:r>
-        <w:t xml:space="preserve"> Requires efficient algorithms for data processing and analysis to </w:t>
-      </w:r>
-      <w:proofErr w:type="gramStart"/>
-      <w:r>
-        <w:t>handle</w:t>
-      </w:r>
-      <w:proofErr w:type="gramEnd"/>
-      <w:r>
-        <w:t xml:space="preserve"> large volumes of performance data.</w:t>
+        <w:t xml:space="preserve"> Requires efficient algorithms for data processing and analysis to handle large volumes of performance data.</w:t>
       </w:r>
     </w:p>
     <w:p>
@@ -1513,13 +1579,8 @@
           <w:numId w:val="63"/>
         </w:numPr>
       </w:pPr>
-      <w:proofErr w:type="gramStart"/>
-      <w:r>
-        <w:t>Large amounts</w:t>
-      </w:r>
-      <w:proofErr w:type="gramEnd"/>
-      <w:r>
-        <w:t xml:space="preserve"> of data</w:t>
+      <w:r>
+        <w:t>Large amounts of data</w:t>
       </w:r>
     </w:p>
     <w:p>
@@ -1572,21 +1633,13 @@
         </w:rPr>
       </w:pPr>
       <w:r>
+        <w:lastRenderedPageBreak/>
         <w:t>Customizable Reports:</w:t>
       </w:r>
     </w:p>
     <w:p>
       <w:r>
-        <w:lastRenderedPageBreak/>
-        <w:t xml:space="preserve">The system offers customizable reports on various metrics, allowing users (e.g., representatives) to generate reports tailored to their specific needs. This involves complex data aggregation from multiple sources and the ability to filter, sort, and format data in </w:t>
-      </w:r>
-      <w:proofErr w:type="gramStart"/>
-      <w:r>
-        <w:t>various ways</w:t>
-      </w:r>
-      <w:proofErr w:type="gramEnd"/>
-      <w:r>
-        <w:t>.</w:t>
+        <w:t>The system offers customizable reports on various metrics, allowing users (e.g., representatives) to generate reports tailored to their specific needs. This involves complex data aggregation from multiple sources and the ability to filter, sort, and format data in various ways.</w:t>
       </w:r>
     </w:p>
     <w:p>
@@ -1661,13 +1714,8 @@
           <w:numId w:val="64"/>
         </w:numPr>
       </w:pPr>
-      <w:proofErr w:type="gramStart"/>
-      <w:r>
-        <w:t>Handling</w:t>
-      </w:r>
-      <w:proofErr w:type="gramEnd"/>
-      <w:r>
-        <w:t xml:space="preserve"> right-to-left (RTL) text for languages like </w:t>
+      <w:r>
+        <w:t xml:space="preserve">Handling right-to-left (RTL) text for languages like </w:t>
       </w:r>
       <w:r>
         <w:t xml:space="preserve">Urdu </w:t>
@@ -1708,15 +1756,7 @@
         <w:pStyle w:val="BodyText"/>
       </w:pPr>
       <w:r>
-        <w:t xml:space="preserve">This multi-language support adds complexity in </w:t>
-      </w:r>
-      <w:proofErr w:type="gramStart"/>
-      <w:r>
-        <w:t>several</w:t>
-      </w:r>
-      <w:proofErr w:type="gramEnd"/>
-      <w:r>
-        <w:t xml:space="preserve"> ways:</w:t>
+        <w:t>This multi-language support adds complexity in several ways:</w:t>
       </w:r>
     </w:p>
     <w:p>
@@ -1962,6 +2002,7 @@
           <w:bCs/>
           <w:lang w:eastAsia="zh-CN"/>
         </w:rPr>
+        <w:lastRenderedPageBreak/>
         <w:t>Material UI:</w:t>
       </w:r>
       <w:r>
@@ -1984,7 +2025,6 @@
           <w:bCs/>
           <w:lang w:eastAsia="zh-CN"/>
         </w:rPr>
-        <w:lastRenderedPageBreak/>
         <w:t>React Hook Form:</w:t>
       </w:r>
       <w:r>
@@ -2317,6 +2357,7 @@
           <w:bCs/>
           <w:lang w:eastAsia="zh-CN"/>
         </w:rPr>
+        <w:lastRenderedPageBreak/>
         <w:t>Draw.io:</w:t>
       </w:r>
       <w:r>
@@ -2345,7 +2386,6 @@
           <w:bCs/>
           <w:lang w:eastAsia="zh-CN"/>
         </w:rPr>
-        <w:lastRenderedPageBreak/>
         <w:t>Adobe Illustrator:</w:t>
       </w:r>
       <w:r>
@@ -2396,21 +2436,7 @@
         <w:rPr>
           <w:lang w:eastAsia="zh-CN"/>
         </w:rPr>
-        <w:t xml:space="preserve"> These technologies </w:t>
-      </w:r>
-      <w:proofErr w:type="gramStart"/>
-      <w:r>
-        <w:rPr>
-          <w:lang w:eastAsia="zh-CN"/>
-        </w:rPr>
-        <w:t>are chosen</w:t>
-      </w:r>
-      <w:proofErr w:type="gramEnd"/>
-      <w:r>
-        <w:rPr>
-          <w:lang w:eastAsia="zh-CN"/>
-        </w:rPr>
-        <w:t xml:space="preserve"> for their efficiency in building dynamic and responsive single-page applications (SPAs), ensuring a smooth and interactive user experience.</w:t>
+        <w:t xml:space="preserve"> These technologies are chosen for their efficiency in building dynamic and responsive single-page applications (SPAs), ensuring a smooth and interactive user experience.</w:t>
       </w:r>
     </w:p>
     <w:p>
@@ -2530,21 +2556,7 @@
         <w:rPr>
           <w:lang w:eastAsia="zh-CN"/>
         </w:rPr>
-        <w:t xml:space="preserve"> These design tools </w:t>
-      </w:r>
-      <w:proofErr w:type="gramStart"/>
-      <w:r>
-        <w:rPr>
-          <w:lang w:eastAsia="zh-CN"/>
-        </w:rPr>
-        <w:t>are used</w:t>
-      </w:r>
-      <w:proofErr w:type="gramEnd"/>
-      <w:r>
-        <w:rPr>
-          <w:lang w:eastAsia="zh-CN"/>
-        </w:rPr>
-        <w:t xml:space="preserve"> for thorough design, collaboration, and visualization, ensuring that the final product is well-rounded and polished.</w:t>
+        <w:t xml:space="preserve"> These design tools are used for thorough design, collaboration, and visualization, ensuring that the final product is well-rounded and polished.</w:t>
       </w:r>
     </w:p>
     <w:p>
@@ -2591,10 +2603,7 @@
         <w:pStyle w:val="BodyText"/>
       </w:pPr>
       <w:r>
-        <w:t>This project</w:t>
-      </w:r>
-      <w:r>
-        <w:t xml:space="preserve"> has the potential to significantly improve the relationship between citizens and their elected representatives. By leveraging technology, the platform</w:t>
+        <w:t>This project has the potential to significantly improve the relationship between citizens and their elected representatives. By leveraging technology, the platform</w:t>
       </w:r>
       <w:r>
         <w:rPr>
@@ -2603,20 +2612,15 @@
         <w:t xml:space="preserve"> </w:t>
       </w:r>
       <w:r>
-        <w:t xml:space="preserve">to create a society where people are more connected to their representatives, government actions are more transparent, and citizens </w:t>
-      </w:r>
-      <w:proofErr w:type="gramStart"/>
-      <w:r>
-        <w:t>are empowered</w:t>
-      </w:r>
-      <w:proofErr w:type="gramEnd"/>
-      <w:r>
-        <w:t xml:space="preserve"> to make their voices heard.</w:t>
+        <w:t>to create a society where people are more connected to their representatives, government actions are more transparent, and citizens are empowered to make their voices heard.</w:t>
       </w:r>
     </w:p>
     <w:p>
       <w:pPr>
         <w:pStyle w:val="Heading3"/>
+        <w:rPr>
+          <w:rFonts w:hint="default"/>
+        </w:rPr>
       </w:pPr>
       <w:r>
         <w:t>Improved Communication:</w:t>
@@ -2637,15 +2641,7 @@
         <w:t xml:space="preserve"> </w:t>
       </w:r>
       <w:r>
-        <w:t xml:space="preserve">In </w:t>
-      </w:r>
-      <w:proofErr w:type="gramStart"/>
-      <w:r>
-        <w:t>many</w:t>
-      </w:r>
-      <w:proofErr w:type="gramEnd"/>
-      <w:r>
-        <w:t xml:space="preserve"> communities, there is a substantial communication gap between citizens and their elected representatives, making it challenging for constituents to express their concerns and receive prompt responses. Typically, representatives are more accessible to influential individuals or only engage with the public during election periods. This dynamic often leads to disengagement and distrust in the political process.</w:t>
+        <w:t>In many communities, there is a substantial communication gap between citizens and their elected representatives, making it challenging for constituents to express their concerns and receive prompt responses. Typically, representatives are more accessible to influential individuals or only engage with the public during election periods. This dynamic often leads to disengagement and distrust in the political process.</w:t>
       </w:r>
     </w:p>
     <w:p>
@@ -2660,48 +2656,25 @@
         <w:t>Potential Impact:</w:t>
       </w:r>
       <w:r>
-        <w:t xml:space="preserve"> The project</w:t>
-      </w:r>
-      <w:r>
-        <w:t xml:space="preserve"> aims to</w:t>
-      </w:r>
-      <w:r>
-        <w:t xml:space="preserve"> </w:t>
-      </w:r>
-      <w:r>
-        <w:t>establish</w:t>
-      </w:r>
-      <w:r>
-        <w:t xml:space="preserve"> a direct communication channel between constituents and their representatives</w:t>
+        <w:t xml:space="preserve"> The project aims to establish a direct communication channel between constituents </w:t>
+      </w:r>
+      <w:r>
+        <w:lastRenderedPageBreak/>
+        <w:t>and their representatives</w:t>
       </w:r>
       <w:r>
         <w:t xml:space="preserve">. This will ensure </w:t>
       </w:r>
       <w:r>
-        <w:t>that citizens can easily report issues and receive timely feedback. This</w:t>
-      </w:r>
-      <w:r>
-        <w:t xml:space="preserve"> improved communication </w:t>
-      </w:r>
-      <w:r>
-        <w:t xml:space="preserve">will foster a sense of trust and make people feel that their </w:t>
-      </w:r>
-      <w:r>
-        <w:lastRenderedPageBreak/>
-        <w:t xml:space="preserve">voices are </w:t>
-      </w:r>
-      <w:proofErr w:type="gramStart"/>
-      <w:r>
-        <w:t>being heard</w:t>
-      </w:r>
-      <w:proofErr w:type="gramEnd"/>
-      <w:r>
-        <w:t xml:space="preserve"> by those in power.</w:t>
+        <w:t>that citizens can easily report issues and receive timely feedback. This improved communication will foster a sense of trust and make people feel that their voices are being heard by those in power.</w:t>
       </w:r>
     </w:p>
     <w:p>
       <w:pPr>
         <w:pStyle w:val="Heading3"/>
+        <w:rPr>
+          <w:rFonts w:hint="default"/>
+        </w:rPr>
       </w:pPr>
       <w:r>
         <w:t>Increased Accountability:</w:t>
@@ -2743,6 +2716,9 @@
     <w:p>
       <w:pPr>
         <w:pStyle w:val="Heading3"/>
+        <w:rPr>
+          <w:rFonts w:hint="default"/>
+        </w:rPr>
       </w:pPr>
       <w:r>
         <w:t>Enhanced Civic Engagement:</w:t>
@@ -2760,15 +2736,7 @@
         <w:t>Existing Problem:</w:t>
       </w:r>
       <w:r>
-        <w:t xml:space="preserve"> Low levels of civic engagement are common, as many citizens feel disconnected from political processes or believe their participation will not </w:t>
-      </w:r>
-      <w:proofErr w:type="gramStart"/>
-      <w:r>
-        <w:t>make a difference</w:t>
-      </w:r>
-      <w:proofErr w:type="gramEnd"/>
-      <w:r>
-        <w:t>.</w:t>
+        <w:t xml:space="preserve"> Low levels of civic engagement are common, as many citizens feel disconnected from political processes or believe their participation will not make a difference.</w:t>
       </w:r>
     </w:p>
     <w:p>
@@ -2786,20 +2754,15 @@
         <w:t xml:space="preserve"> </w:t>
       </w:r>
       <w:r>
-        <w:t xml:space="preserve">The platform promotes active civic engagement by enabling citizens to participate in surveys, attend virtual meetings, and offer feedback on the resolution of complaints. This </w:t>
-      </w:r>
-      <w:proofErr w:type="gramStart"/>
-      <w:r>
-        <w:t>hands-on</w:t>
-      </w:r>
-      <w:proofErr w:type="gramEnd"/>
-      <w:r>
-        <w:t xml:space="preserve"> involvement can foster a more engaged and informed citizenry.</w:t>
+        <w:t>The platform promotes active civic engagement by enabling citizens to participate in surveys, attend virtual meetings, and offer feedback on the resolution of complaints. This hands-on involvement can foster a more engaged and informed citizenry.</w:t>
       </w:r>
     </w:p>
     <w:p>
       <w:pPr>
         <w:pStyle w:val="Heading3"/>
+        <w:rPr>
+          <w:rFonts w:hint="default"/>
+        </w:rPr>
       </w:pPr>
       <w:r>
         <w:t>Efficient Problem Resolution:</w:t>
@@ -2841,20 +2804,15 @@
         <w:t xml:space="preserve">The efficient </w:t>
       </w:r>
       <w:r>
-        <w:t xml:space="preserve">complaint-routing system ensures that issues </w:t>
-      </w:r>
-      <w:proofErr w:type="gramStart"/>
-      <w:r>
-        <w:t>are directed</w:t>
-      </w:r>
-      <w:proofErr w:type="gramEnd"/>
-      <w:r>
-        <w:t xml:space="preserve"> to the appropriate department and prioritized based on urgency. This will lead to faster and more efficient problem resolution, improving the overall quality of governance.</w:t>
+        <w:t>complaint-routing system ensures that issues are directed to the appropriate department and prioritized based on urgency. This will lead to faster and more efficient problem resolution, improving the overall quality of governance.</w:t>
       </w:r>
     </w:p>
     <w:p>
       <w:pPr>
         <w:pStyle w:val="Heading3"/>
+        <w:rPr>
+          <w:rFonts w:hint="default"/>
+        </w:rPr>
       </w:pPr>
       <w:r>
         <w:t>Data-Driven Decision-Making:</w:t>
@@ -2874,13 +2832,8 @@
       <w:r>
         <w:t xml:space="preserve"> </w:t>
       </w:r>
-      <w:proofErr w:type="gramStart"/>
-      <w:r>
-        <w:t>Many</w:t>
-      </w:r>
-      <w:proofErr w:type="gramEnd"/>
-      <w:r>
-        <w:t xml:space="preserve"> political decisions are made without sufficient data or understanding of constituents' needs, resulting in policies that may not effectively address community issues.</w:t>
+      <w:r>
+        <w:t>Many political decisions are made without sufficient data or understanding of constituents' needs, resulting in policies that may not effectively address community issues.</w:t>
       </w:r>
     </w:p>
     <w:p>
@@ -2895,20 +2848,15 @@
         <w:t>Potential Impact:</w:t>
       </w:r>
       <w:r>
-        <w:t xml:space="preserve"> By collecting feedback and data through surveys and complaint resolutions, representatives can make more informed decisions that better serve their communities. This data-driven approach ensures that policies </w:t>
-      </w:r>
-      <w:proofErr w:type="gramStart"/>
-      <w:r>
-        <w:t>are aligned</w:t>
-      </w:r>
-      <w:proofErr w:type="gramEnd"/>
-      <w:r>
-        <w:t xml:space="preserve"> with the actual needs and preferences of the constituents.</w:t>
+        <w:t xml:space="preserve"> By collecting feedback and data through surveys and complaint resolutions, representatives can make more informed decisions that better serve their communities. This data-driven approach ensures that policies are aligned with the actual needs and preferences of the constituents.</w:t>
       </w:r>
     </w:p>
     <w:p>
       <w:pPr>
         <w:pStyle w:val="Heading3"/>
+        <w:rPr>
+          <w:rFonts w:hint="default"/>
+        </w:rPr>
       </w:pPr>
       <w:r>
         <w:t xml:space="preserve">Improving Resource Allocation </w:t>
@@ -2938,6 +2886,7 @@
           <w:b/>
           <w:bCs/>
         </w:rPr>
+        <w:lastRenderedPageBreak/>
         <w:t>Potential Impact:</w:t>
       </w:r>
       <w:r>
@@ -2948,19 +2897,7 @@
         <w:t xml:space="preserve"> </w:t>
       </w:r>
       <w:r>
-        <w:t>By gathering and analyzing better data on community needs and concerns, governments can more effectively allocate resources to address the most pressing issues. This data-</w:t>
-      </w:r>
-      <w:r>
-        <w:lastRenderedPageBreak/>
-        <w:t xml:space="preserve">driven approach enables more targeted and impactful interventions, ensuring that public funds </w:t>
-      </w:r>
-      <w:proofErr w:type="gramStart"/>
-      <w:r>
-        <w:t>are used</w:t>
-      </w:r>
-      <w:proofErr w:type="gramEnd"/>
-      <w:r>
-        <w:t xml:space="preserve"> efficiently and that the most urgent problems are prioritized. Additionally, it can enhance transparency and accountability, as citizens can see how resources are being allocated based on evidence and community feedback. </w:t>
+        <w:t xml:space="preserve">By gathering and analyzing better data on community needs and concerns, governments can more effectively allocate resources to address the most pressing issues. This data-driven approach enables more targeted and impactful interventions, ensuring that public funds are used efficiently and that the most urgent problems are prioritized. Additionally, it can enhance transparency and accountability, as citizens can see how resources are being allocated based on evidence and community feedback. </w:t>
       </w:r>
       <w:r>
         <w:t>This</w:t>
@@ -2972,6 +2909,9 @@
     <w:p>
       <w:pPr>
         <w:pStyle w:val="Heading3"/>
+        <w:rPr>
+          <w:rFonts w:hint="default"/>
+        </w:rPr>
       </w:pPr>
       <w:r>
         <w:t>Empowered Citizens:</w:t>
@@ -2991,13 +2931,8 @@
       <w:r>
         <w:t xml:space="preserve"> </w:t>
       </w:r>
-      <w:proofErr w:type="gramStart"/>
-      <w:r>
-        <w:t>Many</w:t>
-      </w:r>
-      <w:proofErr w:type="gramEnd"/>
-      <w:r>
-        <w:t xml:space="preserve"> citizens feel powerless in the face of political processes, leading to disengagement and a sense of helplessness in affecting change.</w:t>
+      <w:r>
+        <w:t>Many citizens feel powerless in the face of political processes, leading to disengagement and a sense of helplessness in affecting change.</w:t>
       </w:r>
     </w:p>
     <w:p>
@@ -3012,20 +2947,15 @@
         <w:t>Potential Impact:</w:t>
       </w:r>
       <w:r>
-        <w:t xml:space="preserve"> Constituents can stay informed about their representatives' activities, including how complaints are being </w:t>
-      </w:r>
-      <w:proofErr w:type="gramStart"/>
-      <w:r>
-        <w:t>handled</w:t>
-      </w:r>
-      <w:proofErr w:type="gramEnd"/>
-      <w:r>
-        <w:t xml:space="preserve"> and the outcomes of surveys and meetings. This transparency empowers citizens to hold their representatives accountable, leading to a more responsive and responsible governance structure.</w:t>
+        <w:t xml:space="preserve"> Constituents can stay informed about their representatives' activities, including how complaints are being handled and the outcomes of surveys and meetings. This transparency empowers citizens to hold their representatives accountable, leading to a more responsive and responsible governance structure.</w:t>
       </w:r>
     </w:p>
     <w:p>
       <w:pPr>
         <w:pStyle w:val="Heading3"/>
+        <w:rPr>
+          <w:rFonts w:hint="default"/>
+        </w:rPr>
       </w:pPr>
       <w:r>
         <w:t>Transparency in Governance:</w:t>
@@ -3079,6 +3009,9 @@
     <w:p>
       <w:pPr>
         <w:pStyle w:val="Heading3"/>
+        <w:rPr>
+          <w:rFonts w:hint="default"/>
+        </w:rPr>
       </w:pPr>
       <w:r>
         <w:t>Bridging the Digital Divide:</w:t>
@@ -3096,15 +3029,7 @@
         <w:t>Existing Problem:</w:t>
       </w:r>
       <w:r>
-        <w:t xml:space="preserve"> In </w:t>
-      </w:r>
-      <w:proofErr w:type="gramStart"/>
-      <w:r>
-        <w:t>many</w:t>
-      </w:r>
-      <w:proofErr w:type="gramEnd"/>
-      <w:r>
-        <w:t xml:space="preserve"> regions, there is a significant digital divide, where only a portion of the population has access to the technology and information needed to engage with their representatives.</w:t>
+        <w:t xml:space="preserve"> In many regions, there is a significant digital divide, where only a portion of the population has access to the technology and information needed to engage with their representatives.</w:t>
       </w:r>
     </w:p>
     <w:p>
@@ -3122,15 +3047,21 @@
         <w:t xml:space="preserve"> </w:t>
       </w:r>
       <w:r>
-        <w:t>By designing the platform to be accessible on various devices, and by offering multi-language support, Constituency Connect aims to bridge the digital divide. This approach ensures that all citizens, regardless of their level of technological literacy or language proficiency, can actively participate in the governance process. By providing a user-friendly interface and accommodating diverse language needs, the platform fosters inclusivity and empowers a broader range of citizens to engage with their representatives, express their concerns, and contribute to decision-making processes. This commitment to accessibility helps to create a more representative and equitable democratic system.</w:t>
+        <w:t xml:space="preserve">By designing the platform to be accessible on various devices, and by offering multi-language support, Constituency Connect aims to bridge the digital divide. This approach ensures that all citizens, regardless of their level of technological literacy or language proficiency, can actively participate in the governance process. By providing a user-friendly interface and accommodating diverse language needs, the platform fosters inclusivity and empowers a broader range of citizens to engage with their representatives, express their concerns, and contribute to decision-making processes. This </w:t>
+      </w:r>
+      <w:r>
+        <w:lastRenderedPageBreak/>
+        <w:t>commitment to accessibility helps to create a more representative and equitable democratic system.</w:t>
       </w:r>
     </w:p>
     <w:p>
       <w:pPr>
         <w:pStyle w:val="Heading3"/>
-      </w:pPr>
-      <w:r>
-        <w:lastRenderedPageBreak/>
+        <w:rPr>
+          <w:rFonts w:hint="default"/>
+        </w:rPr>
+      </w:pPr>
+      <w:r>
         <w:t>Fostering Community Collaboration:</w:t>
       </w:r>
     </w:p>
@@ -3167,6 +3098,9 @@
     <w:p>
       <w:pPr>
         <w:pStyle w:val="Heading3"/>
+        <w:rPr>
+          <w:rFonts w:hint="default"/>
+        </w:rPr>
       </w:pPr>
       <w:r>
         <w:t xml:space="preserve">Promoting Political Education </w:t>
@@ -3184,15 +3118,7 @@
         <w:t>Existing Problem:</w:t>
       </w:r>
       <w:r>
-        <w:t xml:space="preserve"> </w:t>
-      </w:r>
-      <w:proofErr w:type="gramStart"/>
-      <w:r>
-        <w:t>Many</w:t>
-      </w:r>
-      <w:proofErr w:type="gramEnd"/>
-      <w:r>
-        <w:t xml:space="preserve"> citizens lack a basic understanding of political processes and current issues, which can lead to uninformed voting decisions or complete disengagement from the political process. This knowledge gap can hinder effective civic participation and result in a disconnect between citizens and their representatives, weakening the democratic fabric of the community.</w:t>
+        <w:t xml:space="preserve"> Many citizens lack a basic understanding of political processes and current issues, which can lead to uninformed voting decisions or complete disengagement from the political process. This knowledge gap can hinder effective civic participation and result in a disconnect between citizens and their representatives, weakening the democratic fabric of the community.</w:t>
       </w:r>
     </w:p>
     <w:p>
@@ -3292,9 +3218,17 @@
           <w:sz w:val="24"/>
           <w:szCs w:val="32"/>
         </w:rPr>
-        <w:t xml:space="preserve">In </w:t>
-      </w:r>
-      <w:proofErr w:type="gramStart"/>
+        <w:t xml:space="preserve">In many democratic societies, a significant communication barrier exists between elected officials and their constituents. </w:t>
+      </w:r>
+      <w:r>
+        <w:t xml:space="preserve">Direct interaction with representatives is often limited to individuals with special connections or high social status, </w:t>
+      </w:r>
+      <w:r>
+        <w:t>w</w:t>
+      </w:r>
+      <w:r>
+        <w:t xml:space="preserve">hile </w:t>
+      </w:r>
       <w:r>
         <w:rPr>
           <w:rStyle w:val="Heading2Char"/>
@@ -3304,9 +3238,8 @@
           <w:sz w:val="24"/>
           <w:szCs w:val="32"/>
         </w:rPr>
-        <w:t>many</w:t>
-      </w:r>
-      <w:proofErr w:type="gramEnd"/>
+        <w:t xml:space="preserve">the average citizen's interaction is typically limited to brief encounters during election seasons or at local events. These </w:t>
+      </w:r>
       <w:r>
         <w:rPr>
           <w:rStyle w:val="Heading2Char"/>
@@ -3316,24 +3249,7 @@
           <w:sz w:val="24"/>
           <w:szCs w:val="32"/>
         </w:rPr>
-        <w:t xml:space="preserve"> democratic societies, a significant communication barrier exists between elected officials and their constituents. </w:t>
-      </w:r>
-      <w:r>
-        <w:t xml:space="preserve">Direct interaction with representatives </w:t>
-      </w:r>
-      <w:proofErr w:type="gramStart"/>
-      <w:r>
-        <w:t>is often limited</w:t>
-      </w:r>
-      <w:proofErr w:type="gramEnd"/>
-      <w:r>
-        <w:t xml:space="preserve"> to individuals with special connections or high social status, </w:t>
-      </w:r>
-      <w:r>
-        <w:t>w</w:t>
-      </w:r>
-      <w:r>
-        <w:t xml:space="preserve">hile </w:t>
+        <w:t>irregular</w:t>
       </w:r>
       <w:r>
         <w:rPr>
@@ -3344,9 +3260,12 @@
           <w:sz w:val="24"/>
           <w:szCs w:val="32"/>
         </w:rPr>
-        <w:t xml:space="preserve">the average citizen's interaction is typically limited to brief encounters during election seasons or at local events. These </w:t>
-      </w:r>
-      <w:r>
+        <w:t xml:space="preserve"> interactions rarely address the ongoing needs and concerns of the community.</w:t>
+      </w:r>
+    </w:p>
+    <w:p>
+      <w:pPr>
+        <w:pStyle w:val="BodyText"/>
         <w:rPr>
           <w:rStyle w:val="Heading2Char"/>
           <w:rFonts w:eastAsia="Calibri" w:cs="Calibri"/>
@@ -3355,9 +3274,11 @@
           <w:sz w:val="24"/>
           <w:szCs w:val="32"/>
         </w:rPr>
-        <w:t>irregular</w:t>
-      </w:r>
-      <w:r>
+      </w:pPr>
+    </w:p>
+    <w:p>
+      <w:pPr>
+        <w:pStyle w:val="BodyText"/>
         <w:rPr>
           <w:rStyle w:val="Heading2Char"/>
           <w:rFonts w:eastAsia="Calibri" w:cs="Calibri"/>
@@ -3366,12 +3287,8 @@
           <w:sz w:val="24"/>
           <w:szCs w:val="32"/>
         </w:rPr>
-        <w:t xml:space="preserve"> interactions rarely address the ongoing needs and concerns of the community.</w:t>
-      </w:r>
-    </w:p>
-    <w:p>
-      <w:pPr>
-        <w:pStyle w:val="BodyText"/>
+      </w:pPr>
+      <w:r>
         <w:rPr>
           <w:rStyle w:val="Heading2Char"/>
           <w:rFonts w:eastAsia="Calibri" w:cs="Calibri"/>
@@ -3380,11 +3297,9 @@
           <w:sz w:val="24"/>
           <w:szCs w:val="32"/>
         </w:rPr>
-      </w:pPr>
-    </w:p>
-    <w:p>
-      <w:pPr>
-        <w:pStyle w:val="BodyText"/>
+        <w:t xml:space="preserve">This lack of meaningful engagement has led to a sense of disconnection among citizens, who feel their voices are unheard in the democratic process. </w:t>
+      </w:r>
+      <w:r>
         <w:rPr>
           <w:rStyle w:val="Heading2Char"/>
           <w:rFonts w:eastAsia="Calibri" w:cs="Calibri"/>
@@ -3393,7 +3308,8 @@
           <w:sz w:val="24"/>
           <w:szCs w:val="32"/>
         </w:rPr>
-      </w:pPr>
+        <w:t xml:space="preserve">As a result, community issues frequently go unaddressed, </w:t>
+      </w:r>
       <w:r>
         <w:rPr>
           <w:rStyle w:val="Heading2Char"/>
@@ -3403,18 +3319,8 @@
           <w:sz w:val="24"/>
           <w:szCs w:val="32"/>
         </w:rPr>
-        <w:t xml:space="preserve">This lack of meaningful engagement has led to a sense of disconnection among citizens, who feel their voices are unheard in the democratic process. </w:t>
-      </w:r>
-      <w:r>
-        <w:rPr>
-          <w:rStyle w:val="Heading2Char"/>
-          <w:rFonts w:eastAsia="Calibri" w:cs="Calibri"/>
-          <w:b w:val="0"/>
-          <w:color w:val="auto"/>
-          <w:sz w:val="24"/>
-          <w:szCs w:val="32"/>
-        </w:rPr>
-        <w:t>As a result, community issues frequently go unaddressed, and public trust in government institutions continues to diminish.</w:t>
+        <w:lastRenderedPageBreak/>
+        <w:t>and public trust in government institutions continues to diminish.</w:t>
       </w:r>
       <w:r>
         <w:rPr>
@@ -3423,25 +3329,8 @@
         <w:t xml:space="preserve"> </w:t>
       </w:r>
       <w:r>
-        <w:t xml:space="preserve">By addressing these existing problems, </w:t>
-      </w:r>
-      <w:r>
-        <w:lastRenderedPageBreak/>
-        <w:t>Constituency Connect has the potential to significantly transform the relationship between citizens and their government, leading to more responsive, efficient, and democratic governance.</w:t>
-      </w:r>
-    </w:p>
-    <w:p>
-      <w:pPr>
-        <w:pStyle w:val="BodyText"/>
-        <w:rPr>
-          <w:rStyle w:val="Heading2Char"/>
-          <w:rFonts w:eastAsia="Calibri" w:cs="Calibri"/>
-          <w:b w:val="0"/>
-          <w:color w:val="auto"/>
-          <w:sz w:val="24"/>
-          <w:szCs w:val="32"/>
-        </w:rPr>
-      </w:pPr>
+        <w:t>By addressing these existing problems, Constituency Connect has the potential to significantly transform the relationship between citizens and their government, leading to more responsive, efficient, and democratic governance.</w:t>
+      </w:r>
     </w:p>
     <w:p>
       <w:pPr>
@@ -3480,7 +3369,7 @@
     </w:p>
     <w:p>
       <w:pPr>
-        <w:ind w:firstLine="720"/>
+        <w:spacing w:line="360" w:lineRule="auto"/>
         <w:rPr>
           <w:lang w:eastAsia="zh-CN"/>
         </w:rPr>
@@ -3489,44 +3378,32 @@
         <w:rPr>
           <w:lang w:eastAsia="zh-CN"/>
         </w:rPr>
-        <w:t xml:space="preserve">Although no such system exists in our local landscape that matches the scope of our project, </w:t>
-      </w:r>
-      <w:proofErr w:type="gramStart"/>
+        <w:t xml:space="preserve">Although no such system exists in our local landscape that matches the scope of our project, some existing systems are </w:t>
+      </w:r>
       <w:r>
         <w:rPr>
           <w:lang w:eastAsia="zh-CN"/>
         </w:rPr>
-        <w:t>some</w:t>
-      </w:r>
-      <w:proofErr w:type="gramEnd"/>
+        <w:t>like</w:t>
+      </w:r>
       <w:r>
         <w:rPr>
           <w:lang w:eastAsia="zh-CN"/>
         </w:rPr>
-        <w:t xml:space="preserve"> existing systems are </w:t>
-      </w:r>
-      <w:r>
+        <w:t xml:space="preserve"> our initiative.</w:t>
+      </w:r>
+    </w:p>
+    <w:p>
+      <w:pPr>
+        <w:spacing w:line="360" w:lineRule="auto"/>
         <w:rPr>
           <w:lang w:eastAsia="zh-CN"/>
         </w:rPr>
-        <w:t>like</w:t>
-      </w:r>
-      <w:r>
-        <w:rPr>
-          <w:lang w:eastAsia="zh-CN"/>
-        </w:rPr>
-        <w:t xml:space="preserve"> our initiative.</w:t>
-      </w:r>
-    </w:p>
-    <w:p>
-      <w:pPr>
-        <w:rPr>
-          <w:lang w:eastAsia="zh-CN"/>
-        </w:rPr>
-      </w:pPr>
-    </w:p>
-    <w:p>
-      <w:pPr>
+      </w:pPr>
+    </w:p>
+    <w:p>
+      <w:pPr>
+        <w:spacing w:line="360" w:lineRule="auto"/>
         <w:rPr>
           <w:lang w:eastAsia="zh-CN"/>
         </w:rPr>
@@ -3550,7 +3427,7 @@
     </w:p>
     <w:p>
       <w:pPr>
-        <w:ind w:firstLine="720"/>
+        <w:spacing w:line="360" w:lineRule="auto"/>
         <w:rPr>
           <w:lang w:eastAsia="zh-CN"/>
         </w:rPr>
@@ -3559,25 +3436,12 @@
         <w:rPr>
           <w:lang w:eastAsia="zh-CN"/>
         </w:rPr>
-        <w:t xml:space="preserve">FixMyStreet is a platform designed to help citizens report local issues, such as potholes, broken streetlights, and other community problems, directly to their local government. This user-friendly tool allows residents to track the progress of their reports, ensuring that public concerns </w:t>
-      </w:r>
-      <w:proofErr w:type="gramStart"/>
-      <w:r>
-        <w:rPr>
-          <w:lang w:eastAsia="zh-CN"/>
-        </w:rPr>
-        <w:t>are addressed</w:t>
-      </w:r>
-      <w:proofErr w:type="gramEnd"/>
-      <w:r>
-        <w:rPr>
-          <w:lang w:eastAsia="zh-CN"/>
-        </w:rPr>
-        <w:t xml:space="preserve"> efficiently and effectively.</w:t>
-      </w:r>
-    </w:p>
-    <w:p>
-      <w:pPr>
+        <w:t>FixMyStreet is a platform designed to help citizens report local issues, such as potholes, broken streetlights, and other community problems, directly to their local government. This user-friendly tool allows residents to track the progress of their reports, ensuring that public concerns are addressed efficiently and effectively.</w:t>
+      </w:r>
+    </w:p>
+    <w:p>
+      <w:pPr>
+        <w:spacing w:line="360" w:lineRule="auto"/>
         <w:rPr>
           <w:b/>
           <w:bCs/>
@@ -3595,7 +3459,7 @@
     </w:p>
     <w:p>
       <w:pPr>
-        <w:ind w:firstLine="720"/>
+        <w:spacing w:line="360" w:lineRule="auto"/>
         <w:rPr>
           <w:lang w:eastAsia="zh-CN"/>
         </w:rPr>
@@ -3609,6 +3473,7 @@
     </w:p>
     <w:p>
       <w:pPr>
+        <w:spacing w:line="360" w:lineRule="auto"/>
         <w:rPr>
           <w:lang w:eastAsia="zh-CN"/>
         </w:rPr>
@@ -3632,41 +3497,123 @@
     </w:p>
     <w:p>
       <w:pPr>
+        <w:spacing w:line="360" w:lineRule="auto"/>
+        <w:rPr>
+          <w:lang w:eastAsia="zh-CN"/>
+        </w:rPr>
+      </w:pPr>
+      <w:r>
+        <w:rPr>
+          <w:lang w:eastAsia="zh-CN"/>
+        </w:rPr>
+        <w:t>Neighbourland is a civic engagement platform that empowers residents to collaborate with their local government and community organizations on neighborhood improvement projects. It focuses on gathering ideas, feedback, and support from the community to shape public spaces and policies. By facilitating open dialogue and collective action, it helps to create more vibrant, inclusive, and responsive communities.</w:t>
+      </w:r>
+    </w:p>
+    <w:p>
+      <w:pPr>
         <w:ind w:firstLine="720"/>
         <w:rPr>
           <w:lang w:eastAsia="zh-CN"/>
         </w:rPr>
       </w:pPr>
-      <w:r>
-        <w:rPr>
+    </w:p>
+    <w:p>
+      <w:pPr>
+        <w:pStyle w:val="BodyText"/>
+        <w:rPr>
+          <w:b/>
+          <w:bCs/>
           <w:lang w:eastAsia="zh-CN"/>
         </w:rPr>
-        <w:t>Neighbourland is a civic engagement platform that empowers residents to collaborate with their local government and community organizations on neighborhood improvement projects. It focuses on gathering ideas, feedback, and support from the community to shape public spaces and policies. By facilitating open dialogue and collective action, it helps to create more vibrant, inclusive, and responsive communities.</w:t>
-      </w:r>
-    </w:p>
-    <w:p>
-      <w:pPr>
-        <w:ind w:firstLine="720"/>
-        <w:rPr>
+      </w:pPr>
+      <w:r>
+        <w:rPr>
+          <w:b/>
+          <w:bCs/>
           <w:lang w:eastAsia="zh-CN"/>
         </w:rPr>
-      </w:pPr>
-    </w:p>
-    <w:p>
-      <w:pPr>
-        <w:ind w:firstLine="720"/>
-        <w:rPr>
+        <w:t>PM</w:t>
+      </w:r>
+      <w:r>
+        <w:rPr>
+          <w:b/>
+          <w:bCs/>
           <w:lang w:eastAsia="zh-CN"/>
         </w:rPr>
-      </w:pPr>
-    </w:p>
-    <w:p>
-      <w:pPr>
-        <w:ind w:firstLine="720"/>
-        <w:rPr>
+        <w:t xml:space="preserve"> Citizen Portal</w:t>
+      </w:r>
+      <w:r>
+        <w:rPr>
+          <w:b/>
+          <w:bCs/>
           <w:lang w:eastAsia="zh-CN"/>
         </w:rPr>
-      </w:pPr>
+        <w:t>:</w:t>
+      </w:r>
+    </w:p>
+    <w:p>
+      <w:pPr>
+        <w:pStyle w:val="BodyText"/>
+        <w:rPr>
+          <w:lang w:eastAsia="zh-CN"/>
+        </w:rPr>
+      </w:pPr>
+      <w:r>
+        <w:rPr>
+          <w:lang w:eastAsia="zh-CN"/>
+        </w:rPr>
+        <w:t xml:space="preserve">The </w:t>
+      </w:r>
+      <w:r>
+        <w:rPr>
+          <w:lang w:eastAsia="zh-CN"/>
+        </w:rPr>
+        <w:t>PM</w:t>
+      </w:r>
+      <w:r>
+        <w:rPr>
+          <w:lang w:eastAsia="zh-CN"/>
+        </w:rPr>
+        <w:t xml:space="preserve"> Citizen Portal is a government platform started by the Prime Minister's Office in 2018 to connect citizens with the government more effectively. It works as a central system for handling complaints, allowing people to register issues, give suggestions, and find information about various public services. You can access the portal through a mobile app or a website, making it easy to file complaints against any government department or service provider. Once you submit a complaint, the system sends it to the right authorities for resolution and keeps you updated on its status in </w:t>
+      </w:r>
+      <w:r>
+        <w:rPr>
+          <w:lang w:eastAsia="zh-CN"/>
+        </w:rPr>
+        <w:t>real time</w:t>
+      </w:r>
+      <w:r>
+        <w:rPr>
+          <w:lang w:eastAsia="zh-CN"/>
+        </w:rPr>
+        <w:t>.</w:t>
+      </w:r>
+    </w:p>
+    <w:p>
+      <w:pPr>
+        <w:pStyle w:val="BodyText"/>
+        <w:rPr>
+          <w:lang w:eastAsia="zh-CN"/>
+        </w:rPr>
+      </w:pPr>
+      <w:r>
+        <w:rPr>
+          <w:lang w:eastAsia="zh-CN"/>
+        </w:rPr>
+        <w:t xml:space="preserve">The Pakistan Citizen Portal is a key part of the government's effort to improve transparency, accountability, and the quality of public services. By giving </w:t>
+      </w:r>
+      <w:r>
+        <w:rPr>
+          <w:lang w:eastAsia="zh-CN"/>
+        </w:rPr>
+        <w:t>citizens,</w:t>
+      </w:r>
+      <w:r>
+        <w:rPr>
+          <w:lang w:eastAsia="zh-CN"/>
+        </w:rPr>
+        <w:t xml:space="preserve"> a direct way to voice their concerns and engage with the government, the portal empowers people and helps create a more responsive and inclusive system.</w:t>
+      </w:r>
     </w:p>
     <w:p>
       <w:pPr>
@@ -3679,13 +3626,38 @@
         <w:rPr>
           <w:rFonts w:hint="default"/>
         </w:rPr>
+        <w:lastRenderedPageBreak/>
         <w:t>Comparison</w:t>
       </w:r>
       <w:r>
         <w:rPr>
           <w:rFonts w:hint="default"/>
         </w:rPr>
-        <w:t xml:space="preserve"> Table</w:t>
+        <w:t xml:space="preserve"> </w:t>
+      </w:r>
+      <w:r>
+        <w:rPr>
+          <w:rFonts w:hint="default"/>
+        </w:rPr>
+        <w:t xml:space="preserve">with </w:t>
+      </w:r>
+      <w:r>
+        <w:rPr>
+          <w:rFonts w:hint="default"/>
+        </w:rPr>
+        <w:t>International</w:t>
+      </w:r>
+      <w:r>
+        <w:rPr>
+          <w:rFonts w:hint="default"/>
+        </w:rPr>
+        <w:t xml:space="preserve"> System</w:t>
+      </w:r>
+      <w:r>
+        <w:rPr>
+          <w:rFonts w:hint="default"/>
+        </w:rPr>
+        <w:t>s</w:t>
       </w:r>
       <w:r>
         <w:rPr>
@@ -3699,7 +3671,7 @@
         <w:tblStyle w:val="TableGrid"/>
         <w:tblpPr w:leftFromText="180" w:rightFromText="180" w:vertAnchor="text" w:tblpXSpec="center" w:tblpY="1"/>
         <w:tblOverlap w:val="never"/>
-        <w:tblW w:w="0" w:type="auto"/>
+        <w:tblW w:w="9880" w:type="dxa"/>
         <w:jc w:val="center"/>
         <w:tblLook w:val="04A0" w:firstRow="1" w:lastRow="0" w:firstColumn="1" w:lastColumn="0" w:noHBand="0" w:noVBand="1"/>
       </w:tblPr>
@@ -3725,7 +3697,7 @@
                 <w:tab w:val="left" w:pos="547"/>
                 <w:tab w:val="left" w:pos="548"/>
               </w:tabs>
-              <w:spacing w:before="209"/>
+              <w:spacing w:before="209" w:line="360" w:lineRule="auto"/>
               <w:jc w:val="center"/>
               <w:rPr>
                 <w:rFonts w:eastAsiaTheme="majorEastAsia" w:cstheme="majorBidi"/>
@@ -3756,7 +3728,7 @@
                 <w:tab w:val="left" w:pos="547"/>
                 <w:tab w:val="left" w:pos="548"/>
               </w:tabs>
-              <w:spacing w:before="209"/>
+              <w:spacing w:before="209" w:line="360" w:lineRule="auto"/>
               <w:jc w:val="center"/>
               <w:rPr>
                 <w:rFonts w:eastAsiaTheme="majorEastAsia" w:cstheme="majorBidi"/>
@@ -3787,7 +3759,7 @@
                 <w:tab w:val="left" w:pos="547"/>
                 <w:tab w:val="left" w:pos="548"/>
               </w:tabs>
-              <w:spacing w:before="209"/>
+              <w:spacing w:before="209" w:line="360" w:lineRule="auto"/>
               <w:jc w:val="center"/>
               <w:rPr>
                 <w:rFonts w:eastAsiaTheme="majorEastAsia" w:cstheme="majorBidi"/>
@@ -3818,7 +3790,7 @@
                 <w:tab w:val="left" w:pos="547"/>
                 <w:tab w:val="left" w:pos="548"/>
               </w:tabs>
-              <w:spacing w:before="209"/>
+              <w:spacing w:before="209" w:line="360" w:lineRule="auto"/>
               <w:jc w:val="center"/>
               <w:rPr>
                 <w:rFonts w:eastAsiaTheme="majorEastAsia" w:cstheme="majorBidi"/>
@@ -3849,7 +3821,7 @@
                 <w:tab w:val="left" w:pos="547"/>
                 <w:tab w:val="left" w:pos="548"/>
               </w:tabs>
-              <w:spacing w:before="209"/>
+              <w:spacing w:before="209" w:line="360" w:lineRule="auto"/>
               <w:jc w:val="center"/>
               <w:rPr>
                 <w:rFonts w:eastAsiaTheme="majorEastAsia" w:cstheme="majorBidi"/>
@@ -3886,7 +3858,7 @@
                 <w:tab w:val="left" w:pos="547"/>
                 <w:tab w:val="left" w:pos="548"/>
               </w:tabs>
-              <w:spacing w:before="209"/>
+              <w:spacing w:before="209" w:line="360" w:lineRule="auto"/>
               <w:jc w:val="center"/>
               <w:rPr>
                 <w:rFonts w:eastAsiaTheme="majorEastAsia" w:cstheme="majorBidi"/>
@@ -3917,7 +3889,7 @@
                 <w:tab w:val="left" w:pos="547"/>
                 <w:tab w:val="left" w:pos="548"/>
               </w:tabs>
-              <w:spacing w:before="209"/>
+              <w:spacing w:before="209" w:line="360" w:lineRule="auto"/>
               <w:jc w:val="center"/>
               <w:rPr>
                 <w:rFonts w:eastAsiaTheme="majorEastAsia" w:cstheme="majorBidi"/>
@@ -3948,7 +3920,7 @@
                 <w:tab w:val="left" w:pos="547"/>
                 <w:tab w:val="left" w:pos="548"/>
               </w:tabs>
-              <w:spacing w:before="209"/>
+              <w:spacing w:before="209" w:line="360" w:lineRule="auto"/>
               <w:jc w:val="center"/>
               <w:rPr>
                 <w:rFonts w:eastAsiaTheme="majorEastAsia" w:cstheme="majorBidi"/>
@@ -3979,7 +3951,7 @@
                 <w:tab w:val="left" w:pos="547"/>
                 <w:tab w:val="left" w:pos="548"/>
               </w:tabs>
-              <w:spacing w:before="209"/>
+              <w:spacing w:before="209" w:line="360" w:lineRule="auto"/>
               <w:jc w:val="center"/>
               <w:rPr>
                 <w:rFonts w:eastAsiaTheme="majorEastAsia" w:cstheme="majorBidi"/>
@@ -4010,7 +3982,7 @@
                 <w:tab w:val="left" w:pos="547"/>
                 <w:tab w:val="left" w:pos="548"/>
               </w:tabs>
-              <w:spacing w:before="209"/>
+              <w:spacing w:before="209" w:line="360" w:lineRule="auto"/>
               <w:jc w:val="center"/>
               <w:rPr>
                 <w:rFonts w:eastAsiaTheme="majorEastAsia" w:cstheme="majorBidi"/>
@@ -4046,7 +4018,7 @@
                 <w:tab w:val="left" w:pos="547"/>
                 <w:tab w:val="left" w:pos="548"/>
               </w:tabs>
-              <w:spacing w:before="209"/>
+              <w:spacing w:before="209" w:line="360" w:lineRule="auto"/>
               <w:jc w:val="center"/>
               <w:rPr>
                 <w:rFonts w:eastAsiaTheme="majorEastAsia" w:cstheme="majorBidi"/>
@@ -4077,7 +4049,7 @@
                 <w:tab w:val="left" w:pos="547"/>
                 <w:tab w:val="left" w:pos="548"/>
               </w:tabs>
-              <w:spacing w:before="209"/>
+              <w:spacing w:before="209" w:line="360" w:lineRule="auto"/>
               <w:jc w:val="center"/>
               <w:rPr>
                 <w:rFonts w:eastAsiaTheme="majorEastAsia" w:cstheme="majorBidi"/>
@@ -4117,7 +4089,7 @@
                 <w:tab w:val="left" w:pos="547"/>
                 <w:tab w:val="left" w:pos="548"/>
               </w:tabs>
-              <w:spacing w:before="209"/>
+              <w:spacing w:before="209" w:line="360" w:lineRule="auto"/>
               <w:jc w:val="center"/>
               <w:rPr>
                 <w:rFonts w:eastAsiaTheme="majorEastAsia" w:cstheme="majorBidi"/>
@@ -4157,7 +4129,7 @@
                 <w:tab w:val="left" w:pos="547"/>
                 <w:tab w:val="left" w:pos="548"/>
               </w:tabs>
-              <w:spacing w:before="209"/>
+              <w:spacing w:before="209" w:line="360" w:lineRule="auto"/>
               <w:jc w:val="center"/>
               <w:rPr>
                 <w:rFonts w:eastAsiaTheme="majorEastAsia" w:cstheme="majorBidi"/>
@@ -4197,7 +4169,7 @@
                 <w:tab w:val="left" w:pos="547"/>
                 <w:tab w:val="left" w:pos="548"/>
               </w:tabs>
-              <w:spacing w:before="209"/>
+              <w:spacing w:before="209" w:line="360" w:lineRule="auto"/>
               <w:jc w:val="center"/>
               <w:rPr>
                 <w:rFonts w:eastAsiaTheme="majorEastAsia" w:cstheme="majorBidi"/>
@@ -4243,7 +4215,7 @@
                 <w:tab w:val="left" w:pos="547"/>
                 <w:tab w:val="left" w:pos="548"/>
               </w:tabs>
-              <w:spacing w:before="209"/>
+              <w:spacing w:before="209" w:line="360" w:lineRule="auto"/>
               <w:jc w:val="center"/>
               <w:rPr>
                 <w:rFonts w:eastAsiaTheme="majorEastAsia" w:cstheme="majorBidi"/>
@@ -4274,7 +4246,7 @@
                 <w:tab w:val="left" w:pos="547"/>
                 <w:tab w:val="left" w:pos="548"/>
               </w:tabs>
-              <w:spacing w:before="209"/>
+              <w:spacing w:before="209" w:line="360" w:lineRule="auto"/>
               <w:jc w:val="center"/>
               <w:rPr>
                 <w:rFonts w:eastAsiaTheme="majorEastAsia" w:cstheme="majorBidi"/>
@@ -4304,7 +4276,7 @@
                 <w:tab w:val="left" w:pos="547"/>
                 <w:tab w:val="left" w:pos="548"/>
               </w:tabs>
-              <w:spacing w:before="209"/>
+              <w:spacing w:before="209" w:line="360" w:lineRule="auto"/>
               <w:jc w:val="center"/>
               <w:rPr>
                 <w:rFonts w:eastAsiaTheme="majorEastAsia" w:cstheme="majorBidi"/>
@@ -4358,7 +4330,7 @@
                 <w:tab w:val="left" w:pos="547"/>
                 <w:tab w:val="left" w:pos="548"/>
               </w:tabs>
-              <w:spacing w:before="209"/>
+              <w:spacing w:before="209" w:line="360" w:lineRule="auto"/>
               <w:jc w:val="center"/>
               <w:rPr>
                 <w:rFonts w:eastAsiaTheme="majorEastAsia" w:cstheme="majorBidi"/>
@@ -4388,7 +4360,7 @@
                 <w:tab w:val="left" w:pos="547"/>
                 <w:tab w:val="left" w:pos="548"/>
               </w:tabs>
-              <w:spacing w:before="209"/>
+              <w:spacing w:before="209" w:line="360" w:lineRule="auto"/>
               <w:jc w:val="center"/>
               <w:rPr>
                 <w:rFonts w:eastAsiaTheme="majorEastAsia" w:cstheme="majorBidi"/>
@@ -4416,6 +4388,7 @@
         <w:tc>
           <w:tcPr>
             <w:tcW w:w="1976" w:type="dxa"/>
+            <w:vAlign w:val="center"/>
           </w:tcPr>
           <w:p>
             <w:pPr>
@@ -4423,7 +4396,7 @@
                 <w:tab w:val="left" w:pos="547"/>
                 <w:tab w:val="left" w:pos="548"/>
               </w:tabs>
-              <w:spacing w:before="209"/>
+              <w:spacing w:before="209" w:line="360" w:lineRule="auto"/>
               <w:jc w:val="center"/>
               <w:rPr>
                 <w:rFonts w:eastAsiaTheme="majorEastAsia" w:cstheme="majorBidi"/>
@@ -4454,7 +4427,7 @@
                 <w:tab w:val="left" w:pos="547"/>
                 <w:tab w:val="left" w:pos="548"/>
               </w:tabs>
-              <w:spacing w:before="209"/>
+              <w:spacing w:before="209" w:line="360" w:lineRule="auto"/>
               <w:jc w:val="center"/>
               <w:rPr>
                 <w:rFonts w:eastAsiaTheme="majorEastAsia" w:cstheme="majorBidi"/>
@@ -4494,7 +4467,7 @@
                 <w:tab w:val="left" w:pos="547"/>
                 <w:tab w:val="left" w:pos="548"/>
               </w:tabs>
-              <w:spacing w:before="209"/>
+              <w:spacing w:before="209" w:line="360" w:lineRule="auto"/>
               <w:jc w:val="center"/>
               <w:rPr>
                 <w:rFonts w:eastAsiaTheme="majorEastAsia" w:cstheme="majorBidi"/>
@@ -4525,7 +4498,7 @@
                 <w:tab w:val="left" w:pos="547"/>
                 <w:tab w:val="left" w:pos="548"/>
               </w:tabs>
-              <w:spacing w:before="209"/>
+              <w:spacing w:before="209" w:line="360" w:lineRule="auto"/>
               <w:jc w:val="center"/>
               <w:rPr>
                 <w:rFonts w:eastAsiaTheme="majorEastAsia" w:cstheme="majorBidi"/>
@@ -4556,7 +4529,7 @@
                 <w:tab w:val="left" w:pos="547"/>
                 <w:tab w:val="left" w:pos="548"/>
               </w:tabs>
-              <w:spacing w:before="209"/>
+              <w:spacing w:before="209" w:line="360" w:lineRule="auto"/>
               <w:jc w:val="center"/>
               <w:rPr>
                 <w:rFonts w:eastAsiaTheme="majorEastAsia" w:cstheme="majorBidi"/>
@@ -4585,6 +4558,7 @@
         <w:tc>
           <w:tcPr>
             <w:tcW w:w="1976" w:type="dxa"/>
+            <w:vAlign w:val="center"/>
           </w:tcPr>
           <w:p>
             <w:pPr>
@@ -4592,7 +4566,7 @@
                 <w:tab w:val="left" w:pos="547"/>
                 <w:tab w:val="left" w:pos="548"/>
               </w:tabs>
-              <w:spacing w:before="209"/>
+              <w:spacing w:before="209" w:line="360" w:lineRule="auto"/>
               <w:jc w:val="center"/>
               <w:rPr>
                 <w:rFonts w:eastAsiaTheme="majorEastAsia" w:cstheme="majorBidi"/>
@@ -4632,7 +4606,7 @@
                 <w:tab w:val="left" w:pos="547"/>
                 <w:tab w:val="left" w:pos="548"/>
               </w:tabs>
-              <w:spacing w:before="209"/>
+              <w:spacing w:before="209" w:line="360" w:lineRule="auto"/>
               <w:jc w:val="center"/>
               <w:rPr>
                 <w:rFonts w:eastAsiaTheme="majorEastAsia" w:cstheme="majorBidi"/>
@@ -4663,7 +4637,7 @@
                 <w:tab w:val="left" w:pos="547"/>
                 <w:tab w:val="left" w:pos="548"/>
               </w:tabs>
-              <w:spacing w:before="209"/>
+              <w:spacing w:before="209" w:line="360" w:lineRule="auto"/>
               <w:jc w:val="center"/>
               <w:rPr>
                 <w:rFonts w:eastAsiaTheme="majorEastAsia" w:cstheme="majorBidi"/>
@@ -4694,7 +4668,7 @@
                 <w:tab w:val="left" w:pos="547"/>
                 <w:tab w:val="left" w:pos="548"/>
               </w:tabs>
-              <w:spacing w:before="209"/>
+              <w:spacing w:before="209" w:line="360" w:lineRule="auto"/>
               <w:jc w:val="center"/>
               <w:rPr>
                 <w:rFonts w:eastAsiaTheme="majorEastAsia" w:cstheme="majorBidi"/>
@@ -4725,7 +4699,7 @@
                 <w:tab w:val="left" w:pos="547"/>
                 <w:tab w:val="left" w:pos="548"/>
               </w:tabs>
-              <w:spacing w:before="209"/>
+              <w:spacing w:before="209" w:line="360" w:lineRule="auto"/>
               <w:jc w:val="center"/>
               <w:rPr>
                 <w:rFonts w:eastAsiaTheme="majorEastAsia" w:cstheme="majorBidi"/>
@@ -4754,6 +4728,7 @@
         <w:tc>
           <w:tcPr>
             <w:tcW w:w="1976" w:type="dxa"/>
+            <w:vAlign w:val="center"/>
           </w:tcPr>
           <w:p>
             <w:pPr>
@@ -4761,7 +4736,7 @@
                 <w:tab w:val="left" w:pos="547"/>
                 <w:tab w:val="left" w:pos="548"/>
               </w:tabs>
-              <w:spacing w:before="209"/>
+              <w:spacing w:before="209" w:line="360" w:lineRule="auto"/>
               <w:jc w:val="center"/>
               <w:rPr>
                 <w:rFonts w:eastAsiaTheme="majorEastAsia" w:cstheme="majorBidi"/>
@@ -4777,7 +4752,6 @@
                 <w:color w:val="000000" w:themeColor="text1"/>
                 <w:szCs w:val="24"/>
               </w:rPr>
-              <w:lastRenderedPageBreak/>
               <w:t>Automated Complaint Routing</w:t>
             </w:r>
           </w:p>
@@ -4793,7 +4767,7 @@
                 <w:tab w:val="left" w:pos="547"/>
                 <w:tab w:val="left" w:pos="548"/>
               </w:tabs>
-              <w:spacing w:before="209"/>
+              <w:spacing w:before="209" w:line="360" w:lineRule="auto"/>
               <w:jc w:val="center"/>
               <w:rPr>
                 <w:rFonts w:eastAsiaTheme="majorEastAsia" w:cstheme="majorBidi"/>
@@ -4824,7 +4798,7 @@
                 <w:tab w:val="left" w:pos="547"/>
                 <w:tab w:val="left" w:pos="548"/>
               </w:tabs>
-              <w:spacing w:before="209"/>
+              <w:spacing w:before="209" w:line="360" w:lineRule="auto"/>
               <w:jc w:val="center"/>
               <w:rPr>
                 <w:rFonts w:eastAsiaTheme="majorEastAsia" w:cstheme="majorBidi"/>
@@ -4855,7 +4829,7 @@
                 <w:tab w:val="left" w:pos="547"/>
                 <w:tab w:val="left" w:pos="548"/>
               </w:tabs>
-              <w:spacing w:before="209"/>
+              <w:spacing w:before="209" w:line="360" w:lineRule="auto"/>
               <w:jc w:val="center"/>
               <w:rPr>
                 <w:rFonts w:eastAsiaTheme="majorEastAsia" w:cstheme="majorBidi"/>
@@ -4886,7 +4860,7 @@
                 <w:tab w:val="left" w:pos="547"/>
                 <w:tab w:val="left" w:pos="548"/>
               </w:tabs>
-              <w:spacing w:before="209"/>
+              <w:spacing w:before="209" w:line="360" w:lineRule="auto"/>
               <w:jc w:val="center"/>
               <w:rPr>
                 <w:rFonts w:eastAsiaTheme="majorEastAsia" w:cstheme="majorBidi"/>
@@ -4915,6 +4889,7 @@
         <w:tc>
           <w:tcPr>
             <w:tcW w:w="1976" w:type="dxa"/>
+            <w:vAlign w:val="center"/>
           </w:tcPr>
           <w:p>
             <w:pPr>
@@ -4922,7 +4897,7 @@
                 <w:tab w:val="left" w:pos="547"/>
                 <w:tab w:val="left" w:pos="548"/>
               </w:tabs>
-              <w:spacing w:before="209"/>
+              <w:spacing w:before="209" w:line="360" w:lineRule="auto"/>
               <w:jc w:val="center"/>
               <w:rPr>
                 <w:rFonts w:eastAsiaTheme="majorEastAsia" w:cstheme="majorBidi"/>
@@ -4945,6 +4920,7 @@
         <w:tc>
           <w:tcPr>
             <w:tcW w:w="2249" w:type="dxa"/>
+            <w:vAlign w:val="center"/>
           </w:tcPr>
           <w:p>
             <w:pPr>
@@ -4952,7 +4928,7 @@
                 <w:tab w:val="left" w:pos="547"/>
                 <w:tab w:val="left" w:pos="548"/>
               </w:tabs>
-              <w:spacing w:before="209"/>
+              <w:spacing w:before="209" w:line="360" w:lineRule="auto"/>
               <w:jc w:val="center"/>
               <w:rPr>
                 <w:rFonts w:eastAsiaTheme="majorEastAsia" w:cstheme="majorBidi"/>
@@ -4975,6 +4951,7 @@
         <w:tc>
           <w:tcPr>
             <w:tcW w:w="1890" w:type="dxa"/>
+            <w:vAlign w:val="center"/>
           </w:tcPr>
           <w:p>
             <w:pPr>
@@ -4982,7 +4959,7 @@
                 <w:tab w:val="left" w:pos="547"/>
                 <w:tab w:val="left" w:pos="548"/>
               </w:tabs>
-              <w:spacing w:before="209"/>
+              <w:spacing w:before="209" w:line="360" w:lineRule="auto"/>
               <w:jc w:val="center"/>
               <w:rPr>
                 <w:rFonts w:eastAsiaTheme="majorEastAsia" w:cstheme="majorBidi"/>
@@ -5005,6 +4982,7 @@
         <w:tc>
           <w:tcPr>
             <w:tcW w:w="1789" w:type="dxa"/>
+            <w:vAlign w:val="center"/>
           </w:tcPr>
           <w:p>
             <w:pPr>
@@ -5012,7 +4990,7 @@
                 <w:tab w:val="left" w:pos="547"/>
                 <w:tab w:val="left" w:pos="548"/>
               </w:tabs>
-              <w:spacing w:before="209"/>
+              <w:spacing w:before="209" w:line="360" w:lineRule="auto"/>
               <w:jc w:val="center"/>
               <w:rPr>
                 <w:rFonts w:eastAsiaTheme="majorEastAsia" w:cstheme="majorBidi"/>
@@ -5035,6 +5013,7 @@
         <w:tc>
           <w:tcPr>
             <w:tcW w:w="1976" w:type="dxa"/>
+            <w:vAlign w:val="center"/>
           </w:tcPr>
           <w:p>
             <w:pPr>
@@ -5042,7 +5021,7 @@
                 <w:tab w:val="left" w:pos="547"/>
                 <w:tab w:val="left" w:pos="548"/>
               </w:tabs>
-              <w:spacing w:before="209"/>
+              <w:spacing w:before="209" w:line="360" w:lineRule="auto"/>
               <w:jc w:val="center"/>
               <w:rPr>
                 <w:rFonts w:eastAsiaTheme="majorEastAsia" w:cstheme="majorBidi"/>
@@ -5079,7 +5058,7 @@
                 <w:tab w:val="left" w:pos="547"/>
                 <w:tab w:val="left" w:pos="548"/>
               </w:tabs>
-              <w:spacing w:before="209"/>
+              <w:spacing w:before="209" w:line="360" w:lineRule="auto"/>
               <w:jc w:val="center"/>
               <w:rPr>
                 <w:rFonts w:eastAsiaTheme="majorEastAsia" w:cstheme="majorBidi"/>
@@ -5110,7 +5089,7 @@
                 <w:tab w:val="left" w:pos="547"/>
                 <w:tab w:val="left" w:pos="548"/>
               </w:tabs>
-              <w:spacing w:before="209"/>
+              <w:spacing w:before="209" w:line="360" w:lineRule="auto"/>
               <w:jc w:val="center"/>
               <w:rPr>
                 <w:rFonts w:eastAsiaTheme="majorEastAsia" w:cstheme="majorBidi"/>
@@ -5144,7 +5123,7 @@
                 <w:color w:val="000000" w:themeColor="text1"/>
                 <w:szCs w:val="24"/>
               </w:rPr>
-              <w:t xml:space="preserve"> can create and </w:t>
+              <w:t xml:space="preserve"> can create</w:t>
             </w:r>
             <w:r>
               <w:rPr>
@@ -5153,7 +5132,16 @@
                 <w:color w:val="000000" w:themeColor="text1"/>
                 <w:szCs w:val="24"/>
               </w:rPr>
-              <w:t>analyze survey</w:t>
+              <w:t xml:space="preserve"> </w:t>
+            </w:r>
+            <w:r>
+              <w:rPr>
+                <w:rFonts w:eastAsiaTheme="majorEastAsia" w:cstheme="majorBidi"/>
+                <w:bCs/>
+                <w:color w:val="000000" w:themeColor="text1"/>
+                <w:szCs w:val="24"/>
+              </w:rPr>
+              <w:t>survey</w:t>
             </w:r>
           </w:p>
         </w:tc>
@@ -5168,7 +5156,7 @@
                 <w:tab w:val="left" w:pos="547"/>
                 <w:tab w:val="left" w:pos="548"/>
               </w:tabs>
-              <w:spacing w:before="209"/>
+              <w:spacing w:before="209" w:line="360" w:lineRule="auto"/>
               <w:jc w:val="center"/>
               <w:rPr>
                 <w:rFonts w:eastAsiaTheme="majorEastAsia" w:cstheme="majorBidi"/>
@@ -5199,7 +5187,7 @@
                 <w:tab w:val="left" w:pos="547"/>
                 <w:tab w:val="left" w:pos="548"/>
               </w:tabs>
-              <w:spacing w:before="209"/>
+              <w:spacing w:before="209" w:line="360" w:lineRule="auto"/>
               <w:jc w:val="center"/>
               <w:rPr>
                 <w:rFonts w:eastAsiaTheme="majorEastAsia" w:cstheme="majorBidi"/>
@@ -5230,7 +5218,7 @@
                 <w:tab w:val="left" w:pos="547"/>
                 <w:tab w:val="left" w:pos="548"/>
               </w:tabs>
-              <w:spacing w:before="209"/>
+              <w:spacing w:before="209" w:line="360" w:lineRule="auto"/>
               <w:jc w:val="center"/>
               <w:rPr>
                 <w:rFonts w:eastAsiaTheme="majorEastAsia" w:cstheme="majorBidi"/>
@@ -5267,7 +5255,7 @@
                 <w:tab w:val="left" w:pos="547"/>
                 <w:tab w:val="left" w:pos="548"/>
               </w:tabs>
-              <w:spacing w:before="209"/>
+              <w:spacing w:before="209" w:line="360" w:lineRule="auto"/>
               <w:jc w:val="center"/>
               <w:rPr>
                 <w:rFonts w:eastAsiaTheme="majorEastAsia" w:cstheme="majorBidi"/>
@@ -5283,7 +5271,7 @@
                 <w:color w:val="000000" w:themeColor="text1"/>
                 <w:szCs w:val="24"/>
               </w:rPr>
-              <w:t xml:space="preserve">Event Calendar </w:t>
+              <w:t>Event Calendar</w:t>
             </w:r>
           </w:p>
         </w:tc>
@@ -5298,7 +5286,7 @@
                 <w:tab w:val="left" w:pos="547"/>
                 <w:tab w:val="left" w:pos="548"/>
               </w:tabs>
-              <w:spacing w:before="209"/>
+              <w:spacing w:before="209" w:line="360" w:lineRule="auto"/>
               <w:jc w:val="center"/>
               <w:rPr>
                 <w:rFonts w:eastAsiaTheme="majorEastAsia" w:cstheme="majorBidi"/>
@@ -5374,7 +5362,7 @@
                 <w:tab w:val="left" w:pos="547"/>
                 <w:tab w:val="left" w:pos="548"/>
               </w:tabs>
-              <w:spacing w:before="209"/>
+              <w:spacing w:before="209" w:line="360" w:lineRule="auto"/>
               <w:jc w:val="center"/>
               <w:rPr>
                 <w:rFonts w:eastAsiaTheme="majorEastAsia" w:cstheme="majorBidi"/>
@@ -5405,7 +5393,7 @@
                 <w:tab w:val="left" w:pos="547"/>
                 <w:tab w:val="left" w:pos="548"/>
               </w:tabs>
-              <w:spacing w:before="209"/>
+              <w:spacing w:before="209" w:line="360" w:lineRule="auto"/>
               <w:jc w:val="center"/>
               <w:rPr>
                 <w:rFonts w:eastAsiaTheme="majorEastAsia" w:cstheme="majorBidi"/>
@@ -5436,7 +5424,7 @@
                 <w:tab w:val="left" w:pos="547"/>
                 <w:tab w:val="left" w:pos="548"/>
               </w:tabs>
-              <w:spacing w:before="209"/>
+              <w:spacing w:before="209" w:line="360" w:lineRule="auto"/>
               <w:jc w:val="center"/>
               <w:rPr>
                 <w:rFonts w:eastAsiaTheme="majorEastAsia" w:cstheme="majorBidi"/>
@@ -5465,6 +5453,7 @@
         <w:tc>
           <w:tcPr>
             <w:tcW w:w="1976" w:type="dxa"/>
+            <w:vAlign w:val="center"/>
           </w:tcPr>
           <w:p>
             <w:pPr>
@@ -5472,7 +5461,7 @@
                 <w:tab w:val="left" w:pos="547"/>
                 <w:tab w:val="left" w:pos="548"/>
               </w:tabs>
-              <w:spacing w:before="209"/>
+              <w:spacing w:before="209" w:line="360" w:lineRule="auto"/>
               <w:jc w:val="center"/>
               <w:rPr>
                 <w:rFonts w:eastAsiaTheme="majorEastAsia" w:cstheme="majorBidi"/>
@@ -5495,6 +5484,7 @@
         <w:tc>
           <w:tcPr>
             <w:tcW w:w="2249" w:type="dxa"/>
+            <w:vAlign w:val="center"/>
           </w:tcPr>
           <w:p>
             <w:pPr>
@@ -5502,7 +5492,7 @@
                 <w:tab w:val="left" w:pos="547"/>
                 <w:tab w:val="left" w:pos="548"/>
               </w:tabs>
-              <w:spacing w:before="209"/>
+              <w:spacing w:before="209" w:line="360" w:lineRule="auto"/>
               <w:jc w:val="center"/>
               <w:rPr>
                 <w:rFonts w:eastAsiaTheme="majorEastAsia" w:cstheme="majorBidi"/>
@@ -5525,6 +5515,7 @@
         <w:tc>
           <w:tcPr>
             <w:tcW w:w="1890" w:type="dxa"/>
+            <w:vAlign w:val="center"/>
           </w:tcPr>
           <w:p>
             <w:pPr>
@@ -5532,7 +5523,7 @@
                 <w:tab w:val="left" w:pos="547"/>
                 <w:tab w:val="left" w:pos="548"/>
               </w:tabs>
-              <w:spacing w:before="209"/>
+              <w:spacing w:before="209" w:line="360" w:lineRule="auto"/>
               <w:jc w:val="center"/>
               <w:rPr>
                 <w:rFonts w:eastAsiaTheme="majorEastAsia" w:cstheme="majorBidi"/>
@@ -5555,6 +5546,7 @@
         <w:tc>
           <w:tcPr>
             <w:tcW w:w="1789" w:type="dxa"/>
+            <w:vAlign w:val="center"/>
           </w:tcPr>
           <w:p>
             <w:pPr>
@@ -5562,7 +5554,7 @@
                 <w:tab w:val="left" w:pos="547"/>
                 <w:tab w:val="left" w:pos="548"/>
               </w:tabs>
-              <w:spacing w:before="209"/>
+              <w:spacing w:before="209" w:line="360" w:lineRule="auto"/>
               <w:jc w:val="center"/>
               <w:rPr>
                 <w:rFonts w:eastAsiaTheme="majorEastAsia" w:cstheme="majorBidi"/>
@@ -5585,6 +5577,7 @@
         <w:tc>
           <w:tcPr>
             <w:tcW w:w="1976" w:type="dxa"/>
+            <w:vAlign w:val="center"/>
           </w:tcPr>
           <w:p>
             <w:pPr>
@@ -5592,7 +5585,7 @@
                 <w:tab w:val="left" w:pos="547"/>
                 <w:tab w:val="left" w:pos="548"/>
               </w:tabs>
-              <w:spacing w:before="209"/>
+              <w:spacing w:before="209" w:line="360" w:lineRule="auto"/>
               <w:jc w:val="center"/>
               <w:rPr>
                 <w:rFonts w:eastAsiaTheme="majorEastAsia" w:cstheme="majorBidi"/>
@@ -5609,6 +5602,321 @@
                 <w:szCs w:val="24"/>
               </w:rPr>
               <w:t>Standard</w:t>
+            </w:r>
+          </w:p>
+        </w:tc>
+      </w:tr>
+      <w:tr>
+        <w:trPr>
+          <w:trHeight w:val="623"/>
+          <w:jc w:val="center"/>
+        </w:trPr>
+        <w:tc>
+          <w:tcPr>
+            <w:tcW w:w="1976" w:type="dxa"/>
+            <w:vAlign w:val="center"/>
+          </w:tcPr>
+          <w:p>
+            <w:pPr>
+              <w:tabs>
+                <w:tab w:val="left" w:pos="405"/>
+                <w:tab w:val="left" w:pos="547"/>
+                <w:tab w:val="left" w:pos="548"/>
+              </w:tabs>
+              <w:spacing w:before="209" w:line="360" w:lineRule="auto"/>
+              <w:jc w:val="center"/>
+              <w:rPr>
+                <w:rFonts w:eastAsiaTheme="majorEastAsia" w:cstheme="majorBidi"/>
+                <w:b/>
+                <w:color w:val="000000" w:themeColor="text1"/>
+                <w:szCs w:val="24"/>
+              </w:rPr>
+            </w:pPr>
+            <w:r>
+              <w:rPr>
+                <w:rFonts w:eastAsiaTheme="majorEastAsia" w:cstheme="majorBidi"/>
+                <w:b/>
+                <w:color w:val="000000" w:themeColor="text1"/>
+                <w:szCs w:val="24"/>
+              </w:rPr>
+              <w:lastRenderedPageBreak/>
+              <w:t>Push Notifications</w:t>
+            </w:r>
+          </w:p>
+        </w:tc>
+        <w:tc>
+          <w:tcPr>
+            <w:tcW w:w="2249" w:type="dxa"/>
+            <w:vAlign w:val="center"/>
+          </w:tcPr>
+          <w:p>
+            <w:pPr>
+              <w:tabs>
+                <w:tab w:val="left" w:pos="547"/>
+                <w:tab w:val="left" w:pos="548"/>
+              </w:tabs>
+              <w:spacing w:before="209" w:line="360" w:lineRule="auto"/>
+              <w:jc w:val="center"/>
+              <w:rPr>
+                <w:rFonts w:eastAsiaTheme="majorEastAsia" w:cstheme="majorBidi"/>
+                <w:bCs/>
+                <w:color w:val="000000" w:themeColor="text1"/>
+                <w:szCs w:val="24"/>
+              </w:rPr>
+            </w:pPr>
+            <w:r>
+              <w:rPr>
+                <w:rFonts w:eastAsiaTheme="majorEastAsia" w:cstheme="majorBidi"/>
+                <w:bCs/>
+                <w:color w:val="000000" w:themeColor="text1"/>
+                <w:szCs w:val="24"/>
+              </w:rPr>
+              <w:t>Yes</w:t>
+            </w:r>
+          </w:p>
+        </w:tc>
+        <w:tc>
+          <w:tcPr>
+            <w:tcW w:w="1890" w:type="dxa"/>
+            <w:vAlign w:val="center"/>
+          </w:tcPr>
+          <w:p>
+            <w:pPr>
+              <w:tabs>
+                <w:tab w:val="left" w:pos="547"/>
+                <w:tab w:val="left" w:pos="548"/>
+              </w:tabs>
+              <w:spacing w:before="209" w:line="360" w:lineRule="auto"/>
+              <w:jc w:val="center"/>
+              <w:rPr>
+                <w:rFonts w:eastAsiaTheme="majorEastAsia" w:cstheme="majorBidi"/>
+                <w:bCs/>
+                <w:color w:val="000000" w:themeColor="text1"/>
+                <w:szCs w:val="24"/>
+              </w:rPr>
+            </w:pPr>
+            <w:r>
+              <w:rPr>
+                <w:rFonts w:eastAsiaTheme="majorEastAsia" w:cstheme="majorBidi"/>
+                <w:bCs/>
+                <w:color w:val="000000" w:themeColor="text1"/>
+                <w:szCs w:val="24"/>
+              </w:rPr>
+              <w:t>No</w:t>
+            </w:r>
+          </w:p>
+        </w:tc>
+        <w:tc>
+          <w:tcPr>
+            <w:tcW w:w="1789" w:type="dxa"/>
+            <w:vAlign w:val="center"/>
+          </w:tcPr>
+          <w:p>
+            <w:pPr>
+              <w:jc w:val="center"/>
+              <w:rPr>
+                <w:rFonts w:eastAsiaTheme="majorEastAsia" w:cstheme="majorBidi"/>
+                <w:szCs w:val="24"/>
+              </w:rPr>
+            </w:pPr>
+            <w:r>
+              <w:rPr>
+                <w:rFonts w:eastAsiaTheme="majorEastAsia" w:cstheme="majorBidi"/>
+                <w:szCs w:val="24"/>
+              </w:rPr>
+              <w:t>Yes</w:t>
+            </w:r>
+          </w:p>
+        </w:tc>
+        <w:tc>
+          <w:tcPr>
+            <w:tcW w:w="1976" w:type="dxa"/>
+            <w:vAlign w:val="center"/>
+          </w:tcPr>
+          <w:p>
+            <w:pPr>
+              <w:tabs>
+                <w:tab w:val="left" w:pos="547"/>
+                <w:tab w:val="left" w:pos="548"/>
+              </w:tabs>
+              <w:spacing w:before="209" w:line="360" w:lineRule="auto"/>
+              <w:jc w:val="center"/>
+              <w:rPr>
+                <w:rFonts w:eastAsiaTheme="majorEastAsia" w:cstheme="majorBidi"/>
+                <w:bCs/>
+                <w:color w:val="000000" w:themeColor="text1"/>
+                <w:szCs w:val="24"/>
+              </w:rPr>
+            </w:pPr>
+            <w:r>
+              <w:rPr>
+                <w:rFonts w:eastAsiaTheme="majorEastAsia" w:cstheme="majorBidi"/>
+                <w:bCs/>
+                <w:color w:val="000000" w:themeColor="text1"/>
+                <w:szCs w:val="24"/>
+              </w:rPr>
+              <w:t>No</w:t>
+            </w:r>
+          </w:p>
+        </w:tc>
+      </w:tr>
+      <w:tr>
+        <w:trPr>
+          <w:trHeight w:val="623"/>
+          <w:jc w:val="center"/>
+        </w:trPr>
+        <w:tc>
+          <w:tcPr>
+            <w:tcW w:w="1976" w:type="dxa"/>
+            <w:vAlign w:val="center"/>
+          </w:tcPr>
+          <w:p>
+            <w:pPr>
+              <w:tabs>
+                <w:tab w:val="left" w:pos="547"/>
+                <w:tab w:val="left" w:pos="548"/>
+              </w:tabs>
+              <w:spacing w:before="209" w:line="360" w:lineRule="auto"/>
+              <w:jc w:val="center"/>
+              <w:rPr>
+                <w:rFonts w:eastAsiaTheme="majorEastAsia" w:cstheme="majorBidi"/>
+                <w:b/>
+                <w:color w:val="000000" w:themeColor="text1"/>
+                <w:szCs w:val="24"/>
+              </w:rPr>
+            </w:pPr>
+            <w:r>
+              <w:rPr>
+                <w:rFonts w:eastAsiaTheme="majorEastAsia" w:cstheme="majorBidi"/>
+                <w:b/>
+                <w:color w:val="000000" w:themeColor="text1"/>
+                <w:szCs w:val="24"/>
+              </w:rPr>
+              <w:t>Multi</w:t>
+            </w:r>
+            <w:r>
+              <w:rPr>
+                <w:rFonts w:eastAsiaTheme="majorEastAsia" w:cstheme="majorBidi"/>
+                <w:b/>
+                <w:color w:val="000000" w:themeColor="text1"/>
+                <w:szCs w:val="24"/>
+              </w:rPr>
+              <w:t>-</w:t>
+            </w:r>
+            <w:r>
+              <w:rPr>
+                <w:rFonts w:eastAsiaTheme="majorEastAsia" w:cstheme="majorBidi"/>
+                <w:b/>
+                <w:color w:val="000000" w:themeColor="text1"/>
+                <w:szCs w:val="24"/>
+              </w:rPr>
+              <w:t>Language Support</w:t>
+            </w:r>
+          </w:p>
+        </w:tc>
+        <w:tc>
+          <w:tcPr>
+            <w:tcW w:w="2249" w:type="dxa"/>
+            <w:vAlign w:val="center"/>
+          </w:tcPr>
+          <w:p>
+            <w:pPr>
+              <w:tabs>
+                <w:tab w:val="left" w:pos="547"/>
+                <w:tab w:val="left" w:pos="548"/>
+              </w:tabs>
+              <w:spacing w:before="209" w:line="360" w:lineRule="auto"/>
+              <w:jc w:val="center"/>
+              <w:rPr>
+                <w:rFonts w:eastAsiaTheme="majorEastAsia" w:cstheme="majorBidi"/>
+                <w:bCs/>
+                <w:color w:val="000000" w:themeColor="text1"/>
+                <w:szCs w:val="24"/>
+              </w:rPr>
+            </w:pPr>
+            <w:r>
+              <w:rPr>
+                <w:rFonts w:eastAsiaTheme="majorEastAsia" w:cstheme="majorBidi"/>
+                <w:bCs/>
+                <w:color w:val="000000" w:themeColor="text1"/>
+                <w:szCs w:val="24"/>
+              </w:rPr>
+              <w:t>Yes</w:t>
+            </w:r>
+          </w:p>
+        </w:tc>
+        <w:tc>
+          <w:tcPr>
+            <w:tcW w:w="1890" w:type="dxa"/>
+            <w:vAlign w:val="center"/>
+          </w:tcPr>
+          <w:p>
+            <w:pPr>
+              <w:jc w:val="center"/>
+              <w:rPr>
+                <w:rFonts w:eastAsiaTheme="majorEastAsia" w:cstheme="majorBidi"/>
+                <w:szCs w:val="24"/>
+              </w:rPr>
+            </w:pPr>
+            <w:r>
+              <w:rPr>
+                <w:rFonts w:eastAsiaTheme="majorEastAsia" w:cstheme="majorBidi"/>
+                <w:szCs w:val="24"/>
+              </w:rPr>
+              <w:t>No</w:t>
+            </w:r>
+          </w:p>
+        </w:tc>
+        <w:tc>
+          <w:tcPr>
+            <w:tcW w:w="1789" w:type="dxa"/>
+            <w:vAlign w:val="center"/>
+          </w:tcPr>
+          <w:p>
+            <w:pPr>
+              <w:jc w:val="center"/>
+              <w:rPr>
+                <w:rFonts w:eastAsiaTheme="majorEastAsia" w:cstheme="majorBidi"/>
+                <w:szCs w:val="24"/>
+              </w:rPr>
+            </w:pPr>
+            <w:r>
+              <w:rPr>
+                <w:rFonts w:eastAsiaTheme="majorEastAsia" w:cstheme="majorBidi"/>
+                <w:szCs w:val="24"/>
+              </w:rPr>
+              <w:t>No</w:t>
+            </w:r>
+          </w:p>
+        </w:tc>
+        <w:tc>
+          <w:tcPr>
+            <w:tcW w:w="1976" w:type="dxa"/>
+            <w:vAlign w:val="center"/>
+          </w:tcPr>
+          <w:p>
+            <w:pPr>
+              <w:tabs>
+                <w:tab w:val="left" w:pos="547"/>
+                <w:tab w:val="left" w:pos="548"/>
+              </w:tabs>
+              <w:spacing w:before="209" w:line="360" w:lineRule="auto"/>
+              <w:jc w:val="center"/>
+              <w:rPr>
+                <w:rFonts w:eastAsiaTheme="majorEastAsia" w:cstheme="majorBidi"/>
+                <w:bCs/>
+                <w:color w:val="000000" w:themeColor="text1"/>
+                <w:szCs w:val="24"/>
+              </w:rPr>
+            </w:pPr>
+            <w:r>
+              <w:rPr>
+                <w:rFonts w:eastAsiaTheme="majorEastAsia" w:cstheme="majorBidi"/>
+                <w:bCs/>
+                <w:color w:val="000000" w:themeColor="text1"/>
+                <w:szCs w:val="24"/>
+              </w:rPr>
+              <w:t>No</w:t>
             </w:r>
           </w:p>
         </w:tc>
@@ -5629,7 +5937,7 @@
                 <w:tab w:val="left" w:pos="547"/>
                 <w:tab w:val="left" w:pos="548"/>
               </w:tabs>
-              <w:spacing w:before="209"/>
+              <w:spacing w:before="209" w:line="360" w:lineRule="auto"/>
               <w:jc w:val="center"/>
               <w:rPr>
                 <w:rFonts w:eastAsiaTheme="majorEastAsia" w:cstheme="majorBidi"/>
@@ -5660,7 +5968,7 @@
                 <w:tab w:val="left" w:pos="547"/>
                 <w:tab w:val="left" w:pos="548"/>
               </w:tabs>
-              <w:spacing w:before="209"/>
+              <w:spacing w:before="209" w:line="360" w:lineRule="auto"/>
               <w:jc w:val="center"/>
               <w:rPr>
                 <w:rFonts w:eastAsiaTheme="majorEastAsia" w:cstheme="majorBidi"/>
@@ -5676,16 +5984,7 @@
                 <w:color w:val="000000" w:themeColor="text1"/>
                 <w:szCs w:val="24"/>
               </w:rPr>
-              <w:t>Yes</w:t>
-            </w:r>
-            <w:r>
-              <w:rPr>
-                <w:rFonts w:eastAsiaTheme="majorEastAsia" w:cstheme="majorBidi"/>
-                <w:bCs/>
-                <w:color w:val="000000" w:themeColor="text1"/>
-                <w:szCs w:val="24"/>
-              </w:rPr>
-              <w:t>, Feedback about problem resolution</w:t>
+              <w:t>Yes, Feedback about problem resolution</w:t>
             </w:r>
           </w:p>
         </w:tc>
@@ -5700,7 +5999,7 @@
                 <w:tab w:val="left" w:pos="547"/>
                 <w:tab w:val="left" w:pos="548"/>
               </w:tabs>
-              <w:spacing w:before="209"/>
+              <w:spacing w:before="209" w:line="360" w:lineRule="auto"/>
               <w:jc w:val="center"/>
               <w:rPr>
                 <w:rFonts w:eastAsiaTheme="majorEastAsia" w:cstheme="majorBidi"/>
@@ -5731,7 +6030,7 @@
                 <w:tab w:val="left" w:pos="547"/>
                 <w:tab w:val="left" w:pos="548"/>
               </w:tabs>
-              <w:spacing w:before="209"/>
+              <w:spacing w:before="209" w:line="360" w:lineRule="auto"/>
               <w:jc w:val="center"/>
               <w:rPr>
                 <w:rFonts w:eastAsiaTheme="majorEastAsia" w:cstheme="majorBidi"/>
@@ -5762,7 +6061,7 @@
                 <w:tab w:val="left" w:pos="547"/>
                 <w:tab w:val="left" w:pos="548"/>
               </w:tabs>
-              <w:spacing w:before="209"/>
+              <w:spacing w:before="209" w:line="360" w:lineRule="auto"/>
               <w:jc w:val="center"/>
               <w:rPr>
                 <w:rFonts w:eastAsiaTheme="majorEastAsia" w:cstheme="majorBidi"/>
@@ -5799,7 +6098,7 @@
                 <w:tab w:val="left" w:pos="547"/>
                 <w:tab w:val="left" w:pos="548"/>
               </w:tabs>
-              <w:spacing w:before="209"/>
+              <w:spacing w:before="209" w:line="360" w:lineRule="auto"/>
               <w:jc w:val="center"/>
               <w:rPr>
                 <w:rFonts w:eastAsiaTheme="majorEastAsia" w:cstheme="majorBidi"/>
@@ -5822,6 +6121,7 @@
         <w:tc>
           <w:tcPr>
             <w:tcW w:w="2249" w:type="dxa"/>
+            <w:vAlign w:val="center"/>
           </w:tcPr>
           <w:p>
             <w:pPr>
@@ -5829,7 +6129,7 @@
                 <w:tab w:val="left" w:pos="547"/>
                 <w:tab w:val="left" w:pos="548"/>
               </w:tabs>
-              <w:spacing w:before="209"/>
+              <w:spacing w:before="209" w:line="360" w:lineRule="auto"/>
               <w:jc w:val="center"/>
               <w:rPr>
                 <w:rFonts w:eastAsiaTheme="majorEastAsia" w:cstheme="majorBidi"/>
@@ -5845,25 +6145,7 @@
                 <w:color w:val="000000" w:themeColor="text1"/>
                 <w:szCs w:val="24"/>
               </w:rPr>
-              <w:t xml:space="preserve">Yes, tracks and displays </w:t>
-            </w:r>
-            <w:r>
-              <w:rPr>
-                <w:rFonts w:eastAsiaTheme="majorEastAsia" w:cstheme="majorBidi"/>
-                <w:bCs/>
-                <w:color w:val="000000" w:themeColor="text1"/>
-                <w:szCs w:val="24"/>
-              </w:rPr>
-              <w:t xml:space="preserve">the </w:t>
-            </w:r>
-            <w:r>
-              <w:rPr>
-                <w:rFonts w:eastAsiaTheme="majorEastAsia" w:cstheme="majorBidi"/>
-                <w:bCs/>
-                <w:color w:val="000000" w:themeColor="text1"/>
-                <w:szCs w:val="24"/>
-              </w:rPr>
-              <w:t>performance metrics of representatives</w:t>
+              <w:t>Yes, tracks and displays the performance metrics of representatives</w:t>
             </w:r>
           </w:p>
         </w:tc>
@@ -5878,7 +6160,7 @@
                 <w:tab w:val="left" w:pos="547"/>
                 <w:tab w:val="left" w:pos="548"/>
               </w:tabs>
-              <w:spacing w:before="209"/>
+              <w:spacing w:before="209" w:line="360" w:lineRule="auto"/>
               <w:jc w:val="center"/>
               <w:rPr>
                 <w:rFonts w:eastAsiaTheme="majorEastAsia" w:cstheme="majorBidi"/>
@@ -5909,7 +6191,7 @@
                 <w:tab w:val="left" w:pos="547"/>
                 <w:tab w:val="left" w:pos="548"/>
               </w:tabs>
-              <w:spacing w:before="209"/>
+              <w:spacing w:before="209" w:line="360" w:lineRule="auto"/>
               <w:jc w:val="center"/>
               <w:rPr>
                 <w:rFonts w:eastAsiaTheme="majorEastAsia" w:cstheme="majorBidi"/>
@@ -5940,7 +6222,7 @@
                 <w:tab w:val="left" w:pos="547"/>
                 <w:tab w:val="left" w:pos="548"/>
               </w:tabs>
-              <w:spacing w:before="209"/>
+              <w:spacing w:before="209" w:line="360" w:lineRule="auto"/>
               <w:jc w:val="center"/>
               <w:rPr>
                 <w:rFonts w:eastAsiaTheme="majorEastAsia" w:cstheme="majorBidi"/>
@@ -5964,36 +6246,1648 @@
     </w:tbl>
     <w:p>
       <w:pPr>
-        <w:tabs>
-          <w:tab w:val="left" w:pos="547"/>
-          <w:tab w:val="left" w:pos="548"/>
-        </w:tabs>
-        <w:spacing w:before="209"/>
-        <w:rPr>
-          <w:rFonts w:eastAsiaTheme="majorEastAsia" w:cstheme="majorBidi"/>
-          <w:b/>
-          <w:color w:val="000000" w:themeColor="text1"/>
-          <w:sz w:val="28"/>
-          <w:szCs w:val="26"/>
-        </w:rPr>
-      </w:pPr>
-    </w:p>
-    <w:p>
-      <w:pPr>
-        <w:tabs>
-          <w:tab w:val="left" w:pos="547"/>
-          <w:tab w:val="left" w:pos="548"/>
-        </w:tabs>
-        <w:spacing w:before="209"/>
-        <w:rPr>
-          <w:rFonts w:eastAsiaTheme="majorEastAsia" w:cstheme="majorBidi"/>
-          <w:b/>
-          <w:color w:val="000000" w:themeColor="text1"/>
-          <w:sz w:val="28"/>
-          <w:szCs w:val="26"/>
-        </w:rPr>
-      </w:pPr>
-    </w:p>
+        <w:pStyle w:val="Heading3"/>
+        <w:rPr>
+          <w:rFonts w:hint="default"/>
+        </w:rPr>
+      </w:pPr>
+    </w:p>
+    <w:p>
+      <w:pPr>
+        <w:pStyle w:val="Heading3"/>
+      </w:pPr>
+      <w:r>
+        <w:rPr>
+          <w:rFonts w:hint="default"/>
+        </w:rPr>
+        <w:t xml:space="preserve">Comparison with </w:t>
+      </w:r>
+      <w:r>
+        <w:rPr>
+          <w:rFonts w:hint="default"/>
+        </w:rPr>
+        <w:t>Local</w:t>
+      </w:r>
+      <w:r>
+        <w:rPr>
+          <w:rFonts w:hint="default"/>
+        </w:rPr>
+        <w:t xml:space="preserve"> System:</w:t>
+      </w:r>
+    </w:p>
+    <w:tbl>
+      <w:tblPr>
+        <w:tblStyle w:val="TableGrid"/>
+        <w:tblpPr w:leftFromText="180" w:rightFromText="180" w:vertAnchor="text" w:tblpXSpec="center" w:tblpY="1"/>
+        <w:tblOverlap w:val="never"/>
+        <w:tblW w:w="9895" w:type="dxa"/>
+        <w:tblLook w:val="04A0" w:firstRow="1" w:lastRow="0" w:firstColumn="1" w:lastColumn="0" w:noHBand="0" w:noVBand="1"/>
+      </w:tblPr>
+      <w:tblGrid>
+        <w:gridCol w:w="2875"/>
+        <w:gridCol w:w="3690"/>
+        <w:gridCol w:w="3330"/>
+      </w:tblGrid>
+      <w:tr>
+        <w:tc>
+          <w:tcPr>
+            <w:tcW w:w="2875" w:type="dxa"/>
+            <w:vAlign w:val="center"/>
+          </w:tcPr>
+          <w:p>
+            <w:pPr>
+              <w:tabs>
+                <w:tab w:val="left" w:pos="547"/>
+                <w:tab w:val="left" w:pos="548"/>
+              </w:tabs>
+              <w:spacing w:before="209" w:line="360" w:lineRule="auto"/>
+              <w:jc w:val="center"/>
+              <w:rPr>
+                <w:rFonts w:eastAsiaTheme="majorEastAsia" w:cstheme="majorBidi"/>
+                <w:b/>
+                <w:color w:val="000000" w:themeColor="text1"/>
+                <w:szCs w:val="24"/>
+              </w:rPr>
+            </w:pPr>
+            <w:r>
+              <w:rPr>
+                <w:rFonts w:eastAsiaTheme="majorEastAsia" w:cstheme="majorBidi"/>
+                <w:b/>
+                <w:color w:val="000000" w:themeColor="text1"/>
+                <w:szCs w:val="24"/>
+              </w:rPr>
+              <w:t>Features</w:t>
+            </w:r>
+          </w:p>
+        </w:tc>
+        <w:tc>
+          <w:tcPr>
+            <w:tcW w:w="3690" w:type="dxa"/>
+            <w:vAlign w:val="center"/>
+          </w:tcPr>
+          <w:p>
+            <w:pPr>
+              <w:tabs>
+                <w:tab w:val="left" w:pos="547"/>
+                <w:tab w:val="left" w:pos="548"/>
+              </w:tabs>
+              <w:spacing w:before="209" w:line="360" w:lineRule="auto"/>
+              <w:jc w:val="center"/>
+              <w:rPr>
+                <w:rFonts w:eastAsiaTheme="majorEastAsia" w:cstheme="majorBidi"/>
+                <w:b/>
+                <w:color w:val="000000" w:themeColor="text1"/>
+                <w:szCs w:val="24"/>
+              </w:rPr>
+            </w:pPr>
+            <w:r>
+              <w:rPr>
+                <w:rFonts w:eastAsiaTheme="majorEastAsia" w:cstheme="majorBidi"/>
+                <w:b/>
+                <w:color w:val="000000" w:themeColor="text1"/>
+                <w:szCs w:val="24"/>
+              </w:rPr>
+              <w:t>Constituency Connect</w:t>
+            </w:r>
+          </w:p>
+        </w:tc>
+        <w:tc>
+          <w:tcPr>
+            <w:tcW w:w="3330" w:type="dxa"/>
+            <w:vAlign w:val="center"/>
+          </w:tcPr>
+          <w:p>
+            <w:pPr>
+              <w:tabs>
+                <w:tab w:val="left" w:pos="547"/>
+                <w:tab w:val="left" w:pos="548"/>
+              </w:tabs>
+              <w:spacing w:before="209" w:line="360" w:lineRule="auto"/>
+              <w:jc w:val="center"/>
+              <w:rPr>
+                <w:rFonts w:eastAsiaTheme="majorEastAsia" w:cstheme="majorBidi"/>
+                <w:b/>
+                <w:color w:val="000000" w:themeColor="text1"/>
+                <w:szCs w:val="24"/>
+              </w:rPr>
+            </w:pPr>
+            <w:r>
+              <w:rPr>
+                <w:rFonts w:eastAsiaTheme="majorEastAsia" w:cstheme="majorBidi"/>
+                <w:b/>
+                <w:color w:val="000000" w:themeColor="text1"/>
+                <w:szCs w:val="24"/>
+              </w:rPr>
+              <w:t>PM Citizen Portal</w:t>
+            </w:r>
+          </w:p>
+        </w:tc>
+      </w:tr>
+      <w:tr>
+        <w:trPr>
+          <w:trHeight w:val="752"/>
+        </w:trPr>
+        <w:tc>
+          <w:tcPr>
+            <w:tcW w:w="2875" w:type="dxa"/>
+            <w:vAlign w:val="center"/>
+          </w:tcPr>
+          <w:p>
+            <w:pPr>
+              <w:tabs>
+                <w:tab w:val="left" w:pos="547"/>
+                <w:tab w:val="left" w:pos="548"/>
+              </w:tabs>
+              <w:spacing w:before="209" w:line="360" w:lineRule="auto"/>
+              <w:jc w:val="center"/>
+              <w:rPr>
+                <w:rFonts w:eastAsiaTheme="majorEastAsia" w:cstheme="majorBidi"/>
+                <w:b/>
+                <w:color w:val="000000" w:themeColor="text1"/>
+                <w:szCs w:val="24"/>
+              </w:rPr>
+            </w:pPr>
+            <w:r>
+              <w:rPr>
+                <w:rFonts w:eastAsiaTheme="majorEastAsia" w:cstheme="majorBidi"/>
+                <w:b/>
+                <w:color w:val="000000" w:themeColor="text1"/>
+                <w:szCs w:val="24"/>
+              </w:rPr>
+              <w:t>Origin</w:t>
+            </w:r>
+          </w:p>
+        </w:tc>
+        <w:tc>
+          <w:tcPr>
+            <w:tcW w:w="3690" w:type="dxa"/>
+            <w:vAlign w:val="center"/>
+          </w:tcPr>
+          <w:p>
+            <w:pPr>
+              <w:tabs>
+                <w:tab w:val="left" w:pos="547"/>
+                <w:tab w:val="left" w:pos="548"/>
+              </w:tabs>
+              <w:spacing w:before="209" w:line="360" w:lineRule="auto"/>
+              <w:jc w:val="center"/>
+              <w:rPr>
+                <w:rFonts w:eastAsiaTheme="majorEastAsia" w:cstheme="majorBidi"/>
+                <w:bCs/>
+                <w:color w:val="000000" w:themeColor="text1"/>
+                <w:szCs w:val="24"/>
+              </w:rPr>
+            </w:pPr>
+            <w:r>
+              <w:rPr>
+                <w:rFonts w:eastAsiaTheme="majorEastAsia" w:cstheme="majorBidi"/>
+                <w:bCs/>
+                <w:color w:val="000000" w:themeColor="text1"/>
+                <w:szCs w:val="24"/>
+              </w:rPr>
+              <w:t>Pakistan</w:t>
+            </w:r>
+          </w:p>
+        </w:tc>
+        <w:tc>
+          <w:tcPr>
+            <w:tcW w:w="3330" w:type="dxa"/>
+            <w:vAlign w:val="center"/>
+          </w:tcPr>
+          <w:p>
+            <w:pPr>
+              <w:tabs>
+                <w:tab w:val="left" w:pos="547"/>
+                <w:tab w:val="left" w:pos="548"/>
+              </w:tabs>
+              <w:spacing w:before="209" w:line="360" w:lineRule="auto"/>
+              <w:jc w:val="center"/>
+              <w:rPr>
+                <w:rFonts w:eastAsiaTheme="majorEastAsia" w:cstheme="majorBidi"/>
+                <w:bCs/>
+                <w:color w:val="000000" w:themeColor="text1"/>
+                <w:szCs w:val="24"/>
+              </w:rPr>
+            </w:pPr>
+            <w:r>
+              <w:rPr>
+                <w:rFonts w:eastAsiaTheme="majorEastAsia" w:cstheme="majorBidi"/>
+                <w:bCs/>
+                <w:color w:val="000000" w:themeColor="text1"/>
+                <w:szCs w:val="24"/>
+              </w:rPr>
+              <w:t>Pakistan</w:t>
+            </w:r>
+          </w:p>
+        </w:tc>
+      </w:tr>
+      <w:tr>
+        <w:trPr>
+          <w:trHeight w:val="752"/>
+        </w:trPr>
+        <w:tc>
+          <w:tcPr>
+            <w:tcW w:w="2875" w:type="dxa"/>
+            <w:vAlign w:val="center"/>
+          </w:tcPr>
+          <w:p>
+            <w:pPr>
+              <w:tabs>
+                <w:tab w:val="left" w:pos="547"/>
+                <w:tab w:val="left" w:pos="548"/>
+              </w:tabs>
+              <w:spacing w:before="209" w:line="360" w:lineRule="auto"/>
+              <w:jc w:val="center"/>
+              <w:rPr>
+                <w:rFonts w:eastAsiaTheme="majorEastAsia" w:cstheme="majorBidi"/>
+                <w:b/>
+                <w:color w:val="000000" w:themeColor="text1"/>
+                <w:szCs w:val="24"/>
+              </w:rPr>
+            </w:pPr>
+            <w:r>
+              <w:rPr>
+                <w:rFonts w:eastAsiaTheme="majorEastAsia" w:cstheme="majorBidi"/>
+                <w:b/>
+                <w:color w:val="000000" w:themeColor="text1"/>
+                <w:szCs w:val="24"/>
+              </w:rPr>
+              <w:t>User Roles</w:t>
+            </w:r>
+          </w:p>
+        </w:tc>
+        <w:tc>
+          <w:tcPr>
+            <w:tcW w:w="3690" w:type="dxa"/>
+            <w:vAlign w:val="center"/>
+          </w:tcPr>
+          <w:p>
+            <w:pPr>
+              <w:tabs>
+                <w:tab w:val="left" w:pos="547"/>
+                <w:tab w:val="left" w:pos="548"/>
+              </w:tabs>
+              <w:spacing w:before="209" w:line="360" w:lineRule="auto"/>
+              <w:jc w:val="center"/>
+              <w:rPr>
+                <w:rFonts w:eastAsiaTheme="majorEastAsia" w:cstheme="majorBidi"/>
+                <w:bCs/>
+                <w:color w:val="000000" w:themeColor="text1"/>
+                <w:szCs w:val="24"/>
+              </w:rPr>
+            </w:pPr>
+            <w:r>
+              <w:rPr>
+                <w:rFonts w:eastAsiaTheme="majorEastAsia" w:cstheme="majorBidi"/>
+                <w:bCs/>
+                <w:color w:val="000000" w:themeColor="text1"/>
+                <w:szCs w:val="24"/>
+              </w:rPr>
+              <w:t xml:space="preserve">Constituents, Representatives, Assistants, Complaint Handlers    </w:t>
+            </w:r>
+          </w:p>
+        </w:tc>
+        <w:tc>
+          <w:tcPr>
+            <w:tcW w:w="3330" w:type="dxa"/>
+            <w:vAlign w:val="center"/>
+          </w:tcPr>
+          <w:p>
+            <w:pPr>
+              <w:tabs>
+                <w:tab w:val="left" w:pos="547"/>
+                <w:tab w:val="left" w:pos="548"/>
+              </w:tabs>
+              <w:spacing w:before="209" w:line="360" w:lineRule="auto"/>
+              <w:jc w:val="center"/>
+              <w:rPr>
+                <w:rFonts w:eastAsiaTheme="majorEastAsia" w:cstheme="majorBidi"/>
+                <w:bCs/>
+                <w:color w:val="000000" w:themeColor="text1"/>
+                <w:szCs w:val="24"/>
+              </w:rPr>
+            </w:pPr>
+            <w:r>
+              <w:rPr>
+                <w:rFonts w:eastAsiaTheme="majorEastAsia" w:cstheme="majorBidi"/>
+                <w:bCs/>
+                <w:color w:val="000000" w:themeColor="text1"/>
+                <w:szCs w:val="24"/>
+              </w:rPr>
+              <w:t>Citizens, Government Officials</w:t>
+            </w:r>
+          </w:p>
+        </w:tc>
+      </w:tr>
+      <w:tr>
+        <w:tc>
+          <w:tcPr>
+            <w:tcW w:w="2875" w:type="dxa"/>
+            <w:vAlign w:val="center"/>
+          </w:tcPr>
+          <w:p>
+            <w:pPr>
+              <w:tabs>
+                <w:tab w:val="left" w:pos="547"/>
+                <w:tab w:val="left" w:pos="548"/>
+              </w:tabs>
+              <w:spacing w:before="209" w:line="360" w:lineRule="auto"/>
+              <w:jc w:val="center"/>
+              <w:rPr>
+                <w:rFonts w:eastAsiaTheme="majorEastAsia" w:cstheme="majorBidi"/>
+                <w:b/>
+                <w:color w:val="000000" w:themeColor="text1"/>
+                <w:szCs w:val="24"/>
+              </w:rPr>
+            </w:pPr>
+            <w:r>
+              <w:rPr>
+                <w:rFonts w:eastAsiaTheme="majorEastAsia" w:cstheme="majorBidi"/>
+                <w:b/>
+                <w:color w:val="000000" w:themeColor="text1"/>
+                <w:szCs w:val="24"/>
+              </w:rPr>
+              <w:t>Profile Management</w:t>
+            </w:r>
+          </w:p>
+        </w:tc>
+        <w:tc>
+          <w:tcPr>
+            <w:tcW w:w="3690" w:type="dxa"/>
+            <w:vAlign w:val="center"/>
+          </w:tcPr>
+          <w:p>
+            <w:pPr>
+              <w:tabs>
+                <w:tab w:val="left" w:pos="547"/>
+                <w:tab w:val="left" w:pos="548"/>
+              </w:tabs>
+              <w:spacing w:before="209" w:line="360" w:lineRule="auto"/>
+              <w:jc w:val="center"/>
+              <w:rPr>
+                <w:rFonts w:eastAsiaTheme="majorEastAsia" w:cstheme="majorBidi"/>
+                <w:bCs/>
+                <w:color w:val="000000" w:themeColor="text1"/>
+                <w:szCs w:val="24"/>
+              </w:rPr>
+            </w:pPr>
+            <w:r>
+              <w:rPr>
+                <w:rFonts w:eastAsiaTheme="majorEastAsia" w:cstheme="majorBidi"/>
+                <w:bCs/>
+                <w:color w:val="000000" w:themeColor="text1"/>
+                <w:szCs w:val="24"/>
+              </w:rPr>
+              <w:t>Yes, detailed profiles with editable information</w:t>
+            </w:r>
+          </w:p>
+        </w:tc>
+        <w:tc>
+          <w:tcPr>
+            <w:tcW w:w="3330" w:type="dxa"/>
+            <w:vAlign w:val="center"/>
+          </w:tcPr>
+          <w:p>
+            <w:pPr>
+              <w:tabs>
+                <w:tab w:val="left" w:pos="547"/>
+                <w:tab w:val="left" w:pos="548"/>
+              </w:tabs>
+              <w:spacing w:before="209" w:line="360" w:lineRule="auto"/>
+              <w:jc w:val="center"/>
+              <w:rPr>
+                <w:rFonts w:eastAsiaTheme="majorEastAsia" w:cstheme="majorBidi"/>
+                <w:bCs/>
+                <w:color w:val="000000" w:themeColor="text1"/>
+                <w:szCs w:val="24"/>
+              </w:rPr>
+            </w:pPr>
+            <w:r>
+              <w:rPr>
+                <w:rFonts w:eastAsiaTheme="majorEastAsia" w:cstheme="majorBidi"/>
+                <w:bCs/>
+                <w:color w:val="000000" w:themeColor="text1"/>
+                <w:szCs w:val="24"/>
+              </w:rPr>
+              <w:t>Yes, detailed profiles with editable information</w:t>
+            </w:r>
+          </w:p>
+        </w:tc>
+      </w:tr>
+      <w:tr>
+        <w:trPr>
+          <w:trHeight w:val="1037"/>
+        </w:trPr>
+        <w:tc>
+          <w:tcPr>
+            <w:tcW w:w="2875" w:type="dxa"/>
+            <w:vAlign w:val="center"/>
+          </w:tcPr>
+          <w:p>
+            <w:pPr>
+              <w:tabs>
+                <w:tab w:val="left" w:pos="547"/>
+                <w:tab w:val="left" w:pos="548"/>
+              </w:tabs>
+              <w:spacing w:before="209" w:line="360" w:lineRule="auto"/>
+              <w:jc w:val="center"/>
+              <w:rPr>
+                <w:rFonts w:eastAsiaTheme="majorEastAsia" w:cstheme="majorBidi"/>
+                <w:b/>
+                <w:color w:val="000000" w:themeColor="text1"/>
+                <w:szCs w:val="24"/>
+              </w:rPr>
+            </w:pPr>
+            <w:r>
+              <w:rPr>
+                <w:rFonts w:eastAsiaTheme="majorEastAsia" w:cstheme="majorBidi"/>
+                <w:b/>
+                <w:color w:val="000000" w:themeColor="text1"/>
+                <w:szCs w:val="24"/>
+              </w:rPr>
+              <w:t>Complaint Reporting</w:t>
+            </w:r>
+          </w:p>
+        </w:tc>
+        <w:tc>
+          <w:tcPr>
+            <w:tcW w:w="3690" w:type="dxa"/>
+            <w:vAlign w:val="center"/>
+          </w:tcPr>
+          <w:p>
+            <w:pPr>
+              <w:tabs>
+                <w:tab w:val="left" w:pos="547"/>
+                <w:tab w:val="left" w:pos="548"/>
+              </w:tabs>
+              <w:spacing w:before="209" w:line="360" w:lineRule="auto"/>
+              <w:jc w:val="center"/>
+              <w:rPr>
+                <w:rFonts w:eastAsiaTheme="majorEastAsia" w:cstheme="majorBidi"/>
+                <w:bCs/>
+                <w:color w:val="000000" w:themeColor="text1"/>
+                <w:szCs w:val="24"/>
+              </w:rPr>
+            </w:pPr>
+            <w:r>
+              <w:rPr>
+                <w:rFonts w:eastAsia="SimSun" w:cs="Times New Roman"/>
+                <w:szCs w:val="24"/>
+                <w:lang w:eastAsia="zh-CN" w:bidi="ar"/>
+              </w:rPr>
+              <w:t>Yes, including anonymous reporting and detailed tracking</w:t>
+            </w:r>
+          </w:p>
+        </w:tc>
+        <w:tc>
+          <w:tcPr>
+            <w:tcW w:w="3330" w:type="dxa"/>
+            <w:vAlign w:val="center"/>
+          </w:tcPr>
+          <w:p>
+            <w:pPr>
+              <w:tabs>
+                <w:tab w:val="left" w:pos="547"/>
+                <w:tab w:val="left" w:pos="548"/>
+              </w:tabs>
+              <w:spacing w:before="209" w:line="360" w:lineRule="auto"/>
+              <w:jc w:val="center"/>
+              <w:rPr>
+                <w:rFonts w:eastAsiaTheme="majorEastAsia" w:cstheme="majorBidi"/>
+                <w:bCs/>
+                <w:color w:val="000000" w:themeColor="text1"/>
+                <w:szCs w:val="24"/>
+              </w:rPr>
+            </w:pPr>
+            <w:r>
+              <w:rPr>
+                <w:rFonts w:eastAsia="SimSun" w:cs="Times New Roman"/>
+                <w:szCs w:val="24"/>
+                <w:lang w:eastAsia="zh-CN" w:bidi="ar"/>
+              </w:rPr>
+              <w:t>Yes, with broad categorization</w:t>
+            </w:r>
+          </w:p>
+        </w:tc>
+      </w:tr>
+      <w:tr>
+        <w:trPr>
+          <w:trHeight w:val="983"/>
+        </w:trPr>
+        <w:tc>
+          <w:tcPr>
+            <w:tcW w:w="2875" w:type="dxa"/>
+          </w:tcPr>
+          <w:p>
+            <w:pPr>
+              <w:tabs>
+                <w:tab w:val="left" w:pos="547"/>
+                <w:tab w:val="left" w:pos="548"/>
+              </w:tabs>
+              <w:spacing w:before="209" w:line="360" w:lineRule="auto"/>
+              <w:jc w:val="center"/>
+              <w:rPr>
+                <w:rFonts w:eastAsiaTheme="majorEastAsia" w:cstheme="majorBidi"/>
+                <w:b/>
+                <w:color w:val="000000" w:themeColor="text1"/>
+                <w:szCs w:val="24"/>
+              </w:rPr>
+            </w:pPr>
+            <w:r>
+              <w:rPr>
+                <w:rFonts w:eastAsiaTheme="majorEastAsia" w:cstheme="majorBidi"/>
+                <w:b/>
+                <w:color w:val="000000" w:themeColor="text1"/>
+                <w:szCs w:val="24"/>
+              </w:rPr>
+              <w:t>Complaint Tracking</w:t>
+            </w:r>
+          </w:p>
+        </w:tc>
+        <w:tc>
+          <w:tcPr>
+            <w:tcW w:w="3690" w:type="dxa"/>
+            <w:vAlign w:val="center"/>
+          </w:tcPr>
+          <w:p>
+            <w:pPr>
+              <w:tabs>
+                <w:tab w:val="left" w:pos="547"/>
+                <w:tab w:val="left" w:pos="548"/>
+              </w:tabs>
+              <w:spacing w:before="209" w:line="360" w:lineRule="auto"/>
+              <w:jc w:val="center"/>
+              <w:rPr>
+                <w:rFonts w:eastAsiaTheme="majorEastAsia" w:cstheme="majorBidi"/>
+                <w:bCs/>
+                <w:color w:val="000000" w:themeColor="text1"/>
+                <w:szCs w:val="24"/>
+              </w:rPr>
+            </w:pPr>
+            <w:r>
+              <w:rPr>
+                <w:rFonts w:eastAsiaTheme="majorEastAsia" w:cstheme="majorBidi"/>
+                <w:bCs/>
+                <w:color w:val="000000" w:themeColor="text1"/>
+                <w:szCs w:val="24"/>
+              </w:rPr>
+              <w:t>Yes, with full history and status updates</w:t>
+            </w:r>
+          </w:p>
+        </w:tc>
+        <w:tc>
+          <w:tcPr>
+            <w:tcW w:w="3330" w:type="dxa"/>
+            <w:vAlign w:val="center"/>
+          </w:tcPr>
+          <w:p>
+            <w:pPr>
+              <w:tabs>
+                <w:tab w:val="left" w:pos="547"/>
+                <w:tab w:val="left" w:pos="548"/>
+              </w:tabs>
+              <w:spacing w:before="209" w:line="360" w:lineRule="auto"/>
+              <w:jc w:val="center"/>
+              <w:rPr>
+                <w:rFonts w:eastAsiaTheme="majorEastAsia" w:cstheme="majorBidi"/>
+                <w:bCs/>
+                <w:color w:val="000000" w:themeColor="text1"/>
+                <w:szCs w:val="24"/>
+              </w:rPr>
+            </w:pPr>
+            <w:r>
+              <w:rPr>
+                <w:rFonts w:eastAsiaTheme="majorEastAsia" w:cstheme="majorBidi"/>
+                <w:bCs/>
+                <w:color w:val="000000" w:themeColor="text1"/>
+                <w:szCs w:val="24"/>
+              </w:rPr>
+              <w:t>Status updates available through the portal</w:t>
+            </w:r>
+          </w:p>
+        </w:tc>
+      </w:tr>
+      <w:tr>
+        <w:trPr>
+          <w:trHeight w:val="983"/>
+        </w:trPr>
+        <w:tc>
+          <w:tcPr>
+            <w:tcW w:w="2875" w:type="dxa"/>
+          </w:tcPr>
+          <w:p>
+            <w:pPr>
+              <w:tabs>
+                <w:tab w:val="left" w:pos="547"/>
+                <w:tab w:val="left" w:pos="548"/>
+              </w:tabs>
+              <w:spacing w:before="209" w:line="360" w:lineRule="auto"/>
+              <w:jc w:val="center"/>
+              <w:rPr>
+                <w:rFonts w:eastAsiaTheme="majorEastAsia" w:cstheme="majorBidi"/>
+                <w:b/>
+                <w:color w:val="000000" w:themeColor="text1"/>
+                <w:szCs w:val="24"/>
+              </w:rPr>
+            </w:pPr>
+            <w:r>
+              <w:rPr>
+                <w:rFonts w:eastAsiaTheme="majorEastAsia" w:cstheme="majorBidi"/>
+                <w:b/>
+                <w:color w:val="000000" w:themeColor="text1"/>
+                <w:szCs w:val="24"/>
+              </w:rPr>
+              <w:t>Complaint Prioritization</w:t>
+            </w:r>
+          </w:p>
+        </w:tc>
+        <w:tc>
+          <w:tcPr>
+            <w:tcW w:w="3690" w:type="dxa"/>
+            <w:vAlign w:val="center"/>
+          </w:tcPr>
+          <w:p>
+            <w:pPr>
+              <w:tabs>
+                <w:tab w:val="left" w:pos="547"/>
+                <w:tab w:val="left" w:pos="548"/>
+              </w:tabs>
+              <w:spacing w:before="209" w:line="360" w:lineRule="auto"/>
+              <w:jc w:val="center"/>
+              <w:rPr>
+                <w:rFonts w:eastAsiaTheme="majorEastAsia" w:cstheme="majorBidi"/>
+                <w:bCs/>
+                <w:color w:val="000000" w:themeColor="text1"/>
+                <w:szCs w:val="24"/>
+              </w:rPr>
+            </w:pPr>
+            <w:r>
+              <w:rPr>
+                <w:rFonts w:eastAsiaTheme="majorEastAsia" w:cstheme="majorBidi"/>
+                <w:bCs/>
+                <w:color w:val="000000" w:themeColor="text1"/>
+                <w:szCs w:val="24"/>
+              </w:rPr>
+              <w:t>Yes</w:t>
+            </w:r>
+          </w:p>
+        </w:tc>
+        <w:tc>
+          <w:tcPr>
+            <w:tcW w:w="3330" w:type="dxa"/>
+            <w:vAlign w:val="center"/>
+          </w:tcPr>
+          <w:p>
+            <w:pPr>
+              <w:tabs>
+                <w:tab w:val="left" w:pos="547"/>
+                <w:tab w:val="left" w:pos="548"/>
+              </w:tabs>
+              <w:spacing w:before="209" w:line="360" w:lineRule="auto"/>
+              <w:jc w:val="center"/>
+              <w:rPr>
+                <w:rFonts w:eastAsiaTheme="majorEastAsia" w:cstheme="majorBidi"/>
+                <w:bCs/>
+                <w:color w:val="000000" w:themeColor="text1"/>
+                <w:szCs w:val="24"/>
+              </w:rPr>
+            </w:pPr>
+            <w:r>
+              <w:rPr>
+                <w:rFonts w:eastAsiaTheme="majorEastAsia" w:cstheme="majorBidi"/>
+                <w:bCs/>
+                <w:color w:val="000000" w:themeColor="text1"/>
+                <w:szCs w:val="24"/>
+              </w:rPr>
+              <w:t>No</w:t>
+            </w:r>
+          </w:p>
+        </w:tc>
+      </w:tr>
+      <w:tr>
+        <w:trPr>
+          <w:trHeight w:val="1163"/>
+        </w:trPr>
+        <w:tc>
+          <w:tcPr>
+            <w:tcW w:w="2875" w:type="dxa"/>
+          </w:tcPr>
+          <w:p>
+            <w:pPr>
+              <w:tabs>
+                <w:tab w:val="left" w:pos="547"/>
+                <w:tab w:val="left" w:pos="548"/>
+              </w:tabs>
+              <w:spacing w:before="209" w:line="360" w:lineRule="auto"/>
+              <w:jc w:val="center"/>
+              <w:rPr>
+                <w:rFonts w:eastAsiaTheme="majorEastAsia" w:cstheme="majorBidi"/>
+                <w:b/>
+                <w:color w:val="000000" w:themeColor="text1"/>
+                <w:szCs w:val="24"/>
+              </w:rPr>
+            </w:pPr>
+            <w:r>
+              <w:rPr>
+                <w:rFonts w:eastAsiaTheme="majorEastAsia" w:cstheme="majorBidi"/>
+                <w:b/>
+                <w:color w:val="000000" w:themeColor="text1"/>
+                <w:szCs w:val="24"/>
+              </w:rPr>
+              <w:t>Automated Complaint Routing</w:t>
+            </w:r>
+          </w:p>
+        </w:tc>
+        <w:tc>
+          <w:tcPr>
+            <w:tcW w:w="3690" w:type="dxa"/>
+            <w:vAlign w:val="center"/>
+          </w:tcPr>
+          <w:p>
+            <w:pPr>
+              <w:tabs>
+                <w:tab w:val="left" w:pos="547"/>
+                <w:tab w:val="left" w:pos="548"/>
+              </w:tabs>
+              <w:spacing w:before="209" w:line="360" w:lineRule="auto"/>
+              <w:jc w:val="center"/>
+              <w:rPr>
+                <w:rFonts w:eastAsiaTheme="majorEastAsia" w:cstheme="majorBidi"/>
+                <w:bCs/>
+                <w:color w:val="000000" w:themeColor="text1"/>
+                <w:szCs w:val="24"/>
+              </w:rPr>
+            </w:pPr>
+            <w:r>
+              <w:rPr>
+                <w:rFonts w:eastAsiaTheme="majorEastAsia" w:cstheme="majorBidi"/>
+                <w:bCs/>
+                <w:color w:val="000000" w:themeColor="text1"/>
+                <w:szCs w:val="24"/>
+              </w:rPr>
+              <w:t>Yes</w:t>
+            </w:r>
+          </w:p>
+        </w:tc>
+        <w:tc>
+          <w:tcPr>
+            <w:tcW w:w="3330" w:type="dxa"/>
+            <w:vAlign w:val="center"/>
+          </w:tcPr>
+          <w:p>
+            <w:pPr>
+              <w:tabs>
+                <w:tab w:val="left" w:pos="547"/>
+                <w:tab w:val="left" w:pos="548"/>
+              </w:tabs>
+              <w:spacing w:before="209" w:line="360" w:lineRule="auto"/>
+              <w:jc w:val="center"/>
+              <w:rPr>
+                <w:rFonts w:eastAsiaTheme="majorEastAsia" w:cstheme="majorBidi"/>
+                <w:bCs/>
+                <w:color w:val="000000" w:themeColor="text1"/>
+                <w:szCs w:val="24"/>
+              </w:rPr>
+            </w:pPr>
+            <w:r>
+              <w:rPr>
+                <w:rFonts w:eastAsiaTheme="majorEastAsia" w:cstheme="majorBidi"/>
+                <w:bCs/>
+                <w:color w:val="000000" w:themeColor="text1"/>
+                <w:szCs w:val="24"/>
+              </w:rPr>
+              <w:t>Forwarded to concerned government departments</w:t>
+            </w:r>
+          </w:p>
+        </w:tc>
+      </w:tr>
+      <w:tr>
+        <w:trPr>
+          <w:trHeight w:val="650"/>
+        </w:trPr>
+        <w:tc>
+          <w:tcPr>
+            <w:tcW w:w="2875" w:type="dxa"/>
+          </w:tcPr>
+          <w:p>
+            <w:pPr>
+              <w:tabs>
+                <w:tab w:val="left" w:pos="547"/>
+                <w:tab w:val="left" w:pos="548"/>
+              </w:tabs>
+              <w:spacing w:before="209" w:line="360" w:lineRule="auto"/>
+              <w:jc w:val="center"/>
+              <w:rPr>
+                <w:rFonts w:eastAsiaTheme="majorEastAsia" w:cstheme="majorBidi"/>
+                <w:b/>
+                <w:color w:val="000000" w:themeColor="text1"/>
+                <w:szCs w:val="24"/>
+              </w:rPr>
+            </w:pPr>
+            <w:r>
+              <w:rPr>
+                <w:rFonts w:eastAsiaTheme="majorEastAsia" w:cstheme="majorBidi"/>
+                <w:b/>
+                <w:color w:val="000000" w:themeColor="text1"/>
+                <w:szCs w:val="24"/>
+              </w:rPr>
+              <w:t>Virtual Meetups</w:t>
+            </w:r>
+          </w:p>
+        </w:tc>
+        <w:tc>
+          <w:tcPr>
+            <w:tcW w:w="3690" w:type="dxa"/>
+          </w:tcPr>
+          <w:p>
+            <w:pPr>
+              <w:tabs>
+                <w:tab w:val="left" w:pos="547"/>
+                <w:tab w:val="left" w:pos="548"/>
+              </w:tabs>
+              <w:spacing w:before="209" w:line="360" w:lineRule="auto"/>
+              <w:jc w:val="center"/>
+              <w:rPr>
+                <w:rFonts w:eastAsiaTheme="majorEastAsia" w:cstheme="majorBidi"/>
+                <w:bCs/>
+                <w:color w:val="000000" w:themeColor="text1"/>
+                <w:szCs w:val="24"/>
+              </w:rPr>
+            </w:pPr>
+            <w:r>
+              <w:rPr>
+                <w:rFonts w:eastAsiaTheme="majorEastAsia" w:cstheme="majorBidi"/>
+                <w:bCs/>
+                <w:color w:val="000000" w:themeColor="text1"/>
+                <w:szCs w:val="24"/>
+              </w:rPr>
+              <w:t>Yes</w:t>
+            </w:r>
+          </w:p>
+        </w:tc>
+        <w:tc>
+          <w:tcPr>
+            <w:tcW w:w="3330" w:type="dxa"/>
+          </w:tcPr>
+          <w:p>
+            <w:pPr>
+              <w:tabs>
+                <w:tab w:val="left" w:pos="547"/>
+                <w:tab w:val="left" w:pos="548"/>
+              </w:tabs>
+              <w:spacing w:before="209" w:line="360" w:lineRule="auto"/>
+              <w:jc w:val="center"/>
+              <w:rPr>
+                <w:rFonts w:eastAsiaTheme="majorEastAsia" w:cstheme="majorBidi"/>
+                <w:bCs/>
+                <w:color w:val="000000" w:themeColor="text1"/>
+                <w:szCs w:val="24"/>
+              </w:rPr>
+            </w:pPr>
+            <w:r>
+              <w:rPr>
+                <w:rFonts w:eastAsiaTheme="majorEastAsia" w:cstheme="majorBidi"/>
+                <w:bCs/>
+                <w:color w:val="000000" w:themeColor="text1"/>
+                <w:szCs w:val="24"/>
+              </w:rPr>
+              <w:t>No</w:t>
+            </w:r>
+            <w:r>
+              <w:rPr>
+                <w:rFonts w:eastAsiaTheme="majorEastAsia" w:cstheme="majorBidi"/>
+                <w:bCs/>
+                <w:color w:val="000000" w:themeColor="text1"/>
+                <w:szCs w:val="24"/>
+              </w:rPr>
+              <w:t>t available</w:t>
+            </w:r>
+          </w:p>
+        </w:tc>
+      </w:tr>
+      <w:tr>
+        <w:trPr>
+          <w:trHeight w:val="1523"/>
+        </w:trPr>
+        <w:tc>
+          <w:tcPr>
+            <w:tcW w:w="2875" w:type="dxa"/>
+            <w:vAlign w:val="center"/>
+          </w:tcPr>
+          <w:p>
+            <w:pPr>
+              <w:tabs>
+                <w:tab w:val="left" w:pos="547"/>
+                <w:tab w:val="left" w:pos="548"/>
+              </w:tabs>
+              <w:spacing w:before="209" w:line="360" w:lineRule="auto"/>
+              <w:jc w:val="center"/>
+              <w:rPr>
+                <w:rFonts w:eastAsiaTheme="majorEastAsia" w:cstheme="majorBidi"/>
+                <w:b/>
+                <w:color w:val="000000" w:themeColor="text1"/>
+                <w:szCs w:val="24"/>
+              </w:rPr>
+            </w:pPr>
+            <w:r>
+              <w:rPr>
+                <w:rFonts w:eastAsiaTheme="majorEastAsia" w:cstheme="majorBidi"/>
+                <w:b/>
+                <w:color w:val="000000" w:themeColor="text1"/>
+                <w:szCs w:val="24"/>
+              </w:rPr>
+              <w:lastRenderedPageBreak/>
+              <w:t>Surveys and Polls</w:t>
+            </w:r>
+          </w:p>
+        </w:tc>
+        <w:tc>
+          <w:tcPr>
+            <w:tcW w:w="3690" w:type="dxa"/>
+            <w:vAlign w:val="center"/>
+          </w:tcPr>
+          <w:p>
+            <w:pPr>
+              <w:tabs>
+                <w:tab w:val="left" w:pos="547"/>
+                <w:tab w:val="left" w:pos="548"/>
+              </w:tabs>
+              <w:spacing w:before="209" w:line="360" w:lineRule="auto"/>
+              <w:jc w:val="center"/>
+              <w:rPr>
+                <w:rFonts w:eastAsiaTheme="majorEastAsia" w:cstheme="majorBidi"/>
+                <w:bCs/>
+                <w:color w:val="000000" w:themeColor="text1"/>
+                <w:szCs w:val="24"/>
+              </w:rPr>
+            </w:pPr>
+            <w:r>
+              <w:rPr>
+                <w:rFonts w:eastAsiaTheme="majorEastAsia" w:cstheme="majorBidi"/>
+                <w:bCs/>
+                <w:color w:val="000000" w:themeColor="text1"/>
+                <w:szCs w:val="24"/>
+              </w:rPr>
+              <w:t>Yes, Representatives can create</w:t>
+            </w:r>
+            <w:r>
+              <w:rPr>
+                <w:rFonts w:eastAsiaTheme="majorEastAsia" w:cstheme="majorBidi"/>
+                <w:bCs/>
+                <w:color w:val="000000" w:themeColor="text1"/>
+                <w:szCs w:val="24"/>
+              </w:rPr>
+              <w:t xml:space="preserve"> </w:t>
+            </w:r>
+            <w:r>
+              <w:rPr>
+                <w:rFonts w:eastAsiaTheme="majorEastAsia" w:cstheme="majorBidi"/>
+                <w:bCs/>
+                <w:color w:val="000000" w:themeColor="text1"/>
+                <w:szCs w:val="24"/>
+              </w:rPr>
+              <w:t>survey</w:t>
+            </w:r>
+          </w:p>
+        </w:tc>
+        <w:tc>
+          <w:tcPr>
+            <w:tcW w:w="3330" w:type="dxa"/>
+            <w:vAlign w:val="center"/>
+          </w:tcPr>
+          <w:p>
+            <w:pPr>
+              <w:tabs>
+                <w:tab w:val="left" w:pos="547"/>
+                <w:tab w:val="left" w:pos="548"/>
+              </w:tabs>
+              <w:spacing w:before="209" w:line="360" w:lineRule="auto"/>
+              <w:jc w:val="center"/>
+              <w:rPr>
+                <w:rFonts w:eastAsiaTheme="majorEastAsia" w:cstheme="majorBidi"/>
+                <w:bCs/>
+                <w:color w:val="000000" w:themeColor="text1"/>
+                <w:szCs w:val="24"/>
+              </w:rPr>
+            </w:pPr>
+            <w:r>
+              <w:rPr>
+                <w:rFonts w:eastAsiaTheme="majorEastAsia" w:cstheme="majorBidi"/>
+                <w:bCs/>
+                <w:color w:val="000000" w:themeColor="text1"/>
+                <w:szCs w:val="24"/>
+              </w:rPr>
+              <w:t>No</w:t>
+            </w:r>
+            <w:r>
+              <w:rPr>
+                <w:rFonts w:eastAsiaTheme="majorEastAsia" w:cstheme="majorBidi"/>
+                <w:bCs/>
+                <w:color w:val="000000" w:themeColor="text1"/>
+                <w:szCs w:val="24"/>
+              </w:rPr>
+              <w:t>t</w:t>
+            </w:r>
+            <w:r>
+              <w:rPr>
+                <w:rFonts w:eastAsiaTheme="majorEastAsia" w:cstheme="majorBidi"/>
+                <w:bCs/>
+                <w:color w:val="000000" w:themeColor="text1"/>
+                <w:szCs w:val="24"/>
+              </w:rPr>
+              <w:t xml:space="preserve"> available</w:t>
+            </w:r>
+          </w:p>
+        </w:tc>
+      </w:tr>
+      <w:tr>
+        <w:trPr>
+          <w:trHeight w:val="1613"/>
+        </w:trPr>
+        <w:tc>
+          <w:tcPr>
+            <w:tcW w:w="2875" w:type="dxa"/>
+            <w:vAlign w:val="center"/>
+          </w:tcPr>
+          <w:p>
+            <w:pPr>
+              <w:tabs>
+                <w:tab w:val="left" w:pos="547"/>
+                <w:tab w:val="left" w:pos="548"/>
+              </w:tabs>
+              <w:spacing w:before="209" w:line="360" w:lineRule="auto"/>
+              <w:jc w:val="center"/>
+              <w:rPr>
+                <w:rFonts w:eastAsiaTheme="majorEastAsia" w:cstheme="majorBidi"/>
+                <w:b/>
+                <w:color w:val="000000" w:themeColor="text1"/>
+                <w:szCs w:val="24"/>
+              </w:rPr>
+            </w:pPr>
+            <w:r>
+              <w:rPr>
+                <w:rFonts w:eastAsiaTheme="majorEastAsia" w:cstheme="majorBidi"/>
+                <w:b/>
+                <w:color w:val="000000" w:themeColor="text1"/>
+                <w:szCs w:val="24"/>
+              </w:rPr>
+              <w:t xml:space="preserve">Event Calendar </w:t>
+            </w:r>
+          </w:p>
+        </w:tc>
+        <w:tc>
+          <w:tcPr>
+            <w:tcW w:w="3690" w:type="dxa"/>
+            <w:vAlign w:val="center"/>
+          </w:tcPr>
+          <w:p>
+            <w:pPr>
+              <w:tabs>
+                <w:tab w:val="left" w:pos="547"/>
+                <w:tab w:val="left" w:pos="548"/>
+              </w:tabs>
+              <w:spacing w:before="209" w:line="360" w:lineRule="auto"/>
+              <w:jc w:val="center"/>
+              <w:rPr>
+                <w:rFonts w:eastAsiaTheme="majorEastAsia" w:cstheme="majorBidi"/>
+                <w:bCs/>
+                <w:color w:val="000000" w:themeColor="text1"/>
+                <w:szCs w:val="24"/>
+              </w:rPr>
+            </w:pPr>
+            <w:r>
+              <w:rPr>
+                <w:rFonts w:eastAsiaTheme="majorEastAsia" w:cstheme="majorBidi"/>
+                <w:bCs/>
+                <w:color w:val="000000" w:themeColor="text1"/>
+                <w:szCs w:val="24"/>
+              </w:rPr>
+              <w:t>Yes, Representatives can post upcoming events and public meetings</w:t>
+            </w:r>
+          </w:p>
+        </w:tc>
+        <w:tc>
+          <w:tcPr>
+            <w:tcW w:w="3330" w:type="dxa"/>
+            <w:vAlign w:val="center"/>
+          </w:tcPr>
+          <w:p>
+            <w:pPr>
+              <w:tabs>
+                <w:tab w:val="left" w:pos="547"/>
+                <w:tab w:val="left" w:pos="548"/>
+              </w:tabs>
+              <w:spacing w:before="209" w:line="360" w:lineRule="auto"/>
+              <w:jc w:val="center"/>
+              <w:rPr>
+                <w:rFonts w:eastAsiaTheme="majorEastAsia" w:cstheme="majorBidi"/>
+                <w:bCs/>
+                <w:color w:val="000000" w:themeColor="text1"/>
+                <w:szCs w:val="24"/>
+              </w:rPr>
+            </w:pPr>
+            <w:r>
+              <w:rPr>
+                <w:rFonts w:eastAsiaTheme="majorEastAsia" w:cstheme="majorBidi"/>
+                <w:bCs/>
+                <w:color w:val="000000" w:themeColor="text1"/>
+                <w:szCs w:val="24"/>
+              </w:rPr>
+              <w:t>No</w:t>
+            </w:r>
+          </w:p>
+        </w:tc>
+      </w:tr>
+      <w:tr>
+        <w:trPr>
+          <w:trHeight w:val="623"/>
+        </w:trPr>
+        <w:tc>
+          <w:tcPr>
+            <w:tcW w:w="2875" w:type="dxa"/>
+          </w:tcPr>
+          <w:p>
+            <w:pPr>
+              <w:tabs>
+                <w:tab w:val="left" w:pos="547"/>
+                <w:tab w:val="left" w:pos="548"/>
+              </w:tabs>
+              <w:spacing w:before="209" w:line="360" w:lineRule="auto"/>
+              <w:jc w:val="center"/>
+              <w:rPr>
+                <w:rFonts w:eastAsiaTheme="majorEastAsia" w:cstheme="majorBidi"/>
+                <w:b/>
+                <w:color w:val="000000" w:themeColor="text1"/>
+                <w:szCs w:val="24"/>
+              </w:rPr>
+            </w:pPr>
+            <w:r>
+              <w:rPr>
+                <w:rFonts w:eastAsiaTheme="majorEastAsia" w:cstheme="majorBidi"/>
+                <w:b/>
+                <w:color w:val="000000" w:themeColor="text1"/>
+                <w:szCs w:val="24"/>
+              </w:rPr>
+              <w:t>Security</w:t>
+            </w:r>
+          </w:p>
+        </w:tc>
+        <w:tc>
+          <w:tcPr>
+            <w:tcW w:w="3690" w:type="dxa"/>
+          </w:tcPr>
+          <w:p>
+            <w:pPr>
+              <w:tabs>
+                <w:tab w:val="left" w:pos="547"/>
+                <w:tab w:val="left" w:pos="548"/>
+              </w:tabs>
+              <w:spacing w:before="209" w:line="360" w:lineRule="auto"/>
+              <w:jc w:val="center"/>
+              <w:rPr>
+                <w:rFonts w:eastAsiaTheme="majorEastAsia" w:cstheme="majorBidi"/>
+                <w:bCs/>
+                <w:color w:val="000000" w:themeColor="text1"/>
+                <w:szCs w:val="24"/>
+              </w:rPr>
+            </w:pPr>
+            <w:r>
+              <w:rPr>
+                <w:rFonts w:eastAsiaTheme="majorEastAsia" w:cstheme="majorBidi"/>
+                <w:bCs/>
+                <w:color w:val="000000" w:themeColor="text1"/>
+                <w:szCs w:val="24"/>
+              </w:rPr>
+              <w:t>Standard</w:t>
+            </w:r>
+          </w:p>
+        </w:tc>
+        <w:tc>
+          <w:tcPr>
+            <w:tcW w:w="3330" w:type="dxa"/>
+          </w:tcPr>
+          <w:p>
+            <w:pPr>
+              <w:tabs>
+                <w:tab w:val="left" w:pos="547"/>
+                <w:tab w:val="left" w:pos="548"/>
+              </w:tabs>
+              <w:spacing w:before="209" w:line="360" w:lineRule="auto"/>
+              <w:jc w:val="center"/>
+              <w:rPr>
+                <w:rFonts w:eastAsiaTheme="majorEastAsia" w:cstheme="majorBidi"/>
+                <w:bCs/>
+                <w:color w:val="000000" w:themeColor="text1"/>
+                <w:szCs w:val="24"/>
+              </w:rPr>
+            </w:pPr>
+            <w:r>
+              <w:rPr>
+                <w:rFonts w:eastAsiaTheme="majorEastAsia" w:cstheme="majorBidi"/>
+                <w:bCs/>
+                <w:color w:val="000000" w:themeColor="text1"/>
+                <w:szCs w:val="24"/>
+              </w:rPr>
+              <w:t>Standard</w:t>
+            </w:r>
+          </w:p>
+        </w:tc>
+      </w:tr>
+      <w:tr>
+        <w:trPr>
+          <w:trHeight w:val="623"/>
+        </w:trPr>
+        <w:tc>
+          <w:tcPr>
+            <w:tcW w:w="2875" w:type="dxa"/>
+          </w:tcPr>
+          <w:p>
+            <w:pPr>
+              <w:tabs>
+                <w:tab w:val="left" w:pos="547"/>
+                <w:tab w:val="left" w:pos="548"/>
+              </w:tabs>
+              <w:spacing w:before="209" w:line="360" w:lineRule="auto"/>
+              <w:jc w:val="center"/>
+              <w:rPr>
+                <w:rFonts w:eastAsiaTheme="majorEastAsia" w:cstheme="majorBidi"/>
+                <w:b/>
+                <w:color w:val="000000" w:themeColor="text1"/>
+                <w:szCs w:val="24"/>
+              </w:rPr>
+            </w:pPr>
+            <w:r>
+              <w:rPr>
+                <w:rFonts w:eastAsiaTheme="majorEastAsia" w:cstheme="majorBidi"/>
+                <w:b/>
+                <w:color w:val="000000" w:themeColor="text1"/>
+                <w:szCs w:val="24"/>
+              </w:rPr>
+              <w:t>Push Notifications</w:t>
+            </w:r>
+          </w:p>
+        </w:tc>
+        <w:tc>
+          <w:tcPr>
+            <w:tcW w:w="3690" w:type="dxa"/>
+          </w:tcPr>
+          <w:p>
+            <w:pPr>
+              <w:tabs>
+                <w:tab w:val="left" w:pos="547"/>
+                <w:tab w:val="left" w:pos="548"/>
+              </w:tabs>
+              <w:spacing w:before="209" w:line="360" w:lineRule="auto"/>
+              <w:jc w:val="center"/>
+              <w:rPr>
+                <w:rFonts w:eastAsiaTheme="majorEastAsia" w:cstheme="majorBidi"/>
+                <w:bCs/>
+                <w:color w:val="000000" w:themeColor="text1"/>
+                <w:szCs w:val="24"/>
+              </w:rPr>
+            </w:pPr>
+            <w:r>
+              <w:rPr>
+                <w:rFonts w:eastAsiaTheme="majorEastAsia" w:cstheme="majorBidi"/>
+                <w:bCs/>
+                <w:color w:val="000000" w:themeColor="text1"/>
+                <w:szCs w:val="24"/>
+              </w:rPr>
+              <w:t>Yes</w:t>
+            </w:r>
+          </w:p>
+        </w:tc>
+        <w:tc>
+          <w:tcPr>
+            <w:tcW w:w="3330" w:type="dxa"/>
+          </w:tcPr>
+          <w:p>
+            <w:pPr>
+              <w:tabs>
+                <w:tab w:val="left" w:pos="547"/>
+                <w:tab w:val="left" w:pos="548"/>
+              </w:tabs>
+              <w:spacing w:before="209" w:line="360" w:lineRule="auto"/>
+              <w:jc w:val="center"/>
+              <w:rPr>
+                <w:rFonts w:eastAsiaTheme="majorEastAsia" w:cstheme="majorBidi"/>
+                <w:bCs/>
+                <w:color w:val="000000" w:themeColor="text1"/>
+                <w:szCs w:val="24"/>
+              </w:rPr>
+            </w:pPr>
+            <w:r>
+              <w:rPr>
+                <w:rFonts w:eastAsiaTheme="majorEastAsia" w:cstheme="majorBidi"/>
+                <w:bCs/>
+                <w:color w:val="000000" w:themeColor="text1"/>
+                <w:szCs w:val="24"/>
+              </w:rPr>
+              <w:t>Yes</w:t>
+            </w:r>
+          </w:p>
+        </w:tc>
+      </w:tr>
+      <w:tr>
+        <w:trPr>
+          <w:trHeight w:val="623"/>
+        </w:trPr>
+        <w:tc>
+          <w:tcPr>
+            <w:tcW w:w="2875" w:type="dxa"/>
+          </w:tcPr>
+          <w:p>
+            <w:pPr>
+              <w:tabs>
+                <w:tab w:val="left" w:pos="547"/>
+                <w:tab w:val="left" w:pos="548"/>
+              </w:tabs>
+              <w:spacing w:before="209" w:line="360" w:lineRule="auto"/>
+              <w:jc w:val="center"/>
+              <w:rPr>
+                <w:rFonts w:eastAsiaTheme="majorEastAsia" w:cstheme="majorBidi"/>
+                <w:b/>
+                <w:color w:val="000000" w:themeColor="text1"/>
+                <w:szCs w:val="24"/>
+              </w:rPr>
+            </w:pPr>
+            <w:r>
+              <w:rPr>
+                <w:rFonts w:eastAsiaTheme="majorEastAsia" w:cstheme="majorBidi"/>
+                <w:b/>
+                <w:color w:val="000000" w:themeColor="text1"/>
+                <w:szCs w:val="24"/>
+              </w:rPr>
+              <w:t>Multi-Language</w:t>
+            </w:r>
+            <w:r>
+              <w:rPr>
+                <w:rFonts w:eastAsiaTheme="majorEastAsia" w:cstheme="majorBidi"/>
+                <w:b/>
+                <w:color w:val="000000" w:themeColor="text1"/>
+                <w:szCs w:val="24"/>
+              </w:rPr>
+              <w:t xml:space="preserve"> Support</w:t>
+            </w:r>
+          </w:p>
+        </w:tc>
+        <w:tc>
+          <w:tcPr>
+            <w:tcW w:w="3690" w:type="dxa"/>
+          </w:tcPr>
+          <w:p>
+            <w:pPr>
+              <w:tabs>
+                <w:tab w:val="left" w:pos="547"/>
+                <w:tab w:val="left" w:pos="548"/>
+              </w:tabs>
+              <w:spacing w:before="209" w:line="360" w:lineRule="auto"/>
+              <w:jc w:val="center"/>
+              <w:rPr>
+                <w:rFonts w:eastAsiaTheme="majorEastAsia" w:cstheme="majorBidi"/>
+                <w:bCs/>
+                <w:color w:val="000000" w:themeColor="text1"/>
+                <w:szCs w:val="24"/>
+              </w:rPr>
+            </w:pPr>
+            <w:r>
+              <w:rPr>
+                <w:rFonts w:eastAsiaTheme="majorEastAsia" w:cstheme="majorBidi"/>
+                <w:bCs/>
+                <w:color w:val="000000" w:themeColor="text1"/>
+                <w:szCs w:val="24"/>
+              </w:rPr>
+              <w:t>Yes</w:t>
+            </w:r>
+          </w:p>
+        </w:tc>
+        <w:tc>
+          <w:tcPr>
+            <w:tcW w:w="3330" w:type="dxa"/>
+          </w:tcPr>
+          <w:p>
+            <w:pPr>
+              <w:tabs>
+                <w:tab w:val="left" w:pos="547"/>
+                <w:tab w:val="left" w:pos="548"/>
+              </w:tabs>
+              <w:spacing w:before="209" w:line="360" w:lineRule="auto"/>
+              <w:jc w:val="center"/>
+              <w:rPr>
+                <w:rFonts w:eastAsiaTheme="majorEastAsia" w:cstheme="majorBidi"/>
+                <w:bCs/>
+                <w:color w:val="000000" w:themeColor="text1"/>
+                <w:szCs w:val="24"/>
+              </w:rPr>
+            </w:pPr>
+            <w:r>
+              <w:rPr>
+                <w:rFonts w:eastAsiaTheme="majorEastAsia" w:cstheme="majorBidi"/>
+                <w:bCs/>
+                <w:color w:val="000000" w:themeColor="text1"/>
+                <w:szCs w:val="24"/>
+              </w:rPr>
+              <w:t>Yes</w:t>
+            </w:r>
+          </w:p>
+        </w:tc>
+      </w:tr>
+      <w:tr>
+        <w:trPr>
+          <w:trHeight w:val="1073"/>
+        </w:trPr>
+        <w:tc>
+          <w:tcPr>
+            <w:tcW w:w="2875" w:type="dxa"/>
+            <w:vAlign w:val="center"/>
+          </w:tcPr>
+          <w:p>
+            <w:pPr>
+              <w:tabs>
+                <w:tab w:val="left" w:pos="547"/>
+                <w:tab w:val="left" w:pos="548"/>
+              </w:tabs>
+              <w:spacing w:before="209" w:line="360" w:lineRule="auto"/>
+              <w:jc w:val="center"/>
+              <w:rPr>
+                <w:rFonts w:eastAsiaTheme="majorEastAsia" w:cstheme="majorBidi"/>
+                <w:b/>
+                <w:color w:val="000000" w:themeColor="text1"/>
+                <w:szCs w:val="24"/>
+              </w:rPr>
+            </w:pPr>
+            <w:r>
+              <w:rPr>
+                <w:rFonts w:eastAsiaTheme="majorEastAsia" w:cstheme="majorBidi"/>
+                <w:b/>
+                <w:color w:val="000000" w:themeColor="text1"/>
+                <w:szCs w:val="24"/>
+              </w:rPr>
+              <w:t>Feedback</w:t>
+            </w:r>
+          </w:p>
+        </w:tc>
+        <w:tc>
+          <w:tcPr>
+            <w:tcW w:w="3690" w:type="dxa"/>
+            <w:vAlign w:val="center"/>
+          </w:tcPr>
+          <w:p>
+            <w:pPr>
+              <w:tabs>
+                <w:tab w:val="left" w:pos="547"/>
+                <w:tab w:val="left" w:pos="548"/>
+              </w:tabs>
+              <w:spacing w:before="209" w:line="360" w:lineRule="auto"/>
+              <w:jc w:val="center"/>
+              <w:rPr>
+                <w:rFonts w:eastAsiaTheme="majorEastAsia" w:cstheme="majorBidi"/>
+                <w:bCs/>
+                <w:color w:val="000000" w:themeColor="text1"/>
+                <w:szCs w:val="24"/>
+              </w:rPr>
+            </w:pPr>
+            <w:r>
+              <w:rPr>
+                <w:rFonts w:eastAsiaTheme="majorEastAsia" w:cstheme="majorBidi"/>
+                <w:bCs/>
+                <w:color w:val="000000" w:themeColor="text1"/>
+                <w:szCs w:val="24"/>
+              </w:rPr>
+              <w:t>Yes, Feedback about problem resolution</w:t>
+            </w:r>
+          </w:p>
+        </w:tc>
+        <w:tc>
+          <w:tcPr>
+            <w:tcW w:w="3330" w:type="dxa"/>
+            <w:vAlign w:val="center"/>
+          </w:tcPr>
+          <w:p>
+            <w:pPr>
+              <w:tabs>
+                <w:tab w:val="left" w:pos="547"/>
+                <w:tab w:val="left" w:pos="548"/>
+              </w:tabs>
+              <w:spacing w:before="209" w:line="360" w:lineRule="auto"/>
+              <w:jc w:val="center"/>
+              <w:rPr>
+                <w:rFonts w:eastAsiaTheme="majorEastAsia" w:cstheme="majorBidi"/>
+                <w:bCs/>
+                <w:color w:val="000000" w:themeColor="text1"/>
+                <w:szCs w:val="24"/>
+              </w:rPr>
+            </w:pPr>
+            <w:r>
+              <w:rPr>
+                <w:rFonts w:eastAsiaTheme="majorEastAsia" w:cstheme="majorBidi"/>
+                <w:bCs/>
+                <w:color w:val="000000" w:themeColor="text1"/>
+                <w:szCs w:val="24"/>
+              </w:rPr>
+              <w:t>Limited</w:t>
+            </w:r>
+          </w:p>
+        </w:tc>
+      </w:tr>
+      <w:tr>
+        <w:trPr>
+          <w:trHeight w:val="1523"/>
+        </w:trPr>
+        <w:tc>
+          <w:tcPr>
+            <w:tcW w:w="2875" w:type="dxa"/>
+            <w:vAlign w:val="center"/>
+          </w:tcPr>
+          <w:p>
+            <w:pPr>
+              <w:tabs>
+                <w:tab w:val="left" w:pos="547"/>
+                <w:tab w:val="left" w:pos="548"/>
+              </w:tabs>
+              <w:spacing w:before="209" w:line="360" w:lineRule="auto"/>
+              <w:jc w:val="center"/>
+              <w:rPr>
+                <w:rFonts w:eastAsiaTheme="majorEastAsia" w:cstheme="majorBidi"/>
+                <w:b/>
+                <w:color w:val="000000" w:themeColor="text1"/>
+                <w:szCs w:val="24"/>
+              </w:rPr>
+            </w:pPr>
+            <w:r>
+              <w:rPr>
+                <w:rFonts w:eastAsiaTheme="majorEastAsia" w:cstheme="majorBidi"/>
+                <w:b/>
+                <w:color w:val="000000" w:themeColor="text1"/>
+                <w:szCs w:val="24"/>
+              </w:rPr>
+              <w:t>Performance Metrics</w:t>
+            </w:r>
+          </w:p>
+        </w:tc>
+        <w:tc>
+          <w:tcPr>
+            <w:tcW w:w="3690" w:type="dxa"/>
+          </w:tcPr>
+          <w:p>
+            <w:pPr>
+              <w:tabs>
+                <w:tab w:val="left" w:pos="547"/>
+                <w:tab w:val="left" w:pos="548"/>
+              </w:tabs>
+              <w:spacing w:before="209" w:line="360" w:lineRule="auto"/>
+              <w:jc w:val="center"/>
+              <w:rPr>
+                <w:rFonts w:eastAsiaTheme="majorEastAsia" w:cstheme="majorBidi"/>
+                <w:bCs/>
+                <w:color w:val="000000" w:themeColor="text1"/>
+                <w:szCs w:val="24"/>
+              </w:rPr>
+            </w:pPr>
+            <w:r>
+              <w:rPr>
+                <w:rFonts w:eastAsiaTheme="majorEastAsia" w:cstheme="majorBidi"/>
+                <w:bCs/>
+                <w:color w:val="000000" w:themeColor="text1"/>
+                <w:szCs w:val="24"/>
+              </w:rPr>
+              <w:t>Yes, tracks and displays the performance metrics of representatives</w:t>
+            </w:r>
+          </w:p>
+        </w:tc>
+        <w:tc>
+          <w:tcPr>
+            <w:tcW w:w="3330" w:type="dxa"/>
+            <w:vAlign w:val="center"/>
+          </w:tcPr>
+          <w:p>
+            <w:pPr>
+              <w:tabs>
+                <w:tab w:val="left" w:pos="547"/>
+                <w:tab w:val="left" w:pos="548"/>
+              </w:tabs>
+              <w:spacing w:before="209" w:line="360" w:lineRule="auto"/>
+              <w:jc w:val="center"/>
+              <w:rPr>
+                <w:rFonts w:eastAsiaTheme="majorEastAsia" w:cstheme="majorBidi"/>
+                <w:bCs/>
+                <w:color w:val="000000" w:themeColor="text1"/>
+                <w:szCs w:val="24"/>
+              </w:rPr>
+            </w:pPr>
+            <w:r>
+              <w:rPr>
+                <w:rFonts w:eastAsiaTheme="majorEastAsia" w:cstheme="majorBidi"/>
+                <w:bCs/>
+                <w:color w:val="000000" w:themeColor="text1"/>
+                <w:szCs w:val="24"/>
+              </w:rPr>
+              <w:t>No</w:t>
+            </w:r>
+          </w:p>
+        </w:tc>
+      </w:tr>
+    </w:tbl>
     <w:p>
       <w:pPr>
         <w:pStyle w:val="BodyText"/>
@@ -6002,6 +7896,7 @@
     <w:p>
       <w:pPr>
         <w:pStyle w:val="Heading2"/>
+        <w:spacing w:line="360" w:lineRule="auto"/>
       </w:pPr>
       <w:r>
         <w:t>Project Features List</w:t>
@@ -6012,114 +7907,413 @@
     </w:p>
     <w:p>
       <w:pPr>
-        <w:ind w:left="360"/>
-      </w:pPr>
-      <w:r>
-        <w:t>Complaint Reporting</w:t>
+        <w:pStyle w:val="Heading3"/>
+      </w:pPr>
+      <w:r>
+        <w:t>Complaint Reporting:</w:t>
+      </w:r>
+    </w:p>
+    <w:p>
+      <w:pPr>
+        <w:pStyle w:val="BodyText"/>
+      </w:pPr>
+      <w:r>
+        <w:t>Users (constituents) can submit complaints regarding issues in their constituency</w:t>
+      </w:r>
+      <w:r>
+        <w:t xml:space="preserve"> and provide relevant details </w:t>
+      </w:r>
+      <w:r>
+        <w:t>directly through the platform. This feature ensures that all grievances are documented and routed for further action.</w:t>
+      </w:r>
+    </w:p>
+    <w:p>
+      <w:pPr>
+        <w:pStyle w:val="Heading3"/>
+      </w:pPr>
+      <w:r>
+        <w:t>Complaint Forwarding to Respective Department:</w:t>
+      </w:r>
+    </w:p>
+    <w:p>
+      <w:pPr>
+        <w:pStyle w:val="BodyText"/>
+      </w:pPr>
+      <w:r>
+        <w:t xml:space="preserve">Once a complaint is reported, it is automatically forwarded to the appropriate department or authority responsible for addressing </w:t>
+      </w:r>
+      <w:r>
+        <w:t>it</w:t>
+      </w:r>
+      <w:r>
+        <w:t>. This streamlines the process and ensures complaints reach the right hands.</w:t>
+      </w:r>
+    </w:p>
+    <w:p>
+      <w:pPr>
+        <w:pStyle w:val="Heading3"/>
+      </w:pPr>
+      <w:r>
+        <w:t>Complaint Prioritization:</w:t>
+      </w:r>
+    </w:p>
+    <w:p>
+      <w:pPr>
+        <w:pStyle w:val="BodyText"/>
+      </w:pPr>
+      <w:r>
+        <w:t>Complaints can be categorized and prioritized based on their urgency or severity. High-priority complaints are flagged and addressed more quickly, ensuring critical issues receive immediate attention.</w:t>
+      </w:r>
+    </w:p>
+    <w:p>
+      <w:pPr>
+        <w:pStyle w:val="Heading3"/>
+      </w:pPr>
+      <w:r>
+        <w:t>Surveys and Polls:</w:t>
+      </w:r>
+    </w:p>
+    <w:p>
+      <w:pPr>
+        <w:pStyle w:val="BodyText"/>
+      </w:pPr>
+      <w:r>
+        <w:lastRenderedPageBreak/>
+        <w:t>Representatives can create and distribute surveys or polls to gather public opinion. This allows for direct feedback from the community on issues, proposals, or events.</w:t>
+      </w:r>
+    </w:p>
+    <w:p>
+      <w:pPr>
+        <w:pStyle w:val="Heading3"/>
+      </w:pPr>
+      <w:r>
+        <w:t xml:space="preserve">Real-time </w:t>
+      </w:r>
+      <w:r>
+        <w:rPr>
+          <w:rFonts w:hint="default"/>
+        </w:rPr>
+        <w:t>Statistics</w:t>
+      </w:r>
+      <w:r>
+        <w:t>:</w:t>
+      </w:r>
+    </w:p>
+    <w:p>
+      <w:pPr>
+        <w:pStyle w:val="BodyText"/>
+      </w:pPr>
+      <w:r>
+        <w:t xml:space="preserve">The platform provides real-time data and </w:t>
+      </w:r>
+      <w:r>
+        <w:t>statistics</w:t>
+      </w:r>
+      <w:r>
+        <w:t xml:space="preserve"> on various activities, such as complaint submission rates, survey responses, and representative performance. This helps users and representatives make informed decisions.</w:t>
+      </w:r>
+    </w:p>
+    <w:p>
+      <w:pPr>
+        <w:pStyle w:val="Heading3"/>
+      </w:pPr>
+      <w:r>
+        <w:t>Complaint Tracking Dashboard:</w:t>
+      </w:r>
+    </w:p>
+    <w:p>
+      <w:pPr>
+        <w:pStyle w:val="BodyText"/>
+      </w:pPr>
+      <w:r>
+        <w:t xml:space="preserve">Users can track the status of their complaints through a dedicated dashboard. This feature offers transparency, allowing users to see how their issues are </w:t>
+      </w:r>
+      <w:r>
+        <w:t>handled and when to</w:t>
+      </w:r>
+      <w:r>
+        <w:t xml:space="preserve"> expect resolution.</w:t>
+      </w:r>
+    </w:p>
+    <w:p>
+      <w:pPr>
+        <w:pStyle w:val="Heading3"/>
+      </w:pPr>
+      <w:r>
+        <w:t>Submission and Resolution Statistics:</w:t>
+      </w:r>
+    </w:p>
+    <w:p>
+      <w:pPr>
+        <w:pStyle w:val="BodyText"/>
+      </w:pPr>
+      <w:r>
+        <w:t>The system provides statistics on the number of complaints submitted, resolved, and pending. This helps in monitoring the efficiency of the complaint resolution process.</w:t>
+      </w:r>
+    </w:p>
+    <w:p>
+      <w:pPr>
+        <w:pStyle w:val="Heading3"/>
+      </w:pPr>
+      <w:r>
+        <w:t>Detailed Complaint View:</w:t>
+      </w:r>
+    </w:p>
+    <w:p>
+      <w:pPr>
+        <w:pStyle w:val="BodyText"/>
+      </w:pPr>
+      <w:r>
+        <w:t>Users can view detailed information about each complaint, including its status, assigned department, and any updates or actions taken. This ensures full transparency in the handling of complaints.</w:t>
+      </w:r>
+    </w:p>
+    <w:p>
+      <w:pPr>
+        <w:pStyle w:val="Heading3"/>
+      </w:pPr>
+      <w:r>
+        <w:t>Virtual Meetups:</w:t>
+      </w:r>
+    </w:p>
+    <w:p>
+      <w:pPr>
+        <w:pStyle w:val="BodyText"/>
+      </w:pPr>
+      <w:r>
+        <w:t>Constituents can participate in virtual meetings with their representatives to discuss issues or receive updates. This feature allows for direct and personal interaction without the need for physical presence.</w:t>
+      </w:r>
+    </w:p>
+    <w:p>
+      <w:pPr>
+        <w:pStyle w:val="Heading3"/>
+      </w:pPr>
+      <w:r>
+        <w:t>Video Conferencing:</w:t>
+      </w:r>
+    </w:p>
+    <w:p>
+      <w:pPr>
+        <w:pStyle w:val="BodyText"/>
+      </w:pPr>
+      <w:r>
+        <w:t>The platform integrates with video conferencing tools to facilitate virtual meetups. This ensures that meetings can take place efficiently, regardless of location.</w:t>
+      </w:r>
+    </w:p>
+    <w:p>
+      <w:pPr>
+        <w:pStyle w:val="Heading3"/>
+      </w:pPr>
+      <w:r>
+        <w:t>Anonymous Reporting:</w:t>
+      </w:r>
+    </w:p>
+    <w:p>
+      <w:pPr>
+        <w:pStyle w:val="BodyText"/>
+      </w:pPr>
+      <w:r>
+        <w:t>Users have the option to submit complaints anonymously, protecting their identity while still allowing them to report issues. This encourages more people to speak up without fear of repercussions.</w:t>
+      </w:r>
+    </w:p>
+    <w:p>
+      <w:pPr>
+        <w:pStyle w:val="Heading3"/>
+      </w:pPr>
+      <w:r>
+        <w:t>Feedback:</w:t>
+      </w:r>
+    </w:p>
+    <w:p>
+      <w:pPr>
+        <w:pStyle w:val="BodyText"/>
+      </w:pPr>
+    </w:p>
+    <w:p>
+      <w:pPr>
+        <w:pStyle w:val="BodyText"/>
+      </w:pPr>
+      <w:r>
+        <w:t>After a complaint resol</w:t>
+      </w:r>
+      <w:r>
+        <w:t>ution</w:t>
       </w:r>
       <w:r>
         <w:t xml:space="preserve">, </w:t>
       </w:r>
       <w:r>
-        <w:t>Complaint Forwarding to the respective department</w:t>
-      </w:r>
-      <w:r>
-        <w:t xml:space="preserve">, </w:t>
-      </w:r>
-      <w:r>
-        <w:t>Complaint Prioritization</w:t>
-      </w:r>
-      <w:r>
-        <w:t xml:space="preserve">, </w:t>
-      </w:r>
-      <w:r>
-        <w:t>Surveys</w:t>
-      </w:r>
-      <w:r>
-        <w:t xml:space="preserve"> and </w:t>
-      </w:r>
-      <w:r>
-        <w:t>Polls</w:t>
-      </w:r>
-      <w:r>
-        <w:t xml:space="preserve">, </w:t>
-      </w:r>
-      <w:r>
-        <w:t>Real-time Analytics</w:t>
-      </w:r>
-      <w:r>
-        <w:t xml:space="preserve">, </w:t>
-      </w:r>
-      <w:r>
-        <w:t>Complaint Tracking Dashboard</w:t>
-      </w:r>
-      <w:r>
-        <w:t xml:space="preserve">, </w:t>
-      </w:r>
-      <w:r>
-        <w:t>Submission and Resolution</w:t>
-      </w:r>
-      <w:r>
-        <w:t xml:space="preserve">, </w:t>
-      </w:r>
-      <w:r>
-        <w:t>Stat</w:t>
-      </w:r>
-      <w:r>
-        <w:t>i</w:t>
-      </w:r>
-      <w:r>
-        <w:t>s</w:t>
-      </w:r>
-      <w:r>
-        <w:t xml:space="preserve">tics, </w:t>
-      </w:r>
-      <w:r>
-        <w:t>Detailed Complaint View</w:t>
-      </w:r>
-      <w:r>
-        <w:t xml:space="preserve">, </w:t>
-      </w:r>
-      <w:r>
-        <w:t>Virtual Meetups</w:t>
-      </w:r>
-      <w:r>
-        <w:t xml:space="preserve">, </w:t>
-      </w:r>
-      <w:r>
-        <w:t>Video Conferencing</w:t>
-      </w:r>
-      <w:r>
-        <w:t xml:space="preserve">, </w:t>
-      </w:r>
-      <w:r>
-        <w:t>Anonymous Reporting</w:t>
-      </w:r>
-      <w:r>
-        <w:t xml:space="preserve">, </w:t>
-      </w:r>
-      <w:r>
-        <w:t>Confidential Submissions</w:t>
-      </w:r>
-      <w:r>
-        <w:t xml:space="preserve">, </w:t>
-      </w:r>
-      <w:r>
-        <w:t>Service Feedback</w:t>
-      </w:r>
-      <w:r>
-        <w:t xml:space="preserve">, </w:t>
-      </w:r>
-      <w:r>
-        <w:t>Event Calendar</w:t>
-      </w:r>
-    </w:p>
-    <w:p/>
+        <w:t>constituents</w:t>
+      </w:r>
+      <w:r>
+        <w:t xml:space="preserve"> can provide feedback on the process. This helps improve the </w:t>
+      </w:r>
+      <w:r>
+        <w:lastRenderedPageBreak/>
+        <w:t>quality of services and accountability.</w:t>
+      </w:r>
+    </w:p>
+    <w:p>
+      <w:pPr>
+        <w:pStyle w:val="Heading3"/>
+      </w:pPr>
+      <w:r>
+        <w:t>Event Calendar:</w:t>
+      </w:r>
+    </w:p>
+    <w:p>
+      <w:pPr>
+        <w:pStyle w:val="BodyText"/>
+      </w:pPr>
+      <w:r>
+        <w:t>Representatives can post upcoming events, meetings, and community activities on a shared calendar. Constituents can view and participate in these events, staying informed about what’s happening in their community.</w:t>
+      </w:r>
+    </w:p>
+    <w:p>
+      <w:pPr>
+        <w:pStyle w:val="Heading3"/>
+      </w:pPr>
+      <w:r>
+        <w:t>Push Notifications:</w:t>
+      </w:r>
+    </w:p>
+    <w:p>
+      <w:pPr>
+        <w:pStyle w:val="BodyText"/>
+      </w:pPr>
+      <w:r>
+        <w:t>Users receive notifications for important updates, such as complaint status changes, upcoming events, or new surveys. This ensures they are always informed about relevant activities.</w:t>
+      </w:r>
+    </w:p>
+    <w:p>
+      <w:pPr>
+        <w:pStyle w:val="Heading3"/>
+      </w:pPr>
+      <w:r>
+        <w:t>Multi-language Support:</w:t>
+      </w:r>
+    </w:p>
+    <w:p>
+      <w:pPr>
+        <w:pStyle w:val="BodyText"/>
+      </w:pPr>
+      <w:r>
+        <w:t>The platform offers support for multiple languages, ensuring accessibility for users from diverse linguistic backgrounds.</w:t>
+      </w:r>
+    </w:p>
+    <w:p>
+      <w:pPr>
+        <w:pStyle w:val="BodyText"/>
+      </w:pPr>
+      <w:r>
+        <w:t>Community Forums:</w:t>
+      </w:r>
+    </w:p>
+    <w:p>
+      <w:pPr>
+        <w:pStyle w:val="BodyText"/>
+      </w:pPr>
+    </w:p>
+    <w:p>
+      <w:pPr>
+        <w:pStyle w:val="BodyText"/>
+      </w:pPr>
+    </w:p>
+    <w:p>
+      <w:pPr>
+        <w:pStyle w:val="BodyText"/>
+      </w:pPr>
+    </w:p>
+    <w:p>
+      <w:pPr>
+        <w:pStyle w:val="BodyText"/>
+      </w:pPr>
+    </w:p>
+    <w:p>
+      <w:pPr>
+        <w:pStyle w:val="BodyText"/>
+      </w:pPr>
+    </w:p>
+    <w:p>
+      <w:pPr>
+        <w:pStyle w:val="BodyText"/>
+      </w:pPr>
+    </w:p>
+    <w:p>
+      <w:pPr>
+        <w:pStyle w:val="BodyText"/>
+      </w:pPr>
+    </w:p>
+    <w:p>
+      <w:pPr>
+        <w:pStyle w:val="BodyText"/>
+      </w:pPr>
+    </w:p>
+    <w:p>
+      <w:pPr>
+        <w:pStyle w:val="BodyText"/>
+      </w:pPr>
+    </w:p>
+    <w:p>
+      <w:pPr>
+        <w:pStyle w:val="BodyText"/>
+      </w:pPr>
+    </w:p>
+    <w:p>
+      <w:pPr>
+        <w:pStyle w:val="BodyText"/>
+      </w:pPr>
+    </w:p>
+    <w:p>
+      <w:pPr>
+        <w:pStyle w:val="BodyText"/>
+      </w:pPr>
+    </w:p>
+    <w:p>
+      <w:pPr>
+        <w:pStyle w:val="BodyText"/>
+      </w:pPr>
+    </w:p>
+    <w:p>
+      <w:pPr>
+        <w:pStyle w:val="BodyText"/>
+      </w:pPr>
+    </w:p>
+    <w:p>
+      <w:pPr>
+        <w:pStyle w:val="BodyText"/>
+      </w:pPr>
+    </w:p>
+    <w:p>
+      <w:pPr>
+        <w:pStyle w:val="BodyText"/>
+      </w:pPr>
+    </w:p>
+    <w:p>
+      <w:pPr>
+        <w:pStyle w:val="BodyText"/>
+      </w:pPr>
+    </w:p>
+    <w:p>
+      <w:pPr>
+        <w:pStyle w:val="BodyText"/>
+      </w:pPr>
+    </w:p>
+    <w:p>
+      <w:pPr>
+        <w:pStyle w:val="BodyText"/>
+      </w:pPr>
+    </w:p>
+    <w:p>
+      <w:pPr>
+        <w:pStyle w:val="BodyText"/>
+      </w:pPr>
+    </w:p>
     <w:p>
       <w:pPr>
         <w:pStyle w:val="Heading2"/>
       </w:pPr>
       <w:r>
+        <w:lastRenderedPageBreak/>
         <w:t xml:space="preserve">FYP </w:t>
       </w:r>
       <w:r>
@@ -6178,6 +8372,7 @@
           </w:tcPr>
           <w:p>
             <w:pPr>
+              <w:spacing w:line="360" w:lineRule="auto"/>
               <w:jc w:val="center"/>
               <w:rPr>
                 <w:b/>
@@ -6200,6 +8395,7 @@
           </w:tcPr>
           <w:p>
             <w:pPr>
+              <w:spacing w:line="360" w:lineRule="auto"/>
               <w:jc w:val="center"/>
               <w:rPr>
                 <w:b/>
@@ -6222,6 +8418,7 @@
           </w:tcPr>
           <w:p>
             <w:pPr>
+              <w:spacing w:line="360" w:lineRule="auto"/>
               <w:jc w:val="center"/>
               <w:rPr>
                 <w:b/>
@@ -6244,6 +8441,7 @@
           </w:tcPr>
           <w:p>
             <w:pPr>
+              <w:spacing w:line="360" w:lineRule="auto"/>
               <w:jc w:val="center"/>
               <w:rPr>
                 <w:b/>
@@ -6278,6 +8476,7 @@
           </w:tcPr>
           <w:p>
             <w:pPr>
+              <w:spacing w:line="360" w:lineRule="auto"/>
               <w:jc w:val="center"/>
             </w:pPr>
             <w:r>
@@ -6292,6 +8491,7 @@
           </w:tcPr>
           <w:p>
             <w:pPr>
+              <w:spacing w:line="360" w:lineRule="auto"/>
               <w:jc w:val="center"/>
             </w:pPr>
           </w:p>
@@ -6303,6 +8503,7 @@
           </w:tcPr>
           <w:p>
             <w:pPr>
+              <w:spacing w:line="360" w:lineRule="auto"/>
               <w:jc w:val="center"/>
             </w:pPr>
           </w:p>
@@ -6314,6 +8515,7 @@
           </w:tcPr>
           <w:p>
             <w:pPr>
+              <w:spacing w:line="360" w:lineRule="auto"/>
               <w:jc w:val="center"/>
             </w:pPr>
           </w:p>
@@ -6330,6 +8532,7 @@
           </w:tcPr>
           <w:p>
             <w:pPr>
+              <w:spacing w:line="360" w:lineRule="auto"/>
               <w:jc w:val="center"/>
             </w:pPr>
             <w:r>
@@ -6344,6 +8547,7 @@
           </w:tcPr>
           <w:p>
             <w:pPr>
+              <w:spacing w:line="360" w:lineRule="auto"/>
               <w:jc w:val="center"/>
             </w:pPr>
           </w:p>
@@ -6355,6 +8559,7 @@
           </w:tcPr>
           <w:p>
             <w:pPr>
+              <w:spacing w:line="360" w:lineRule="auto"/>
               <w:jc w:val="center"/>
             </w:pPr>
           </w:p>
@@ -6366,6 +8571,7 @@
           </w:tcPr>
           <w:p>
             <w:pPr>
+              <w:spacing w:line="360" w:lineRule="auto"/>
               <w:jc w:val="center"/>
             </w:pPr>
           </w:p>
@@ -6382,6 +8588,7 @@
           </w:tcPr>
           <w:p>
             <w:pPr>
+              <w:spacing w:line="360" w:lineRule="auto"/>
               <w:jc w:val="center"/>
             </w:pPr>
             <w:r>
@@ -6396,6 +8603,7 @@
           </w:tcPr>
           <w:p>
             <w:pPr>
+              <w:spacing w:line="360" w:lineRule="auto"/>
               <w:jc w:val="center"/>
             </w:pPr>
           </w:p>
@@ -6407,6 +8615,7 @@
           </w:tcPr>
           <w:p>
             <w:pPr>
+              <w:spacing w:line="360" w:lineRule="auto"/>
               <w:jc w:val="center"/>
             </w:pPr>
           </w:p>
@@ -6418,6 +8627,7 @@
           </w:tcPr>
           <w:p>
             <w:pPr>
+              <w:spacing w:line="360" w:lineRule="auto"/>
               <w:jc w:val="center"/>
             </w:pPr>
           </w:p>
@@ -6434,6 +8644,7 @@
           </w:tcPr>
           <w:p>
             <w:pPr>
+              <w:spacing w:line="360" w:lineRule="auto"/>
               <w:jc w:val="center"/>
             </w:pPr>
             <w:r>
@@ -6448,6 +8659,7 @@
           </w:tcPr>
           <w:p>
             <w:pPr>
+              <w:spacing w:line="360" w:lineRule="auto"/>
               <w:jc w:val="center"/>
             </w:pPr>
           </w:p>
@@ -6459,6 +8671,7 @@
           </w:tcPr>
           <w:p>
             <w:pPr>
+              <w:spacing w:line="360" w:lineRule="auto"/>
               <w:jc w:val="center"/>
             </w:pPr>
           </w:p>
@@ -6470,6 +8683,7 @@
           </w:tcPr>
           <w:p>
             <w:pPr>
+              <w:spacing w:line="360" w:lineRule="auto"/>
               <w:jc w:val="center"/>
             </w:pPr>
           </w:p>
@@ -6486,6 +8700,7 @@
           </w:tcPr>
           <w:p>
             <w:pPr>
+              <w:spacing w:line="360" w:lineRule="auto"/>
               <w:jc w:val="center"/>
             </w:pPr>
             <w:r>
@@ -6503,6 +8718,7 @@
           </w:tcPr>
           <w:p>
             <w:pPr>
+              <w:spacing w:line="360" w:lineRule="auto"/>
               <w:jc w:val="center"/>
             </w:pPr>
           </w:p>
@@ -6514,6 +8730,7 @@
           </w:tcPr>
           <w:p>
             <w:pPr>
+              <w:spacing w:line="360" w:lineRule="auto"/>
               <w:jc w:val="center"/>
             </w:pPr>
           </w:p>
@@ -6525,6 +8742,7 @@
           </w:tcPr>
           <w:p>
             <w:pPr>
+              <w:spacing w:line="360" w:lineRule="auto"/>
               <w:jc w:val="center"/>
             </w:pPr>
           </w:p>
@@ -7149,21 +9367,6 @@
         <w:pStyle w:val="BodyText"/>
       </w:pPr>
     </w:p>
-    <w:p>
-      <w:pPr>
-        <w:pStyle w:val="BodyText"/>
-      </w:pPr>
-    </w:p>
-    <w:p>
-      <w:pPr>
-        <w:pStyle w:val="BodyText"/>
-      </w:pPr>
-    </w:p>
-    <w:p>
-      <w:pPr>
-        <w:pStyle w:val="BodyText"/>
-      </w:pPr>
-    </w:p>
     <w:tbl>
       <w:tblPr>
         <w:tblW w:w="0" w:type="auto"/>
@@ -7455,16 +9658,8 @@
                             <w:rPr>
                               <w:i/>
                             </w:rPr>
-                            <w:t xml:space="preserve"> </w:t>
+                            <w:t xml:space="preserve"> 15</w:t>
                           </w:r>
-                          <w:proofErr w:type="gramStart"/>
-                          <w:r>
-                            <w:rPr>
-                              <w:i/>
-                            </w:rPr>
-                            <w:t>15</w:t>
-                          </w:r>
-                          <w:proofErr w:type="gramEnd"/>
                         </w:p>
                       </w:txbxContent>
                     </wps:txbx>
@@ -7545,16 +9740,8 @@
                       <w:rPr>
                         <w:i/>
                       </w:rPr>
-                      <w:t xml:space="preserve"> </w:t>
+                      <w:t xml:space="preserve"> 15</w:t>
                     </w:r>
-                    <w:proofErr w:type="gramStart"/>
-                    <w:r>
-                      <w:rPr>
-                        <w:i/>
-                      </w:rPr>
-                      <w:t>15</w:t>
-                    </w:r>
-                    <w:proofErr w:type="gramEnd"/>
                   </w:p>
                 </w:txbxContent>
               </v:textbox>
@@ -15976,7 +18163,7 @@
     <w:name w:val="Normal"/>
     <w:uiPriority w:val="1"/>
     <w:qFormat/>
-    <w:rsid w:val="006F5665"/>
+    <w:rsid w:val="00837245"/>
     <w:pPr>
       <w:jc w:val="both"/>
     </w:pPr>
@@ -16059,6 +18246,7 @@
   <w:style w:type="character" w:default="1" w:styleId="DefaultParagraphFont">
     <w:name w:val="Default Paragraph Font"/>
     <w:uiPriority w:val="1"/>
+    <w:semiHidden/>
     <w:unhideWhenUsed/>
   </w:style>
   <w:style w:type="table" w:default="1" w:styleId="TableNormal">
@@ -16089,7 +18277,7 @@
     <w:autoRedefine/>
     <w:uiPriority w:val="1"/>
     <w:qFormat/>
-    <w:rsid w:val="00E90A12"/>
+    <w:rsid w:val="0019022C"/>
     <w:pPr>
       <w:spacing w:line="360" w:lineRule="auto"/>
     </w:pPr>
@@ -16295,7 +18483,7 @@
     <w:basedOn w:val="DefaultParagraphFont"/>
     <w:link w:val="BodyText"/>
     <w:uiPriority w:val="1"/>
-    <w:rsid w:val="00082641"/>
+    <w:rsid w:val="0019022C"/>
     <w:rPr>
       <w:rFonts w:ascii="Times New Roman" w:eastAsia="Calibri" w:hAnsi="Times New Roman" w:cs="Calibri"/>
       <w:sz w:val="24"/>
@@ -16639,19 +18827,6 @@
 </file>
 
 <file path=customXml/item1.xml><?xml version="1.0" encoding="utf-8"?>
-<b:Sources xmlns:b="http://schemas.openxmlformats.org/officeDocument/2006/bibliography" xmlns="http://schemas.openxmlformats.org/officeDocument/2006/bibliography" SelectedStyle="\APASixthEditionOfficeOnline.xsl" StyleName="APA" Version="6"/>
-</file>
-
-<file path=customXml/item2.xml><?xml version="1.0" encoding="utf-8"?>
-<?mso-contentType ?>
-<FormTemplates xmlns="http://schemas.microsoft.com/sharepoint/v3/contenttype/forms">
-  <Display>DocumentLibraryForm</Display>
-  <Edit>DocumentLibraryForm</Edit>
-  <New>DocumentLibraryForm</New>
-</FormTemplates>
-</file>
-
-<file path=customXml/item3.xml><?xml version="1.0" encoding="utf-8"?>
 <ct:contentTypeSchema xmlns:ct="http://schemas.microsoft.com/office/2006/metadata/contentType" xmlns:ma="http://schemas.microsoft.com/office/2006/metadata/properties/metaAttributes" ct:_="" ma:_="" ma:contentTypeName="Document" ma:contentTypeID="0x010100440A3D3C9FA2614FB2EEF15F10BF296D" ma:contentTypeVersion="4" ma:contentTypeDescription="Create a new document." ma:contentTypeScope="" ma:versionID="64af8ec2edf021c6c9abe19a78050298">
   <xsd:schema xmlns:xsd="http://www.w3.org/2001/XMLSchema" xmlns:xs="http://www.w3.org/2001/XMLSchema" xmlns:p="http://schemas.microsoft.com/office/2006/metadata/properties" xmlns:ns3="3d7163cc-efb6-4fb0-ad53-9f15b4be4b11" targetNamespace="http://schemas.microsoft.com/office/2006/metadata/properties" ma:root="true" ma:fieldsID="9a8ff0020561893e76d79ccb5adec09e" ns3:_="">
     <xsd:import namespace="3d7163cc-efb6-4fb0-ad53-9f15b4be4b11"/>
@@ -16795,6 +18970,19 @@
 </ct:contentTypeSchema>
 </file>
 
+<file path=customXml/item2.xml><?xml version="1.0" encoding="utf-8"?>
+<?mso-contentType ?>
+<FormTemplates xmlns="http://schemas.microsoft.com/sharepoint/v3/contenttype/forms">
+  <Display>DocumentLibraryForm</Display>
+  <Edit>DocumentLibraryForm</Edit>
+  <New>DocumentLibraryForm</New>
+</FormTemplates>
+</file>
+
+<file path=customXml/item3.xml><?xml version="1.0" encoding="utf-8"?>
+<b:Sources xmlns:b="http://schemas.openxmlformats.org/officeDocument/2006/bibliography" xmlns="http://schemas.openxmlformats.org/officeDocument/2006/bibliography" SelectedStyle="\APASixthEditionOfficeOnline.xsl" StyleName="APA" Version="6"/>
+</file>
+
 <file path=customXml/item4.xml><?xml version="1.0" encoding="utf-8"?>
 <p:properties xmlns:p="http://schemas.microsoft.com/office/2006/metadata/properties" xmlns:xsi="http://www.w3.org/2001/XMLSchema-instance" xmlns:pc="http://schemas.microsoft.com/office/infopath/2007/PartnerControls">
   <documentManagement/>
@@ -16802,22 +18990,6 @@
 </file>
 
 <file path=customXml/itemProps1.xml><?xml version="1.0" encoding="utf-8"?>
-<ds:datastoreItem xmlns:ds="http://schemas.openxmlformats.org/officeDocument/2006/customXml" ds:itemID="{28BC34C0-5AD1-4F50-B661-EECE9E215532}">
-  <ds:schemaRefs>
-    <ds:schemaRef ds:uri="http://schemas.openxmlformats.org/officeDocument/2006/bibliography"/>
-  </ds:schemaRefs>
-</ds:datastoreItem>
-</file>
-
-<file path=customXml/itemProps2.xml><?xml version="1.0" encoding="utf-8"?>
-<ds:datastoreItem xmlns:ds="http://schemas.openxmlformats.org/officeDocument/2006/customXml" ds:itemID="{DB7C538B-911B-4CD0-AB5B-9976208832AF}">
-  <ds:schemaRefs>
-    <ds:schemaRef ds:uri="http://schemas.microsoft.com/sharepoint/v3/contenttype/forms"/>
-  </ds:schemaRefs>
-</ds:datastoreItem>
-</file>
-
-<file path=customXml/itemProps3.xml><?xml version="1.0" encoding="utf-8"?>
 <ds:datastoreItem xmlns:ds="http://schemas.openxmlformats.org/officeDocument/2006/customXml" ds:itemID="{659E736A-9B76-41D3-8E43-54180210871B}">
   <ds:schemaRefs>
     <ds:schemaRef ds:uri="http://schemas.microsoft.com/office/2006/metadata/contentType"/>
@@ -16835,6 +19007,22 @@
 </ds:datastoreItem>
 </file>
 
+<file path=customXml/itemProps2.xml><?xml version="1.0" encoding="utf-8"?>
+<ds:datastoreItem xmlns:ds="http://schemas.openxmlformats.org/officeDocument/2006/customXml" ds:itemID="{DB7C538B-911B-4CD0-AB5B-9976208832AF}">
+  <ds:schemaRefs>
+    <ds:schemaRef ds:uri="http://schemas.microsoft.com/sharepoint/v3/contenttype/forms"/>
+  </ds:schemaRefs>
+</ds:datastoreItem>
+</file>
+
+<file path=customXml/itemProps3.xml><?xml version="1.0" encoding="utf-8"?>
+<ds:datastoreItem xmlns:ds="http://schemas.openxmlformats.org/officeDocument/2006/customXml" ds:itemID="{28BC34C0-5AD1-4F50-B661-EECE9E215532}">
+  <ds:schemaRefs>
+    <ds:schemaRef ds:uri="http://schemas.openxmlformats.org/officeDocument/2006/bibliography"/>
+  </ds:schemaRefs>
+</ds:datastoreItem>
+</file>
+
 <file path=customXml/itemProps4.xml><?xml version="1.0" encoding="utf-8"?>
 <ds:datastoreItem xmlns:ds="http://schemas.openxmlformats.org/officeDocument/2006/customXml" ds:itemID="{2BF3C62D-5049-4600-B454-4407B01AF492}">
   <ds:schemaRefs>

</xml_diff>